<commit_message>
Dani wrote outline results
</commit_message>
<xml_diff>
--- a/documents/Dani_Gargya_draft_dissertation_Mar20.docx
+++ b/documents/Dani_Gargya_draft_dissertation_Mar20.docx
@@ -3226,8 +3226,6 @@
         <w:br/>
         <w:t>Partitioning of studies?</w:t>
       </w:r>
-      <w:bookmarkStart w:id="9" w:name="_GoBack"/>
-      <w:bookmarkEnd w:id="9"/>
     </w:p>
     <w:p>
       <w:pPr>
@@ -3418,14 +3416,14 @@
           <w:lang w:val="en-GB"/>
         </w:rPr>
       </w:pPr>
-      <w:bookmarkStart w:id="10" w:name="_Toc36478052"/>
+      <w:bookmarkStart w:id="9" w:name="_Toc36478052"/>
       <w:r>
         <w:rPr>
           <w:lang w:val="en-GB"/>
         </w:rPr>
         <w:t>Results</w:t>
       </w:r>
-      <w:bookmarkEnd w:id="10"/>
+      <w:bookmarkEnd w:id="9"/>
     </w:p>
     <w:p>
       <w:pPr>
@@ -3631,19 +3629,21 @@
         <w:adjustRightInd w:val="0"/>
         <w:spacing w:after="0" w:line="240" w:lineRule="auto"/>
         <w:rPr>
-          <w:i/>
-          <w:iCs/>
-          <w:lang w:val="en-GB"/>
-        </w:rPr>
-      </w:pPr>
-      <w:r>
-        <w:rPr>
           <w:rFonts w:ascii="ArialMT" w:hAnsi="ArialMT" w:cs="ArialMT"/>
           <w:i/>
           <w:iCs/>
           <w:color w:val="000000"/>
           <w:lang w:val="en-GB"/>
         </w:rPr>
+      </w:pPr>
+      <w:r>
+        <w:rPr>
+          <w:rFonts w:ascii="ArialMT" w:hAnsi="ArialMT" w:cs="ArialMT"/>
+          <w:i/>
+          <w:iCs/>
+          <w:color w:val="000000"/>
+          <w:lang w:val="en-GB"/>
+        </w:rPr>
         <w:t>literature and discuss you're your supervisor. All code for statistical analyses should be included in</w:t>
       </w:r>
       <w:r>
@@ -3666,22 +3666,6 @@
         </w:rPr>
         <w:t>the appendix for students that are using coding based statistical software such as R.</w:t>
       </w:r>
-    </w:p>
-    <w:p>
-      <w:pPr>
-        <w:pStyle w:val="Heading1"/>
-        <w:rPr>
-          <w:lang w:val="en-GB"/>
-        </w:rPr>
-      </w:pPr>
-      <w:bookmarkStart w:id="11" w:name="_Toc36478053"/>
-      <w:r>
-        <w:rPr>
-          <w:lang w:val="en-GB"/>
-        </w:rPr>
-        <w:t>Discussion</w:t>
-      </w:r>
-      <w:bookmarkEnd w:id="11"/>
     </w:p>
     <w:p>
       <w:pPr>
@@ -3690,56 +3674,13 @@
         <w:adjustRightInd w:val="0"/>
         <w:spacing w:after="0" w:line="240" w:lineRule="auto"/>
         <w:rPr>
-          <w:i/>
-          <w:iCs/>
-          <w:lang w:val="en-GB"/>
-        </w:rPr>
-      </w:pPr>
-      <w:r>
-        <w:rPr>
           <w:rFonts w:ascii="ArialMT" w:hAnsi="ArialMT" w:cs="ArialMT"/>
           <w:i/>
           <w:iCs/>
-          <w:lang w:val="en-GB"/>
-        </w:rPr>
-        <w:t xml:space="preserve">The object of the discussion is to summarise your major findings and place your findings in the context of previous studies current state of knowledge in the literature. When you discuss your own work and that of others, back up your opinions with evidence and citations. The first paragraph of the discussion should contain a summary of your major findings (usually 2 – 4 points) and a brief summary of the implications of your findings and should make reference to whether you found support for your hypotheses or how you answered your research questions. The following paragraphs will usually describe each of these findings in greater detail </w:t>
-      </w:r>
-      <w:proofErr w:type="gramStart"/>
-      <w:r>
-        <w:rPr>
-          <w:rFonts w:ascii="ArialMT" w:hAnsi="ArialMT" w:cs="ArialMT"/>
-          <w:i/>
-          <w:iCs/>
-          <w:lang w:val="en-GB"/>
-        </w:rPr>
-        <w:t>making reference</w:t>
-      </w:r>
-      <w:proofErr w:type="gramEnd"/>
-      <w:r>
-        <w:rPr>
-          <w:rFonts w:ascii="ArialMT" w:hAnsi="ArialMT" w:cs="ArialMT"/>
-          <w:i/>
-          <w:iCs/>
-          <w:lang w:val="en-GB"/>
-        </w:rPr>
-        <w:t xml:space="preserve"> to previous studies. Often the discussion will include a paragraph describing the limitations of your study and the potential for future research.</w:t>
-      </w:r>
-    </w:p>
-    <w:p>
-      <w:pPr>
-        <w:pStyle w:val="Heading1"/>
-        <w:rPr>
-          <w:lang w:val="en-GB"/>
-        </w:rPr>
-      </w:pPr>
-      <w:bookmarkStart w:id="12" w:name="_Toc36478054"/>
-      <w:r>
-        <w:rPr>
-          <w:lang w:val="en-GB"/>
-        </w:rPr>
-        <w:t>Conclusions</w:t>
-      </w:r>
-      <w:bookmarkEnd w:id="12"/>
+          <w:color w:val="000000"/>
+          <w:lang w:val="en-GB"/>
+        </w:rPr>
+      </w:pPr>
     </w:p>
     <w:p>
       <w:pPr>
@@ -3748,16 +3689,1137 @@
         <w:adjustRightInd w:val="0"/>
         <w:spacing w:after="0" w:line="240" w:lineRule="auto"/>
         <w:rPr>
-          <w:i/>
-          <w:iCs/>
-          <w:lang w:val="en-GB"/>
-        </w:rPr>
-      </w:pPr>
-      <w:r>
-        <w:rPr>
           <w:rFonts w:ascii="ArialMT" w:hAnsi="ArialMT" w:cs="ArialMT"/>
           <w:i/>
           <w:iCs/>
+          <w:color w:val="000000"/>
+          <w:lang w:val="en-GB"/>
+        </w:rPr>
+      </w:pPr>
+      <w:r>
+        <w:rPr>
+          <w:rFonts w:ascii="ArialMT" w:hAnsi="ArialMT" w:cs="ArialMT"/>
+          <w:i/>
+          <w:iCs/>
+          <w:color w:val="000000"/>
+          <w:lang w:val="en-GB"/>
+        </w:rPr>
+        <w:t>Questions:</w:t>
+      </w:r>
+    </w:p>
+    <w:p>
+      <w:pPr>
+        <w:pStyle w:val="ListParagraph"/>
+        <w:numPr>
+          <w:ilvl w:val="0"/>
+          <w:numId w:val="10"/>
+        </w:numPr>
+        <w:autoSpaceDE w:val="0"/>
+        <w:autoSpaceDN w:val="0"/>
+        <w:adjustRightInd w:val="0"/>
+        <w:spacing w:after="0" w:line="240" w:lineRule="auto"/>
+        <w:rPr>
+          <w:i/>
+          <w:iCs/>
+          <w:lang w:val="en-GB"/>
+        </w:rPr>
+      </w:pPr>
+      <w:r>
+        <w:rPr>
+          <w:i/>
+          <w:iCs/>
+          <w:lang w:val="en-GB"/>
+        </w:rPr>
+        <w:t>H</w:t>
+      </w:r>
+      <w:r>
+        <w:rPr>
+          <w:i/>
+          <w:iCs/>
+          <w:lang w:val="en-GB"/>
+        </w:rPr>
+        <w:t>ow to put sample size</w:t>
+      </w:r>
+    </w:p>
+    <w:p>
+      <w:pPr>
+        <w:pStyle w:val="ListParagraph"/>
+        <w:numPr>
+          <w:ilvl w:val="0"/>
+          <w:numId w:val="10"/>
+        </w:numPr>
+        <w:autoSpaceDE w:val="0"/>
+        <w:autoSpaceDN w:val="0"/>
+        <w:adjustRightInd w:val="0"/>
+        <w:spacing w:after="0" w:line="240" w:lineRule="auto"/>
+        <w:rPr>
+          <w:i/>
+          <w:iCs/>
+          <w:lang w:val="en-GB"/>
+        </w:rPr>
+      </w:pPr>
+      <w:r>
+        <w:rPr>
+          <w:i/>
+          <w:iCs/>
+          <w:lang w:val="en-GB"/>
+        </w:rPr>
+        <w:t>Limitations of results in results</w:t>
+      </w:r>
+      <w:r>
+        <w:rPr>
+          <w:i/>
+          <w:iCs/>
+          <w:lang w:val="en-GB"/>
+        </w:rPr>
+        <w:t xml:space="preserve"> section</w:t>
+      </w:r>
+      <w:r>
+        <w:rPr>
+          <w:i/>
+          <w:iCs/>
+          <w:lang w:val="en-GB"/>
+        </w:rPr>
+        <w:t>?</w:t>
+      </w:r>
+    </w:p>
+    <w:p>
+      <w:pPr>
+        <w:pStyle w:val="ListParagraph"/>
+        <w:numPr>
+          <w:ilvl w:val="0"/>
+          <w:numId w:val="10"/>
+        </w:numPr>
+        <w:autoSpaceDE w:val="0"/>
+        <w:autoSpaceDN w:val="0"/>
+        <w:adjustRightInd w:val="0"/>
+        <w:spacing w:after="0" w:line="240" w:lineRule="auto"/>
+        <w:rPr>
+          <w:i/>
+          <w:iCs/>
+          <w:lang w:val="en-GB"/>
+        </w:rPr>
+      </w:pPr>
+      <w:r>
+        <w:rPr>
+          <w:i/>
+          <w:iCs/>
+          <w:lang w:val="en-GB"/>
+        </w:rPr>
+        <w:t>Visualising vs modelling</w:t>
+      </w:r>
+    </w:p>
+    <w:p>
+      <w:pPr>
+        <w:pStyle w:val="ListParagraph"/>
+        <w:numPr>
+          <w:ilvl w:val="0"/>
+          <w:numId w:val="10"/>
+        </w:numPr>
+        <w:autoSpaceDE w:val="0"/>
+        <w:autoSpaceDN w:val="0"/>
+        <w:adjustRightInd w:val="0"/>
+        <w:spacing w:after="0" w:line="240" w:lineRule="auto"/>
+        <w:rPr>
+          <w:i/>
+          <w:iCs/>
+          <w:lang w:val="en-GB"/>
+        </w:rPr>
+      </w:pPr>
+      <w:r>
+        <w:rPr>
+          <w:i/>
+          <w:iCs/>
+          <w:lang w:val="en-GB"/>
+        </w:rPr>
+        <w:t>Include sensitivity analysis here?</w:t>
+      </w:r>
+    </w:p>
+    <w:p>
+      <w:pPr>
+        <w:autoSpaceDE w:val="0"/>
+        <w:autoSpaceDN w:val="0"/>
+        <w:adjustRightInd w:val="0"/>
+        <w:spacing w:after="0" w:line="240" w:lineRule="auto"/>
+        <w:rPr>
+          <w:rFonts w:ascii="ArialMT" w:hAnsi="ArialMT" w:cs="ArialMT"/>
+          <w:i/>
+          <w:iCs/>
+          <w:color w:val="000000"/>
+          <w:lang w:val="en-GB"/>
+        </w:rPr>
+      </w:pPr>
+    </w:p>
+    <w:p>
+      <w:pPr>
+        <w:autoSpaceDE w:val="0"/>
+        <w:autoSpaceDN w:val="0"/>
+        <w:adjustRightInd w:val="0"/>
+        <w:spacing w:after="0" w:line="240" w:lineRule="auto"/>
+        <w:rPr>
+          <w:rFonts w:ascii="ArialMT" w:hAnsi="ArialMT" w:cs="ArialMT"/>
+          <w:i/>
+          <w:iCs/>
+          <w:color w:val="000000"/>
+          <w:lang w:val="en-GB"/>
+        </w:rPr>
+      </w:pPr>
+    </w:p>
+    <w:p>
+      <w:pPr>
+        <w:autoSpaceDE w:val="0"/>
+        <w:autoSpaceDN w:val="0"/>
+        <w:adjustRightInd w:val="0"/>
+        <w:spacing w:after="0" w:line="240" w:lineRule="auto"/>
+        <w:rPr>
+          <w:rFonts w:ascii="ArialMT" w:hAnsi="ArialMT" w:cs="ArialMT"/>
+          <w:b/>
+          <w:bCs/>
+          <w:color w:val="000000"/>
+          <w:lang w:val="en-GB"/>
+        </w:rPr>
+      </w:pPr>
+      <w:r>
+        <w:rPr>
+          <w:rFonts w:ascii="ArialMT" w:hAnsi="ArialMT" w:cs="ArialMT"/>
+          <w:b/>
+          <w:bCs/>
+          <w:color w:val="000000"/>
+          <w:lang w:val="en-GB"/>
+        </w:rPr>
+        <w:t>Temporal turnover and accessibility (Research Question 1)</w:t>
+      </w:r>
+    </w:p>
+    <w:p>
+      <w:pPr>
+        <w:autoSpaceDE w:val="0"/>
+        <w:autoSpaceDN w:val="0"/>
+        <w:adjustRightInd w:val="0"/>
+        <w:spacing w:after="0" w:line="240" w:lineRule="auto"/>
+        <w:rPr>
+          <w:rFonts w:ascii="ArialMT" w:hAnsi="ArialMT" w:cs="ArialMT"/>
+          <w:b/>
+          <w:bCs/>
+          <w:color w:val="000000"/>
+          <w:lang w:val="en-GB"/>
+        </w:rPr>
+      </w:pPr>
+    </w:p>
+    <w:p>
+      <w:pPr>
+        <w:autoSpaceDE w:val="0"/>
+        <w:autoSpaceDN w:val="0"/>
+        <w:adjustRightInd w:val="0"/>
+        <w:spacing w:after="0" w:line="240" w:lineRule="auto"/>
+        <w:rPr>
+          <w:lang w:val="en-GB"/>
+        </w:rPr>
+      </w:pPr>
+      <w:r>
+        <w:rPr>
+          <w:lang w:val="en-GB"/>
+        </w:rPr>
+        <w:t xml:space="preserve">In line with my </w:t>
+      </w:r>
+      <w:r>
+        <w:rPr>
+          <w:lang w:val="en-GB"/>
+        </w:rPr>
+        <w:t xml:space="preserve">predictions (preregistration), </w:t>
+      </w:r>
+      <w:r>
+        <w:rPr>
+          <w:lang w:val="en-GB"/>
+        </w:rPr>
+        <w:t xml:space="preserve">I found that temporal turnover has increased across the 5788 time-series surveyed (slope = 0.05, CI = 0.03 to 0.07, Figure 1, see Table 1 for more model outputs). On average, temporal turnover is increasing by 10% </w:t>
+      </w:r>
+      <w:r>
+        <w:rPr>
+          <w:lang w:val="en-GB"/>
+        </w:rPr>
+        <w:t>as accessibility is increasing by 10%. In line with my predictions (see preregistration), the duration of the observation influenced the magnitude of the detected temporal turnover trends, with higher turnover increases for longer observations of sites.</w:t>
+      </w:r>
+    </w:p>
+    <w:p>
+      <w:pPr>
+        <w:autoSpaceDE w:val="0"/>
+        <w:autoSpaceDN w:val="0"/>
+        <w:adjustRightInd w:val="0"/>
+        <w:spacing w:after="0" w:line="240" w:lineRule="auto"/>
+        <w:rPr>
+          <w:lang w:val="en-GB"/>
+        </w:rPr>
+      </w:pPr>
+    </w:p>
+    <w:p>
+      <w:pPr>
+        <w:autoSpaceDE w:val="0"/>
+        <w:autoSpaceDN w:val="0"/>
+        <w:adjustRightInd w:val="0"/>
+        <w:spacing w:after="0" w:line="240" w:lineRule="auto"/>
+        <w:rPr>
+          <w:lang w:val="en-GB"/>
+        </w:rPr>
+      </w:pPr>
+    </w:p>
+    <w:p>
+      <w:pPr>
+        <w:autoSpaceDE w:val="0"/>
+        <w:autoSpaceDN w:val="0"/>
+        <w:adjustRightInd w:val="0"/>
+        <w:spacing w:after="0" w:line="240" w:lineRule="auto"/>
+        <w:rPr>
+          <w:lang w:val="en-GB"/>
+        </w:rPr>
+      </w:pPr>
+      <w:r>
+        <w:rPr>
+          <w:noProof/>
+        </w:rPr>
+        <w:drawing>
+          <wp:inline distT="0" distB="0" distL="0" distR="0" wp14:anchorId="078B805B" wp14:editId="12CC1345">
+            <wp:extent cx="3641725" cy="3959860"/>
+            <wp:effectExtent l="0" t="0" r="0" b="2540"/>
+            <wp:docPr id="2" name="Picture 2"/>
+            <wp:cNvGraphicFramePr>
+              <a:graphicFrameLocks xmlns:a="http://schemas.openxmlformats.org/drawingml/2006/main" noChangeAspect="1"/>
+            </wp:cNvGraphicFramePr>
+            <a:graphic xmlns:a="http://schemas.openxmlformats.org/drawingml/2006/main">
+              <a:graphicData uri="http://schemas.openxmlformats.org/drawingml/2006/picture">
+                <pic:pic xmlns:pic="http://schemas.openxmlformats.org/drawingml/2006/picture">
+                  <pic:nvPicPr>
+                    <pic:cNvPr id="0" name="Picture 1"/>
+                    <pic:cNvPicPr>
+                      <a:picLocks noChangeAspect="1" noChangeArrowheads="1"/>
+                    </pic:cNvPicPr>
+                  </pic:nvPicPr>
+                  <pic:blipFill>
+                    <a:blip r:embed="rId9">
+                      <a:extLst>
+                        <a:ext uri="{28A0092B-C50C-407E-A947-70E740481C1C}">
+                          <a14:useLocalDpi xmlns:a14="http://schemas.microsoft.com/office/drawing/2010/main" val="0"/>
+                        </a:ext>
+                      </a:extLst>
+                    </a:blip>
+                    <a:srcRect/>
+                    <a:stretch>
+                      <a:fillRect/>
+                    </a:stretch>
+                  </pic:blipFill>
+                  <pic:spPr bwMode="auto">
+                    <a:xfrm>
+                      <a:off x="0" y="0"/>
+                      <a:ext cx="3641725" cy="3959860"/>
+                    </a:xfrm>
+                    <a:prstGeom prst="rect">
+                      <a:avLst/>
+                    </a:prstGeom>
+                    <a:noFill/>
+                    <a:ln>
+                      <a:noFill/>
+                    </a:ln>
+                  </pic:spPr>
+                </pic:pic>
+              </a:graphicData>
+            </a:graphic>
+          </wp:inline>
+        </w:drawing>
+      </w:r>
+    </w:p>
+    <w:p>
+      <w:pPr>
+        <w:autoSpaceDE w:val="0"/>
+        <w:autoSpaceDN w:val="0"/>
+        <w:adjustRightInd w:val="0"/>
+        <w:spacing w:after="0" w:line="240" w:lineRule="auto"/>
+        <w:rPr>
+          <w:lang w:val="en-GB"/>
+        </w:rPr>
+      </w:pPr>
+      <w:r>
+        <w:rPr>
+          <w:lang w:val="en-GB"/>
+        </w:rPr>
+        <w:t xml:space="preserve">Figure 2. Jaccard turnover has increased </w:t>
+      </w:r>
+      <w:r>
+        <w:rPr>
+          <w:lang w:val="en-GB"/>
+        </w:rPr>
+        <w:t>for higher levels of accessibility across 5788 time-series globally (</w:t>
+      </w:r>
+      <w:r>
+        <w:rPr>
+          <w:lang w:val="en-GB"/>
+        </w:rPr>
+        <w:t>slope = 0.05, CI = 0.03 to 0.07, Figure 1, see Table 1 for more model outputs)</w:t>
+      </w:r>
+      <w:r>
+        <w:rPr>
+          <w:lang w:val="en-GB"/>
+        </w:rPr>
+        <w:t xml:space="preserve">. Grey points represent raw data. Lines and error bands represent model predictions </w:t>
+      </w:r>
+      <w:r>
+        <w:rPr>
+          <w:lang w:val="en-GB"/>
+        </w:rPr>
+        <w:lastRenderedPageBreak/>
+        <w:t xml:space="preserve">and 95% credible intervals, respectively. Colour coding of lines represent differing duration of monitoring. See trace plots and model </w:t>
+      </w:r>
+      <w:proofErr w:type="spellStart"/>
+      <w:r>
+        <w:rPr>
+          <w:lang w:val="en-GB"/>
+        </w:rPr>
+        <w:t>Rhat</w:t>
+      </w:r>
+      <w:proofErr w:type="spellEnd"/>
+      <w:r>
+        <w:rPr>
+          <w:lang w:val="en-GB"/>
+        </w:rPr>
+        <w:t xml:space="preserve"> values in appendix confirming model convergence.</w:t>
+      </w:r>
+    </w:p>
+    <w:p>
+      <w:pPr>
+        <w:autoSpaceDE w:val="0"/>
+        <w:autoSpaceDN w:val="0"/>
+        <w:adjustRightInd w:val="0"/>
+        <w:spacing w:after="0" w:line="240" w:lineRule="auto"/>
+        <w:rPr>
+          <w:lang w:val="en-GB"/>
+        </w:rPr>
+      </w:pPr>
+    </w:p>
+    <w:p>
+      <w:pPr>
+        <w:autoSpaceDE w:val="0"/>
+        <w:autoSpaceDN w:val="0"/>
+        <w:adjustRightInd w:val="0"/>
+        <w:spacing w:after="0" w:line="240" w:lineRule="auto"/>
+        <w:rPr>
+          <w:lang w:val="en-GB"/>
+        </w:rPr>
+      </w:pPr>
+      <w:r>
+        <w:rPr>
+          <w:lang w:val="en-GB"/>
+        </w:rPr>
+        <w:t>The results of the temporal turnover model revealed an increase of temporal turnover across levels of accessibility. Therefore, I found support of my initial prediction of accessibility increasing temporal turnover, and thus accept the alternative hypothesis. Study area had no significant effect on temporal turnover (</w:t>
+      </w:r>
+      <w:r>
+        <w:rPr>
+          <w:lang w:val="en-GB"/>
+        </w:rPr>
+        <w:t xml:space="preserve">slope = 0.05, CI = </w:t>
+      </w:r>
+      <w:r>
+        <w:rPr>
+          <w:lang w:val="en-GB"/>
+        </w:rPr>
+        <w:t xml:space="preserve">- </w:t>
+      </w:r>
+      <w:r>
+        <w:rPr>
+          <w:lang w:val="en-GB"/>
+        </w:rPr>
+        <w:t>0.03 to 0.07</w:t>
+      </w:r>
+      <w:r>
+        <w:rPr>
+          <w:lang w:val="en-GB"/>
+        </w:rPr>
+        <w:t xml:space="preserve">). Latitude? Results to be taken with </w:t>
+      </w:r>
+      <w:proofErr w:type="gramStart"/>
+      <w:r>
+        <w:rPr>
+          <w:lang w:val="en-GB"/>
+        </w:rPr>
+        <w:t>caution?</w:t>
+      </w:r>
+      <w:proofErr w:type="gramEnd"/>
+      <w:r>
+        <w:rPr>
+          <w:lang w:val="en-GB"/>
+        </w:rPr>
+        <w:t xml:space="preserve"> Examining the posterior means of the random terms, study ID, taxa and broad grid cell</w:t>
+      </w:r>
+      <w:r>
+        <w:rPr>
+          <w:lang w:val="en-GB"/>
+        </w:rPr>
+        <w:t>,</w:t>
+      </w:r>
+      <w:r>
+        <w:rPr>
+          <w:lang w:val="en-GB"/>
+        </w:rPr>
+        <w:t xml:space="preserve"> revealed </w:t>
+      </w:r>
+      <w:r>
+        <w:rPr>
+          <w:lang w:val="en-GB"/>
+        </w:rPr>
+        <w:t xml:space="preserve">among Study ID variation (variance = 0.4, CI 0.3 – 0.5), and little within study ID variation (variance </w:t>
+      </w:r>
+      <w:proofErr w:type="spellStart"/>
+      <w:r>
+        <w:rPr>
+          <w:lang w:val="en-GB"/>
+        </w:rPr>
+        <w:t>blabla</w:t>
+      </w:r>
+      <w:proofErr w:type="spellEnd"/>
+      <w:r>
+        <w:rPr>
+          <w:lang w:val="en-GB"/>
+        </w:rPr>
+        <w:t>). Same for taxa and broad grid cell. Full model output can be found in Appendix X.</w:t>
+      </w:r>
+    </w:p>
+    <w:p>
+      <w:pPr>
+        <w:autoSpaceDE w:val="0"/>
+        <w:autoSpaceDN w:val="0"/>
+        <w:adjustRightInd w:val="0"/>
+        <w:spacing w:after="0" w:line="240" w:lineRule="auto"/>
+        <w:rPr>
+          <w:lang w:val="en-GB"/>
+        </w:rPr>
+      </w:pPr>
+    </w:p>
+    <w:p>
+      <w:pPr>
+        <w:autoSpaceDE w:val="0"/>
+        <w:autoSpaceDN w:val="0"/>
+        <w:adjustRightInd w:val="0"/>
+        <w:spacing w:after="0" w:line="240" w:lineRule="auto"/>
+        <w:rPr>
+          <w:b/>
+          <w:bCs/>
+          <w:lang w:val="en-GB"/>
+        </w:rPr>
+      </w:pPr>
+      <w:r>
+        <w:rPr>
+          <w:b/>
+          <w:bCs/>
+          <w:lang w:val="en-GB"/>
+        </w:rPr>
+        <w:t>Taxa-specific responses to different levels of accessibility (Research Question 2)</w:t>
+      </w:r>
+    </w:p>
+    <w:p>
+      <w:pPr>
+        <w:autoSpaceDE w:val="0"/>
+        <w:autoSpaceDN w:val="0"/>
+        <w:adjustRightInd w:val="0"/>
+        <w:spacing w:after="0" w:line="240" w:lineRule="auto"/>
+        <w:rPr>
+          <w:b/>
+          <w:bCs/>
+          <w:lang w:val="en-GB"/>
+        </w:rPr>
+      </w:pPr>
+    </w:p>
+    <w:p>
+      <w:pPr>
+        <w:autoSpaceDE w:val="0"/>
+        <w:autoSpaceDN w:val="0"/>
+        <w:adjustRightInd w:val="0"/>
+        <w:spacing w:after="0" w:line="240" w:lineRule="auto"/>
+        <w:rPr>
+          <w:lang w:val="en-GB"/>
+        </w:rPr>
+      </w:pPr>
+      <w:r>
+        <w:rPr>
+          <w:lang w:val="en-GB"/>
+        </w:rPr>
+        <w:t xml:space="preserve">Visualising raw temporal turnover data among taxa </w:t>
+      </w:r>
+      <w:r>
+        <w:rPr>
+          <w:lang w:val="en-GB"/>
+        </w:rPr>
+        <w:t xml:space="preserve">revealed no clear differences between the temporal turnover of individual taxa on different levels of accessibility (Figure 3). </w:t>
+      </w:r>
+      <w:proofErr w:type="gramStart"/>
+      <w:r>
+        <w:rPr>
+          <w:lang w:val="en-GB"/>
+        </w:rPr>
+        <w:t>Terrestrial plants</w:t>
+      </w:r>
+      <w:r>
+        <w:rPr>
+          <w:lang w:val="en-GB"/>
+        </w:rPr>
+        <w:t>’</w:t>
+      </w:r>
+      <w:r>
+        <w:rPr>
+          <w:lang w:val="en-GB"/>
+        </w:rPr>
+        <w:t xml:space="preserve"> and birds’ responses</w:t>
+      </w:r>
+      <w:r>
+        <w:rPr>
+          <w:lang w:val="en-GB"/>
+        </w:rPr>
+        <w:t>,</w:t>
+      </w:r>
+      <w:proofErr w:type="gramEnd"/>
+      <w:r>
+        <w:rPr>
+          <w:lang w:val="en-GB"/>
+        </w:rPr>
+        <w:t xml:space="preserve"> have increased turnover as accessibility is increasing. Among the 4 taxa, terrestrial plants have </w:t>
+      </w:r>
+      <w:proofErr w:type="gramStart"/>
+      <w:r>
+        <w:rPr>
+          <w:lang w:val="en-GB"/>
+        </w:rPr>
+        <w:t>experiences</w:t>
+      </w:r>
+      <w:proofErr w:type="gramEnd"/>
+      <w:r>
+        <w:rPr>
+          <w:lang w:val="en-GB"/>
+        </w:rPr>
+        <w:t xml:space="preserve"> the greatest temporal turnover increase by 23% for every 10% increase in accessibility. Mammals and </w:t>
+      </w:r>
+      <w:proofErr w:type="spellStart"/>
+      <w:r>
+        <w:rPr>
+          <w:lang w:val="en-GB"/>
+        </w:rPr>
+        <w:t>terrerstrial</w:t>
+      </w:r>
+      <w:proofErr w:type="spellEnd"/>
+      <w:r>
+        <w:rPr>
+          <w:lang w:val="en-GB"/>
+        </w:rPr>
+        <w:t xml:space="preserve"> invertebrates show no clear pattern. TALK ABOUT DISTRIBUTION OF DATA?</w:t>
+      </w:r>
+    </w:p>
+    <w:p>
+      <w:pPr>
+        <w:autoSpaceDE w:val="0"/>
+        <w:autoSpaceDN w:val="0"/>
+        <w:adjustRightInd w:val="0"/>
+        <w:spacing w:after="0" w:line="240" w:lineRule="auto"/>
+        <w:rPr>
+          <w:b/>
+          <w:bCs/>
+          <w:lang w:val="en-GB"/>
+        </w:rPr>
+      </w:pPr>
+    </w:p>
+    <w:p>
+      <w:pPr>
+        <w:autoSpaceDE w:val="0"/>
+        <w:autoSpaceDN w:val="0"/>
+        <w:adjustRightInd w:val="0"/>
+        <w:spacing w:after="0" w:line="240" w:lineRule="auto"/>
+        <w:rPr>
+          <w:b/>
+          <w:bCs/>
+          <w:lang w:val="en-GB"/>
+        </w:rPr>
+      </w:pPr>
+    </w:p>
+    <w:p>
+      <w:pPr>
+        <w:autoSpaceDE w:val="0"/>
+        <w:autoSpaceDN w:val="0"/>
+        <w:adjustRightInd w:val="0"/>
+        <w:spacing w:after="0" w:line="240" w:lineRule="auto"/>
+        <w:rPr>
+          <w:b/>
+          <w:bCs/>
+          <w:lang w:val="en-GB"/>
+        </w:rPr>
+      </w:pPr>
+      <w:r>
+        <w:rPr>
+          <w:noProof/>
+        </w:rPr>
+        <w:drawing>
+          <wp:inline distT="0" distB="0" distL="0" distR="0" wp14:anchorId="109D70B6" wp14:editId="5CC1B383">
+            <wp:extent cx="5731510" cy="3582035"/>
+            <wp:effectExtent l="0" t="0" r="2540" b="0"/>
+            <wp:docPr id="3" name="Picture 3"/>
+            <wp:cNvGraphicFramePr>
+              <a:graphicFrameLocks xmlns:a="http://schemas.openxmlformats.org/drawingml/2006/main" noChangeAspect="1"/>
+            </wp:cNvGraphicFramePr>
+            <a:graphic xmlns:a="http://schemas.openxmlformats.org/drawingml/2006/main">
+              <a:graphicData uri="http://schemas.openxmlformats.org/drawingml/2006/picture">
+                <pic:pic xmlns:pic="http://schemas.openxmlformats.org/drawingml/2006/picture">
+                  <pic:nvPicPr>
+                    <pic:cNvPr id="0" name="Picture 3"/>
+                    <pic:cNvPicPr>
+                      <a:picLocks noChangeAspect="1" noChangeArrowheads="1"/>
+                    </pic:cNvPicPr>
+                  </pic:nvPicPr>
+                  <pic:blipFill>
+                    <a:blip r:embed="rId10" cstate="print">
+                      <a:extLst>
+                        <a:ext uri="{28A0092B-C50C-407E-A947-70E740481C1C}">
+                          <a14:useLocalDpi xmlns:a14="http://schemas.microsoft.com/office/drawing/2010/main" val="0"/>
+                        </a:ext>
+                      </a:extLst>
+                    </a:blip>
+                    <a:srcRect/>
+                    <a:stretch>
+                      <a:fillRect/>
+                    </a:stretch>
+                  </pic:blipFill>
+                  <pic:spPr bwMode="auto">
+                    <a:xfrm>
+                      <a:off x="0" y="0"/>
+                      <a:ext cx="5731510" cy="3582035"/>
+                    </a:xfrm>
+                    <a:prstGeom prst="rect">
+                      <a:avLst/>
+                    </a:prstGeom>
+                    <a:noFill/>
+                    <a:ln>
+                      <a:noFill/>
+                    </a:ln>
+                  </pic:spPr>
+                </pic:pic>
+              </a:graphicData>
+            </a:graphic>
+          </wp:inline>
+        </w:drawing>
+      </w:r>
+    </w:p>
+    <w:p>
+      <w:pPr>
+        <w:autoSpaceDE w:val="0"/>
+        <w:autoSpaceDN w:val="0"/>
+        <w:adjustRightInd w:val="0"/>
+        <w:spacing w:after="0" w:line="240" w:lineRule="auto"/>
+        <w:rPr>
+          <w:lang w:val="en-GB"/>
+        </w:rPr>
+      </w:pPr>
+      <w:r>
+        <w:rPr>
+          <w:lang w:val="en-GB"/>
+        </w:rPr>
+        <w:t>BAR PLOT/ BOX PLOT WITH EFFECT SIZES OF EACH TAXA</w:t>
+      </w:r>
+    </w:p>
+    <w:p>
+      <w:pPr>
+        <w:autoSpaceDE w:val="0"/>
+        <w:autoSpaceDN w:val="0"/>
+        <w:adjustRightInd w:val="0"/>
+        <w:spacing w:after="0" w:line="240" w:lineRule="auto"/>
+        <w:rPr>
+          <w:lang w:val="en-GB"/>
+        </w:rPr>
+      </w:pPr>
+      <w:r>
+        <w:rPr>
+          <w:lang w:val="en-GB"/>
+        </w:rPr>
+        <w:t>SCATTER PLOT FOR EACH TAXA?</w:t>
+      </w:r>
+    </w:p>
+    <w:p>
+      <w:pPr>
+        <w:autoSpaceDE w:val="0"/>
+        <w:autoSpaceDN w:val="0"/>
+        <w:adjustRightInd w:val="0"/>
+        <w:spacing w:after="0" w:line="240" w:lineRule="auto"/>
+        <w:rPr>
+          <w:lang w:val="en-GB"/>
+        </w:rPr>
+      </w:pPr>
+    </w:p>
+    <w:p>
+      <w:pPr>
+        <w:autoSpaceDE w:val="0"/>
+        <w:autoSpaceDN w:val="0"/>
+        <w:adjustRightInd w:val="0"/>
+        <w:spacing w:after="0" w:line="240" w:lineRule="auto"/>
+        <w:rPr>
+          <w:lang w:val="en-GB"/>
+        </w:rPr>
+      </w:pPr>
+      <w:r>
+        <w:rPr>
+          <w:lang w:val="en-GB"/>
+        </w:rPr>
+        <w:t xml:space="preserve">The model which compared temporal turnover among taxa revealed that there is no significant difference between taxa’s individual </w:t>
+      </w:r>
+      <w:r>
+        <w:rPr>
+          <w:lang w:val="en-GB"/>
+        </w:rPr>
+        <w:t xml:space="preserve">temporal turnover </w:t>
+      </w:r>
+      <w:r>
+        <w:rPr>
+          <w:lang w:val="en-GB"/>
+        </w:rPr>
+        <w:t>respon</w:t>
+      </w:r>
+      <w:r>
+        <w:rPr>
+          <w:lang w:val="en-GB"/>
+        </w:rPr>
+        <w:t xml:space="preserve">se on accessibility (slope </w:t>
+      </w:r>
+      <w:proofErr w:type="spellStart"/>
+      <w:r>
+        <w:rPr>
+          <w:lang w:val="en-GB"/>
+        </w:rPr>
+        <w:t>blabla</w:t>
+      </w:r>
+      <w:proofErr w:type="spellEnd"/>
+      <w:r>
+        <w:rPr>
+          <w:lang w:val="en-GB"/>
+        </w:rPr>
+        <w:t xml:space="preserve">). Interaction </w:t>
+      </w:r>
+      <w:proofErr w:type="spellStart"/>
+      <w:proofErr w:type="gramStart"/>
+      <w:r>
+        <w:rPr>
+          <w:lang w:val="en-GB"/>
+        </w:rPr>
+        <w:t>taxa:accessibility</w:t>
+      </w:r>
+      <w:proofErr w:type="spellEnd"/>
+      <w:r>
+        <w:rPr>
+          <w:lang w:val="en-GB"/>
+        </w:rPr>
+        <w:t>?.</w:t>
+      </w:r>
+      <w:proofErr w:type="gramEnd"/>
+      <w:r>
+        <w:rPr>
+          <w:lang w:val="en-GB"/>
+        </w:rPr>
+        <w:t xml:space="preserve"> 2 </w:t>
+      </w:r>
+      <w:proofErr w:type="spellStart"/>
+      <w:r>
+        <w:rPr>
+          <w:lang w:val="en-GB"/>
+        </w:rPr>
+        <w:t>responede</w:t>
+      </w:r>
+      <w:proofErr w:type="spellEnd"/>
+      <w:r>
+        <w:rPr>
+          <w:lang w:val="en-GB"/>
+        </w:rPr>
+        <w:t>, 2 not. Caution with interpretation?</w:t>
+      </w:r>
+    </w:p>
+    <w:p>
+      <w:pPr>
+        <w:autoSpaceDE w:val="0"/>
+        <w:autoSpaceDN w:val="0"/>
+        <w:adjustRightInd w:val="0"/>
+        <w:spacing w:after="0" w:line="240" w:lineRule="auto"/>
+        <w:rPr>
+          <w:lang w:val="en-GB"/>
+        </w:rPr>
+      </w:pPr>
+    </w:p>
+    <w:p>
+      <w:pPr>
+        <w:autoSpaceDE w:val="0"/>
+        <w:autoSpaceDN w:val="0"/>
+        <w:adjustRightInd w:val="0"/>
+        <w:spacing w:after="0" w:line="240" w:lineRule="auto"/>
+        <w:rPr>
+          <w:lang w:val="en-GB"/>
+        </w:rPr>
+      </w:pPr>
+      <w:r>
+        <w:rPr>
+          <w:lang w:val="en-GB"/>
+        </w:rPr>
+        <w:lastRenderedPageBreak/>
+        <w:t>Model predictions</w:t>
+      </w:r>
+      <w:r>
+        <w:rPr>
+          <w:lang w:val="en-GB"/>
+        </w:rPr>
+        <w:t xml:space="preserve"> confirmed my hypothesis </w:t>
+      </w:r>
+      <w:proofErr w:type="gramStart"/>
+      <w:r>
+        <w:rPr>
+          <w:lang w:val="en-GB"/>
+        </w:rPr>
+        <w:t>of..</w:t>
+      </w:r>
+      <w:proofErr w:type="gramEnd"/>
+      <w:r>
+        <w:rPr>
+          <w:lang w:val="en-GB"/>
+        </w:rPr>
+        <w:t xml:space="preserve"> mention other fixed effect response </w:t>
+      </w:r>
+      <w:proofErr w:type="spellStart"/>
+      <w:r>
+        <w:rPr>
+          <w:lang w:val="en-GB"/>
+        </w:rPr>
+        <w:t>tp</w:t>
+      </w:r>
+      <w:proofErr w:type="spellEnd"/>
+      <w:r>
+        <w:rPr>
+          <w:lang w:val="en-GB"/>
+        </w:rPr>
+        <w:t xml:space="preserve"> that. + random terms</w:t>
+      </w:r>
+    </w:p>
+    <w:p>
+      <w:pPr>
+        <w:autoSpaceDE w:val="0"/>
+        <w:autoSpaceDN w:val="0"/>
+        <w:adjustRightInd w:val="0"/>
+        <w:spacing w:after="0" w:line="240" w:lineRule="auto"/>
+        <w:rPr>
+          <w:lang w:val="en-GB"/>
+        </w:rPr>
+      </w:pPr>
+    </w:p>
+    <w:p>
+      <w:pPr>
+        <w:autoSpaceDE w:val="0"/>
+        <w:autoSpaceDN w:val="0"/>
+        <w:adjustRightInd w:val="0"/>
+        <w:spacing w:after="0" w:line="240" w:lineRule="auto"/>
+        <w:rPr>
+          <w:lang w:val="en-GB"/>
+        </w:rPr>
+      </w:pPr>
+      <w:r>
+        <w:rPr>
+          <w:lang w:val="en-GB"/>
+        </w:rPr>
+        <w:t>Sensitivity analysis results?</w:t>
+      </w:r>
+    </w:p>
+    <w:p>
+      <w:pPr>
+        <w:autoSpaceDE w:val="0"/>
+        <w:autoSpaceDN w:val="0"/>
+        <w:adjustRightInd w:val="0"/>
+        <w:spacing w:after="0" w:line="240" w:lineRule="auto"/>
+        <w:rPr>
+          <w:lang w:val="en-GB"/>
+        </w:rPr>
+      </w:pPr>
+    </w:p>
+    <w:p>
+      <w:pPr>
+        <w:autoSpaceDE w:val="0"/>
+        <w:autoSpaceDN w:val="0"/>
+        <w:adjustRightInd w:val="0"/>
+        <w:spacing w:after="0" w:line="240" w:lineRule="auto"/>
+        <w:rPr>
+          <w:lang w:val="en-GB"/>
+        </w:rPr>
+      </w:pPr>
+      <w:r>
+        <w:rPr>
+          <w:lang w:val="en-GB"/>
+        </w:rPr>
+        <w:t>Visual examination trace plots, model convergence, shortcomings of the model</w:t>
+      </w:r>
+    </w:p>
+    <w:p>
+      <w:pPr>
+        <w:autoSpaceDE w:val="0"/>
+        <w:autoSpaceDN w:val="0"/>
+        <w:adjustRightInd w:val="0"/>
+        <w:spacing w:after="0" w:line="240" w:lineRule="auto"/>
+        <w:rPr>
+          <w:lang w:val="en-GB"/>
+        </w:rPr>
+      </w:pPr>
+    </w:p>
+    <w:p>
+      <w:pPr>
+        <w:autoSpaceDE w:val="0"/>
+        <w:autoSpaceDN w:val="0"/>
+        <w:adjustRightInd w:val="0"/>
+        <w:spacing w:after="0" w:line="240" w:lineRule="auto"/>
+        <w:rPr>
+          <w:lang w:val="en-GB"/>
+        </w:rPr>
+      </w:pPr>
+    </w:p>
+    <w:p>
+      <w:pPr>
+        <w:autoSpaceDE w:val="0"/>
+        <w:autoSpaceDN w:val="0"/>
+        <w:adjustRightInd w:val="0"/>
+        <w:spacing w:after="0" w:line="240" w:lineRule="auto"/>
+        <w:rPr>
+          <w:b/>
+          <w:bCs/>
+          <w:lang w:val="en-GB"/>
+        </w:rPr>
+      </w:pPr>
+      <w:r>
+        <w:rPr>
+          <w:b/>
+          <w:bCs/>
+          <w:lang w:val="en-GB"/>
+        </w:rPr>
+        <w:t>Relationship between accessibility and human population density on temporal turnover (Research Question 3)</w:t>
+      </w:r>
+    </w:p>
+    <w:p>
+      <w:pPr>
+        <w:autoSpaceDE w:val="0"/>
+        <w:autoSpaceDN w:val="0"/>
+        <w:adjustRightInd w:val="0"/>
+        <w:spacing w:after="0" w:line="240" w:lineRule="auto"/>
+        <w:rPr>
+          <w:b/>
+          <w:bCs/>
+          <w:lang w:val="en-GB"/>
+        </w:rPr>
+      </w:pPr>
+    </w:p>
+    <w:p>
+      <w:pPr>
+        <w:autoSpaceDE w:val="0"/>
+        <w:autoSpaceDN w:val="0"/>
+        <w:adjustRightInd w:val="0"/>
+        <w:spacing w:after="0" w:line="240" w:lineRule="auto"/>
+        <w:rPr>
+          <w:lang w:val="en-GB"/>
+        </w:rPr>
+      </w:pPr>
+      <w:bookmarkStart w:id="10" w:name="_GoBack"/>
+      <w:bookmarkEnd w:id="10"/>
+    </w:p>
+    <w:p>
+      <w:pPr>
+        <w:autoSpaceDE w:val="0"/>
+        <w:autoSpaceDN w:val="0"/>
+        <w:adjustRightInd w:val="0"/>
+        <w:spacing w:after="0" w:line="240" w:lineRule="auto"/>
+        <w:rPr>
+          <w:lang w:val="en-GB"/>
+        </w:rPr>
+      </w:pPr>
+    </w:p>
+    <w:p>
+      <w:pPr>
+        <w:pStyle w:val="Heading1"/>
+        <w:rPr>
+          <w:lang w:val="en-GB"/>
+        </w:rPr>
+      </w:pPr>
+      <w:bookmarkStart w:id="11" w:name="_Toc36478053"/>
+      <w:r>
+        <w:rPr>
+          <w:lang w:val="en-GB"/>
+        </w:rPr>
+        <w:t>Discussion</w:t>
+      </w:r>
+      <w:bookmarkEnd w:id="11"/>
+    </w:p>
+    <w:p>
+      <w:pPr>
+        <w:autoSpaceDE w:val="0"/>
+        <w:autoSpaceDN w:val="0"/>
+        <w:adjustRightInd w:val="0"/>
+        <w:spacing w:after="0" w:line="240" w:lineRule="auto"/>
+        <w:rPr>
+          <w:i/>
+          <w:iCs/>
+          <w:lang w:val="en-GB"/>
+        </w:rPr>
+      </w:pPr>
+      <w:r>
+        <w:rPr>
+          <w:rFonts w:ascii="ArialMT" w:hAnsi="ArialMT" w:cs="ArialMT"/>
+          <w:i/>
+          <w:iCs/>
+          <w:lang w:val="en-GB"/>
+        </w:rPr>
+        <w:t xml:space="preserve">The object of the discussion is to summarise your major findings and place your findings in the context of previous studies current state of knowledge in the literature. When you discuss your own work and that of others, back up your opinions with evidence and citations. The first paragraph of the discussion should contain a summary of your major findings (usually 2 – 4 points) and a brief summary of the implications of your findings and should make reference to whether you found support for your hypotheses or how you answered your research questions. The following paragraphs will usually describe each of these findings in greater detail </w:t>
+      </w:r>
+      <w:proofErr w:type="gramStart"/>
+      <w:r>
+        <w:rPr>
+          <w:rFonts w:ascii="ArialMT" w:hAnsi="ArialMT" w:cs="ArialMT"/>
+          <w:i/>
+          <w:iCs/>
+          <w:lang w:val="en-GB"/>
+        </w:rPr>
+        <w:t>making reference</w:t>
+      </w:r>
+      <w:proofErr w:type="gramEnd"/>
+      <w:r>
+        <w:rPr>
+          <w:rFonts w:ascii="ArialMT" w:hAnsi="ArialMT" w:cs="ArialMT"/>
+          <w:i/>
+          <w:iCs/>
+          <w:lang w:val="en-GB"/>
+        </w:rPr>
+        <w:t xml:space="preserve"> to previous studies. Often the discussion will include a paragraph describing the limitations of your study and the potential for future research.</w:t>
+      </w:r>
+    </w:p>
+    <w:p>
+      <w:pPr>
+        <w:pStyle w:val="Heading1"/>
+        <w:rPr>
+          <w:lang w:val="en-GB"/>
+        </w:rPr>
+      </w:pPr>
+      <w:bookmarkStart w:id="12" w:name="_Toc36478054"/>
+      <w:r>
+        <w:rPr>
+          <w:lang w:val="en-GB"/>
+        </w:rPr>
+        <w:t>Conclusions</w:t>
+      </w:r>
+      <w:bookmarkEnd w:id="12"/>
+    </w:p>
+    <w:p>
+      <w:pPr>
+        <w:autoSpaceDE w:val="0"/>
+        <w:autoSpaceDN w:val="0"/>
+        <w:adjustRightInd w:val="0"/>
+        <w:spacing w:after="0" w:line="240" w:lineRule="auto"/>
+        <w:rPr>
+          <w:i/>
+          <w:iCs/>
+          <w:lang w:val="en-GB"/>
+        </w:rPr>
+      </w:pPr>
+      <w:r>
+        <w:rPr>
+          <w:rFonts w:ascii="ArialMT" w:hAnsi="ArialMT" w:cs="ArialMT"/>
+          <w:i/>
+          <w:iCs/>
           <w:lang w:val="en-GB"/>
         </w:rPr>
         <w:t>The conclusion paragraph should put your findings into the broader context of the literature and explain how you have filled the knowledge gap that you have identified in the introduction. This is your chance to present to your reader the major take-home messages of your dissertation research. It should be similar in content to the last sentence of your summary abstract.</w:t>
@@ -3803,8 +4865,8 @@
       <w:bookmarkEnd w:id="14"/>
     </w:p>
     <w:sectPr>
-      <w:headerReference w:type="default" r:id="rId9"/>
-      <w:footerReference w:type="default" r:id="rId10"/>
+      <w:headerReference w:type="default" r:id="rId11"/>
+      <w:footerReference w:type="default" r:id="rId12"/>
       <w:pgSz w:w="11906" w:h="16838"/>
       <w:pgMar w:top="1440" w:right="1440" w:bottom="1440" w:left="1440" w:header="708" w:footer="708" w:gutter="0"/>
       <w:cols w:space="708"/>
@@ -4365,6 +5427,208 @@
     </w:lvl>
   </w:abstractNum>
   <w:abstractNum w:abstractNumId="4" w15:restartNumberingAfterBreak="0">
+    <w:nsid w:val="5E7B67F9"/>
+    <w:multiLevelType w:val="hybridMultilevel"/>
+    <w:tmpl w:val="178E208A"/>
+    <w:lvl w:ilvl="0" w:tplc="08090001">
+      <w:start w:val="1"/>
+      <w:numFmt w:val="bullet"/>
+      <w:lvlText w:val=""/>
+      <w:lvlJc w:val="left"/>
+      <w:pPr>
+        <w:ind w:left="720" w:hanging="360"/>
+      </w:pPr>
+      <w:rPr>
+        <w:rFonts w:ascii="Symbol" w:hAnsi="Symbol" w:hint="default"/>
+      </w:rPr>
+    </w:lvl>
+    <w:lvl w:ilvl="1" w:tplc="08090003" w:tentative="1">
+      <w:start w:val="1"/>
+      <w:numFmt w:val="bullet"/>
+      <w:lvlText w:val="o"/>
+      <w:lvlJc w:val="left"/>
+      <w:pPr>
+        <w:ind w:left="1440" w:hanging="360"/>
+      </w:pPr>
+      <w:rPr>
+        <w:rFonts w:ascii="Courier New" w:hAnsi="Courier New" w:cs="Courier New" w:hint="default"/>
+      </w:rPr>
+    </w:lvl>
+    <w:lvl w:ilvl="2" w:tplc="08090005" w:tentative="1">
+      <w:start w:val="1"/>
+      <w:numFmt w:val="bullet"/>
+      <w:lvlText w:val=""/>
+      <w:lvlJc w:val="left"/>
+      <w:pPr>
+        <w:ind w:left="2160" w:hanging="360"/>
+      </w:pPr>
+      <w:rPr>
+        <w:rFonts w:ascii="Wingdings" w:hAnsi="Wingdings" w:hint="default"/>
+      </w:rPr>
+    </w:lvl>
+    <w:lvl w:ilvl="3" w:tplc="08090001" w:tentative="1">
+      <w:start w:val="1"/>
+      <w:numFmt w:val="bullet"/>
+      <w:lvlText w:val=""/>
+      <w:lvlJc w:val="left"/>
+      <w:pPr>
+        <w:ind w:left="2880" w:hanging="360"/>
+      </w:pPr>
+      <w:rPr>
+        <w:rFonts w:ascii="Symbol" w:hAnsi="Symbol" w:hint="default"/>
+      </w:rPr>
+    </w:lvl>
+    <w:lvl w:ilvl="4" w:tplc="08090003" w:tentative="1">
+      <w:start w:val="1"/>
+      <w:numFmt w:val="bullet"/>
+      <w:lvlText w:val="o"/>
+      <w:lvlJc w:val="left"/>
+      <w:pPr>
+        <w:ind w:left="3600" w:hanging="360"/>
+      </w:pPr>
+      <w:rPr>
+        <w:rFonts w:ascii="Courier New" w:hAnsi="Courier New" w:cs="Courier New" w:hint="default"/>
+      </w:rPr>
+    </w:lvl>
+    <w:lvl w:ilvl="5" w:tplc="08090005" w:tentative="1">
+      <w:start w:val="1"/>
+      <w:numFmt w:val="bullet"/>
+      <w:lvlText w:val=""/>
+      <w:lvlJc w:val="left"/>
+      <w:pPr>
+        <w:ind w:left="4320" w:hanging="360"/>
+      </w:pPr>
+      <w:rPr>
+        <w:rFonts w:ascii="Wingdings" w:hAnsi="Wingdings" w:hint="default"/>
+      </w:rPr>
+    </w:lvl>
+    <w:lvl w:ilvl="6" w:tplc="08090001" w:tentative="1">
+      <w:start w:val="1"/>
+      <w:numFmt w:val="bullet"/>
+      <w:lvlText w:val=""/>
+      <w:lvlJc w:val="left"/>
+      <w:pPr>
+        <w:ind w:left="5040" w:hanging="360"/>
+      </w:pPr>
+      <w:rPr>
+        <w:rFonts w:ascii="Symbol" w:hAnsi="Symbol" w:hint="default"/>
+      </w:rPr>
+    </w:lvl>
+    <w:lvl w:ilvl="7" w:tplc="08090003" w:tentative="1">
+      <w:start w:val="1"/>
+      <w:numFmt w:val="bullet"/>
+      <w:lvlText w:val="o"/>
+      <w:lvlJc w:val="left"/>
+      <w:pPr>
+        <w:ind w:left="5760" w:hanging="360"/>
+      </w:pPr>
+      <w:rPr>
+        <w:rFonts w:ascii="Courier New" w:hAnsi="Courier New" w:cs="Courier New" w:hint="default"/>
+      </w:rPr>
+    </w:lvl>
+    <w:lvl w:ilvl="8" w:tplc="08090005" w:tentative="1">
+      <w:start w:val="1"/>
+      <w:numFmt w:val="bullet"/>
+      <w:lvlText w:val=""/>
+      <w:lvlJc w:val="left"/>
+      <w:pPr>
+        <w:ind w:left="6480" w:hanging="360"/>
+      </w:pPr>
+      <w:rPr>
+        <w:rFonts w:ascii="Wingdings" w:hAnsi="Wingdings" w:hint="default"/>
+      </w:rPr>
+    </w:lvl>
+  </w:abstractNum>
+  <w:abstractNum w:abstractNumId="5" w15:restartNumberingAfterBreak="0">
+    <w:nsid w:val="6D2B6A46"/>
+    <w:multiLevelType w:val="hybridMultilevel"/>
+    <w:tmpl w:val="D0A00BAA"/>
+    <w:lvl w:ilvl="0" w:tplc="0809000F">
+      <w:start w:val="1"/>
+      <w:numFmt w:val="decimal"/>
+      <w:lvlText w:val="%1."/>
+      <w:lvlJc w:val="left"/>
+      <w:pPr>
+        <w:ind w:left="720" w:hanging="360"/>
+      </w:pPr>
+      <w:rPr>
+        <w:rFonts w:hint="default"/>
+      </w:rPr>
+    </w:lvl>
+    <w:lvl w:ilvl="1" w:tplc="08090019">
+      <w:start w:val="1"/>
+      <w:numFmt w:val="lowerLetter"/>
+      <w:lvlText w:val="%2."/>
+      <w:lvlJc w:val="left"/>
+      <w:pPr>
+        <w:ind w:left="1440" w:hanging="360"/>
+      </w:pPr>
+    </w:lvl>
+    <w:lvl w:ilvl="2" w:tplc="0809001B" w:tentative="1">
+      <w:start w:val="1"/>
+      <w:numFmt w:val="lowerRoman"/>
+      <w:lvlText w:val="%3."/>
+      <w:lvlJc w:val="right"/>
+      <w:pPr>
+        <w:ind w:left="2160" w:hanging="180"/>
+      </w:pPr>
+    </w:lvl>
+    <w:lvl w:ilvl="3" w:tplc="0809000F" w:tentative="1">
+      <w:start w:val="1"/>
+      <w:numFmt w:val="decimal"/>
+      <w:lvlText w:val="%4."/>
+      <w:lvlJc w:val="left"/>
+      <w:pPr>
+        <w:ind w:left="2880" w:hanging="360"/>
+      </w:pPr>
+    </w:lvl>
+    <w:lvl w:ilvl="4" w:tplc="08090019" w:tentative="1">
+      <w:start w:val="1"/>
+      <w:numFmt w:val="lowerLetter"/>
+      <w:lvlText w:val="%5."/>
+      <w:lvlJc w:val="left"/>
+      <w:pPr>
+        <w:ind w:left="3600" w:hanging="360"/>
+      </w:pPr>
+    </w:lvl>
+    <w:lvl w:ilvl="5" w:tplc="0809001B" w:tentative="1">
+      <w:start w:val="1"/>
+      <w:numFmt w:val="lowerRoman"/>
+      <w:lvlText w:val="%6."/>
+      <w:lvlJc w:val="right"/>
+      <w:pPr>
+        <w:ind w:left="4320" w:hanging="180"/>
+      </w:pPr>
+    </w:lvl>
+    <w:lvl w:ilvl="6" w:tplc="0809000F" w:tentative="1">
+      <w:start w:val="1"/>
+      <w:numFmt w:val="decimal"/>
+      <w:lvlText w:val="%7."/>
+      <w:lvlJc w:val="left"/>
+      <w:pPr>
+        <w:ind w:left="5040" w:hanging="360"/>
+      </w:pPr>
+    </w:lvl>
+    <w:lvl w:ilvl="7" w:tplc="08090019" w:tentative="1">
+      <w:start w:val="1"/>
+      <w:numFmt w:val="lowerLetter"/>
+      <w:lvlText w:val="%8."/>
+      <w:lvlJc w:val="left"/>
+      <w:pPr>
+        <w:ind w:left="5760" w:hanging="360"/>
+      </w:pPr>
+    </w:lvl>
+    <w:lvl w:ilvl="8" w:tplc="0809001B" w:tentative="1">
+      <w:start w:val="1"/>
+      <w:numFmt w:val="lowerRoman"/>
+      <w:lvlText w:val="%9."/>
+      <w:lvlJc w:val="right"/>
+      <w:pPr>
+        <w:ind w:left="6480" w:hanging="180"/>
+      </w:pPr>
+    </w:lvl>
+  </w:abstractNum>
+  <w:abstractNum w:abstractNumId="6" w15:restartNumberingAfterBreak="0">
     <w:nsid w:val="760025F3"/>
     <w:multiLevelType w:val="hybridMultilevel"/>
     <w:tmpl w:val="76CAA0A0"/>
@@ -4477,7 +5741,7 @@
       </w:rPr>
     </w:lvl>
   </w:abstractNum>
-  <w:abstractNum w:abstractNumId="5" w15:restartNumberingAfterBreak="0">
+  <w:abstractNum w:abstractNumId="7" w15:restartNumberingAfterBreak="0">
     <w:nsid w:val="777345E9"/>
     <w:multiLevelType w:val="hybridMultilevel"/>
     <w:tmpl w:val="6D8610EE"/>
@@ -4590,7 +5854,7 @@
       </w:rPr>
     </w:lvl>
   </w:abstractNum>
-  <w:abstractNum w:abstractNumId="6" w15:restartNumberingAfterBreak="0">
+  <w:abstractNum w:abstractNumId="8" w15:restartNumberingAfterBreak="0">
     <w:nsid w:val="79E04C48"/>
     <w:multiLevelType w:val="hybridMultilevel"/>
     <w:tmpl w:val="ED461F52"/>
@@ -4703,7 +5967,7 @@
       </w:rPr>
     </w:lvl>
   </w:abstractNum>
-  <w:abstractNum w:abstractNumId="7" w15:restartNumberingAfterBreak="0">
+  <w:abstractNum w:abstractNumId="9" w15:restartNumberingAfterBreak="0">
     <w:nsid w:val="7C26032C"/>
     <w:multiLevelType w:val="hybridMultilevel"/>
     <w:tmpl w:val="DA1885D4"/>
@@ -4793,28 +6057,34 @@
     </w:lvl>
   </w:abstractNum>
   <w:num w:numId="1">
-    <w:abstractNumId w:val="4"/>
+    <w:abstractNumId w:val="6"/>
   </w:num>
   <w:num w:numId="2">
     <w:abstractNumId w:val="3"/>
   </w:num>
   <w:num w:numId="3">
-    <w:abstractNumId w:val="7"/>
+    <w:abstractNumId w:val="9"/>
   </w:num>
   <w:num w:numId="4">
     <w:abstractNumId w:val="2"/>
   </w:num>
   <w:num w:numId="5">
-    <w:abstractNumId w:val="5"/>
+    <w:abstractNumId w:val="7"/>
   </w:num>
   <w:num w:numId="6">
-    <w:abstractNumId w:val="6"/>
+    <w:abstractNumId w:val="8"/>
   </w:num>
   <w:num w:numId="7">
     <w:abstractNumId w:val="1"/>
   </w:num>
   <w:num w:numId="8">
     <w:abstractNumId w:val="0"/>
+  </w:num>
+  <w:num w:numId="9">
+    <w:abstractNumId w:val="5"/>
+  </w:num>
+  <w:num w:numId="10">
+    <w:abstractNumId w:val="4"/>
   </w:num>
 </w:numbering>
 </file>
@@ -5750,7 +7020,7 @@
 </file>
 
 <file path=customXml/itemProps1.xml><?xml version="1.0" encoding="utf-8"?>
-<ds:datastoreItem xmlns:ds="http://schemas.openxmlformats.org/officeDocument/2006/customXml" ds:itemID="{1CFC97D4-92C3-491A-8482-C13EC2A061CA}">
+<ds:datastoreItem xmlns:ds="http://schemas.openxmlformats.org/officeDocument/2006/customXml" ds:itemID="{811C6F12-6D32-4044-B567-CBDFAB608195}">
   <ds:schemaRefs>
     <ds:schemaRef ds:uri="http://schemas.openxmlformats.org/officeDocument/2006/bibliography"/>
   </ds:schemaRefs>

</xml_diff>

<commit_message>
Dani added bullet points intro
</commit_message>
<xml_diff>
--- a/documents/Dani_Gargya_draft_dissertation_Mar20.docx
+++ b/documents/Dani_Gargya_draft_dissertation_Mar20.docx
@@ -1603,19 +1603,17 @@
         </w:numPr>
         <w:rPr>
           <w:rFonts w:cs="Arial"/>
+          <w:lang w:val="en-GB"/>
+        </w:rPr>
+      </w:pPr>
+      <w:r>
+        <w:rPr>
+          <w:rFonts w:cs="Arial"/>
           <w:i/>
           <w:iCs/>
           <w:lang w:val="en-GB"/>
         </w:rPr>
-      </w:pPr>
-      <w:r>
-        <w:rPr>
-          <w:rFonts w:cs="Arial"/>
-          <w:i/>
-          <w:iCs/>
-          <w:lang w:val="en-GB"/>
-        </w:rPr>
-        <w:t>General intro, knowledge gap</w:t>
+        <w:t>Split objectives?</w:t>
       </w:r>
     </w:p>
     <w:p>
@@ -1627,19 +1625,91 @@
         </w:numPr>
         <w:rPr>
           <w:rFonts w:cs="Arial"/>
+          <w:lang w:val="en-GB"/>
+        </w:rPr>
+      </w:pPr>
+      <w:r>
+        <w:rPr>
+          <w:rFonts w:cs="Arial"/>
           <w:i/>
           <w:iCs/>
           <w:lang w:val="en-GB"/>
         </w:rPr>
-      </w:pPr>
-      <w:r>
-        <w:rPr>
-          <w:rFonts w:cs="Arial"/>
+        <w:t>Is last paragraph intro same as objectives and RQ part?</w:t>
+      </w:r>
+    </w:p>
+    <w:p>
+      <w:pPr>
+        <w:autoSpaceDE w:val="0"/>
+        <w:autoSpaceDN w:val="0"/>
+        <w:adjustRightInd w:val="0"/>
+        <w:spacing w:after="0" w:line="240" w:lineRule="auto"/>
+        <w:rPr>
+          <w:rFonts w:ascii="ArialMT" w:hAnsi="ArialMT" w:cs="ArialMT"/>
           <w:i/>
           <w:iCs/>
           <w:lang w:val="en-GB"/>
         </w:rPr>
-        <w:t>Context; lit review</w:t>
+      </w:pPr>
+      <w:r>
+        <w:rPr>
+          <w:rFonts w:ascii="ArialMT" w:hAnsi="ArialMT" w:cs="ArialMT"/>
+          <w:i/>
+          <w:iCs/>
+          <w:lang w:val="en-GB"/>
+        </w:rPr>
+        <w:t xml:space="preserve">The dissertation comprises an introduction discussing the research question, reviewing the relevant literature, and setting out the research questions and hypotheses to be tested. The introduction should introduce the reader to the subject area and clarify the knowledge gap that the dissertation research will fill. The </w:t>
+      </w:r>
+      <w:r>
+        <w:rPr>
+          <w:rFonts w:ascii="Arial-ItalicMT" w:hAnsi="Arial-ItalicMT" w:cs="Arial-ItalicMT"/>
+          <w:i/>
+          <w:iCs/>
+          <w:lang w:val="en-GB"/>
+        </w:rPr>
+        <w:t xml:space="preserve">Introduction </w:t>
+      </w:r>
+      <w:r>
+        <w:rPr>
+          <w:rFonts w:ascii="ArialMT" w:hAnsi="ArialMT" w:cs="ArialMT"/>
+          <w:i/>
+          <w:iCs/>
+          <w:lang w:val="en-GB"/>
+        </w:rPr>
+        <w:t>must set the context for the dissertation by reviewing the relevant literature. The primary research questions and hypotheses should be listed in the final paragraph of the introduction. The introduction should not be just a ‘Literature Review’ but should include relevant references to general (theoretical papers and reviews) and specific (specific to the particular question addressed) literature, to justify the research that has been undertaken and define the question being addressed.</w:t>
+      </w:r>
+    </w:p>
+    <w:p>
+      <w:pPr>
+        <w:autoSpaceDE w:val="0"/>
+        <w:autoSpaceDN w:val="0"/>
+        <w:adjustRightInd w:val="0"/>
+        <w:spacing w:after="0" w:line="240" w:lineRule="auto"/>
+        <w:rPr>
+          <w:rFonts w:ascii="ArialMT" w:hAnsi="ArialMT" w:cs="ArialMT"/>
+          <w:i/>
+          <w:iCs/>
+          <w:lang w:val="en-GB"/>
+        </w:rPr>
+      </w:pPr>
+    </w:p>
+    <w:p>
+      <w:pPr>
+        <w:autoSpaceDE w:val="0"/>
+        <w:autoSpaceDN w:val="0"/>
+        <w:adjustRightInd w:val="0"/>
+        <w:spacing w:after="0" w:line="240" w:lineRule="auto"/>
+        <w:rPr>
+          <w:rFonts w:ascii="ArialMT" w:hAnsi="ArialMT" w:cs="ArialMT"/>
+          <w:lang w:val="en-GB"/>
+        </w:rPr>
+      </w:pPr>
+      <w:r>
+        <w:rPr>
+          <w:rFonts w:ascii="ArialMT" w:hAnsi="ArialMT" w:cs="ArialMT"/>
+          <w:lang w:val="en-GB"/>
+        </w:rPr>
+        <w:t>First paragraph</w:t>
       </w:r>
     </w:p>
     <w:p>
@@ -1647,23 +1717,32 @@
         <w:pStyle w:val="ListParagraph"/>
         <w:numPr>
           <w:ilvl w:val="0"/>
-          <w:numId w:val="1"/>
+          <w:numId w:val="11"/>
         </w:numPr>
-        <w:rPr>
-          <w:rFonts w:cs="Arial"/>
-          <w:i/>
-          <w:iCs/>
-          <w:lang w:val="en-GB"/>
-        </w:rPr>
-      </w:pPr>
-      <w:r>
-        <w:rPr>
-          <w:rFonts w:cs="Arial"/>
-          <w:i/>
-          <w:iCs/>
-          <w:lang w:val="en-GB"/>
-        </w:rPr>
-        <w:t>Research questions</w:t>
+        <w:autoSpaceDE w:val="0"/>
+        <w:autoSpaceDN w:val="0"/>
+        <w:adjustRightInd w:val="0"/>
+        <w:spacing w:after="0" w:line="240" w:lineRule="auto"/>
+        <w:rPr>
+          <w:rFonts w:cs="Arial"/>
+          <w:lang w:val="en-GB"/>
+        </w:rPr>
+      </w:pPr>
+      <w:r>
+        <w:rPr>
+          <w:rFonts w:cs="Arial"/>
+          <w:color w:val="201F1E"/>
+          <w:lang w:val="en-GB"/>
+        </w:rPr>
+        <w:t>Globally, biodiversity is changing in complex ways in a time of accelerating human impact.</w:t>
+      </w:r>
+      <w:r>
+        <w:rPr>
+          <w:rFonts w:cs="Arial"/>
+          <w:color w:val="201F1E"/>
+          <w:lang w:val="en-GB"/>
+        </w:rPr>
+        <w:t xml:space="preserve"> </w:t>
       </w:r>
     </w:p>
     <w:p>
@@ -1671,54 +1750,673 @@
         <w:pStyle w:val="ListParagraph"/>
         <w:numPr>
           <w:ilvl w:val="0"/>
-          <w:numId w:val="1"/>
+          <w:numId w:val="11"/>
         </w:numPr>
-        <w:rPr>
-          <w:rFonts w:cs="Arial"/>
-          <w:lang w:val="en-GB"/>
-        </w:rPr>
-      </w:pPr>
-      <w:r>
-        <w:rPr>
-          <w:rFonts w:cs="Arial"/>
-          <w:i/>
-          <w:iCs/>
-          <w:lang w:val="en-GB"/>
-        </w:rPr>
-        <w:t>Split objectives?</w:t>
-      </w:r>
-    </w:p>
-    <w:p>
-      <w:pPr>
-        <w:autoSpaceDE w:val="0"/>
-        <w:autoSpaceDN w:val="0"/>
-        <w:adjustRightInd w:val="0"/>
-        <w:spacing w:after="0" w:line="240" w:lineRule="auto"/>
-        <w:rPr>
-          <w:rFonts w:cs="Arial"/>
-          <w:i/>
-          <w:iCs/>
-          <w:lang w:val="en-GB"/>
-        </w:rPr>
-      </w:pPr>
-      <w:r>
+        <w:autoSpaceDE w:val="0"/>
+        <w:autoSpaceDN w:val="0"/>
+        <w:adjustRightInd w:val="0"/>
+        <w:spacing w:after="0" w:line="240" w:lineRule="auto"/>
+        <w:rPr>
+          <w:rFonts w:cs="Arial"/>
+          <w:lang w:val="en-GB"/>
+        </w:rPr>
+      </w:pPr>
+      <w:r>
+        <w:rPr>
+          <w:rFonts w:cs="Arial"/>
+          <w:color w:val="201F1E"/>
+          <w:lang w:val="en-GB"/>
+        </w:rPr>
+        <w:t>Acceleration of global change</w:t>
+      </w:r>
+    </w:p>
+    <w:p>
+      <w:pPr>
+        <w:pStyle w:val="ListParagraph"/>
+        <w:numPr>
+          <w:ilvl w:val="0"/>
+          <w:numId w:val="11"/>
+        </w:numPr>
+        <w:autoSpaceDE w:val="0"/>
+        <w:autoSpaceDN w:val="0"/>
+        <w:adjustRightInd w:val="0"/>
+        <w:spacing w:after="0" w:line="240" w:lineRule="auto"/>
+        <w:rPr>
+          <w:rFonts w:cs="Arial"/>
+          <w:lang w:val="en-GB"/>
+        </w:rPr>
+      </w:pPr>
+      <w:r>
+        <w:rPr>
+          <w:rFonts w:cs="Arial"/>
+          <w:color w:val="201F1E"/>
+          <w:lang w:val="en-GB"/>
+        </w:rPr>
+        <w:t>Abundance, richness and composition of ecological assemblages are changing in complex ways</w:t>
+      </w:r>
+    </w:p>
+    <w:p>
+      <w:pPr>
+        <w:pStyle w:val="ListParagraph"/>
+        <w:numPr>
+          <w:ilvl w:val="0"/>
+          <w:numId w:val="11"/>
+        </w:numPr>
+        <w:autoSpaceDE w:val="0"/>
+        <w:autoSpaceDN w:val="0"/>
+        <w:adjustRightInd w:val="0"/>
+        <w:spacing w:after="0" w:line="240" w:lineRule="auto"/>
+        <w:rPr>
+          <w:rFonts w:cs="Arial"/>
+          <w:lang w:val="en-GB"/>
+        </w:rPr>
+      </w:pPr>
+      <w:r>
+        <w:rPr>
+          <w:rFonts w:cs="Arial"/>
+          <w:lang w:val="en-GB"/>
+        </w:rPr>
+        <w:t>Need for understanding the factors driving the change across geography and taxa (or general different levels)</w:t>
+      </w:r>
+    </w:p>
+    <w:p>
+      <w:pPr>
+        <w:pStyle w:val="ListParagraph"/>
+        <w:numPr>
+          <w:ilvl w:val="0"/>
+          <w:numId w:val="11"/>
+        </w:numPr>
+        <w:autoSpaceDE w:val="0"/>
+        <w:autoSpaceDN w:val="0"/>
+        <w:adjustRightInd w:val="0"/>
+        <w:spacing w:after="0" w:line="240" w:lineRule="auto"/>
+        <w:rPr>
+          <w:rFonts w:cs="Arial"/>
+          <w:lang w:val="en-GB"/>
+        </w:rPr>
+      </w:pPr>
+      <w:r>
+        <w:rPr>
+          <w:rFonts w:cs="Arial"/>
+          <w:lang w:val="en-GB"/>
+        </w:rPr>
+        <w:t>Importance of biodiversity, link to ecosystem services</w:t>
+      </w:r>
+    </w:p>
+    <w:p>
+      <w:pPr>
+        <w:pStyle w:val="ListParagraph"/>
+        <w:numPr>
+          <w:ilvl w:val="0"/>
+          <w:numId w:val="11"/>
+        </w:numPr>
+        <w:autoSpaceDE w:val="0"/>
+        <w:autoSpaceDN w:val="0"/>
+        <w:adjustRightInd w:val="0"/>
+        <w:spacing w:after="0" w:line="240" w:lineRule="auto"/>
+        <w:rPr>
+          <w:rFonts w:cs="Arial"/>
+          <w:lang w:val="en-GB"/>
+        </w:rPr>
+      </w:pPr>
+      <w:r>
+        <w:rPr>
+          <w:rFonts w:cs="Arial"/>
+          <w:lang w:val="en-GB"/>
+        </w:rPr>
+        <w:t>Ecological reshuffling and link to global biodiversity change</w:t>
+      </w:r>
+    </w:p>
+    <w:p>
+      <w:pPr>
+        <w:pStyle w:val="ListParagraph"/>
+        <w:numPr>
+          <w:ilvl w:val="0"/>
+          <w:numId w:val="11"/>
+        </w:numPr>
+        <w:autoSpaceDE w:val="0"/>
+        <w:autoSpaceDN w:val="0"/>
+        <w:adjustRightInd w:val="0"/>
+        <w:spacing w:after="0" w:line="240" w:lineRule="auto"/>
+        <w:rPr>
+          <w:rFonts w:cs="Arial"/>
+          <w:lang w:val="en-GB"/>
+        </w:rPr>
+      </w:pPr>
+      <w:r>
+        <w:rPr>
+          <w:rFonts w:cs="Arial"/>
+          <w:lang w:val="en-GB"/>
+        </w:rPr>
+        <w:t>Research gap:</w:t>
+      </w:r>
+    </w:p>
+    <w:p>
+      <w:pPr>
+        <w:pStyle w:val="ListParagraph"/>
+        <w:numPr>
+          <w:ilvl w:val="1"/>
+          <w:numId w:val="11"/>
+        </w:numPr>
+        <w:autoSpaceDE w:val="0"/>
+        <w:autoSpaceDN w:val="0"/>
+        <w:adjustRightInd w:val="0"/>
+        <w:spacing w:after="0" w:line="240" w:lineRule="auto"/>
+        <w:rPr>
+          <w:rFonts w:cs="Arial"/>
+          <w:lang w:val="en-GB"/>
+        </w:rPr>
+      </w:pPr>
+      <w:r>
+        <w:rPr>
+          <w:rFonts w:cs="Arial"/>
+          <w:lang w:val="en-GB"/>
+        </w:rPr>
+        <w:t>Limited understanding global change driver, eg land-use change, that drive those heterogenous patterns of BD change</w:t>
+      </w:r>
+    </w:p>
+    <w:p>
+      <w:pPr>
+        <w:pStyle w:val="ListParagraph"/>
+        <w:numPr>
+          <w:ilvl w:val="1"/>
+          <w:numId w:val="11"/>
+        </w:numPr>
+        <w:autoSpaceDE w:val="0"/>
+        <w:autoSpaceDN w:val="0"/>
+        <w:adjustRightInd w:val="0"/>
+        <w:spacing w:after="0" w:line="240" w:lineRule="auto"/>
+        <w:rPr>
+          <w:rFonts w:cs="Arial"/>
+          <w:lang w:val="en-GB"/>
+        </w:rPr>
+      </w:pPr>
+      <w:r>
+        <w:rPr>
+          <w:rFonts w:cs="Arial"/>
+          <w:lang w:val="en-GB"/>
+        </w:rPr>
+        <w:t>Disentangle sources of heterogeneity across full spectrum of change (across taxa and population etc)</w:t>
+      </w:r>
+    </w:p>
+    <w:p>
+      <w:pPr>
+        <w:pStyle w:val="ListParagraph"/>
+        <w:numPr>
+          <w:ilvl w:val="1"/>
+          <w:numId w:val="11"/>
+        </w:numPr>
+        <w:autoSpaceDE w:val="0"/>
+        <w:autoSpaceDN w:val="0"/>
+        <w:adjustRightInd w:val="0"/>
+        <w:spacing w:after="0" w:line="240" w:lineRule="auto"/>
+        <w:rPr>
+          <w:rFonts w:cs="Arial"/>
+          <w:lang w:val="en-GB"/>
+        </w:rPr>
+      </w:pPr>
+      <w:r>
+        <w:rPr>
+          <w:rFonts w:cs="Arial"/>
+          <w:lang w:val="en-GB"/>
+        </w:rPr>
+        <w:t>Effects of global change driver on ecological changes (but so far only forest loss, warming)</w:t>
+      </w:r>
+    </w:p>
+    <w:p>
+      <w:pPr>
+        <w:pStyle w:val="ListParagraph"/>
+        <w:numPr>
+          <w:ilvl w:val="1"/>
+          <w:numId w:val="11"/>
+        </w:numPr>
+        <w:autoSpaceDE w:val="0"/>
+        <w:autoSpaceDN w:val="0"/>
+        <w:adjustRightInd w:val="0"/>
+        <w:spacing w:after="0" w:line="240" w:lineRule="auto"/>
+        <w:rPr>
+          <w:rFonts w:cs="Arial"/>
+          <w:lang w:val="en-GB"/>
+        </w:rPr>
+      </w:pPr>
+      <w:r>
+        <w:rPr>
+          <w:rFonts w:cs="Arial"/>
+          <w:lang w:val="en-GB"/>
+        </w:rPr>
+        <w:t>Joint anthropogenic activites are influencing (check references prereg 6,7,12)</w:t>
+      </w:r>
+    </w:p>
+    <w:p>
+      <w:pPr>
+        <w:autoSpaceDE w:val="0"/>
+        <w:autoSpaceDN w:val="0"/>
+        <w:adjustRightInd w:val="0"/>
+        <w:spacing w:after="0" w:line="240" w:lineRule="auto"/>
+        <w:rPr>
+          <w:rFonts w:cs="Arial"/>
+          <w:lang w:val="en-GB"/>
+        </w:rPr>
+      </w:pPr>
+    </w:p>
+    <w:p>
+      <w:pPr>
+        <w:autoSpaceDE w:val="0"/>
+        <w:autoSpaceDN w:val="0"/>
+        <w:adjustRightInd w:val="0"/>
+        <w:spacing w:after="0" w:line="240" w:lineRule="auto"/>
+        <w:rPr>
+          <w:rFonts w:cs="Arial"/>
+          <w:lang w:val="en-GB"/>
+        </w:rPr>
+      </w:pPr>
+      <w:r>
+        <w:rPr>
+          <w:rFonts w:cs="Arial"/>
+          <w:lang w:val="en-GB"/>
+        </w:rPr>
+        <w:t>Middle paragraphs</w:t>
+      </w:r>
+    </w:p>
+    <w:p>
+      <w:pPr>
+        <w:pStyle w:val="ListParagraph"/>
+        <w:numPr>
+          <w:ilvl w:val="0"/>
+          <w:numId w:val="12"/>
+        </w:numPr>
+        <w:autoSpaceDE w:val="0"/>
+        <w:autoSpaceDN w:val="0"/>
+        <w:adjustRightInd w:val="0"/>
+        <w:spacing w:after="0" w:line="240" w:lineRule="auto"/>
+        <w:rPr>
+          <w:rFonts w:cs="Arial"/>
+          <w:lang w:val="en-GB"/>
+        </w:rPr>
+      </w:pPr>
+      <w:r>
+        <w:rPr>
+          <w:rFonts w:cs="Arial"/>
+          <w:lang w:val="en-GB"/>
+        </w:rPr>
+        <w:t>Distribution of global change drivers (land-use change, habitat change, pollution, invasion by non-native species, climate change)</w:t>
+      </w:r>
+    </w:p>
+    <w:p>
+      <w:pPr>
+        <w:pStyle w:val="ListParagraph"/>
+        <w:numPr>
+          <w:ilvl w:val="0"/>
+          <w:numId w:val="12"/>
+        </w:numPr>
+        <w:autoSpaceDE w:val="0"/>
+        <w:autoSpaceDN w:val="0"/>
+        <w:adjustRightInd w:val="0"/>
+        <w:spacing w:after="0" w:line="240" w:lineRule="auto"/>
+        <w:rPr>
+          <w:rFonts w:cs="Arial"/>
+          <w:lang w:val="en-GB"/>
+        </w:rPr>
+      </w:pPr>
+      <w:r>
+        <w:rPr>
+          <w:rFonts w:cs="Arial"/>
+          <w:lang w:val="en-GB"/>
+        </w:rPr>
+        <w:t>Link global bd change to local bd change</w:t>
+      </w:r>
+    </w:p>
+    <w:p>
+      <w:pPr>
+        <w:pStyle w:val="ListParagraph"/>
+        <w:numPr>
+          <w:ilvl w:val="0"/>
+          <w:numId w:val="12"/>
+        </w:numPr>
+        <w:autoSpaceDE w:val="0"/>
+        <w:autoSpaceDN w:val="0"/>
+        <w:adjustRightInd w:val="0"/>
+        <w:spacing w:after="0" w:line="240" w:lineRule="auto"/>
+        <w:rPr>
+          <w:rFonts w:cs="Arial"/>
+          <w:lang w:val="en-GB"/>
+        </w:rPr>
+      </w:pPr>
+      <w:r>
+        <w:rPr>
+          <w:rFonts w:cs="Arial"/>
+          <w:lang w:val="en-GB"/>
+        </w:rPr>
+        <w:t>On top of geographic patterns in exposure to human activities, differentiation at population level/ species vulnerability</w:t>
+      </w:r>
+    </w:p>
+    <w:p>
+      <w:pPr>
+        <w:pStyle w:val="ListParagraph"/>
+        <w:numPr>
+          <w:ilvl w:val="1"/>
+          <w:numId w:val="12"/>
+        </w:numPr>
+        <w:autoSpaceDE w:val="0"/>
+        <w:autoSpaceDN w:val="0"/>
+        <w:adjustRightInd w:val="0"/>
+        <w:spacing w:after="0" w:line="240" w:lineRule="auto"/>
+        <w:rPr>
+          <w:rFonts w:cs="Arial"/>
+          <w:lang w:val="en-GB"/>
+        </w:rPr>
+      </w:pPr>
+      <w:r>
+        <w:rPr>
+          <w:rFonts w:cs="Arial"/>
+          <w:lang w:val="en-GB"/>
+        </w:rPr>
+        <w:t>Certain species traits can moderate/ be more vulnerable</w:t>
+      </w:r>
+    </w:p>
+    <w:p>
+      <w:pPr>
+        <w:pStyle w:val="ListParagraph"/>
+        <w:numPr>
+          <w:ilvl w:val="1"/>
+          <w:numId w:val="12"/>
+        </w:numPr>
+        <w:autoSpaceDE w:val="0"/>
+        <w:autoSpaceDN w:val="0"/>
+        <w:adjustRightInd w:val="0"/>
+        <w:spacing w:after="0" w:line="240" w:lineRule="auto"/>
+        <w:rPr>
+          <w:rFonts w:cs="Arial"/>
+          <w:lang w:val="en-GB"/>
+        </w:rPr>
+      </w:pPr>
+      <w:r>
+        <w:rPr>
+          <w:rFonts w:cs="Arial"/>
+          <w:lang w:val="en-GB"/>
+        </w:rPr>
+        <w:t>Important understanding to focus conservation efforts</w:t>
+      </w:r>
+    </w:p>
+    <w:p>
+      <w:pPr>
+        <w:pStyle w:val="ListParagraph"/>
+        <w:numPr>
+          <w:ilvl w:val="0"/>
+          <w:numId w:val="12"/>
+        </w:numPr>
+        <w:autoSpaceDE w:val="0"/>
+        <w:autoSpaceDN w:val="0"/>
+        <w:adjustRightInd w:val="0"/>
+        <w:spacing w:after="0" w:line="240" w:lineRule="auto"/>
+        <w:rPr>
+          <w:rFonts w:cs="Arial"/>
+          <w:lang w:val="en-GB"/>
+        </w:rPr>
+      </w:pPr>
+      <w:r>
+        <w:rPr>
+          <w:rFonts w:cs="Arial"/>
+          <w:lang w:val="en-GB"/>
+        </w:rPr>
+        <w:t>Population dynamics theory, taylor’s power law?</w:t>
+      </w:r>
+    </w:p>
+    <w:p>
+      <w:pPr>
+        <w:pStyle w:val="ListParagraph"/>
+        <w:numPr>
+          <w:ilvl w:val="0"/>
+          <w:numId w:val="12"/>
+        </w:numPr>
+        <w:autoSpaceDE w:val="0"/>
+        <w:autoSpaceDN w:val="0"/>
+        <w:adjustRightInd w:val="0"/>
+        <w:spacing w:after="0" w:line="240" w:lineRule="auto"/>
+        <w:rPr>
+          <w:rFonts w:cs="Arial"/>
+          <w:lang w:val="en-GB"/>
+        </w:rPr>
+      </w:pPr>
+      <w:r>
+        <w:rPr>
+          <w:rFonts w:cs="Arial"/>
+          <w:lang w:val="en-GB"/>
+        </w:rPr>
+        <w:t>Threats to species (other than anthropogenic as well)</w:t>
+      </w:r>
+    </w:p>
+    <w:p>
+      <w:pPr>
+        <w:pStyle w:val="ListParagraph"/>
+        <w:numPr>
+          <w:ilvl w:val="0"/>
+          <w:numId w:val="12"/>
+        </w:numPr>
+        <w:autoSpaceDE w:val="0"/>
+        <w:autoSpaceDN w:val="0"/>
+        <w:adjustRightInd w:val="0"/>
+        <w:spacing w:after="0" w:line="240" w:lineRule="auto"/>
+        <w:rPr>
+          <w:rFonts w:cs="Arial"/>
+          <w:lang w:val="en-GB"/>
+        </w:rPr>
+      </w:pPr>
+      <w:r>
+        <w:rPr>
+          <w:rFonts w:cs="Arial"/>
+          <w:lang w:val="en-GB"/>
+        </w:rPr>
+        <w:t>So far: space for time and modelling projection approaches (Newbold reference)</w:t>
+      </w:r>
+    </w:p>
+    <w:p>
+      <w:pPr>
+        <w:pStyle w:val="ListParagraph"/>
+        <w:numPr>
+          <w:ilvl w:val="1"/>
+          <w:numId w:val="12"/>
+        </w:numPr>
+        <w:autoSpaceDE w:val="0"/>
+        <w:autoSpaceDN w:val="0"/>
+        <w:adjustRightInd w:val="0"/>
+        <w:spacing w:after="0" w:line="240" w:lineRule="auto"/>
+        <w:rPr>
+          <w:rFonts w:cs="Arial"/>
+          <w:lang w:val="en-GB"/>
+        </w:rPr>
+      </w:pPr>
+      <w:r>
+        <w:rPr>
+          <w:rFonts w:cs="Arial"/>
+          <w:lang w:val="en-GB"/>
+        </w:rPr>
+        <w:t>Don’t account for ecological lags and community self-regualtion</w:t>
+      </w:r>
+    </w:p>
+    <w:p>
+      <w:pPr>
+        <w:pStyle w:val="ListParagraph"/>
+        <w:numPr>
+          <w:ilvl w:val="0"/>
+          <w:numId w:val="12"/>
+        </w:numPr>
+        <w:autoSpaceDE w:val="0"/>
+        <w:autoSpaceDN w:val="0"/>
+        <w:adjustRightInd w:val="0"/>
+        <w:spacing w:after="0" w:line="240" w:lineRule="auto"/>
+        <w:rPr>
+          <w:rFonts w:cs="Arial"/>
+          <w:lang w:val="en-GB"/>
+        </w:rPr>
+      </w:pPr>
+      <w:r>
+        <w:rPr>
+          <w:rFonts w:cs="Arial"/>
+          <w:lang w:val="en-GB"/>
+        </w:rPr>
+        <w:t>Controversy about diverse impact of habitat fragmentation on biodiversity (check references from forest loss 18-20)</w:t>
+      </w:r>
+    </w:p>
+    <w:p>
+      <w:pPr>
+        <w:pStyle w:val="ListParagraph"/>
+        <w:numPr>
+          <w:ilvl w:val="0"/>
+          <w:numId w:val="12"/>
+        </w:numPr>
+        <w:autoSpaceDE w:val="0"/>
+        <w:autoSpaceDN w:val="0"/>
+        <w:adjustRightInd w:val="0"/>
+        <w:spacing w:after="0" w:line="240" w:lineRule="auto"/>
+        <w:rPr>
+          <w:rFonts w:cs="Arial"/>
+          <w:lang w:val="en-GB"/>
+        </w:rPr>
+      </w:pPr>
+      <w:r>
+        <w:rPr>
+          <w:rFonts w:cs="Arial"/>
+          <w:lang w:val="en-GB"/>
+        </w:rPr>
+        <w:t>Amplification of effects when globacl change drivers are acting together?</w:t>
+      </w:r>
+    </w:p>
+    <w:p>
+      <w:pPr>
+        <w:pStyle w:val="ListParagraph"/>
+        <w:numPr>
+          <w:ilvl w:val="0"/>
+          <w:numId w:val="12"/>
+        </w:numPr>
+        <w:autoSpaceDE w:val="0"/>
+        <w:autoSpaceDN w:val="0"/>
+        <w:adjustRightInd w:val="0"/>
+        <w:spacing w:after="0" w:line="240" w:lineRule="auto"/>
+        <w:rPr>
+          <w:rFonts w:cs="Arial"/>
+          <w:lang w:val="en-GB"/>
+        </w:rPr>
+      </w:pPr>
+      <w:r>
+        <w:rPr>
+          <w:rFonts w:cs="Arial"/>
+          <w:lang w:val="en-GB"/>
+        </w:rPr>
+        <w:t>Explanations what anthropogenic activity could cause: land-use change -&gt; cooler habitats, rising temp -&gt; species vulnerability goes up</w:t>
+      </w:r>
+    </w:p>
+    <w:p>
+      <w:pPr>
+        <w:pStyle w:val="ListParagraph"/>
+        <w:numPr>
+          <w:ilvl w:val="0"/>
+          <w:numId w:val="12"/>
+        </w:numPr>
+        <w:autoSpaceDE w:val="0"/>
+        <w:autoSpaceDN w:val="0"/>
+        <w:adjustRightInd w:val="0"/>
+        <w:spacing w:after="0" w:line="240" w:lineRule="auto"/>
+        <w:rPr>
+          <w:rFonts w:cs="Arial"/>
+          <w:lang w:val="en-GB"/>
+        </w:rPr>
+      </w:pPr>
+      <w:r>
+        <w:rPr>
+          <w:rFonts w:cs="Arial"/>
+          <w:lang w:val="en-GB"/>
+        </w:rPr>
+        <w:t>Roads and urbanisation, land-use change (effects of human accessibility)</w:t>
+      </w:r>
+    </w:p>
+    <w:p>
+      <w:pPr>
+        <w:pStyle w:val="ListParagraph"/>
+        <w:numPr>
+          <w:ilvl w:val="0"/>
+          <w:numId w:val="12"/>
+        </w:numPr>
+        <w:autoSpaceDE w:val="0"/>
+        <w:autoSpaceDN w:val="0"/>
+        <w:adjustRightInd w:val="0"/>
+        <w:spacing w:after="0" w:line="240" w:lineRule="auto"/>
+        <w:rPr>
+          <w:rFonts w:cs="Arial"/>
+          <w:lang w:val="en-GB"/>
+        </w:rPr>
+      </w:pPr>
+      <w:r>
+        <w:rPr>
+          <w:rFonts w:cs="Arial"/>
+          <w:lang w:val="en-GB"/>
+        </w:rPr>
+        <w:lastRenderedPageBreak/>
+        <w:t>Conflict development and conservation?</w:t>
+      </w:r>
+    </w:p>
+    <w:p>
+      <w:pPr>
+        <w:pStyle w:val="ListParagraph"/>
+        <w:numPr>
+          <w:ilvl w:val="0"/>
+          <w:numId w:val="12"/>
+        </w:numPr>
+        <w:autoSpaceDE w:val="0"/>
+        <w:autoSpaceDN w:val="0"/>
+        <w:adjustRightInd w:val="0"/>
+        <w:spacing w:after="0" w:line="240" w:lineRule="auto"/>
+        <w:rPr>
+          <w:rFonts w:cs="Arial"/>
+          <w:lang w:val="en-GB"/>
+        </w:rPr>
+      </w:pPr>
+      <w:r>
+        <w:rPr>
+          <w:rFonts w:cs="Arial"/>
+          <w:lang w:val="en-GB"/>
+        </w:rPr>
+        <w:t>Human population density</w:t>
+      </w:r>
+      <w:bookmarkStart w:id="5" w:name="_GoBack"/>
+      <w:bookmarkEnd w:id="5"/>
+    </w:p>
+    <w:p>
+      <w:pPr>
+        <w:rPr>
+          <w:lang w:val="en-GB"/>
+        </w:rPr>
+      </w:pPr>
+    </w:p>
+    <w:p>
+      <w:pPr>
+        <w:pStyle w:val="Heading2"/>
+        <w:rPr>
+          <w:lang w:val="en-GB"/>
+        </w:rPr>
+      </w:pPr>
+      <w:bookmarkStart w:id="6" w:name="_Toc36478048"/>
+      <w:r>
+        <w:rPr>
+          <w:lang w:val="en-GB"/>
+        </w:rPr>
+        <w:t>Objectives and research questions</w:t>
+      </w:r>
+      <w:bookmarkEnd w:id="6"/>
+    </w:p>
+    <w:p>
+      <w:pPr>
+        <w:autoSpaceDE w:val="0"/>
+        <w:autoSpaceDN w:val="0"/>
+        <w:adjustRightInd w:val="0"/>
+        <w:spacing w:after="0" w:line="240" w:lineRule="auto"/>
         <w:rPr>
           <w:rFonts w:ascii="ArialMT" w:hAnsi="ArialMT" w:cs="ArialMT"/>
           <w:i/>
           <w:iCs/>
           <w:lang w:val="en-GB"/>
         </w:rPr>
-        <w:t xml:space="preserve">The dissertation comprises an introduction discussing the research question, reviewing the relevant literature, and setting out the research questions and hypotheses to be tested. The introduction should introduce the reader to the subject area and clarify the knowledge gap that the dissertation research will fill. The </w:t>
-      </w:r>
-      <w:r>
-        <w:rPr>
-          <w:rFonts w:ascii="Arial-ItalicMT" w:hAnsi="Arial-ItalicMT" w:cs="Arial-ItalicMT"/>
-          <w:i/>
-          <w:iCs/>
-          <w:lang w:val="en-GB"/>
-        </w:rPr>
-        <w:t xml:space="preserve">Introduction </w:t>
-      </w:r>
+      </w:pPr>
       <w:r>
         <w:rPr>
           <w:rFonts w:ascii="ArialMT" w:hAnsi="ArialMT" w:cs="ArialMT"/>
@@ -1726,52 +2424,6 @@
           <w:iCs/>
           <w:lang w:val="en-GB"/>
         </w:rPr>
-        <w:t>must set the context for the dissertation by reviewing the relevant literature. The primary research questions and hypotheses should be listed in the final paragraph of the introduction. The introduction should not be just a ‘Literature Review’ but should include relevant references to general (theoretical papers and reviews) and specific (specific to the particular question addressed) literature, to justify the research that has been undertaken and define the question being addressed.</w:t>
-      </w:r>
-    </w:p>
-    <w:p>
-      <w:pPr>
-        <w:rPr>
-          <w:lang w:val="en-GB"/>
-        </w:rPr>
-      </w:pPr>
-    </w:p>
-    <w:p>
-      <w:pPr>
-        <w:pStyle w:val="Heading2"/>
-        <w:rPr>
-          <w:lang w:val="en-GB"/>
-        </w:rPr>
-      </w:pPr>
-      <w:bookmarkStart w:id="5" w:name="_Toc36478048"/>
-      <w:r>
-        <w:rPr>
-          <w:lang w:val="en-GB"/>
-        </w:rPr>
-        <w:t>Objectives and research questions</w:t>
-      </w:r>
-      <w:bookmarkEnd w:id="5"/>
-    </w:p>
-    <w:p>
-      <w:pPr>
-        <w:autoSpaceDE w:val="0"/>
-        <w:autoSpaceDN w:val="0"/>
-        <w:adjustRightInd w:val="0"/>
-        <w:spacing w:after="0" w:line="240" w:lineRule="auto"/>
-        <w:rPr>
-          <w:rFonts w:ascii="ArialMT" w:hAnsi="ArialMT" w:cs="ArialMT"/>
-          <w:i/>
-          <w:iCs/>
-          <w:lang w:val="en-GB"/>
-        </w:rPr>
-      </w:pPr>
-      <w:r>
-        <w:rPr>
-          <w:rFonts w:ascii="ArialMT" w:hAnsi="ArialMT" w:cs="ArialMT"/>
-          <w:i/>
-          <w:iCs/>
-          <w:lang w:val="en-GB"/>
-        </w:rPr>
         <w:t>This should be a concise statement of the objectives, research questions and hypotheses of the study. You may also include in this section if you wish. Hypotheses should be explicitly and outline the anticipated results should be discussed: “If hypothesis H1 is supported than this will indicate… However, if H2 is supported that this will suggest…”.</w:t>
       </w:r>
     </w:p>
@@ -1802,21 +2454,7 @@
         <w:rPr>
           <w:lang w:val="en-GB"/>
         </w:rPr>
-        <w:t xml:space="preserve"> influence of accessibility to cities on ecological assemblages worldwide and across taxa by analysing change in 5078 time series. I assess variation in biodiversity change across </w:t>
-      </w:r>
-      <w:proofErr w:type="spellStart"/>
-      <w:r>
-        <w:rPr>
-          <w:lang w:val="en-GB"/>
-        </w:rPr>
-        <w:t>blablabla</w:t>
-      </w:r>
-      <w:proofErr w:type="spellEnd"/>
-      <w:r>
-        <w:rPr>
-          <w:lang w:val="en-GB"/>
-        </w:rPr>
-        <w:t xml:space="preserve"> taxa. </w:t>
+        <w:t xml:space="preserve"> influence of accessibility to cities on ecological assemblages worldwide and across taxa by analysing change in 5078 time series. I assess variation in biodiversity change across blablabla taxa. </w:t>
       </w:r>
       <w:r>
         <w:rPr>
@@ -1915,49 +2553,55 @@
           <w:rFonts w:cs="Arial"/>
           <w:lang w:val="en-GB"/>
         </w:rPr>
+        <w:t>How is temporal turnover influenced by an interaction between human population density and accessibility?</w:t>
+      </w:r>
+    </w:p>
+    <w:p>
+      <w:pPr>
+        <w:pStyle w:val="Heading2"/>
+        <w:rPr>
+          <w:lang w:val="en-GB"/>
+        </w:rPr>
+      </w:pPr>
+      <w:bookmarkStart w:id="7" w:name="_Toc36478049"/>
+      <w:r>
+        <w:rPr>
+          <w:lang w:val="en-GB"/>
+        </w:rPr>
+        <w:t>Research h</w:t>
+      </w:r>
+      <w:r>
+        <w:rPr>
+          <w:lang w:val="en-GB"/>
+        </w:rPr>
+        <w:t>ypotheses</w:t>
+      </w:r>
+      <w:bookmarkEnd w:id="7"/>
+    </w:p>
+    <w:p>
+      <w:pPr>
+        <w:rPr>
+          <w:lang w:val="en-GB"/>
+        </w:rPr>
+      </w:pPr>
+      <w:r>
+        <w:rPr>
+          <w:lang w:val="en-GB"/>
+        </w:rPr>
+        <w:t>I hypothesize that there will be a positive relationship between higher accessibility to cities and greater temporal turnover. The magnitude of temporal turnover increases for sites which have been monitored over longer durations. When looking at individual taxa, I hypothesize that taxa will have different responses to high and low levels of accessibility, with both positive and negative relationships present. The relationship between accessibility to cities and temporal turnover is steeper, when human population density is higher (all positive)</w:t>
+      </w:r>
+      <w:r>
+        <w:rPr>
+          <w:lang w:val="en-GB"/>
+        </w:rPr>
+        <w:t xml:space="preserve">. Those hypotheses will be tested against the null hypotheses of no relationship (or negative </w:t>
+      </w:r>
+      <w:r>
+        <w:rPr>
+          <w:lang w:val="en-GB"/>
+        </w:rPr>
         <w:lastRenderedPageBreak/>
-        <w:t>How is temporal turnover influenced by an interaction between human population density and accessibility?</w:t>
-      </w:r>
-    </w:p>
-    <w:p>
-      <w:pPr>
-        <w:pStyle w:val="Heading2"/>
-        <w:rPr>
-          <w:lang w:val="en-GB"/>
-        </w:rPr>
-      </w:pPr>
-      <w:bookmarkStart w:id="6" w:name="_Toc36478049"/>
-      <w:r>
-        <w:rPr>
-          <w:lang w:val="en-GB"/>
-        </w:rPr>
-        <w:t>Research h</w:t>
-      </w:r>
-      <w:r>
-        <w:rPr>
-          <w:lang w:val="en-GB"/>
-        </w:rPr>
-        <w:t>ypotheses</w:t>
-      </w:r>
-      <w:bookmarkEnd w:id="6"/>
-    </w:p>
-    <w:p>
-      <w:pPr>
-        <w:rPr>
-          <w:lang w:val="en-GB"/>
-        </w:rPr>
-      </w:pPr>
-      <w:r>
-        <w:rPr>
-          <w:lang w:val="en-GB"/>
-        </w:rPr>
-        <w:t>I hypothesize that there will be a positive relationship between higher accessibility to cities and greater temporal turnover. The magnitude of temporal turnover increases for sites which have been monitored over longer durations. When looking at individual taxa, I hypothesize that taxa will have different responses to high and low levels of accessibility, with both positive and negative relationships present. The relationship between accessibility to cities and temporal turnover is steeper, when human population density is higher (all positive)</w:t>
-      </w:r>
-      <w:r>
-        <w:rPr>
-          <w:lang w:val="en-GB"/>
-        </w:rPr>
-        <w:t>. Those hypotheses will be tested against the null hypotheses of no relationship (or negative relationship) between level of accessibility and temporal turnover, and human population density and temporal turnover.</w:t>
+        <w:t>relationship) between level of accessibility and temporal turnover, and human population density and temporal turnover.</w:t>
       </w:r>
     </w:p>
     <w:p>
@@ -2079,14 +2723,14 @@
           <w:lang w:val="en-GB"/>
         </w:rPr>
       </w:pPr>
-      <w:bookmarkStart w:id="7" w:name="_Toc36478050"/>
+      <w:bookmarkStart w:id="8" w:name="_Toc36478050"/>
       <w:r>
         <w:rPr>
           <w:lang w:val="en-GB"/>
         </w:rPr>
         <w:t>Predictions</w:t>
       </w:r>
-      <w:bookmarkEnd w:id="7"/>
+      <w:bookmarkEnd w:id="8"/>
     </w:p>
     <w:p>
       <w:pPr>
@@ -2172,15 +2816,14 @@
           <w:lang w:val="en-GB"/>
         </w:rPr>
       </w:pPr>
-      <w:bookmarkStart w:id="8" w:name="_Toc36478051"/>
-      <w:r>
-        <w:rPr>
-          <w:lang w:val="en-GB"/>
-        </w:rPr>
-        <w:lastRenderedPageBreak/>
+      <w:bookmarkStart w:id="9" w:name="_Toc36478051"/>
+      <w:r>
+        <w:rPr>
+          <w:lang w:val="en-GB"/>
+        </w:rPr>
         <w:t>Methods</w:t>
       </w:r>
-      <w:bookmarkEnd w:id="8"/>
+      <w:bookmarkEnd w:id="9"/>
     </w:p>
     <w:p>
       <w:pPr>
@@ -2245,59 +2888,35 @@
           <w:lang w:val="en-GB"/>
         </w:rPr>
         <w:br/>
-        <w:t xml:space="preserve">To quantify the influence of accessibility on biodiversity change, this was the workflow: (see figure). No predetermination of sample </w:t>
-      </w:r>
-      <w:proofErr w:type="gramStart"/>
+        <w:t>To quantify the influence of accessibility on biodiversity change, this was the workflow: (see figure). No predetermination of sample size, but worked with all available data that met my criteria. Data inclusion criteria?</w:t>
+      </w:r>
       <w:r>
         <w:rPr>
           <w:rFonts w:ascii="ArialMT" w:hAnsi="ArialMT" w:cs="ArialMT"/>
           <w:lang w:val="en-GB"/>
         </w:rPr>
-        <w:t>size, but</w:t>
-      </w:r>
-      <w:proofErr w:type="gramEnd"/>
+        <w:t xml:space="preserve"> Put table with sample sizes here?</w:t>
+      </w:r>
       <w:r>
         <w:rPr>
           <w:rFonts w:ascii="ArialMT" w:hAnsi="ArialMT" w:cs="ArialMT"/>
           <w:lang w:val="en-GB"/>
         </w:rPr>
-        <w:t xml:space="preserve"> worked with all available data that met my criteria. Data inclusion criteria?</w:t>
+        <w:t xml:space="preserve"> Outcomes of sensitivity analysis to justify area etc.</w:t>
       </w:r>
       <w:r>
         <w:rPr>
           <w:rFonts w:ascii="ArialMT" w:hAnsi="ArialMT" w:cs="ArialMT"/>
           <w:lang w:val="en-GB"/>
         </w:rPr>
-        <w:t xml:space="preserve"> Put table with sample sizes here?</w:t>
-      </w:r>
-      <w:r>
-        <w:rPr>
-          <w:rFonts w:ascii="ArialMT" w:hAnsi="ArialMT" w:cs="ArialMT"/>
-          <w:lang w:val="en-GB"/>
-        </w:rPr>
-        <w:t xml:space="preserve"> Outcomes of sensitivity analysis to justify area etc.</w:t>
-      </w:r>
-      <w:r>
-        <w:rPr>
-          <w:rFonts w:ascii="ArialMT" w:hAnsi="ArialMT" w:cs="ArialMT"/>
-          <w:lang w:val="en-GB"/>
-        </w:rPr>
         <w:t xml:space="preserve"> </w:t>
       </w:r>
       <w:r>
         <w:rPr>
           <w:lang w:val="en-GB"/>
         </w:rPr>
-        <w:t xml:space="preserve">Definitions of terms </w:t>
-      </w:r>
-      <w:proofErr w:type="gramStart"/>
-      <w:r>
-        <w:rPr>
-          <w:lang w:val="en-GB"/>
-        </w:rPr>
-        <w:t>used?</w:t>
-      </w:r>
-      <w:proofErr w:type="gramEnd"/>
+        <w:t>Definitions of terms used?</w:t>
+      </w:r>
     </w:p>
     <w:p>
       <w:pPr>
@@ -2391,46 +3010,14 @@
           <w:rFonts w:cs="Arial"/>
           <w:lang w:val="en-GB"/>
         </w:rPr>
-        <w:t xml:space="preserve">To quantify large scale human impact of roads and urbanisation, I extracted an accessibility to cities metric from the </w:t>
-      </w:r>
-      <w:proofErr w:type="spellStart"/>
-      <w:r>
-        <w:rPr>
-          <w:rFonts w:cs="Arial"/>
-          <w:lang w:val="en-GB"/>
-        </w:rPr>
-        <w:t>malariaatlas</w:t>
-      </w:r>
-      <w:proofErr w:type="spellEnd"/>
-      <w:r>
-        <w:rPr>
-          <w:rFonts w:cs="Arial"/>
-          <w:lang w:val="en-GB"/>
-        </w:rPr>
-        <w:t xml:space="preserve"> project Accessibility to cities 2015 database. </w:t>
-      </w:r>
-      <w:r>
-        <w:rPr>
-          <w:rFonts w:cs="Arial"/>
-          <w:lang w:val="en-GB"/>
-        </w:rPr>
-        <w:t xml:space="preserve">This database calculates least-cost-path land-based travel time to the nearest densely populated area (between 85 degrees north and 60 degrees south) at a 30 arc seconds X and Y resolution. Areas with &gt;1,500 inhabitants/km² or </w:t>
-      </w:r>
-      <w:proofErr w:type="gramStart"/>
-      <w:r>
-        <w:rPr>
-          <w:rFonts w:cs="Arial"/>
-          <w:lang w:val="en-GB"/>
-        </w:rPr>
-        <w:t>a majority of</w:t>
-      </w:r>
-      <w:proofErr w:type="gramEnd"/>
-      <w:r>
-        <w:rPr>
-          <w:rFonts w:cs="Arial"/>
-          <w:lang w:val="en-GB"/>
-        </w:rPr>
-        <w:t xml:space="preserve"> built-up land cover types coincident with a population centre of at least 50,000 inhabitants are defined as densely populated areas. I </w:t>
+        <w:t xml:space="preserve">To quantify large scale human impact of roads and urbanisation, I extracted an accessibility to cities metric from the malariaatlas project Accessibility to cities 2015 database. </w:t>
+      </w:r>
+      <w:r>
+        <w:rPr>
+          <w:rFonts w:cs="Arial"/>
+          <w:lang w:val="en-GB"/>
+        </w:rPr>
+        <w:t xml:space="preserve">This database calculates least-cost-path land-based travel time to the nearest densely populated area (between 85 degrees north and 60 degrees south) at a 30 arc seconds X and Y resolution. Areas with &gt;1,500 inhabitants/km² or a majority of built-up land cover types coincident with a population centre of at least 50,000 inhabitants are defined as densely populated areas. I </w:t>
       </w:r>
       <w:r>
         <w:rPr>
@@ -2486,7 +3073,6 @@
           <w:lang w:val="en-GB"/>
         </w:rPr>
       </w:pPr>
-      <w:proofErr w:type="spellStart"/>
       <w:r>
         <w:rPr>
           <w:rFonts w:cs="Arial"/>
@@ -2496,10 +3082,90 @@
           <w:iCs/>
           <w:lang w:val="en-GB"/>
         </w:rPr>
-        <w:t>BioTIME</w:t>
-      </w:r>
-      <w:proofErr w:type="spellEnd"/>
-      <w:r>
+        <w:t>BioTIME Database – biodiversity time series data</w:t>
+      </w:r>
+    </w:p>
+    <w:p>
+      <w:pPr>
+        <w:jc w:val="both"/>
+        <w:rPr>
+          <w:rFonts w:cs="Arial"/>
+          <w:lang w:val="en-GB"/>
+        </w:rPr>
+      </w:pPr>
+      <w:r>
+        <w:rPr>
+          <w:rFonts w:cs="Arial"/>
+          <w:lang w:val="en-GB"/>
+        </w:rPr>
+        <w:t>I analysed 5788 time series from 181 different studies from terrestrial places around the globe that are part of the BioTIME database as of 12/03/2020. Data inclusion criteria? Limitations of the data set?</w:t>
+      </w:r>
+    </w:p>
+    <w:p>
+      <w:pPr>
+        <w:jc w:val="both"/>
+        <w:rPr>
+          <w:rFonts w:cs="Arial"/>
+          <w:lang w:val="en-GB"/>
+        </w:rPr>
+      </w:pPr>
+      <w:r>
+        <w:rPr>
+          <w:rFonts w:cs="Arial"/>
+          <w:lang w:val="en-GB"/>
+        </w:rPr>
+        <w:t>I will quantify temporal changes in community composition within sites, as the turnover component of beta diversity (species replacement rather than abundance) at the last data point available relative to the first observation data point within the time period outlined above</w:t>
+      </w:r>
+      <w:r>
+        <w:rPr>
+          <w:rFonts w:cs="Arial"/>
+          <w:color w:val="0070C0"/>
+          <w:lang w:val="en-GB"/>
+        </w:rPr>
+        <w:t xml:space="preserve">. </w:t>
+      </w:r>
+      <w:r>
+        <w:rPr>
+          <w:rFonts w:cs="Arial"/>
+          <w:lang w:val="en-GB"/>
+        </w:rPr>
+        <w:t>I will bound the scores of turnovers between zero and one, where zero is no change in community composition and one indicates that all of the original species have been replaced.</w:t>
+      </w:r>
+    </w:p>
+    <w:p>
+      <w:pPr>
+        <w:jc w:val="both"/>
+        <w:rPr>
+          <w:rFonts w:cs="Arial"/>
+          <w:lang w:val="en-GB"/>
+        </w:rPr>
+      </w:pPr>
+      <w:r>
+        <w:rPr>
+          <w:rFonts w:cs="Arial"/>
+          <w:lang w:val="en-GB"/>
+        </w:rPr>
+        <w:t>From the community composition over time model, I will extract the means for temporal turnover for each time series, which will then become the response variable in the following stage of my analysis where I will test temporal turnover against accessibility.</w:t>
+      </w:r>
+    </w:p>
+    <w:p>
+      <w:pPr>
+        <w:jc w:val="both"/>
+        <w:rPr>
+          <w:rFonts w:cs="Arial"/>
+          <w:lang w:val="en-GB"/>
+        </w:rPr>
+      </w:pPr>
+      <w:r>
+        <w:rPr>
+          <w:rFonts w:cs="Arial"/>
+          <w:lang w:val="en-GB"/>
+        </w:rPr>
+        <w:t>EQUATION?</w:t>
+      </w:r>
+    </w:p>
+    <w:p>
+      <w:pPr>
         <w:rPr>
           <w:rFonts w:cs="Arial"/>
           <w:b/>
@@ -2508,123 +3174,8 @@
           <w:iCs/>
           <w:lang w:val="en-GB"/>
         </w:rPr>
-        <w:t xml:space="preserve"> Database – biodiversity time series data</w:t>
-      </w:r>
-    </w:p>
-    <w:p>
-      <w:pPr>
-        <w:jc w:val="both"/>
-        <w:rPr>
-          <w:rFonts w:cs="Arial"/>
-          <w:lang w:val="en-GB"/>
-        </w:rPr>
-      </w:pPr>
-      <w:r>
-        <w:rPr>
-          <w:rFonts w:cs="Arial"/>
-          <w:lang w:val="en-GB"/>
-        </w:rPr>
-        <w:t xml:space="preserve">I analysed 5788 time series from 181 different studies from terrestrial places around the globe that are part of the </w:t>
-      </w:r>
-      <w:proofErr w:type="spellStart"/>
-      <w:r>
-        <w:rPr>
-          <w:rFonts w:cs="Arial"/>
-          <w:lang w:val="en-GB"/>
-        </w:rPr>
-        <w:t>BioTIME</w:t>
-      </w:r>
-      <w:proofErr w:type="spellEnd"/>
-      <w:r>
-        <w:rPr>
-          <w:rFonts w:cs="Arial"/>
-          <w:lang w:val="en-GB"/>
-        </w:rPr>
-        <w:t xml:space="preserve"> database as of 12/03/2020. Data inclusion criteria? Limitations of the data set?</w:t>
-      </w:r>
-    </w:p>
-    <w:p>
-      <w:pPr>
-        <w:jc w:val="both"/>
-        <w:rPr>
-          <w:rFonts w:cs="Arial"/>
-          <w:lang w:val="en-GB"/>
-        </w:rPr>
-      </w:pPr>
-      <w:r>
-        <w:rPr>
-          <w:rFonts w:cs="Arial"/>
-          <w:lang w:val="en-GB"/>
-        </w:rPr>
-        <w:t>I will quantify temporal changes in community composition within sites, as the turnover component of beta diversity (species replacement rather than abundance) at the last data point available relative to the first observation data point within the time period outlined above</w:t>
-      </w:r>
-      <w:r>
-        <w:rPr>
-          <w:rFonts w:cs="Arial"/>
-          <w:color w:val="0070C0"/>
-          <w:lang w:val="en-GB"/>
-        </w:rPr>
-        <w:t xml:space="preserve">. </w:t>
-      </w:r>
-      <w:r>
-        <w:rPr>
-          <w:rFonts w:cs="Arial"/>
-          <w:lang w:val="en-GB"/>
-        </w:rPr>
-        <w:t xml:space="preserve">I will bound the scores of turnovers between zero and one, where zero is no change in community composition and one indicates that </w:t>
-      </w:r>
-      <w:proofErr w:type="gramStart"/>
-      <w:r>
-        <w:rPr>
-          <w:rFonts w:cs="Arial"/>
-          <w:lang w:val="en-GB"/>
-        </w:rPr>
-        <w:t>all of</w:t>
-      </w:r>
-      <w:proofErr w:type="gramEnd"/>
-      <w:r>
-        <w:rPr>
-          <w:rFonts w:cs="Arial"/>
-          <w:lang w:val="en-GB"/>
-        </w:rPr>
-        <w:t xml:space="preserve"> the original species have been replaced.</w:t>
-      </w:r>
-    </w:p>
-    <w:p>
-      <w:pPr>
-        <w:jc w:val="both"/>
-        <w:rPr>
-          <w:rFonts w:cs="Arial"/>
-          <w:lang w:val="en-GB"/>
-        </w:rPr>
-      </w:pPr>
-      <w:r>
-        <w:rPr>
-          <w:rFonts w:cs="Arial"/>
-          <w:lang w:val="en-GB"/>
-        </w:rPr>
-        <w:lastRenderedPageBreak/>
-        <w:t>From the community composition over time model, I will extract the means for temporal turnover for each time series, which will then become the response variable in the following stage of my analysis where I will test temporal turnover against accessibility.</w:t>
-      </w:r>
-    </w:p>
-    <w:p>
-      <w:pPr>
-        <w:jc w:val="both"/>
-        <w:rPr>
-          <w:rFonts w:cs="Arial"/>
-          <w:lang w:val="en-GB"/>
-        </w:rPr>
-      </w:pPr>
-      <w:r>
-        <w:rPr>
-          <w:rFonts w:cs="Arial"/>
-          <w:lang w:val="en-GB"/>
-        </w:rPr>
-        <w:t>EQUATION?</w:t>
-      </w:r>
-    </w:p>
-    <w:p>
-      <w:pPr>
+      </w:pPr>
+      <w:r>
         <w:rPr>
           <w:rFonts w:cs="Arial"/>
           <w:b/>
@@ -2633,7 +3184,8 @@
           <w:iCs/>
           <w:lang w:val="en-GB"/>
         </w:rPr>
-      </w:pPr>
+        <w:t>Human p</w:t>
+      </w:r>
       <w:r>
         <w:rPr>
           <w:rFonts w:cs="Arial"/>
@@ -2643,265 +3195,226 @@
           <w:iCs/>
           <w:lang w:val="en-GB"/>
         </w:rPr>
-        <w:t>Human p</w:t>
-      </w:r>
-      <w:r>
-        <w:rPr>
-          <w:rFonts w:cs="Arial"/>
+        <w:t>opulation density dataset</w:t>
+      </w:r>
+    </w:p>
+    <w:p>
+      <w:pPr>
+        <w:jc w:val="both"/>
+        <w:rPr>
+          <w:rFonts w:cs="Arial"/>
+          <w:lang w:val="en-GB"/>
+        </w:rPr>
+      </w:pPr>
+      <w:r>
+        <w:rPr>
+          <w:rFonts w:cs="Arial"/>
+          <w:lang w:val="en-GB"/>
+        </w:rPr>
+        <w:t xml:space="preserve">I </w:t>
+      </w:r>
+      <w:r>
+        <w:rPr>
+          <w:rFonts w:cs="Arial"/>
+          <w:lang w:val="en-GB"/>
+        </w:rPr>
+        <w:t>derived</w:t>
+      </w:r>
+      <w:r>
+        <w:rPr>
+          <w:rFonts w:cs="Arial"/>
+          <w:lang w:val="en-GB"/>
+        </w:rPr>
+        <w:t xml:space="preserve"> population density data from the Gridded Population of the World, Version 4: Population Density, Revision 11 database </w:t>
+      </w:r>
+      <w:r>
+        <w:rPr>
+          <w:rFonts w:cs="Arial"/>
+          <w:lang w:val="en-GB"/>
+        </w:rPr>
+        <w:fldChar w:fldCharType="begin"/>
+      </w:r>
+      <w:r>
+        <w:rPr>
+          <w:rFonts w:cs="Arial"/>
+          <w:lang w:val="en-GB"/>
+        </w:rPr>
+        <w:instrText xml:space="preserve"> ADDIN ZOTERO_ITEM CSL_CITATION {"citationID":"hS4Ywol9","properties":{"formattedCitation":"(CIESIN, 2018)","plainCitation":"(CIESIN, 2018)","noteIndex":0},"citationItems":[{"id":242,"uris":["http://zotero.org/users/6175602/items/2XHVY4Z9"],"uri":["http://zotero.org/users/6175602/items/2XHVY4Z9"],"itemData":{"id":242,"type":"article","publisher":"NASA Socioeconomic Data and Applications Center (SEDAC)","title":"Gridded Population of the World, Version 4 (GPWv4): Population Density, Revision 11","URL":"https://doi.org/10.7927/H49C6VHW","author":[{"literal":"CIESIN"}],"issued":{"date-parts":[["2018"]]}}}],"schema":"https://github.com/citation-style-language/schema/raw/master/csl-citation.json"} </w:instrText>
+      </w:r>
+      <w:r>
+        <w:rPr>
+          <w:rFonts w:cs="Arial"/>
+          <w:lang w:val="en-GB"/>
+        </w:rPr>
+        <w:fldChar w:fldCharType="separate"/>
+      </w:r>
+      <w:r>
+        <w:rPr>
+          <w:rFonts w:cs="Arial"/>
+          <w:lang w:val="en-GB"/>
+        </w:rPr>
+        <w:t>(CIESIN, 2018)</w:t>
+      </w:r>
+      <w:r>
+        <w:rPr>
+          <w:rFonts w:cs="Arial"/>
+          <w:lang w:val="en-GB"/>
+        </w:rPr>
+        <w:fldChar w:fldCharType="end"/>
+      </w:r>
+      <w:r>
+        <w:rPr>
+          <w:rFonts w:cs="Arial"/>
+          <w:lang w:val="en-GB"/>
+        </w:rPr>
+        <w:t>. Human population density was defined as number of persons per square kilometre, based on national censuses counts and population registers. Data is available 2015</w:t>
+      </w:r>
+      <w:r>
+        <w:rPr>
+          <w:rFonts w:cs="Arial"/>
+          <w:lang w:val="en-GB"/>
+        </w:rPr>
+        <w:t xml:space="preserve"> </w:t>
+      </w:r>
+      <w:r>
+        <w:rPr>
+          <w:rFonts w:cs="Arial"/>
+          <w:lang w:val="en-GB"/>
+        </w:rPr>
+        <w:t>at a 30 arc-second resolution.</w:t>
+      </w:r>
+    </w:p>
+    <w:p>
+      <w:pPr>
+        <w:jc w:val="both"/>
+        <w:rPr>
+          <w:rFonts w:cs="Arial"/>
+          <w:lang w:val="en-GB"/>
+        </w:rPr>
+      </w:pPr>
+      <w:r>
+        <w:rPr>
+          <w:rFonts w:cs="Arial"/>
+          <w:lang w:val="en-GB"/>
+        </w:rPr>
+        <w:t>SWITCH TO WP?</w:t>
+      </w:r>
+    </w:p>
+    <w:p>
+      <w:pPr>
+        <w:jc w:val="both"/>
+        <w:rPr>
+          <w:lang w:val="en-GB"/>
+        </w:rPr>
+      </w:pPr>
+    </w:p>
+    <w:p>
+      <w:pPr>
+        <w:pStyle w:val="Heading2"/>
+        <w:rPr>
+          <w:lang w:val="en-GB"/>
+        </w:rPr>
+      </w:pPr>
+      <w:r>
+        <w:rPr>
+          <w:lang w:val="en-GB"/>
+        </w:rPr>
+        <w:t>Data manipulations</w:t>
+      </w:r>
+    </w:p>
+    <w:p>
+      <w:pPr>
+        <w:pStyle w:val="Heading2"/>
+        <w:rPr>
+          <w:lang w:val="en-GB"/>
+        </w:rPr>
+      </w:pPr>
+      <w:r>
+        <w:rPr>
+          <w:lang w:val="en-GB"/>
+        </w:rPr>
+        <w:t>Statistical</w:t>
+      </w:r>
+      <w:r>
+        <w:rPr>
+          <w:lang w:val="en-GB"/>
+        </w:rPr>
+        <w:t>/data</w:t>
+      </w:r>
+      <w:r>
+        <w:rPr>
+          <w:lang w:val="en-GB"/>
+        </w:rPr>
+        <w:t xml:space="preserve"> analysis</w:t>
+      </w:r>
+    </w:p>
+    <w:p>
+      <w:pPr>
+        <w:rPr>
+          <w:lang w:val="en-GB"/>
+        </w:rPr>
+      </w:pPr>
+      <w:r>
+        <w:rPr>
+          <w:lang w:val="en-GB"/>
+        </w:rPr>
+        <w:t>All statistical analysis was conducted in R v. 3.6.1. Packages used? (ggplot2, MCMCglmm, ggmap, etc?). Bayesian approach and why</w:t>
+      </w:r>
+    </w:p>
+    <w:p>
+      <w:pPr>
+        <w:rPr>
+          <w:lang w:val="en-GB"/>
+        </w:rPr>
+      </w:pPr>
+    </w:p>
+    <w:p>
+      <w:pPr>
+        <w:rPr>
           <w:b/>
           <w:bCs/>
+          <w:lang w:val="en-GB"/>
+        </w:rPr>
+      </w:pPr>
+      <w:r>
+        <w:rPr>
+          <w:b/>
+          <w:bCs/>
+          <w:lang w:val="en-GB"/>
+        </w:rPr>
+        <w:t>Explanation models response variables and fixed effects</w:t>
+      </w:r>
+    </w:p>
+    <w:p>
+      <w:pPr>
+        <w:spacing w:line="240" w:lineRule="auto"/>
+        <w:rPr>
           <w:i/>
           <w:iCs/>
           <w:lang w:val="en-GB"/>
         </w:rPr>
-        <w:t>opulation density dataset</w:t>
-      </w:r>
-    </w:p>
-    <w:p>
-      <w:pPr>
-        <w:jc w:val="both"/>
-        <w:rPr>
-          <w:rFonts w:cs="Arial"/>
-          <w:lang w:val="en-GB"/>
-        </w:rPr>
-      </w:pPr>
-      <w:r>
-        <w:rPr>
-          <w:rFonts w:cs="Arial"/>
-          <w:lang w:val="en-GB"/>
-        </w:rPr>
-        <w:t xml:space="preserve">I </w:t>
-      </w:r>
-      <w:r>
-        <w:rPr>
-          <w:rFonts w:cs="Arial"/>
-          <w:lang w:val="en-GB"/>
-        </w:rPr>
-        <w:t>derived</w:t>
-      </w:r>
-      <w:r>
-        <w:rPr>
-          <w:rFonts w:cs="Arial"/>
-          <w:lang w:val="en-GB"/>
-        </w:rPr>
-        <w:t xml:space="preserve"> population density data from the Gridded Population of the World, Version 4: Population Density, Revision 11 database </w:t>
-      </w:r>
-      <w:r>
-        <w:rPr>
-          <w:rFonts w:cs="Arial"/>
-          <w:lang w:val="en-GB"/>
-        </w:rPr>
-        <w:fldChar w:fldCharType="begin"/>
-      </w:r>
-      <w:r>
-        <w:rPr>
-          <w:rFonts w:cs="Arial"/>
-          <w:lang w:val="en-GB"/>
-        </w:rPr>
-        <w:instrText xml:space="preserve"> ADDIN ZOTERO_ITEM CSL_CITATION {"citationID":"hS4Ywol9","properties":{"formattedCitation":"(CIESIN, 2018)","plainCitation":"(CIESIN, 2018)","noteIndex":0},"citationItems":[{"id":242,"uris":["http://zotero.org/users/6175602/items/2XHVY4Z9"],"uri":["http://zotero.org/users/6175602/items/2XHVY4Z9"],"itemData":{"id":242,"type":"article","publisher":"NASA Socioeconomic Data and Applications Center (SEDAC)","title":"Gridded Population of the World, Version 4 (GPWv4): Population Density, Revision 11","URL":"https://doi.org/10.7927/H49C6VHW","author":[{"literal":"CIESIN"}],"issued":{"date-parts":[["2018"]]}}}],"schema":"https://github.com/citation-style-language/schema/raw/master/csl-citation.json"} </w:instrText>
-      </w:r>
-      <w:r>
-        <w:rPr>
-          <w:rFonts w:cs="Arial"/>
-          <w:lang w:val="en-GB"/>
-        </w:rPr>
-        <w:fldChar w:fldCharType="separate"/>
-      </w:r>
-      <w:r>
-        <w:rPr>
-          <w:rFonts w:cs="Arial"/>
-          <w:lang w:val="en-GB"/>
-        </w:rPr>
-        <w:t>(CIESIN, 2018)</w:t>
-      </w:r>
-      <w:r>
-        <w:rPr>
-          <w:rFonts w:cs="Arial"/>
-          <w:lang w:val="en-GB"/>
-        </w:rPr>
-        <w:fldChar w:fldCharType="end"/>
-      </w:r>
-      <w:r>
-        <w:rPr>
-          <w:rFonts w:cs="Arial"/>
-          <w:lang w:val="en-GB"/>
-        </w:rPr>
-        <w:t>. Human population density was defined as number of persons per square kilometre, based on national censuses counts and population registers. Data is available 2015</w:t>
-      </w:r>
-      <w:r>
-        <w:rPr>
-          <w:rFonts w:cs="Arial"/>
-          <w:lang w:val="en-GB"/>
-        </w:rPr>
-        <w:t xml:space="preserve"> </w:t>
-      </w:r>
-      <w:r>
-        <w:rPr>
-          <w:rFonts w:cs="Arial"/>
-          <w:lang w:val="en-GB"/>
-        </w:rPr>
-        <w:t>at a 30 arc-second resolution.</w:t>
-      </w:r>
-    </w:p>
-    <w:p>
-      <w:pPr>
-        <w:jc w:val="both"/>
-        <w:rPr>
-          <w:rFonts w:cs="Arial"/>
-          <w:lang w:val="en-GB"/>
-        </w:rPr>
-      </w:pPr>
-      <w:r>
-        <w:rPr>
-          <w:rFonts w:cs="Arial"/>
-          <w:lang w:val="en-GB"/>
-        </w:rPr>
-        <w:t>SWITCH TO WP?</w:t>
-      </w:r>
-    </w:p>
-    <w:p>
-      <w:pPr>
-        <w:jc w:val="both"/>
-        <w:rPr>
-          <w:lang w:val="en-GB"/>
-        </w:rPr>
-      </w:pPr>
-    </w:p>
-    <w:p>
-      <w:pPr>
-        <w:pStyle w:val="Heading2"/>
-        <w:rPr>
-          <w:lang w:val="en-GB"/>
-        </w:rPr>
-      </w:pPr>
-      <w:r>
-        <w:rPr>
-          <w:lang w:val="en-GB"/>
-        </w:rPr>
-        <w:t>Data manipulations</w:t>
-      </w:r>
-    </w:p>
-    <w:p>
-      <w:pPr>
-        <w:pStyle w:val="Heading2"/>
-        <w:rPr>
-          <w:lang w:val="en-GB"/>
-        </w:rPr>
-      </w:pPr>
-      <w:r>
-        <w:rPr>
-          <w:lang w:val="en-GB"/>
-        </w:rPr>
-        <w:t>Statistical</w:t>
-      </w:r>
-      <w:r>
-        <w:rPr>
-          <w:lang w:val="en-GB"/>
-        </w:rPr>
-        <w:t>/data</w:t>
-      </w:r>
-      <w:r>
-        <w:rPr>
-          <w:lang w:val="en-GB"/>
-        </w:rPr>
-        <w:t xml:space="preserve"> analysis</w:t>
-      </w:r>
-    </w:p>
-    <w:p>
-      <w:pPr>
-        <w:rPr>
-          <w:lang w:val="en-GB"/>
-        </w:rPr>
-      </w:pPr>
-      <w:r>
-        <w:rPr>
-          <w:lang w:val="en-GB"/>
-        </w:rPr>
-        <w:t xml:space="preserve">All statistical analysis was conducted in R v. 3.6.1. Packages used? (ggplot2, </w:t>
-      </w:r>
-      <w:proofErr w:type="spellStart"/>
-      <w:r>
-        <w:rPr>
-          <w:lang w:val="en-GB"/>
-        </w:rPr>
-        <w:t>MCMCglmm</w:t>
-      </w:r>
-      <w:proofErr w:type="spellEnd"/>
-      <w:r>
-        <w:rPr>
-          <w:lang w:val="en-GB"/>
-        </w:rPr>
-        <w:t xml:space="preserve">, </w:t>
-      </w:r>
-      <w:proofErr w:type="spellStart"/>
-      <w:r>
-        <w:rPr>
-          <w:lang w:val="en-GB"/>
-        </w:rPr>
-        <w:t>ggmap</w:t>
-      </w:r>
-      <w:proofErr w:type="spellEnd"/>
-      <w:r>
-        <w:rPr>
-          <w:lang w:val="en-GB"/>
-        </w:rPr>
-        <w:t>, etc?). Bayesian approach and why</w:t>
-      </w:r>
-    </w:p>
-    <w:p>
-      <w:pPr>
-        <w:rPr>
-          <w:lang w:val="en-GB"/>
-        </w:rPr>
-      </w:pPr>
-    </w:p>
-    <w:p>
-      <w:pPr>
-        <w:rPr>
-          <w:b/>
-          <w:bCs/>
-          <w:lang w:val="en-GB"/>
-        </w:rPr>
-      </w:pPr>
-      <w:r>
-        <w:rPr>
-          <w:b/>
-          <w:bCs/>
-          <w:lang w:val="en-GB"/>
-        </w:rPr>
-        <w:t>Explanation models response variables and fixed effects</w:t>
-      </w:r>
-    </w:p>
-    <w:p>
-      <w:pPr>
-        <w:spacing w:line="240" w:lineRule="auto"/>
-        <w:rPr>
+      </w:pPr>
+      <w:r>
+        <w:rPr>
+          <w:lang w:val="en-GB"/>
+        </w:rPr>
+        <w:t xml:space="preserve">Response variable: </w:t>
+      </w:r>
+    </w:p>
+    <w:p>
+      <w:pPr>
+        <w:rPr>
+          <w:rFonts w:cs="Arial"/>
+          <w:lang w:val="en-GB"/>
+        </w:rPr>
+      </w:pPr>
+      <w:r>
+        <w:rPr>
+          <w:rFonts w:cs="Arial"/>
           <w:i/>
           <w:iCs/>
           <w:lang w:val="en-GB"/>
         </w:rPr>
-      </w:pPr>
-      <w:r>
-        <w:rPr>
-          <w:lang w:val="en-GB"/>
-        </w:rPr>
-        <w:t xml:space="preserve">Response variable: </w:t>
-      </w:r>
-    </w:p>
-    <w:p>
-      <w:pPr>
-        <w:rPr>
-          <w:rFonts w:cs="Arial"/>
-          <w:lang w:val="en-GB"/>
-        </w:rPr>
-      </w:pPr>
-      <w:r>
-        <w:rPr>
-          <w:rFonts w:cs="Arial"/>
-          <w:i/>
-          <w:iCs/>
-          <w:lang w:val="en-GB"/>
-        </w:rPr>
         <w:t>Temporal turnover</w:t>
       </w:r>
       <w:r>
@@ -2916,13 +3429,8 @@
       <w:pPr>
         <w:spacing w:line="240" w:lineRule="auto"/>
       </w:pPr>
-      <w:proofErr w:type="spellStart"/>
-      <w:r>
-        <w:t>Explanatory</w:t>
-      </w:r>
-      <w:proofErr w:type="spellEnd"/>
-      <w:r>
-        <w:t xml:space="preserve"> variables: </w:t>
+      <w:r>
+        <w:t xml:space="preserve">Explanatory variables: </w:t>
       </w:r>
     </w:p>
     <w:p>
@@ -2980,14 +3488,12 @@
           <w:lang w:val="en-GB"/>
         </w:rPr>
       </w:pPr>
-      <w:proofErr w:type="spellStart"/>
       <w:r>
         <w:rPr>
           <w:rFonts w:cs="Arial"/>
         </w:rPr>
         <w:t>Taxa</w:t>
       </w:r>
-      <w:proofErr w:type="spellEnd"/>
     </w:p>
     <w:p>
       <w:pPr>
@@ -3001,14 +3507,12 @@
           <w:lang w:val="en-GB"/>
         </w:rPr>
       </w:pPr>
-      <w:proofErr w:type="spellStart"/>
       <w:r>
         <w:rPr>
           <w:rFonts w:cs="Arial"/>
         </w:rPr>
         <w:t>Duration</w:t>
       </w:r>
-      <w:proofErr w:type="spellEnd"/>
     </w:p>
     <w:p>
       <w:pPr>
@@ -3086,37 +3590,7 @@
         <w:rPr>
           <w:lang w:val="en-GB"/>
         </w:rPr>
-        <w:t xml:space="preserve">temporal turnover ~ accessibility + duration + </w:t>
-      </w:r>
-      <w:proofErr w:type="spellStart"/>
-      <w:proofErr w:type="gramStart"/>
-      <w:r>
-        <w:rPr>
-          <w:lang w:val="en-GB"/>
-        </w:rPr>
-        <w:t>accessibility:human</w:t>
-      </w:r>
-      <w:proofErr w:type="spellEnd"/>
-      <w:proofErr w:type="gramEnd"/>
-      <w:r>
-        <w:rPr>
-          <w:lang w:val="en-GB"/>
-        </w:rPr>
-        <w:t xml:space="preserve"> population density, (</w:t>
-      </w:r>
-      <w:proofErr w:type="spellStart"/>
-      <w:r>
-        <w:rPr>
-          <w:lang w:val="en-GB"/>
-        </w:rPr>
-        <w:t>accessibility|taxa</w:t>
-      </w:r>
-      <w:proofErr w:type="spellEnd"/>
-      <w:r>
-        <w:rPr>
-          <w:lang w:val="en-GB"/>
-        </w:rPr>
-        <w:t>); random = grid cell, study ID/plot</w:t>
+        <w:t>temporal turnover ~ accessibility + duration + accessibility:human population density, (accessibility|taxa); random = grid cell, study ID/plot</w:t>
       </w:r>
     </w:p>
     <w:p>
@@ -3141,7 +3615,6 @@
           <w:bCs/>
           <w:lang w:val="en-GB"/>
         </w:rPr>
-        <w:lastRenderedPageBreak/>
         <w:t>Justification inclusion fixed effects, data transformations, random effects</w:t>
       </w:r>
     </w:p>
@@ -3301,6 +3774,7 @@
           <w:bCs/>
           <w:lang w:val="en-GB"/>
         </w:rPr>
+        <w:lastRenderedPageBreak/>
         <w:t xml:space="preserve">Model explanation (priors, iterations). </w:t>
       </w:r>
     </w:p>
@@ -3416,14 +3890,14 @@
           <w:lang w:val="en-GB"/>
         </w:rPr>
       </w:pPr>
-      <w:bookmarkStart w:id="9" w:name="_Toc36478052"/>
+      <w:bookmarkStart w:id="10" w:name="_Toc36478052"/>
       <w:r>
         <w:rPr>
           <w:lang w:val="en-GB"/>
         </w:rPr>
         <w:t>Results</w:t>
       </w:r>
-      <w:bookmarkEnd w:id="9"/>
+      <w:bookmarkEnd w:id="10"/>
     </w:p>
     <w:p>
       <w:pPr>
@@ -3467,9 +3941,8 @@
           <w:color w:val="000000"/>
           <w:lang w:val="en-GB"/>
         </w:rPr>
-        <w:t xml:space="preserve">contains text that summarises the findings of the research referring to all figures, tables and statistical results. Include the primary results, ordered logically (often from most important to least works well). Maintain the order that you present your results </w:t>
-      </w:r>
-      <w:proofErr w:type="spellStart"/>
+        <w:t>contains text that summarises the findings of the research referring to all figures, tables and statistical results. Include the primary results, ordered logically (often from most important to least works well). Maintain the order that you present your results through out all parts of the dissertation. Data should only be presented once in either tables or figures in the main text or appendix. Often, it is recommended to write the results section first, so that you can write the methods that are appropriate to describe the results presented, then you can write the discussion next about these results, the introduction to introduce the relevant literature for the scientific story that you are telling and finally the conclusions and abstract – this approach is called writing backwards.</w:t>
+      </w:r>
       <w:r>
         <w:rPr>
           <w:rFonts w:ascii="ArialMT" w:hAnsi="ArialMT" w:cs="ArialMT"/>
@@ -3478,10 +3951,15 @@
           <w:color w:val="000000"/>
           <w:lang w:val="en-GB"/>
         </w:rPr>
-        <w:t>through out</w:t>
-      </w:r>
-      <w:proofErr w:type="spellEnd"/>
-      <w:r>
+        <w:br/>
+      </w:r>
+    </w:p>
+    <w:p>
+      <w:pPr>
+        <w:autoSpaceDE w:val="0"/>
+        <w:autoSpaceDN w:val="0"/>
+        <w:adjustRightInd w:val="0"/>
+        <w:spacing w:after="0" w:line="240" w:lineRule="auto"/>
         <w:rPr>
           <w:rFonts w:ascii="ArialMT" w:hAnsi="ArialMT" w:cs="ArialMT"/>
           <w:i/>
@@ -3489,8 +3967,7 @@
           <w:color w:val="000000"/>
           <w:lang w:val="en-GB"/>
         </w:rPr>
-        <w:t xml:space="preserve"> all parts of the dissertation. Data should only be presented once in either tables or figures in the main text or appendix. Often, it is recommended to write the results section first, so that you can write the methods that are appropriate to describe the results presented, then you can write the discussion next about these results, the introduction to introduce the relevant literature for the scientific story that you are telling and finally the conclusions and abstract – this approach is called writing backwards.</w:t>
-      </w:r>
+      </w:pPr>
       <w:r>
         <w:rPr>
           <w:rFonts w:ascii="ArialMT" w:hAnsi="ArialMT" w:cs="ArialMT"/>
@@ -3499,43 +3976,7 @@
           <w:color w:val="000000"/>
           <w:lang w:val="en-GB"/>
         </w:rPr>
-        <w:br/>
-      </w:r>
-    </w:p>
-    <w:p>
-      <w:pPr>
-        <w:autoSpaceDE w:val="0"/>
-        <w:autoSpaceDN w:val="0"/>
-        <w:adjustRightInd w:val="0"/>
-        <w:spacing w:after="0" w:line="240" w:lineRule="auto"/>
-        <w:rPr>
-          <w:rFonts w:ascii="ArialMT" w:hAnsi="ArialMT" w:cs="ArialMT"/>
-          <w:i/>
-          <w:iCs/>
-          <w:color w:val="000000"/>
-          <w:lang w:val="en-GB"/>
-        </w:rPr>
-      </w:pPr>
-      <w:r>
-        <w:rPr>
-          <w:rFonts w:ascii="ArialMT" w:hAnsi="ArialMT" w:cs="ArialMT"/>
-          <w:i/>
-          <w:iCs/>
-          <w:color w:val="000000"/>
-          <w:lang w:val="en-GB"/>
-        </w:rPr>
-        <w:t xml:space="preserve">Statistical results when reported in the text, tables or figure captions must include the test used (ANOVA, Linear model, Linear mixed effects model, GLM, etc.), sample size (N) or </w:t>
-      </w:r>
-      <w:r>
-        <w:rPr>
-          <w:rFonts w:ascii="ArialMT" w:hAnsi="ArialMT" w:cs="ArialMT"/>
-          <w:i/>
-          <w:iCs/>
-          <w:color w:val="000000"/>
-          <w:lang w:val="en-GB"/>
-        </w:rPr>
-        <w:lastRenderedPageBreak/>
-        <w:t>degrees of freedom, effect size and error (e.g., slope and error around the slope), test statistic (t-value, F statistic, etc.), model fit (R</w:t>
+        <w:t>Statistical results when reported in the text, tables or figure captions must include the test used (ANOVA, Linear model, Linear mixed effects model, GLM, etc.), sample size (N) or degrees of freedom, effect size and error (e.g., slope and error around the slope), test statistic (t-value, F statistic, etc.), model fit (R</w:t>
       </w:r>
       <w:r>
         <w:rPr>
@@ -3919,6 +4360,7 @@
         <w:rPr>
           <w:lang w:val="en-GB"/>
         </w:rPr>
+        <w:lastRenderedPageBreak/>
         <w:t xml:space="preserve">In line with my </w:t>
       </w:r>
       <w:r>
@@ -4046,106 +4488,35 @@
         <w:rPr>
           <w:lang w:val="en-GB"/>
         </w:rPr>
-        <w:t>for higher levels of accessibility across 5788 time-series globally (</w:t>
-      </w:r>
-      <w:r>
-        <w:rPr>
-          <w:lang w:val="en-GB"/>
-        </w:rPr>
-        <w:t>slope = 0.05, CI = 0.03 to 0.07, Figure 1, see Table 1 for more model outputs)</w:t>
-      </w:r>
-      <w:r>
-        <w:rPr>
-          <w:lang w:val="en-GB"/>
-        </w:rPr>
-        <w:t xml:space="preserve">. Grey points represent raw data. Lines and error bands represent model predictions </w:t>
-      </w:r>
-      <w:r>
-        <w:rPr>
-          <w:lang w:val="en-GB"/>
-        </w:rPr>
-        <w:lastRenderedPageBreak/>
-        <w:t xml:space="preserve">and 95% credible intervals, respectively. Colour coding of lines represent differing duration of monitoring. See trace plots and model </w:t>
-      </w:r>
-      <w:proofErr w:type="spellStart"/>
-      <w:r>
-        <w:rPr>
-          <w:lang w:val="en-GB"/>
-        </w:rPr>
-        <w:t>Rhat</w:t>
-      </w:r>
-      <w:proofErr w:type="spellEnd"/>
-      <w:r>
-        <w:rPr>
-          <w:lang w:val="en-GB"/>
-        </w:rPr>
-        <w:t xml:space="preserve"> values in appendix confirming model convergence.</w:t>
-      </w:r>
-    </w:p>
-    <w:p>
-      <w:pPr>
-        <w:autoSpaceDE w:val="0"/>
-        <w:autoSpaceDN w:val="0"/>
-        <w:adjustRightInd w:val="0"/>
-        <w:spacing w:after="0" w:line="240" w:lineRule="auto"/>
-        <w:rPr>
-          <w:lang w:val="en-GB"/>
-        </w:rPr>
-      </w:pPr>
-    </w:p>
-    <w:p>
-      <w:pPr>
-        <w:autoSpaceDE w:val="0"/>
-        <w:autoSpaceDN w:val="0"/>
-        <w:adjustRightInd w:val="0"/>
-        <w:spacing w:after="0" w:line="240" w:lineRule="auto"/>
-        <w:rPr>
-          <w:lang w:val="en-GB"/>
-        </w:rPr>
-      </w:pPr>
-      <w:r>
-        <w:rPr>
-          <w:lang w:val="en-GB"/>
-        </w:rPr>
-        <w:t>The results of the temporal turnover model revealed an increase of temporal turnover across levels of accessibility. Therefore, I found support of my initial prediction of accessibility increasing temporal turnover, and thus accept the alternative hypothesis. Study area had no significant effect on temporal turnover (</w:t>
-      </w:r>
-      <w:r>
-        <w:rPr>
-          <w:lang w:val="en-GB"/>
-        </w:rPr>
-        <w:t xml:space="preserve">slope = 0.05, CI = </w:t>
-      </w:r>
-      <w:r>
-        <w:rPr>
-          <w:lang w:val="en-GB"/>
-        </w:rPr>
-        <w:t xml:space="preserve">- </w:t>
-      </w:r>
-      <w:r>
-        <w:rPr>
-          <w:lang w:val="en-GB"/>
-        </w:rPr>
-        <w:t>0.03 to 0.07</w:t>
-      </w:r>
-      <w:r>
-        <w:rPr>
-          <w:lang w:val="en-GB"/>
-        </w:rPr>
-        <w:t xml:space="preserve">). Latitude? Results to be taken with </w:t>
-      </w:r>
-      <w:proofErr w:type="gramStart"/>
-      <w:r>
-        <w:rPr>
-          <w:lang w:val="en-GB"/>
-        </w:rPr>
-        <w:t>caution?</w:t>
-      </w:r>
-      <w:proofErr w:type="gramEnd"/>
-      <w:r>
-        <w:rPr>
-          <w:lang w:val="en-GB"/>
-        </w:rPr>
-        <w:t xml:space="preserve"> Examining the posterior means of the random terms, study ID, taxa and broad grid cell</w:t>
+        <w:t>for higher levels of accessibility across 5788 time-series globally (slope = 0.05, CI = 0.03 to 0.07, Figure 1, see Table 1 for more model outputs). Grey points represent raw data. Lines and error bands represent model predictions and 95% credible intervals, respectively. Colour coding of lines represent differing duration of monitoring. See trace plots and model Rhat values in appendix confirming model convergence.</w:t>
+      </w:r>
+    </w:p>
+    <w:p>
+      <w:pPr>
+        <w:autoSpaceDE w:val="0"/>
+        <w:autoSpaceDN w:val="0"/>
+        <w:adjustRightInd w:val="0"/>
+        <w:spacing w:after="0" w:line="240" w:lineRule="auto"/>
+        <w:rPr>
+          <w:lang w:val="en-GB"/>
+        </w:rPr>
+      </w:pPr>
+    </w:p>
+    <w:p>
+      <w:pPr>
+        <w:autoSpaceDE w:val="0"/>
+        <w:autoSpaceDN w:val="0"/>
+        <w:adjustRightInd w:val="0"/>
+        <w:spacing w:after="0" w:line="240" w:lineRule="auto"/>
+        <w:rPr>
+          <w:lang w:val="en-GB"/>
+        </w:rPr>
+      </w:pPr>
+      <w:r>
+        <w:rPr>
+          <w:lang w:val="en-GB"/>
+        </w:rPr>
+        <w:t>The results of the temporal turnover model revealed an increase of temporal turnover across levels of accessibility. Therefore, I found support of my initial prediction of accessibility increasing temporal turnover, and thus accept the alternative hypothesis. Study area had no significant effect on temporal turnover (slope = 0.05, CI = - 0.03 to 0.07). Latitude? Results to be taken with caution? Examining the posterior means of the random terms, study ID, taxa and broad grid cell</w:t>
       </w:r>
       <w:r>
         <w:rPr>
@@ -4163,21 +4534,7 @@
         <w:rPr>
           <w:lang w:val="en-GB"/>
         </w:rPr>
-        <w:t xml:space="preserve">among Study ID variation (variance = 0.4, CI 0.3 – 0.5), and little within study ID variation (variance </w:t>
-      </w:r>
-      <w:proofErr w:type="spellStart"/>
-      <w:r>
-        <w:rPr>
-          <w:lang w:val="en-GB"/>
-        </w:rPr>
-        <w:t>blabla</w:t>
-      </w:r>
-      <w:proofErr w:type="spellEnd"/>
-      <w:r>
-        <w:rPr>
-          <w:lang w:val="en-GB"/>
-        </w:rPr>
-        <w:t>). Same for taxa and broad grid cell. Full model output can be found in Appendix X.</w:t>
+        <w:t>among Study ID variation (variance = 0.4, CI 0.3 – 0.5), and little within study ID variation (variance blabla). Same for taxa and broad grid cell. Full model output can be found in Appendix X.</w:t>
       </w:r>
     </w:p>
     <w:p>
@@ -4245,14 +4602,7 @@
         <w:rPr>
           <w:lang w:val="en-GB"/>
         </w:rPr>
-        <w:t xml:space="preserve">revealed no clear differences between the temporal turnover of individual taxa on different levels of accessibility (Figure 3). </w:t>
-      </w:r>
-      <w:proofErr w:type="gramStart"/>
-      <w:r>
-        <w:rPr>
-          <w:lang w:val="en-GB"/>
-        </w:rPr>
-        <w:t>Terrestrial plants</w:t>
+        <w:t>revealed no clear differences between the temporal turnover of individual taxa on different levels of accessibility (Figure 3). Terrestrial plants</w:t>
       </w:r>
       <w:r>
         <w:rPr>
@@ -4270,42 +4620,14 @@
         <w:rPr>
           <w:lang w:val="en-GB"/>
         </w:rPr>
-        <w:t>,</w:t>
-      </w:r>
-      <w:proofErr w:type="gramEnd"/>
-      <w:r>
-        <w:rPr>
-          <w:lang w:val="en-GB"/>
-        </w:rPr>
-        <w:t xml:space="preserve"> have increased turnover as accessibility is increasing. Among the 4 taxa, terrestrial plants have </w:t>
-      </w:r>
-      <w:proofErr w:type="gramStart"/>
-      <w:r>
-        <w:rPr>
-          <w:lang w:val="en-GB"/>
-        </w:rPr>
-        <w:t>experiences</w:t>
-      </w:r>
-      <w:proofErr w:type="gramEnd"/>
-      <w:r>
-        <w:rPr>
-          <w:lang w:val="en-GB"/>
-        </w:rPr>
-        <w:t xml:space="preserve"> the greatest temporal turnover increase by 23% for every 10% increase in accessibility. Mammals and </w:t>
-      </w:r>
-      <w:proofErr w:type="spellStart"/>
-      <w:r>
-        <w:rPr>
-          <w:lang w:val="en-GB"/>
-        </w:rPr>
-        <w:t>terrerstrial</w:t>
-      </w:r>
-      <w:proofErr w:type="spellEnd"/>
-      <w:r>
-        <w:rPr>
-          <w:lang w:val="en-GB"/>
-        </w:rPr>
-        <w:t xml:space="preserve"> invertebrates show no clear pattern. TALK ABOUT DISTRIBUTION OF DATA?</w:t>
+        <w:t xml:space="preserve">, have increased turnover as accessibility is increasing. Among the 4 taxa, terrestrial plants have experiences the greatest temporal </w:t>
+      </w:r>
+      <w:r>
+        <w:rPr>
+          <w:lang w:val="en-GB"/>
+        </w:rPr>
+        <w:lastRenderedPageBreak/>
+        <w:t>turnover increase by 23% for every 10% increase in accessibility. Mammals and terrerstrial invertebrates show no clear pattern. TALK ABOUT DISTRIBUTION OF DATA?</w:t>
       </w:r>
     </w:p>
     <w:p>
@@ -4477,120 +4799,41 @@
         <w:rPr>
           <w:lang w:val="en-GB"/>
         </w:rPr>
-        <w:t xml:space="preserve">se on accessibility (slope </w:t>
-      </w:r>
-      <w:proofErr w:type="spellStart"/>
-      <w:r>
-        <w:rPr>
-          <w:lang w:val="en-GB"/>
-        </w:rPr>
-        <w:t>blabla</w:t>
-      </w:r>
-      <w:proofErr w:type="spellEnd"/>
-      <w:r>
-        <w:rPr>
-          <w:lang w:val="en-GB"/>
-        </w:rPr>
-        <w:t xml:space="preserve">). Interaction </w:t>
-      </w:r>
-      <w:proofErr w:type="spellStart"/>
-      <w:proofErr w:type="gramStart"/>
-      <w:r>
-        <w:rPr>
-          <w:lang w:val="en-GB"/>
-        </w:rPr>
-        <w:t>taxa:accessibility</w:t>
-      </w:r>
-      <w:proofErr w:type="spellEnd"/>
-      <w:r>
-        <w:rPr>
-          <w:lang w:val="en-GB"/>
-        </w:rPr>
-        <w:t>?.</w:t>
-      </w:r>
-      <w:proofErr w:type="gramEnd"/>
-      <w:r>
-        <w:rPr>
-          <w:lang w:val="en-GB"/>
-        </w:rPr>
-        <w:t xml:space="preserve"> 2 </w:t>
-      </w:r>
-      <w:proofErr w:type="spellStart"/>
-      <w:r>
-        <w:rPr>
-          <w:lang w:val="en-GB"/>
-        </w:rPr>
-        <w:t>responede</w:t>
-      </w:r>
-      <w:proofErr w:type="spellEnd"/>
-      <w:r>
-        <w:rPr>
-          <w:lang w:val="en-GB"/>
-        </w:rPr>
-        <w:t>, 2 not. Caution with interpretation?</w:t>
-      </w:r>
-    </w:p>
-    <w:p>
-      <w:pPr>
-        <w:autoSpaceDE w:val="0"/>
-        <w:autoSpaceDN w:val="0"/>
-        <w:adjustRightInd w:val="0"/>
-        <w:spacing w:after="0" w:line="240" w:lineRule="auto"/>
-        <w:rPr>
-          <w:lang w:val="en-GB"/>
-        </w:rPr>
-      </w:pPr>
-    </w:p>
-    <w:p>
-      <w:pPr>
-        <w:autoSpaceDE w:val="0"/>
-        <w:autoSpaceDN w:val="0"/>
-        <w:adjustRightInd w:val="0"/>
-        <w:spacing w:after="0" w:line="240" w:lineRule="auto"/>
-        <w:rPr>
-          <w:lang w:val="en-GB"/>
-        </w:rPr>
-      </w:pPr>
-      <w:r>
-        <w:rPr>
-          <w:lang w:val="en-GB"/>
-        </w:rPr>
-        <w:lastRenderedPageBreak/>
+        <w:t>se on accessibility (slope blabla). Interaction taxa:accessibility?. 2 responede, 2 not. Caution with interpretation?</w:t>
+      </w:r>
+    </w:p>
+    <w:p>
+      <w:pPr>
+        <w:autoSpaceDE w:val="0"/>
+        <w:autoSpaceDN w:val="0"/>
+        <w:adjustRightInd w:val="0"/>
+        <w:spacing w:after="0" w:line="240" w:lineRule="auto"/>
+        <w:rPr>
+          <w:lang w:val="en-GB"/>
+        </w:rPr>
+      </w:pPr>
+    </w:p>
+    <w:p>
+      <w:pPr>
+        <w:autoSpaceDE w:val="0"/>
+        <w:autoSpaceDN w:val="0"/>
+        <w:adjustRightInd w:val="0"/>
+        <w:spacing w:after="0" w:line="240" w:lineRule="auto"/>
+        <w:rPr>
+          <w:lang w:val="en-GB"/>
+        </w:rPr>
+      </w:pPr>
+      <w:r>
+        <w:rPr>
+          <w:lang w:val="en-GB"/>
+        </w:rPr>
         <w:t>Model predictions</w:t>
       </w:r>
       <w:r>
         <w:rPr>
           <w:lang w:val="en-GB"/>
         </w:rPr>
-        <w:t xml:space="preserve"> confirmed my hypothesis </w:t>
-      </w:r>
-      <w:proofErr w:type="gramStart"/>
-      <w:r>
-        <w:rPr>
-          <w:lang w:val="en-GB"/>
-        </w:rPr>
-        <w:t>of..</w:t>
-      </w:r>
-      <w:proofErr w:type="gramEnd"/>
-      <w:r>
-        <w:rPr>
-          <w:lang w:val="en-GB"/>
-        </w:rPr>
-        <w:t xml:space="preserve"> mention other fixed effect response </w:t>
-      </w:r>
-      <w:proofErr w:type="spellStart"/>
-      <w:r>
-        <w:rPr>
-          <w:lang w:val="en-GB"/>
-        </w:rPr>
-        <w:t>tp</w:t>
-      </w:r>
-      <w:proofErr w:type="spellEnd"/>
-      <w:r>
-        <w:rPr>
-          <w:lang w:val="en-GB"/>
-        </w:rPr>
-        <w:t xml:space="preserve"> that. + random terms</w:t>
+        <w:t xml:space="preserve"> confirmed my hypothesis of.. mention other fixed effect response tp that. + random terms</w:t>
       </w:r>
     </w:p>
     <w:p>
@@ -4715,8 +4958,6 @@
           <w:lang w:val="en-GB"/>
         </w:rPr>
       </w:pPr>
-      <w:bookmarkStart w:id="10" w:name="_GoBack"/>
-      <w:bookmarkEnd w:id="10"/>
     </w:p>
     <w:p>
       <w:pPr>
@@ -4764,9 +5005,8 @@
           <w:iCs/>
           <w:lang w:val="en-GB"/>
         </w:rPr>
-        <w:t xml:space="preserve">The object of the discussion is to summarise your major findings and place your findings in the context of previous studies current state of knowledge in the literature. When you discuss your own work and that of others, back up your opinions with evidence and citations. The first paragraph of the discussion should contain a summary of your major findings (usually 2 – 4 points) and a brief summary of the implications of your findings and should make reference to whether you found support for your hypotheses or how you answered your research questions. The following paragraphs will usually describe each of these findings in greater detail </w:t>
-      </w:r>
-      <w:proofErr w:type="gramStart"/>
+        <w:t xml:space="preserve">The object of the discussion is to summarise your major findings and place your findings in the context of previous studies current state of knowledge in the literature. When you discuss your own work and that of others, back up your opinions with evidence and citations. The first paragraph of the discussion should contain a summary of your major findings (usually 2 – 4 points) and a brief summary of the implications of your findings and should </w:t>
+      </w:r>
       <w:r>
         <w:rPr>
           <w:rFonts w:ascii="ArialMT" w:hAnsi="ArialMT" w:cs="ArialMT"/>
@@ -4774,17 +5014,8 @@
           <w:iCs/>
           <w:lang w:val="en-GB"/>
         </w:rPr>
-        <w:t>making reference</w:t>
-      </w:r>
-      <w:proofErr w:type="gramEnd"/>
-      <w:r>
-        <w:rPr>
-          <w:rFonts w:ascii="ArialMT" w:hAnsi="ArialMT" w:cs="ArialMT"/>
-          <w:i/>
-          <w:iCs/>
-          <w:lang w:val="en-GB"/>
-        </w:rPr>
-        <w:t xml:space="preserve"> to previous studies. Often the discussion will include a paragraph describing the limitations of your study and the potential for future research.</w:t>
+        <w:lastRenderedPageBreak/>
+        <w:t>make reference to whether you found support for your hypotheses or how you answered your research questions. The following paragraphs will usually describe each of these findings in greater detail making reference to previous studies. Often the discussion will include a paragraph describing the limitations of your study and the potential for future research.</w:t>
       </w:r>
     </w:p>
     <w:p>
@@ -4992,16 +5223,8 @@
       <w:rPr>
         <w:lang w:val="de-DE"/>
       </w:rPr>
-      <w:t xml:space="preserve">Daniela </w:t>
+      <w:t>Daniela Gargya</w:t>
     </w:r>
-    <w:proofErr w:type="spellStart"/>
-    <w:r>
-      <w:rPr>
-        <w:lang w:val="de-DE"/>
-      </w:rPr>
-      <w:t>Gargya</w:t>
-    </w:r>
-    <w:proofErr w:type="spellEnd"/>
     <w:r>
       <w:rPr>
         <w:lang w:val="de-DE"/>
@@ -5023,6 +5246,119 @@
 <file path=word/numbering.xml><?xml version="1.0" encoding="utf-8"?>
 <w:numbering xmlns:wpc="http://schemas.microsoft.com/office/word/2010/wordprocessingCanvas" xmlns:cx="http://schemas.microsoft.com/office/drawing/2014/chartex" xmlns:cx1="http://schemas.microsoft.com/office/drawing/2015/9/8/chartex" xmlns:cx2="http://schemas.microsoft.com/office/drawing/2015/10/21/chartex" xmlns:cx3="http://schemas.microsoft.com/office/drawing/2016/5/9/chartex" xmlns:cx4="http://schemas.microsoft.com/office/drawing/2016/5/10/chartex" xmlns:cx5="http://schemas.microsoft.com/office/drawing/2016/5/11/chartex" xmlns:cx6="http://schemas.microsoft.com/office/drawing/2016/5/12/chartex" xmlns:cx7="http://schemas.microsoft.com/office/drawing/2016/5/13/chartex" xmlns:cx8="http://schemas.microsoft.com/office/drawing/2016/5/14/chartex" xmlns:mc="http://schemas.openxmlformats.org/markup-compatibility/2006" xmlns:aink="http://schemas.microsoft.com/office/drawing/2016/ink" xmlns:am3d="http://schemas.microsoft.com/office/drawing/2017/model3d" xmlns:o="urn:schemas-microsoft-com:office:office" xmlns:r="http://schemas.openxmlformats.org/officeDocument/2006/relationships" xmlns:m="http://schemas.openxmlformats.org/officeDocument/2006/math" xmlns:v="urn:schemas-microsoft-com:vml" xmlns:wp14="http://schemas.microsoft.com/office/word/2010/wordprocessingDrawing" xmlns:wp="http://schemas.openxmlformats.org/drawingml/2006/wordprocessingDrawing" xmlns:w10="urn:schemas-microsoft-com:office:word" xmlns:w="http://schemas.openxmlformats.org/wordprocessingml/2006/main" xmlns:w14="http://schemas.microsoft.com/office/word/2010/wordml" xmlns:w15="http://schemas.microsoft.com/office/word/2012/wordml" xmlns:w16cex="http://schemas.microsoft.com/office/word/2018/wordml/cex" xmlns:w16cid="http://schemas.microsoft.com/office/word/2016/wordml/cid" xmlns:w16="http://schemas.microsoft.com/office/word/2018/wordml" xmlns:w16se="http://schemas.microsoft.com/office/word/2015/wordml/symex" xmlns:wpg="http://schemas.microsoft.com/office/word/2010/wordprocessingGroup" xmlns:wpi="http://schemas.microsoft.com/office/word/2010/wordprocessingInk" xmlns:wne="http://schemas.microsoft.com/office/word/2006/wordml" xmlns:wps="http://schemas.microsoft.com/office/word/2010/wordprocessingShape" mc:Ignorable="w14 w15 w16se w16cid w16 w16cex wp14">
   <w:abstractNum w:abstractNumId="0" w15:restartNumberingAfterBreak="0">
+    <w:nsid w:val="02D14503"/>
+    <w:multiLevelType w:val="hybridMultilevel"/>
+    <w:tmpl w:val="9104E218"/>
+    <w:lvl w:ilvl="0" w:tplc="08090001">
+      <w:start w:val="1"/>
+      <w:numFmt w:val="bullet"/>
+      <w:lvlText w:val=""/>
+      <w:lvlJc w:val="left"/>
+      <w:pPr>
+        <w:ind w:left="720" w:hanging="360"/>
+      </w:pPr>
+      <w:rPr>
+        <w:rFonts w:ascii="Symbol" w:hAnsi="Symbol" w:hint="default"/>
+      </w:rPr>
+    </w:lvl>
+    <w:lvl w:ilvl="1" w:tplc="08090003">
+      <w:start w:val="1"/>
+      <w:numFmt w:val="bullet"/>
+      <w:lvlText w:val="o"/>
+      <w:lvlJc w:val="left"/>
+      <w:pPr>
+        <w:ind w:left="1440" w:hanging="360"/>
+      </w:pPr>
+      <w:rPr>
+        <w:rFonts w:ascii="Courier New" w:hAnsi="Courier New" w:cs="Courier New" w:hint="default"/>
+      </w:rPr>
+    </w:lvl>
+    <w:lvl w:ilvl="2" w:tplc="08090005" w:tentative="1">
+      <w:start w:val="1"/>
+      <w:numFmt w:val="bullet"/>
+      <w:lvlText w:val=""/>
+      <w:lvlJc w:val="left"/>
+      <w:pPr>
+        <w:ind w:left="2160" w:hanging="360"/>
+      </w:pPr>
+      <w:rPr>
+        <w:rFonts w:ascii="Wingdings" w:hAnsi="Wingdings" w:hint="default"/>
+      </w:rPr>
+    </w:lvl>
+    <w:lvl w:ilvl="3" w:tplc="08090001" w:tentative="1">
+      <w:start w:val="1"/>
+      <w:numFmt w:val="bullet"/>
+      <w:lvlText w:val=""/>
+      <w:lvlJc w:val="left"/>
+      <w:pPr>
+        <w:ind w:left="2880" w:hanging="360"/>
+      </w:pPr>
+      <w:rPr>
+        <w:rFonts w:ascii="Symbol" w:hAnsi="Symbol" w:hint="default"/>
+      </w:rPr>
+    </w:lvl>
+    <w:lvl w:ilvl="4" w:tplc="08090003" w:tentative="1">
+      <w:start w:val="1"/>
+      <w:numFmt w:val="bullet"/>
+      <w:lvlText w:val="o"/>
+      <w:lvlJc w:val="left"/>
+      <w:pPr>
+        <w:ind w:left="3600" w:hanging="360"/>
+      </w:pPr>
+      <w:rPr>
+        <w:rFonts w:ascii="Courier New" w:hAnsi="Courier New" w:cs="Courier New" w:hint="default"/>
+      </w:rPr>
+    </w:lvl>
+    <w:lvl w:ilvl="5" w:tplc="08090005" w:tentative="1">
+      <w:start w:val="1"/>
+      <w:numFmt w:val="bullet"/>
+      <w:lvlText w:val=""/>
+      <w:lvlJc w:val="left"/>
+      <w:pPr>
+        <w:ind w:left="4320" w:hanging="360"/>
+      </w:pPr>
+      <w:rPr>
+        <w:rFonts w:ascii="Wingdings" w:hAnsi="Wingdings" w:hint="default"/>
+      </w:rPr>
+    </w:lvl>
+    <w:lvl w:ilvl="6" w:tplc="08090001" w:tentative="1">
+      <w:start w:val="1"/>
+      <w:numFmt w:val="bullet"/>
+      <w:lvlText w:val=""/>
+      <w:lvlJc w:val="left"/>
+      <w:pPr>
+        <w:ind w:left="5040" w:hanging="360"/>
+      </w:pPr>
+      <w:rPr>
+        <w:rFonts w:ascii="Symbol" w:hAnsi="Symbol" w:hint="default"/>
+      </w:rPr>
+    </w:lvl>
+    <w:lvl w:ilvl="7" w:tplc="08090003" w:tentative="1">
+      <w:start w:val="1"/>
+      <w:numFmt w:val="bullet"/>
+      <w:lvlText w:val="o"/>
+      <w:lvlJc w:val="left"/>
+      <w:pPr>
+        <w:ind w:left="5760" w:hanging="360"/>
+      </w:pPr>
+      <w:rPr>
+        <w:rFonts w:ascii="Courier New" w:hAnsi="Courier New" w:cs="Courier New" w:hint="default"/>
+      </w:rPr>
+    </w:lvl>
+    <w:lvl w:ilvl="8" w:tplc="08090005" w:tentative="1">
+      <w:start w:val="1"/>
+      <w:numFmt w:val="bullet"/>
+      <w:lvlText w:val=""/>
+      <w:lvlJc w:val="left"/>
+      <w:pPr>
+        <w:ind w:left="6480" w:hanging="360"/>
+      </w:pPr>
+      <w:rPr>
+        <w:rFonts w:ascii="Wingdings" w:hAnsi="Wingdings" w:hint="default"/>
+      </w:rPr>
+    </w:lvl>
+  </w:abstractNum>
+  <w:abstractNum w:abstractNumId="1" w15:restartNumberingAfterBreak="0">
     <w:nsid w:val="1344505C"/>
     <w:multiLevelType w:val="hybridMultilevel"/>
     <w:tmpl w:val="3DC068DE"/>
@@ -5135,7 +5471,7 @@
       </w:rPr>
     </w:lvl>
   </w:abstractNum>
-  <w:abstractNum w:abstractNumId="1" w15:restartNumberingAfterBreak="0">
+  <w:abstractNum w:abstractNumId="2" w15:restartNumberingAfterBreak="0">
     <w:nsid w:val="24F0377D"/>
     <w:multiLevelType w:val="hybridMultilevel"/>
     <w:tmpl w:val="E37208CA"/>
@@ -5248,7 +5584,120 @@
       </w:rPr>
     </w:lvl>
   </w:abstractNum>
-  <w:abstractNum w:abstractNumId="2" w15:restartNumberingAfterBreak="0">
+  <w:abstractNum w:abstractNumId="3" w15:restartNumberingAfterBreak="0">
+    <w:nsid w:val="3AF33353"/>
+    <w:multiLevelType w:val="hybridMultilevel"/>
+    <w:tmpl w:val="7A9C3C68"/>
+    <w:lvl w:ilvl="0" w:tplc="08090001">
+      <w:start w:val="1"/>
+      <w:numFmt w:val="bullet"/>
+      <w:lvlText w:val=""/>
+      <w:lvlJc w:val="left"/>
+      <w:pPr>
+        <w:ind w:left="720" w:hanging="360"/>
+      </w:pPr>
+      <w:rPr>
+        <w:rFonts w:ascii="Symbol" w:hAnsi="Symbol" w:hint="default"/>
+      </w:rPr>
+    </w:lvl>
+    <w:lvl w:ilvl="1" w:tplc="08090003">
+      <w:start w:val="1"/>
+      <w:numFmt w:val="bullet"/>
+      <w:lvlText w:val="o"/>
+      <w:lvlJc w:val="left"/>
+      <w:pPr>
+        <w:ind w:left="1440" w:hanging="360"/>
+      </w:pPr>
+      <w:rPr>
+        <w:rFonts w:ascii="Courier New" w:hAnsi="Courier New" w:cs="Courier New" w:hint="default"/>
+      </w:rPr>
+    </w:lvl>
+    <w:lvl w:ilvl="2" w:tplc="08090005" w:tentative="1">
+      <w:start w:val="1"/>
+      <w:numFmt w:val="bullet"/>
+      <w:lvlText w:val=""/>
+      <w:lvlJc w:val="left"/>
+      <w:pPr>
+        <w:ind w:left="2160" w:hanging="360"/>
+      </w:pPr>
+      <w:rPr>
+        <w:rFonts w:ascii="Wingdings" w:hAnsi="Wingdings" w:hint="default"/>
+      </w:rPr>
+    </w:lvl>
+    <w:lvl w:ilvl="3" w:tplc="08090001" w:tentative="1">
+      <w:start w:val="1"/>
+      <w:numFmt w:val="bullet"/>
+      <w:lvlText w:val=""/>
+      <w:lvlJc w:val="left"/>
+      <w:pPr>
+        <w:ind w:left="2880" w:hanging="360"/>
+      </w:pPr>
+      <w:rPr>
+        <w:rFonts w:ascii="Symbol" w:hAnsi="Symbol" w:hint="default"/>
+      </w:rPr>
+    </w:lvl>
+    <w:lvl w:ilvl="4" w:tplc="08090003" w:tentative="1">
+      <w:start w:val="1"/>
+      <w:numFmt w:val="bullet"/>
+      <w:lvlText w:val="o"/>
+      <w:lvlJc w:val="left"/>
+      <w:pPr>
+        <w:ind w:left="3600" w:hanging="360"/>
+      </w:pPr>
+      <w:rPr>
+        <w:rFonts w:ascii="Courier New" w:hAnsi="Courier New" w:cs="Courier New" w:hint="default"/>
+      </w:rPr>
+    </w:lvl>
+    <w:lvl w:ilvl="5" w:tplc="08090005" w:tentative="1">
+      <w:start w:val="1"/>
+      <w:numFmt w:val="bullet"/>
+      <w:lvlText w:val=""/>
+      <w:lvlJc w:val="left"/>
+      <w:pPr>
+        <w:ind w:left="4320" w:hanging="360"/>
+      </w:pPr>
+      <w:rPr>
+        <w:rFonts w:ascii="Wingdings" w:hAnsi="Wingdings" w:hint="default"/>
+      </w:rPr>
+    </w:lvl>
+    <w:lvl w:ilvl="6" w:tplc="08090001" w:tentative="1">
+      <w:start w:val="1"/>
+      <w:numFmt w:val="bullet"/>
+      <w:lvlText w:val=""/>
+      <w:lvlJc w:val="left"/>
+      <w:pPr>
+        <w:ind w:left="5040" w:hanging="360"/>
+      </w:pPr>
+      <w:rPr>
+        <w:rFonts w:ascii="Symbol" w:hAnsi="Symbol" w:hint="default"/>
+      </w:rPr>
+    </w:lvl>
+    <w:lvl w:ilvl="7" w:tplc="08090003" w:tentative="1">
+      <w:start w:val="1"/>
+      <w:numFmt w:val="bullet"/>
+      <w:lvlText w:val="o"/>
+      <w:lvlJc w:val="left"/>
+      <w:pPr>
+        <w:ind w:left="5760" w:hanging="360"/>
+      </w:pPr>
+      <w:rPr>
+        <w:rFonts w:ascii="Courier New" w:hAnsi="Courier New" w:cs="Courier New" w:hint="default"/>
+      </w:rPr>
+    </w:lvl>
+    <w:lvl w:ilvl="8" w:tplc="08090005" w:tentative="1">
+      <w:start w:val="1"/>
+      <w:numFmt w:val="bullet"/>
+      <w:lvlText w:val=""/>
+      <w:lvlJc w:val="left"/>
+      <w:pPr>
+        <w:ind w:left="6480" w:hanging="360"/>
+      </w:pPr>
+      <w:rPr>
+        <w:rFonts w:ascii="Wingdings" w:hAnsi="Wingdings" w:hint="default"/>
+      </w:rPr>
+    </w:lvl>
+  </w:abstractNum>
+  <w:abstractNum w:abstractNumId="4" w15:restartNumberingAfterBreak="0">
     <w:nsid w:val="416B5A86"/>
     <w:multiLevelType w:val="hybridMultilevel"/>
     <w:tmpl w:val="D0A00BAA"/>
@@ -5337,7 +5786,7 @@
       </w:pPr>
     </w:lvl>
   </w:abstractNum>
-  <w:abstractNum w:abstractNumId="3" w15:restartNumberingAfterBreak="0">
+  <w:abstractNum w:abstractNumId="5" w15:restartNumberingAfterBreak="0">
     <w:nsid w:val="5CD114EE"/>
     <w:multiLevelType w:val="hybridMultilevel"/>
     <w:tmpl w:val="17465A24"/>
@@ -5426,7 +5875,7 @@
       </w:pPr>
     </w:lvl>
   </w:abstractNum>
-  <w:abstractNum w:abstractNumId="4" w15:restartNumberingAfterBreak="0">
+  <w:abstractNum w:abstractNumId="6" w15:restartNumberingAfterBreak="0">
     <w:nsid w:val="5E7B67F9"/>
     <w:multiLevelType w:val="hybridMultilevel"/>
     <w:tmpl w:val="178E208A"/>
@@ -5539,7 +5988,7 @@
       </w:rPr>
     </w:lvl>
   </w:abstractNum>
-  <w:abstractNum w:abstractNumId="5" w15:restartNumberingAfterBreak="0">
+  <w:abstractNum w:abstractNumId="7" w15:restartNumberingAfterBreak="0">
     <w:nsid w:val="6D2B6A46"/>
     <w:multiLevelType w:val="hybridMultilevel"/>
     <w:tmpl w:val="D0A00BAA"/>
@@ -5628,7 +6077,7 @@
       </w:pPr>
     </w:lvl>
   </w:abstractNum>
-  <w:abstractNum w:abstractNumId="6" w15:restartNumberingAfterBreak="0">
+  <w:abstractNum w:abstractNumId="8" w15:restartNumberingAfterBreak="0">
     <w:nsid w:val="760025F3"/>
     <w:multiLevelType w:val="hybridMultilevel"/>
     <w:tmpl w:val="76CAA0A0"/>
@@ -5741,7 +6190,7 @@
       </w:rPr>
     </w:lvl>
   </w:abstractNum>
-  <w:abstractNum w:abstractNumId="7" w15:restartNumberingAfterBreak="0">
+  <w:abstractNum w:abstractNumId="9" w15:restartNumberingAfterBreak="0">
     <w:nsid w:val="777345E9"/>
     <w:multiLevelType w:val="hybridMultilevel"/>
     <w:tmpl w:val="6D8610EE"/>
@@ -5854,7 +6303,7 @@
       </w:rPr>
     </w:lvl>
   </w:abstractNum>
-  <w:abstractNum w:abstractNumId="8" w15:restartNumberingAfterBreak="0">
+  <w:abstractNum w:abstractNumId="10" w15:restartNumberingAfterBreak="0">
     <w:nsid w:val="79E04C48"/>
     <w:multiLevelType w:val="hybridMultilevel"/>
     <w:tmpl w:val="ED461F52"/>
@@ -5967,7 +6416,7 @@
       </w:rPr>
     </w:lvl>
   </w:abstractNum>
-  <w:abstractNum w:abstractNumId="9" w15:restartNumberingAfterBreak="0">
+  <w:abstractNum w:abstractNumId="11" w15:restartNumberingAfterBreak="0">
     <w:nsid w:val="7C26032C"/>
     <w:multiLevelType w:val="hybridMultilevel"/>
     <w:tmpl w:val="DA1885D4"/>
@@ -6057,34 +6506,40 @@
     </w:lvl>
   </w:abstractNum>
   <w:num w:numId="1">
+    <w:abstractNumId w:val="8"/>
+  </w:num>
+  <w:num w:numId="2">
+    <w:abstractNumId w:val="5"/>
+  </w:num>
+  <w:num w:numId="3">
+    <w:abstractNumId w:val="11"/>
+  </w:num>
+  <w:num w:numId="4">
+    <w:abstractNumId w:val="4"/>
+  </w:num>
+  <w:num w:numId="5">
+    <w:abstractNumId w:val="9"/>
+  </w:num>
+  <w:num w:numId="6">
+    <w:abstractNumId w:val="10"/>
+  </w:num>
+  <w:num w:numId="7">
+    <w:abstractNumId w:val="2"/>
+  </w:num>
+  <w:num w:numId="8">
+    <w:abstractNumId w:val="1"/>
+  </w:num>
+  <w:num w:numId="9">
+    <w:abstractNumId w:val="7"/>
+  </w:num>
+  <w:num w:numId="10">
     <w:abstractNumId w:val="6"/>
   </w:num>
-  <w:num w:numId="2">
-    <w:abstractNumId w:val="3"/>
-  </w:num>
-  <w:num w:numId="3">
-    <w:abstractNumId w:val="9"/>
-  </w:num>
-  <w:num w:numId="4">
-    <w:abstractNumId w:val="2"/>
-  </w:num>
-  <w:num w:numId="5">
-    <w:abstractNumId w:val="7"/>
-  </w:num>
-  <w:num w:numId="6">
-    <w:abstractNumId w:val="8"/>
-  </w:num>
-  <w:num w:numId="7">
-    <w:abstractNumId w:val="1"/>
-  </w:num>
-  <w:num w:numId="8">
+  <w:num w:numId="11">
     <w:abstractNumId w:val="0"/>
   </w:num>
-  <w:num w:numId="9">
-    <w:abstractNumId w:val="5"/>
-  </w:num>
-  <w:num w:numId="10">
-    <w:abstractNumId w:val="4"/>
+  <w:num w:numId="12">
+    <w:abstractNumId w:val="3"/>
   </w:num>
 </w:numbering>
 </file>
@@ -7020,7 +7475,7 @@
 </file>
 
 <file path=customXml/itemProps1.xml><?xml version="1.0" encoding="utf-8"?>
-<ds:datastoreItem xmlns:ds="http://schemas.openxmlformats.org/officeDocument/2006/customXml" ds:itemID="{811C6F12-6D32-4044-B567-CBDFAB608195}">
+<ds:datastoreItem xmlns:ds="http://schemas.openxmlformats.org/officeDocument/2006/customXml" ds:itemID="{75CF84D7-2E09-482A-B023-05567809CD03}">
   <ds:schemaRefs>
     <ds:schemaRef ds:uri="http://schemas.openxmlformats.org/officeDocument/2006/bibliography"/>
   </ds:schemaRefs>

</xml_diff>

<commit_message>
Dani worked on draft and added meeting notes
</commit_message>
<xml_diff>
--- a/documents/Dani_Gargya_draft_dissertation_Mar20.docx
+++ b/documents/Dani_Gargya_draft_dissertation_Mar20.docx
@@ -330,7 +330,7 @@
           <w:lang w:val="en-GB"/>
         </w:rPr>
       </w:pPr>
-      <w:bookmarkStart w:id="0" w:name="_Toc36478043"/>
+      <w:bookmarkStart w:id="0" w:name="_Toc38271855"/>
       <w:r>
         <w:rPr>
           <w:bCs/>
@@ -391,7 +391,7 @@
           <w:lang w:val="en-GB"/>
         </w:rPr>
       </w:pPr>
-      <w:bookmarkStart w:id="1" w:name="_Toc36478044"/>
+      <w:bookmarkStart w:id="1" w:name="_Toc38271856"/>
       <w:r>
         <w:rPr>
           <w:lang w:val="en-GB"/>
@@ -479,7 +479,7 @@
             </w:rPr>
             <w:fldChar w:fldCharType="separate"/>
           </w:r>
-          <w:hyperlink w:anchor="_Toc36478043" w:history="1">
+          <w:hyperlink w:anchor="_Toc38271855" w:history="1">
             <w:r>
               <w:rPr>
                 <w:rStyle w:val="Hyperlink"/>
@@ -508,7 +508,7 @@
                 <w:noProof/>
                 <w:webHidden/>
               </w:rPr>
-              <w:instrText xml:space="preserve"> PAGEREF _Toc36478043 \h </w:instrText>
+              <w:instrText xml:space="preserve"> PAGEREF _Toc38271855 \h </w:instrText>
             </w:r>
             <w:r>
               <w:rPr>
@@ -551,7 +551,7 @@
               <w:lang w:val="en-GB"/>
             </w:rPr>
           </w:pPr>
-          <w:hyperlink w:anchor="_Toc36478044" w:history="1">
+          <w:hyperlink w:anchor="_Toc38271856" w:history="1">
             <w:r>
               <w:rPr>
                 <w:rStyle w:val="Hyperlink"/>
@@ -579,7 +579,7 @@
                 <w:noProof/>
                 <w:webHidden/>
               </w:rPr>
-              <w:instrText xml:space="preserve"> PAGEREF _Toc36478044 \h </w:instrText>
+              <w:instrText xml:space="preserve"> PAGEREF _Toc38271856 \h </w:instrText>
             </w:r>
             <w:r>
               <w:rPr>
@@ -622,7 +622,7 @@
               <w:lang w:val="en-GB"/>
             </w:rPr>
           </w:pPr>
-          <w:hyperlink w:anchor="_Toc36478045" w:history="1">
+          <w:hyperlink w:anchor="_Toc38271857" w:history="1">
             <w:r>
               <w:rPr>
                 <w:rStyle w:val="Hyperlink"/>
@@ -650,7 +650,7 @@
                 <w:noProof/>
                 <w:webHidden/>
               </w:rPr>
-              <w:instrText xml:space="preserve"> PAGEREF _Toc36478045 \h </w:instrText>
+              <w:instrText xml:space="preserve"> PAGEREF _Toc38271857 \h </w:instrText>
             </w:r>
             <w:r>
               <w:rPr>
@@ -693,7 +693,7 @@
               <w:lang w:val="en-GB"/>
             </w:rPr>
           </w:pPr>
-          <w:hyperlink w:anchor="_Toc36478046" w:history="1">
+          <w:hyperlink w:anchor="_Toc38271858" w:history="1">
             <w:r>
               <w:rPr>
                 <w:rStyle w:val="Hyperlink"/>
@@ -721,7 +721,7 @@
                 <w:noProof/>
                 <w:webHidden/>
               </w:rPr>
-              <w:instrText xml:space="preserve"> PAGEREF _Toc36478046 \h </w:instrText>
+              <w:instrText xml:space="preserve"> PAGEREF _Toc38271858 \h </w:instrText>
             </w:r>
             <w:r>
               <w:rPr>
@@ -764,7 +764,7 @@
               <w:lang w:val="en-GB"/>
             </w:rPr>
           </w:pPr>
-          <w:hyperlink w:anchor="_Toc36478047" w:history="1">
+          <w:hyperlink w:anchor="_Toc38271859" w:history="1">
             <w:r>
               <w:rPr>
                 <w:rStyle w:val="Hyperlink"/>
@@ -792,7 +792,7 @@
                 <w:noProof/>
                 <w:webHidden/>
               </w:rPr>
-              <w:instrText xml:space="preserve"> PAGEREF _Toc36478047 \h </w:instrText>
+              <w:instrText xml:space="preserve"> PAGEREF _Toc38271859 \h </w:instrText>
             </w:r>
             <w:r>
               <w:rPr>
@@ -835,14 +835,14 @@
               <w:lang w:val="en-GB"/>
             </w:rPr>
           </w:pPr>
-          <w:hyperlink w:anchor="_Toc36478048" w:history="1">
+          <w:hyperlink w:anchor="_Toc38271860" w:history="1">
             <w:r>
               <w:rPr>
                 <w:rStyle w:val="Hyperlink"/>
                 <w:noProof/>
                 <w:lang w:val="en-GB"/>
               </w:rPr>
-              <w:t>Objectives and research questions</w:t>
+              <w:t>Background (not sure whether to title this section)</w:t>
             </w:r>
             <w:r>
               <w:rPr>
@@ -863,7 +863,7 @@
                 <w:noProof/>
                 <w:webHidden/>
               </w:rPr>
-              <w:instrText xml:space="preserve"> PAGEREF _Toc36478048 \h </w:instrText>
+              <w:instrText xml:space="preserve"> PAGEREF _Toc38271860 \h </w:instrText>
             </w:r>
             <w:r>
               <w:rPr>
@@ -906,14 +906,14 @@
               <w:lang w:val="en-GB"/>
             </w:rPr>
           </w:pPr>
-          <w:hyperlink w:anchor="_Toc36478049" w:history="1">
+          <w:hyperlink w:anchor="_Toc38271861" w:history="1">
             <w:r>
               <w:rPr>
                 <w:rStyle w:val="Hyperlink"/>
                 <w:noProof/>
                 <w:lang w:val="en-GB"/>
               </w:rPr>
-              <w:t>Research hypotheses</w:t>
+              <w:t>Objectives and research questions</w:t>
             </w:r>
             <w:r>
               <w:rPr>
@@ -934,7 +934,7 @@
                 <w:noProof/>
                 <w:webHidden/>
               </w:rPr>
-              <w:instrText xml:space="preserve"> PAGEREF _Toc36478049 \h </w:instrText>
+              <w:instrText xml:space="preserve"> PAGEREF _Toc38271861 \h </w:instrText>
             </w:r>
             <w:r>
               <w:rPr>
@@ -977,13 +977,84 @@
               <w:lang w:val="en-GB"/>
             </w:rPr>
           </w:pPr>
-          <w:hyperlink w:anchor="_Toc36478050" w:history="1">
+          <w:hyperlink w:anchor="_Toc38271862" w:history="1">
             <w:r>
               <w:rPr>
                 <w:rStyle w:val="Hyperlink"/>
                 <w:noProof/>
                 <w:lang w:val="en-GB"/>
               </w:rPr>
+              <w:t>Research hypotheses</w:t>
+            </w:r>
+            <w:r>
+              <w:rPr>
+                <w:noProof/>
+                <w:webHidden/>
+              </w:rPr>
+              <w:tab/>
+            </w:r>
+            <w:r>
+              <w:rPr>
+                <w:noProof/>
+                <w:webHidden/>
+              </w:rPr>
+              <w:fldChar w:fldCharType="begin"/>
+            </w:r>
+            <w:r>
+              <w:rPr>
+                <w:noProof/>
+                <w:webHidden/>
+              </w:rPr>
+              <w:instrText xml:space="preserve"> PAGEREF _Toc38271862 \h </w:instrText>
+            </w:r>
+            <w:r>
+              <w:rPr>
+                <w:noProof/>
+                <w:webHidden/>
+              </w:rPr>
+            </w:r>
+            <w:r>
+              <w:rPr>
+                <w:noProof/>
+                <w:webHidden/>
+              </w:rPr>
+              <w:fldChar w:fldCharType="separate"/>
+            </w:r>
+            <w:r>
+              <w:rPr>
+                <w:noProof/>
+                <w:webHidden/>
+              </w:rPr>
+              <w:t>7</w:t>
+            </w:r>
+            <w:r>
+              <w:rPr>
+                <w:noProof/>
+                <w:webHidden/>
+              </w:rPr>
+              <w:fldChar w:fldCharType="end"/>
+            </w:r>
+          </w:hyperlink>
+        </w:p>
+        <w:p>
+          <w:pPr>
+            <w:pStyle w:val="TOC2"/>
+            <w:tabs>
+              <w:tab w:val="right" w:leader="dot" w:pos="9016"/>
+            </w:tabs>
+            <w:rPr>
+              <w:rFonts w:asciiTheme="minorHAnsi" w:eastAsiaTheme="minorEastAsia" w:hAnsiTheme="minorHAnsi" w:cstheme="minorBidi"/>
+              <w:noProof/>
+              <w:lang w:val="en-GB"/>
+            </w:rPr>
+          </w:pPr>
+          <w:hyperlink w:anchor="_Toc38271863" w:history="1">
+            <w:r>
+              <w:rPr>
+                <w:rStyle w:val="Hyperlink"/>
+                <w:noProof/>
+                <w:lang w:val="en-GB"/>
+              </w:rPr>
               <w:t>Predictions</w:t>
             </w:r>
             <w:r>
@@ -1005,7 +1076,7 @@
                 <w:noProof/>
                 <w:webHidden/>
               </w:rPr>
-              <w:instrText xml:space="preserve"> PAGEREF _Toc36478050 \h </w:instrText>
+              <w:instrText xml:space="preserve"> PAGEREF _Toc38271863 \h </w:instrText>
             </w:r>
             <w:r>
               <w:rPr>
@@ -1025,7 +1096,7 @@
                 <w:noProof/>
                 <w:webHidden/>
               </w:rPr>
-              <w:t>7</w:t>
+              <w:t>8</w:t>
             </w:r>
             <w:r>
               <w:rPr>
@@ -1048,7 +1119,7 @@
               <w:lang w:val="en-GB"/>
             </w:rPr>
           </w:pPr>
-          <w:hyperlink w:anchor="_Toc36478051" w:history="1">
+          <w:hyperlink w:anchor="_Toc38271864" w:history="1">
             <w:r>
               <w:rPr>
                 <w:rStyle w:val="Hyperlink"/>
@@ -1076,7 +1147,7 @@
                 <w:noProof/>
                 <w:webHidden/>
               </w:rPr>
-              <w:instrText xml:space="preserve"> PAGEREF _Toc36478051 \h </w:instrText>
+              <w:instrText xml:space="preserve"> PAGEREF _Toc38271864 \h </w:instrText>
             </w:r>
             <w:r>
               <w:rPr>
@@ -1097,6 +1168,219 @@
                 <w:webHidden/>
               </w:rPr>
               <w:t>8</w:t>
+            </w:r>
+            <w:r>
+              <w:rPr>
+                <w:noProof/>
+                <w:webHidden/>
+              </w:rPr>
+              <w:fldChar w:fldCharType="end"/>
+            </w:r>
+          </w:hyperlink>
+        </w:p>
+        <w:p>
+          <w:pPr>
+            <w:pStyle w:val="TOC2"/>
+            <w:tabs>
+              <w:tab w:val="right" w:leader="dot" w:pos="9016"/>
+            </w:tabs>
+            <w:rPr>
+              <w:rFonts w:asciiTheme="minorHAnsi" w:eastAsiaTheme="minorEastAsia" w:hAnsiTheme="minorHAnsi" w:cstheme="minorBidi"/>
+              <w:noProof/>
+              <w:lang w:val="en-GB"/>
+            </w:rPr>
+          </w:pPr>
+          <w:hyperlink w:anchor="_Toc38271865" w:history="1">
+            <w:r>
+              <w:rPr>
+                <w:rStyle w:val="Hyperlink"/>
+                <w:noProof/>
+                <w:lang w:val="en-GB"/>
+              </w:rPr>
+              <w:t>Databases</w:t>
+            </w:r>
+            <w:r>
+              <w:rPr>
+                <w:noProof/>
+                <w:webHidden/>
+              </w:rPr>
+              <w:tab/>
+            </w:r>
+            <w:r>
+              <w:rPr>
+                <w:noProof/>
+                <w:webHidden/>
+              </w:rPr>
+              <w:fldChar w:fldCharType="begin"/>
+            </w:r>
+            <w:r>
+              <w:rPr>
+                <w:noProof/>
+                <w:webHidden/>
+              </w:rPr>
+              <w:instrText xml:space="preserve"> PAGEREF _Toc38271865 \h </w:instrText>
+            </w:r>
+            <w:r>
+              <w:rPr>
+                <w:noProof/>
+                <w:webHidden/>
+              </w:rPr>
+            </w:r>
+            <w:r>
+              <w:rPr>
+                <w:noProof/>
+                <w:webHidden/>
+              </w:rPr>
+              <w:fldChar w:fldCharType="separate"/>
+            </w:r>
+            <w:r>
+              <w:rPr>
+                <w:noProof/>
+                <w:webHidden/>
+              </w:rPr>
+              <w:t>9</w:t>
+            </w:r>
+            <w:r>
+              <w:rPr>
+                <w:noProof/>
+                <w:webHidden/>
+              </w:rPr>
+              <w:fldChar w:fldCharType="end"/>
+            </w:r>
+          </w:hyperlink>
+        </w:p>
+        <w:p>
+          <w:pPr>
+            <w:pStyle w:val="TOC2"/>
+            <w:tabs>
+              <w:tab w:val="right" w:leader="dot" w:pos="9016"/>
+            </w:tabs>
+            <w:rPr>
+              <w:rFonts w:asciiTheme="minorHAnsi" w:eastAsiaTheme="minorEastAsia" w:hAnsiTheme="minorHAnsi" w:cstheme="minorBidi"/>
+              <w:noProof/>
+              <w:lang w:val="en-GB"/>
+            </w:rPr>
+          </w:pPr>
+          <w:hyperlink w:anchor="_Toc38271866" w:history="1">
+            <w:r>
+              <w:rPr>
+                <w:rStyle w:val="Hyperlink"/>
+                <w:noProof/>
+                <w:lang w:val="en-GB"/>
+              </w:rPr>
+              <w:t>Data processing</w:t>
+            </w:r>
+            <w:r>
+              <w:rPr>
+                <w:noProof/>
+                <w:webHidden/>
+              </w:rPr>
+              <w:tab/>
+            </w:r>
+            <w:r>
+              <w:rPr>
+                <w:noProof/>
+                <w:webHidden/>
+              </w:rPr>
+              <w:fldChar w:fldCharType="begin"/>
+            </w:r>
+            <w:r>
+              <w:rPr>
+                <w:noProof/>
+                <w:webHidden/>
+              </w:rPr>
+              <w:instrText xml:space="preserve"> PAGEREF _Toc38271866 \h </w:instrText>
+            </w:r>
+            <w:r>
+              <w:rPr>
+                <w:noProof/>
+                <w:webHidden/>
+              </w:rPr>
+            </w:r>
+            <w:r>
+              <w:rPr>
+                <w:noProof/>
+                <w:webHidden/>
+              </w:rPr>
+              <w:fldChar w:fldCharType="separate"/>
+            </w:r>
+            <w:r>
+              <w:rPr>
+                <w:noProof/>
+                <w:webHidden/>
+              </w:rPr>
+              <w:t>10</w:t>
+            </w:r>
+            <w:r>
+              <w:rPr>
+                <w:noProof/>
+                <w:webHidden/>
+              </w:rPr>
+              <w:fldChar w:fldCharType="end"/>
+            </w:r>
+          </w:hyperlink>
+        </w:p>
+        <w:p>
+          <w:pPr>
+            <w:pStyle w:val="TOC2"/>
+            <w:tabs>
+              <w:tab w:val="right" w:leader="dot" w:pos="9016"/>
+            </w:tabs>
+            <w:rPr>
+              <w:rFonts w:asciiTheme="minorHAnsi" w:eastAsiaTheme="minorEastAsia" w:hAnsiTheme="minorHAnsi" w:cstheme="minorBidi"/>
+              <w:noProof/>
+              <w:lang w:val="en-GB"/>
+            </w:rPr>
+          </w:pPr>
+          <w:hyperlink w:anchor="_Toc38271867" w:history="1">
+            <w:r>
+              <w:rPr>
+                <w:rStyle w:val="Hyperlink"/>
+                <w:noProof/>
+                <w:lang w:val="en-GB"/>
+              </w:rPr>
+              <w:t>Statistical/data analysis</w:t>
+            </w:r>
+            <w:r>
+              <w:rPr>
+                <w:noProof/>
+                <w:webHidden/>
+              </w:rPr>
+              <w:tab/>
+            </w:r>
+            <w:r>
+              <w:rPr>
+                <w:noProof/>
+                <w:webHidden/>
+              </w:rPr>
+              <w:fldChar w:fldCharType="begin"/>
+            </w:r>
+            <w:r>
+              <w:rPr>
+                <w:noProof/>
+                <w:webHidden/>
+              </w:rPr>
+              <w:instrText xml:space="preserve"> PAGEREF _Toc38271867 \h </w:instrText>
+            </w:r>
+            <w:r>
+              <w:rPr>
+                <w:noProof/>
+                <w:webHidden/>
+              </w:rPr>
+            </w:r>
+            <w:r>
+              <w:rPr>
+                <w:noProof/>
+                <w:webHidden/>
+              </w:rPr>
+              <w:fldChar w:fldCharType="separate"/>
+            </w:r>
+            <w:r>
+              <w:rPr>
+                <w:noProof/>
+                <w:webHidden/>
+              </w:rPr>
+              <w:t>10</w:t>
             </w:r>
             <w:r>
               <w:rPr>
@@ -1119,7 +1403,7 @@
               <w:lang w:val="en-GB"/>
             </w:rPr>
           </w:pPr>
-          <w:hyperlink w:anchor="_Toc36478052" w:history="1">
+          <w:hyperlink w:anchor="_Toc38271868" w:history="1">
             <w:r>
               <w:rPr>
                 <w:rStyle w:val="Hyperlink"/>
@@ -1147,7 +1431,7 @@
                 <w:noProof/>
                 <w:webHidden/>
               </w:rPr>
-              <w:instrText xml:space="preserve"> PAGEREF _Toc36478052 \h </w:instrText>
+              <w:instrText xml:space="preserve"> PAGEREF _Toc38271868 \h </w:instrText>
             </w:r>
             <w:r>
               <w:rPr>
@@ -1167,7 +1451,7 @@
                 <w:noProof/>
                 <w:webHidden/>
               </w:rPr>
-              <w:t>8</w:t>
+              <w:t>12</w:t>
             </w:r>
             <w:r>
               <w:rPr>
@@ -1190,7 +1474,7 @@
               <w:lang w:val="en-GB"/>
             </w:rPr>
           </w:pPr>
-          <w:hyperlink w:anchor="_Toc36478053" w:history="1">
+          <w:hyperlink w:anchor="_Toc38271869" w:history="1">
             <w:r>
               <w:rPr>
                 <w:rStyle w:val="Hyperlink"/>
@@ -1218,7 +1502,7 @@
                 <w:noProof/>
                 <w:webHidden/>
               </w:rPr>
-              <w:instrText xml:space="preserve"> PAGEREF _Toc36478053 \h </w:instrText>
+              <w:instrText xml:space="preserve"> PAGEREF _Toc38271869 \h </w:instrText>
             </w:r>
             <w:r>
               <w:rPr>
@@ -1238,7 +1522,155 @@
                 <w:noProof/>
                 <w:webHidden/>
               </w:rPr>
-              <w:t>8</w:t>
+              <w:t>17</w:t>
+            </w:r>
+            <w:r>
+              <w:rPr>
+                <w:noProof/>
+                <w:webHidden/>
+              </w:rPr>
+              <w:fldChar w:fldCharType="end"/>
+            </w:r>
+          </w:hyperlink>
+        </w:p>
+        <w:p>
+          <w:pPr>
+            <w:pStyle w:val="TOC3"/>
+            <w:tabs>
+              <w:tab w:val="right" w:leader="dot" w:pos="9016"/>
+            </w:tabs>
+            <w:rPr>
+              <w:rFonts w:asciiTheme="minorHAnsi" w:eastAsiaTheme="minorEastAsia" w:hAnsiTheme="minorHAnsi" w:cstheme="minorBidi"/>
+              <w:noProof/>
+              <w:lang w:val="en-GB"/>
+            </w:rPr>
+          </w:pPr>
+          <w:hyperlink w:anchor="_Toc38271870" w:history="1">
+            <w:r>
+              <w:rPr>
+                <w:rStyle w:val="Hyperlink"/>
+                <w:rFonts w:ascii="Open Sans" w:hAnsi="Open Sans" w:cs="Open Sans"/>
+                <w:b/>
+                <w:bCs/>
+                <w:noProof/>
+                <w:lang w:val="en-GB"/>
+              </w:rPr>
+              <w:t>2.5 Alien species potential</w:t>
+            </w:r>
+            <w:r>
+              <w:rPr>
+                <w:noProof/>
+                <w:webHidden/>
+              </w:rPr>
+              <w:tab/>
+            </w:r>
+            <w:r>
+              <w:rPr>
+                <w:noProof/>
+                <w:webHidden/>
+              </w:rPr>
+              <w:fldChar w:fldCharType="begin"/>
+            </w:r>
+            <w:r>
+              <w:rPr>
+                <w:noProof/>
+                <w:webHidden/>
+              </w:rPr>
+              <w:instrText xml:space="preserve"> PAGEREF _Toc38271870 \h </w:instrText>
+            </w:r>
+            <w:r>
+              <w:rPr>
+                <w:noProof/>
+                <w:webHidden/>
+              </w:rPr>
+            </w:r>
+            <w:r>
+              <w:rPr>
+                <w:noProof/>
+                <w:webHidden/>
+              </w:rPr>
+              <w:fldChar w:fldCharType="separate"/>
+            </w:r>
+            <w:r>
+              <w:rPr>
+                <w:noProof/>
+                <w:webHidden/>
+              </w:rPr>
+              <w:t>18</w:t>
+            </w:r>
+            <w:r>
+              <w:rPr>
+                <w:noProof/>
+                <w:webHidden/>
+              </w:rPr>
+              <w:fldChar w:fldCharType="end"/>
+            </w:r>
+          </w:hyperlink>
+        </w:p>
+        <w:p>
+          <w:pPr>
+            <w:pStyle w:val="TOC3"/>
+            <w:tabs>
+              <w:tab w:val="right" w:leader="dot" w:pos="9016"/>
+            </w:tabs>
+            <w:rPr>
+              <w:rFonts w:asciiTheme="minorHAnsi" w:eastAsiaTheme="minorEastAsia" w:hAnsiTheme="minorHAnsi" w:cstheme="minorBidi"/>
+              <w:noProof/>
+              <w:lang w:val="en-GB"/>
+            </w:rPr>
+          </w:pPr>
+          <w:hyperlink w:anchor="_Toc38271871" w:history="1">
+            <w:r>
+              <w:rPr>
+                <w:rStyle w:val="Hyperlink"/>
+                <w:rFonts w:ascii="Open Sans" w:hAnsi="Open Sans" w:cs="Open Sans"/>
+                <w:b/>
+                <w:bCs/>
+                <w:noProof/>
+                <w:lang w:val="en-GB"/>
+              </w:rPr>
+              <w:t>2.6 Human population</w:t>
+            </w:r>
+            <w:r>
+              <w:rPr>
+                <w:noProof/>
+                <w:webHidden/>
+              </w:rPr>
+              <w:tab/>
+            </w:r>
+            <w:r>
+              <w:rPr>
+                <w:noProof/>
+                <w:webHidden/>
+              </w:rPr>
+              <w:fldChar w:fldCharType="begin"/>
+            </w:r>
+            <w:r>
+              <w:rPr>
+                <w:noProof/>
+                <w:webHidden/>
+              </w:rPr>
+              <w:instrText xml:space="preserve"> PAGEREF _Toc38271871 \h </w:instrText>
+            </w:r>
+            <w:r>
+              <w:rPr>
+                <w:noProof/>
+                <w:webHidden/>
+              </w:rPr>
+            </w:r>
+            <w:r>
+              <w:rPr>
+                <w:noProof/>
+                <w:webHidden/>
+              </w:rPr>
+              <w:fldChar w:fldCharType="separate"/>
+            </w:r>
+            <w:r>
+              <w:rPr>
+                <w:noProof/>
+                <w:webHidden/>
+              </w:rPr>
+              <w:t>18</w:t>
             </w:r>
             <w:r>
               <w:rPr>
@@ -1261,7 +1693,7 @@
               <w:lang w:val="en-GB"/>
             </w:rPr>
           </w:pPr>
-          <w:hyperlink w:anchor="_Toc36478054" w:history="1">
+          <w:hyperlink w:anchor="_Toc38271872" w:history="1">
             <w:r>
               <w:rPr>
                 <w:rStyle w:val="Hyperlink"/>
@@ -1289,7 +1721,7 @@
                 <w:noProof/>
                 <w:webHidden/>
               </w:rPr>
-              <w:instrText xml:space="preserve"> PAGEREF _Toc36478054 \h </w:instrText>
+              <w:instrText xml:space="preserve"> PAGEREF _Toc38271872 \h </w:instrText>
             </w:r>
             <w:r>
               <w:rPr>
@@ -1309,7 +1741,7 @@
                 <w:noProof/>
                 <w:webHidden/>
               </w:rPr>
-              <w:t>8</w:t>
+              <w:t>20</w:t>
             </w:r>
             <w:r>
               <w:rPr>
@@ -1332,7 +1764,7 @@
               <w:lang w:val="en-GB"/>
             </w:rPr>
           </w:pPr>
-          <w:hyperlink w:anchor="_Toc36478055" w:history="1">
+          <w:hyperlink w:anchor="_Toc38271873" w:history="1">
             <w:r>
               <w:rPr>
                 <w:rStyle w:val="Hyperlink"/>
@@ -1360,7 +1792,7 @@
                 <w:noProof/>
                 <w:webHidden/>
               </w:rPr>
-              <w:instrText xml:space="preserve"> PAGEREF _Toc36478055 \h </w:instrText>
+              <w:instrText xml:space="preserve"> PAGEREF _Toc38271873 \h </w:instrText>
             </w:r>
             <w:r>
               <w:rPr>
@@ -1380,7 +1812,7 @@
                 <w:noProof/>
                 <w:webHidden/>
               </w:rPr>
-              <w:t>8</w:t>
+              <w:t>20</w:t>
             </w:r>
             <w:r>
               <w:rPr>
@@ -1403,7 +1835,7 @@
               <w:lang w:val="en-GB"/>
             </w:rPr>
           </w:pPr>
-          <w:hyperlink w:anchor="_Toc36478056" w:history="1">
+          <w:hyperlink w:anchor="_Toc38271874" w:history="1">
             <w:r>
               <w:rPr>
                 <w:rStyle w:val="Hyperlink"/>
@@ -1431,7 +1863,7 @@
                 <w:noProof/>
                 <w:webHidden/>
               </w:rPr>
-              <w:instrText xml:space="preserve"> PAGEREF _Toc36478056 \h </w:instrText>
+              <w:instrText xml:space="preserve"> PAGEREF _Toc38271874 \h </w:instrText>
             </w:r>
             <w:r>
               <w:rPr>
@@ -1451,7 +1883,7 @@
                 <w:noProof/>
                 <w:webHidden/>
               </w:rPr>
-              <w:t>8</w:t>
+              <w:t>20</w:t>
             </w:r>
             <w:r>
               <w:rPr>
@@ -1510,7 +1942,7 @@
           <w:lang w:val="en-GB"/>
         </w:rPr>
       </w:pPr>
-      <w:bookmarkStart w:id="2" w:name="_Toc36478045"/>
+      <w:bookmarkStart w:id="2" w:name="_Toc38271857"/>
       <w:r>
         <w:rPr>
           <w:lang w:val="en-GB"/>
@@ -1553,7 +1985,7 @@
           <w:lang w:val="en-GB"/>
         </w:rPr>
       </w:pPr>
-      <w:bookmarkStart w:id="3" w:name="_Toc36478046"/>
+      <w:bookmarkStart w:id="3" w:name="_Toc38271858"/>
       <w:r>
         <w:rPr>
           <w:lang w:val="en-GB"/>
@@ -1584,7 +2016,7 @@
           <w:lang w:val="en-GB"/>
         </w:rPr>
       </w:pPr>
-      <w:bookmarkStart w:id="4" w:name="_Toc36478047"/>
+      <w:bookmarkStart w:id="4" w:name="_Toc38271859"/>
       <w:r>
         <w:rPr>
           <w:lang w:val="en-GB"/>
@@ -1695,6 +2127,36 @@
     </w:p>
     <w:p>
       <w:pPr>
+        <w:pStyle w:val="Heading2"/>
+        <w:rPr>
+          <w:lang w:val="en-GB"/>
+        </w:rPr>
+      </w:pPr>
+      <w:bookmarkStart w:id="5" w:name="_Toc38271860"/>
+      <w:r>
+        <w:rPr>
+          <w:lang w:val="en-GB"/>
+        </w:rPr>
+        <w:t>Background (not sure whether to title this section)</w:t>
+      </w:r>
+      <w:bookmarkEnd w:id="5"/>
+    </w:p>
+    <w:p>
+      <w:pPr>
+        <w:autoSpaceDE w:val="0"/>
+        <w:autoSpaceDN w:val="0"/>
+        <w:adjustRightInd w:val="0"/>
+        <w:spacing w:after="0" w:line="240" w:lineRule="auto"/>
+        <w:rPr>
+          <w:rFonts w:ascii="ArialMT" w:hAnsi="ArialMT" w:cs="ArialMT"/>
+          <w:i/>
+          <w:iCs/>
+          <w:lang w:val="en-GB"/>
+        </w:rPr>
+      </w:pPr>
+    </w:p>
+    <w:p>
+      <w:pPr>
         <w:autoSpaceDE w:val="0"/>
         <w:autoSpaceDN w:val="0"/>
         <w:adjustRightInd w:val="0"/>
@@ -2303,6 +2765,7 @@
           <w:rFonts w:cs="Arial"/>
           <w:lang w:val="en-GB"/>
         </w:rPr>
+        <w:lastRenderedPageBreak/>
         <w:t>Explanations what anthropogenic activity could cause: land-use change -&gt; cooler habitats, rising temp -&gt; species vulnerability goes up</w:t>
       </w:r>
     </w:p>
@@ -2351,7 +2814,6 @@
           <w:rFonts w:cs="Arial"/>
           <w:lang w:val="en-GB"/>
         </w:rPr>
-        <w:lastRenderedPageBreak/>
         <w:t>Conflict development and conservation?</w:t>
       </w:r>
     </w:p>
@@ -2367,7 +2829,6 @@
         <w:adjustRightInd w:val="0"/>
         <w:spacing w:after="0" w:line="240" w:lineRule="auto"/>
         <w:rPr>
-          <w:rFonts w:cs="Arial"/>
           <w:lang w:val="en-GB"/>
         </w:rPr>
       </w:pPr>
@@ -2381,6 +2842,275 @@
     </w:p>
     <w:p>
       <w:pPr>
+        <w:autoSpaceDE w:val="0"/>
+        <w:autoSpaceDN w:val="0"/>
+        <w:adjustRightInd w:val="0"/>
+        <w:spacing w:after="0" w:line="240" w:lineRule="auto"/>
+        <w:rPr>
+          <w:lang w:val="en-GB"/>
+        </w:rPr>
+      </w:pPr>
+    </w:p>
+    <w:p>
+      <w:pPr>
+        <w:autoSpaceDE w:val="0"/>
+        <w:autoSpaceDN w:val="0"/>
+        <w:adjustRightInd w:val="0"/>
+        <w:spacing w:after="0" w:line="240" w:lineRule="auto"/>
+        <w:rPr>
+          <w:lang w:val="en-GB"/>
+        </w:rPr>
+      </w:pPr>
+    </w:p>
+    <w:p>
+      <w:pPr>
+        <w:pStyle w:val="ListParagraph"/>
+        <w:numPr>
+          <w:ilvl w:val="0"/>
+          <w:numId w:val="12"/>
+        </w:numPr>
+        <w:autoSpaceDE w:val="0"/>
+        <w:autoSpaceDN w:val="0"/>
+        <w:adjustRightInd w:val="0"/>
+        <w:spacing w:after="0" w:line="240" w:lineRule="auto"/>
+        <w:rPr>
+          <w:lang w:val="en-GB"/>
+        </w:rPr>
+      </w:pPr>
+      <w:r>
+        <w:rPr>
+          <w:lang w:val="en-GB"/>
+        </w:rPr>
+        <w:t>Calls for understanding drivers BD change</w:t>
+      </w:r>
+    </w:p>
+    <w:p>
+      <w:pPr>
+        <w:pStyle w:val="ListParagraph"/>
+        <w:numPr>
+          <w:ilvl w:val="1"/>
+          <w:numId w:val="12"/>
+        </w:numPr>
+        <w:autoSpaceDE w:val="0"/>
+        <w:autoSpaceDN w:val="0"/>
+        <w:adjustRightInd w:val="0"/>
+        <w:spacing w:after="0" w:line="240" w:lineRule="auto"/>
+        <w:rPr>
+          <w:lang w:val="en-GB"/>
+        </w:rPr>
+      </w:pPr>
+      <w:r>
+        <w:rPr>
+          <w:lang w:val="en-GB"/>
+        </w:rPr>
+        <w:t>What have they looked at?</w:t>
+      </w:r>
+    </w:p>
+    <w:p>
+      <w:pPr>
+        <w:pStyle w:val="ListParagraph"/>
+        <w:numPr>
+          <w:ilvl w:val="1"/>
+          <w:numId w:val="12"/>
+        </w:numPr>
+        <w:autoSpaceDE w:val="0"/>
+        <w:autoSpaceDN w:val="0"/>
+        <w:adjustRightInd w:val="0"/>
+        <w:spacing w:after="0" w:line="240" w:lineRule="auto"/>
+        <w:rPr>
+          <w:lang w:val="en-GB"/>
+        </w:rPr>
+      </w:pPr>
+      <w:r>
+        <w:rPr>
+          <w:lang w:val="en-GB"/>
+        </w:rPr>
+        <w:t>Why not sufficient?</w:t>
+      </w:r>
+      <w:r>
+        <w:rPr>
+          <w:lang w:val="en-GB"/>
+        </w:rPr>
+        <w:t xml:space="preserve"> Little temporally matched data</w:t>
+      </w:r>
+    </w:p>
+    <w:p>
+      <w:pPr>
+        <w:pStyle w:val="ListParagraph"/>
+        <w:numPr>
+          <w:ilvl w:val="1"/>
+          <w:numId w:val="12"/>
+        </w:numPr>
+        <w:autoSpaceDE w:val="0"/>
+        <w:autoSpaceDN w:val="0"/>
+        <w:adjustRightInd w:val="0"/>
+        <w:spacing w:after="0" w:line="240" w:lineRule="auto"/>
+        <w:rPr>
+          <w:lang w:val="en-GB"/>
+        </w:rPr>
+      </w:pPr>
+      <w:r>
+        <w:rPr>
+          <w:lang w:val="en-GB"/>
+        </w:rPr>
+        <w:t>Multiple drivers?</w:t>
+      </w:r>
+    </w:p>
+    <w:p>
+      <w:pPr>
+        <w:pStyle w:val="ListParagraph"/>
+        <w:numPr>
+          <w:ilvl w:val="0"/>
+          <w:numId w:val="12"/>
+        </w:numPr>
+        <w:autoSpaceDE w:val="0"/>
+        <w:autoSpaceDN w:val="0"/>
+        <w:adjustRightInd w:val="0"/>
+        <w:spacing w:after="0" w:line="240" w:lineRule="auto"/>
+        <w:rPr>
+          <w:lang w:val="en-GB"/>
+        </w:rPr>
+      </w:pPr>
+      <w:r>
+        <w:rPr>
+          <w:lang w:val="en-GB"/>
+        </w:rPr>
+        <w:t>Difference of scales?</w:t>
+      </w:r>
+    </w:p>
+    <w:p>
+      <w:pPr>
+        <w:pStyle w:val="ListParagraph"/>
+        <w:numPr>
+          <w:ilvl w:val="0"/>
+          <w:numId w:val="12"/>
+        </w:numPr>
+        <w:autoSpaceDE w:val="0"/>
+        <w:autoSpaceDN w:val="0"/>
+        <w:adjustRightInd w:val="0"/>
+        <w:spacing w:after="0" w:line="240" w:lineRule="auto"/>
+        <w:rPr>
+          <w:lang w:val="en-GB"/>
+        </w:rPr>
+      </w:pPr>
+      <w:r>
+        <w:rPr>
+          <w:lang w:val="en-GB"/>
+        </w:rPr>
+        <w:t xml:space="preserve">Anthopogenic causes of biodiversity change -&gt; importance for conservation and </w:t>
+      </w:r>
+      <w:r>
+        <w:rPr>
+          <w:lang w:val="en-GB"/>
+        </w:rPr>
+        <w:t>ecosystem blabla</w:t>
+      </w:r>
+    </w:p>
+    <w:p>
+      <w:pPr>
+        <w:pStyle w:val="ListParagraph"/>
+        <w:numPr>
+          <w:ilvl w:val="0"/>
+          <w:numId w:val="12"/>
+        </w:numPr>
+        <w:autoSpaceDE w:val="0"/>
+        <w:autoSpaceDN w:val="0"/>
+        <w:adjustRightInd w:val="0"/>
+        <w:spacing w:after="0" w:line="240" w:lineRule="auto"/>
+        <w:rPr>
+          <w:lang w:val="en-GB"/>
+        </w:rPr>
+      </w:pPr>
+      <w:r>
+        <w:rPr>
+          <w:lang w:val="en-GB"/>
+        </w:rPr>
+        <w:t>Anthropogenic activity and the negative consequences; many captured in metric accessibility</w:t>
+      </w:r>
+    </w:p>
+    <w:p>
+      <w:pPr>
+        <w:pStyle w:val="ListParagraph"/>
+        <w:numPr>
+          <w:ilvl w:val="0"/>
+          <w:numId w:val="12"/>
+        </w:numPr>
+        <w:autoSpaceDE w:val="0"/>
+        <w:autoSpaceDN w:val="0"/>
+        <w:adjustRightInd w:val="0"/>
+        <w:spacing w:after="0" w:line="240" w:lineRule="auto"/>
+        <w:rPr>
+          <w:lang w:val="en-GB"/>
+        </w:rPr>
+      </w:pPr>
+      <w:r>
+        <w:rPr>
+          <w:lang w:val="en-GB"/>
+        </w:rPr>
+        <w:t>Different global change drivers</w:t>
+      </w:r>
+    </w:p>
+    <w:p>
+      <w:pPr>
+        <w:pStyle w:val="ListParagraph"/>
+        <w:numPr>
+          <w:ilvl w:val="0"/>
+          <w:numId w:val="12"/>
+        </w:numPr>
+        <w:autoSpaceDE w:val="0"/>
+        <w:autoSpaceDN w:val="0"/>
+        <w:adjustRightInd w:val="0"/>
+        <w:spacing w:after="0" w:line="240" w:lineRule="auto"/>
+        <w:rPr>
+          <w:lang w:val="en-GB"/>
+        </w:rPr>
+      </w:pPr>
+      <w:r>
+        <w:rPr>
+          <w:lang w:val="en-GB"/>
+        </w:rPr>
+        <w:t>Species different vulnerabilities to them</w:t>
+      </w:r>
+    </w:p>
+    <w:p>
+      <w:pPr>
+        <w:pStyle w:val="ListParagraph"/>
+        <w:numPr>
+          <w:ilvl w:val="0"/>
+          <w:numId w:val="12"/>
+        </w:numPr>
+        <w:autoSpaceDE w:val="0"/>
+        <w:autoSpaceDN w:val="0"/>
+        <w:adjustRightInd w:val="0"/>
+        <w:spacing w:after="0" w:line="240" w:lineRule="auto"/>
+        <w:rPr>
+          <w:lang w:val="en-GB"/>
+        </w:rPr>
+      </w:pPr>
+      <w:r>
+        <w:rPr>
+          <w:lang w:val="en-GB"/>
+        </w:rPr>
+        <w:t>Different drivers acting together</w:t>
+      </w:r>
+    </w:p>
+    <w:p>
+      <w:pPr>
+        <w:autoSpaceDE w:val="0"/>
+        <w:autoSpaceDN w:val="0"/>
+        <w:adjustRightInd w:val="0"/>
+        <w:spacing w:after="0" w:line="240" w:lineRule="auto"/>
+        <w:rPr>
+          <w:lang w:val="en-GB"/>
+        </w:rPr>
+      </w:pPr>
+    </w:p>
+    <w:p>
+      <w:pPr>
+        <w:autoSpaceDE w:val="0"/>
+        <w:autoSpaceDN w:val="0"/>
+        <w:adjustRightInd w:val="0"/>
+        <w:spacing w:after="0" w:line="240" w:lineRule="auto"/>
         <w:rPr>
           <w:lang w:val="en-GB"/>
         </w:rPr>
@@ -2393,14 +3123,14 @@
           <w:lang w:val="en-GB"/>
         </w:rPr>
       </w:pPr>
-      <w:bookmarkStart w:id="5" w:name="_Toc36478048"/>
+      <w:bookmarkStart w:id="6" w:name="_Toc38271861"/>
       <w:r>
         <w:rPr>
           <w:lang w:val="en-GB"/>
         </w:rPr>
         <w:t>Objectives and research questions</w:t>
       </w:r>
-      <w:bookmarkEnd w:id="5"/>
+      <w:bookmarkEnd w:id="6"/>
     </w:p>
     <w:p>
       <w:pPr>
@@ -2525,6 +3255,7 @@
           <w:rFonts w:cs="Arial"/>
           <w:lang w:val="en-GB"/>
         </w:rPr>
+        <w:lastRenderedPageBreak/>
         <w:t>How does temporal turnover of ecological communities respond to levels of accessibility across taxa (birds, mammals, terrestrial invertebrates, terrestrial plants)?</w:t>
       </w:r>
       <w:r>
@@ -2561,7 +3292,7 @@
           <w:lang w:val="en-GB"/>
         </w:rPr>
       </w:pPr>
-      <w:bookmarkStart w:id="6" w:name="_Toc36478049"/>
+      <w:bookmarkStart w:id="7" w:name="_Toc38271862"/>
       <w:r>
         <w:rPr>
           <w:lang w:val="en-GB"/>
@@ -2574,7 +3305,7 @@
         </w:rPr>
         <w:t>ypotheses</w:t>
       </w:r>
-      <w:bookmarkEnd w:id="6"/>
+      <w:bookmarkEnd w:id="7"/>
     </w:p>
     <w:p>
       <w:pPr>
@@ -2592,14 +3323,7 @@
         <w:rPr>
           <w:lang w:val="en-GB"/>
         </w:rPr>
-        <w:t xml:space="preserve">. Those hypotheses will be tested against the null hypotheses of no relationship (or negative </w:t>
-      </w:r>
-      <w:r>
-        <w:rPr>
-          <w:lang w:val="en-GB"/>
-        </w:rPr>
-        <w:lastRenderedPageBreak/>
-        <w:t>relationship) between level of accessibility and temporal turnover, and human population density and temporal turnover.</w:t>
+        <w:t>. Those hypotheses will be tested against the null hypotheses of no relationship (or negative relationship) between level of accessibility and temporal turnover, and human population density and temporal turnover.</w:t>
       </w:r>
     </w:p>
     <w:p>
@@ -2721,14 +3445,14 @@
           <w:lang w:val="en-GB"/>
         </w:rPr>
       </w:pPr>
-      <w:bookmarkStart w:id="7" w:name="_Toc36478050"/>
+      <w:bookmarkStart w:id="8" w:name="_Toc38271863"/>
       <w:r>
         <w:rPr>
           <w:lang w:val="en-GB"/>
         </w:rPr>
         <w:t>Predictions</w:t>
       </w:r>
-      <w:bookmarkEnd w:id="7"/>
+      <w:bookmarkEnd w:id="8"/>
     </w:p>
     <w:p>
       <w:pPr>
@@ -2792,7 +3516,14 @@
         <w:rPr>
           <w:lang w:val="en-GB"/>
         </w:rPr>
-        <w:t>, questioning the justification for humanly undisturbed places. If the results are in line with my alternative hypotheses, this will demonstrate the importance of humanly undisturbed places for the conservation of biodiversity.</w:t>
+        <w:t xml:space="preserve">, questioning the justification for humanly undisturbed places. If the results are in line with my alternative hypotheses, this </w:t>
+      </w:r>
+      <w:r>
+        <w:rPr>
+          <w:lang w:val="en-GB"/>
+        </w:rPr>
+        <w:lastRenderedPageBreak/>
+        <w:t>will demonstrate the importance of humanly undisturbed places for the conservation of biodiversity.</w:t>
       </w:r>
     </w:p>
     <w:p>
@@ -2908,43 +3639,14 @@
           <w:lang w:val="en-GB"/>
         </w:rPr>
       </w:pPr>
-      <w:bookmarkStart w:id="8" w:name="_Toc36478051"/>
+      <w:bookmarkStart w:id="9" w:name="_Toc38271864"/>
       <w:r>
         <w:rPr>
           <w:lang w:val="en-GB"/>
         </w:rPr>
         <w:t>Methods</w:t>
       </w:r>
-      <w:bookmarkEnd w:id="8"/>
-    </w:p>
-    <w:p>
-      <w:pPr>
-        <w:rPr>
-          <w:lang w:val="en-GB"/>
-        </w:rPr>
-      </w:pPr>
-      <w:hyperlink r:id="rId9" w:history="1">
-        <w:r>
-          <w:rPr>
-            <w:rStyle w:val="Hyperlink"/>
-            <w:lang w:val="en-GB"/>
-          </w:rPr>
-          <w:t>https://bayesat.github.io/lund2018/slides/andrey_anikin_slides.pdf</w:t>
-        </w:r>
-      </w:hyperlink>
-    </w:p>
-    <w:p>
-      <w:pPr>
-        <w:rPr>
-          <w:lang w:val="en-GB"/>
-        </w:rPr>
-      </w:pPr>
-      <w:r>
-        <w:rPr>
-          <w:lang w:val="en-GB"/>
-        </w:rPr>
-        <w:t>“All Bayesian models were created in Stan computational framework (http://mc-stan.org/) accessed with brms package (Bürkner, 2017). To improve convergence and guard against overfitting, we specified mildly informative conservative priors.”</w:t>
-      </w:r>
+      <w:bookmarkEnd w:id="9"/>
     </w:p>
     <w:p>
       <w:pPr>
@@ -2966,7 +3668,6 @@
           <w:iCs/>
           <w:lang w:val="en-GB"/>
         </w:rPr>
-        <w:lastRenderedPageBreak/>
         <w:t>The methods should explain as concisely as possible where you worked and what you did. Only include the required methods to repeat your study, do not include methods for data you do not present in the dissertation. Standard analyses or techniques need only be given a reference to published accounts or protocols. Use clear subheadings to structure your methods for the reader. Discuss data manipulations, statistical approaches used and the statistical software in a statistical analysis section.</w:t>
       </w:r>
     </w:p>
@@ -2992,108 +3693,70 @@
       </w:pPr>
       <w:r>
         <w:rPr>
-          <w:rFonts w:ascii="ArialMT" w:hAnsi="ArialMT" w:cs="ArialMT"/>
-          <w:lang w:val="en-GB"/>
-        </w:rPr>
-        <w:t>General intro methods + conceptual diagram of</w:t>
-      </w:r>
-      <w:r>
-        <w:rPr>
-          <w:rFonts w:ascii="ArialMT" w:hAnsi="ArialMT" w:cs="ArialMT"/>
-          <w:lang w:val="en-GB"/>
-        </w:rPr>
-        <w:t xml:space="preserve"> workflow?</w:t>
-      </w:r>
-      <w:r>
-        <w:rPr>
-          <w:rFonts w:ascii="ArialMT" w:hAnsi="ArialMT" w:cs="ArialMT"/>
+          <w:lang w:val="en-GB"/>
+        </w:rPr>
+        <w:t xml:space="preserve">To quantitively test the consequences on ecological communities of large-scale anthropogenic activity globally, I used 3 global databases. </w:t>
+      </w:r>
+    </w:p>
+    <w:p>
+      <w:pPr>
+        <w:autoSpaceDE w:val="0"/>
+        <w:autoSpaceDN w:val="0"/>
+        <w:adjustRightInd w:val="0"/>
+        <w:spacing w:after="0" w:line="240" w:lineRule="auto"/>
+        <w:rPr>
+          <w:lang w:val="en-GB"/>
+        </w:rPr>
+      </w:pPr>
+    </w:p>
+    <w:p>
+      <w:pPr>
+        <w:pStyle w:val="Heading2"/>
+        <w:rPr>
+          <w:lang w:val="en-GB"/>
+        </w:rPr>
+      </w:pPr>
+      <w:bookmarkStart w:id="10" w:name="_Toc38271865"/>
+      <w:r>
+        <w:rPr>
+          <w:lang w:val="en-GB"/>
+        </w:rPr>
+        <w:t>Databases</w:t>
+      </w:r>
+      <w:bookmarkEnd w:id="10"/>
+    </w:p>
+    <w:p>
+      <w:pPr>
+        <w:rPr>
+          <w:lang w:val="en-GB"/>
+        </w:rPr>
+      </w:pPr>
+      <w:r>
+        <w:rPr>
+          <w:lang w:val="en-GB"/>
+        </w:rPr>
+        <w:t>WHERE TO PUT FIGURE BIOTIME?</w:t>
+      </w:r>
+      <w:r>
+        <w:rPr>
           <w:lang w:val="en-GB"/>
         </w:rPr>
         <w:br/>
-        <w:t>To quantify the influence of accessibility on biodiversity change, this was the workflow: (see figure). No predetermination of sample size, but worked with all available data that met my criteria. Data inclusion criteria?</w:t>
-      </w:r>
-      <w:r>
-        <w:rPr>
-          <w:rFonts w:ascii="ArialMT" w:hAnsi="ArialMT" w:cs="ArialMT"/>
-          <w:lang w:val="en-GB"/>
-        </w:rPr>
-        <w:t xml:space="preserve"> Put table with sample sizes here?</w:t>
-      </w:r>
-      <w:r>
-        <w:rPr>
-          <w:rFonts w:ascii="ArialMT" w:hAnsi="ArialMT" w:cs="ArialMT"/>
-          <w:lang w:val="en-GB"/>
-        </w:rPr>
-        <w:t xml:space="preserve"> Outcomes of sensitivity analysis to justify area etc.</w:t>
-      </w:r>
-      <w:r>
-        <w:rPr>
-          <w:rFonts w:ascii="ArialMT" w:hAnsi="ArialMT" w:cs="ArialMT"/>
-          <w:lang w:val="en-GB"/>
-        </w:rPr>
-        <w:t xml:space="preserve"> </w:t>
-      </w:r>
-      <w:r>
-        <w:rPr>
-          <w:lang w:val="en-GB"/>
-        </w:rPr>
-        <w:t>Definitions of terms used?</w:t>
-      </w:r>
-    </w:p>
-    <w:p>
-      <w:pPr>
-        <w:autoSpaceDE w:val="0"/>
-        <w:autoSpaceDN w:val="0"/>
-        <w:adjustRightInd w:val="0"/>
-        <w:spacing w:after="0" w:line="240" w:lineRule="auto"/>
-        <w:rPr>
-          <w:lang w:val="en-GB"/>
-        </w:rPr>
-      </w:pPr>
-    </w:p>
-    <w:p>
-      <w:pPr>
-        <w:pStyle w:val="Heading2"/>
-        <w:rPr>
-          <w:lang w:val="en-GB"/>
-        </w:rPr>
-      </w:pPr>
-      <w:r>
-        <w:rPr>
-          <w:lang w:val="en-GB"/>
-        </w:rPr>
-        <w:t>(</w:t>
-      </w:r>
-      <w:r>
-        <w:rPr>
-          <w:lang w:val="en-GB"/>
-        </w:rPr>
-        <w:t>Study sites/sample sizes</w:t>
-      </w:r>
-      <w:r>
-        <w:rPr>
-          <w:lang w:val="en-GB"/>
-        </w:rPr>
-        <w:t>/)</w:t>
-      </w:r>
-      <w:r>
-        <w:rPr>
-          <w:lang w:val="en-GB"/>
-        </w:rPr>
-        <w:t xml:space="preserve"> Databases</w:t>
-      </w:r>
-    </w:p>
-    <w:p>
-      <w:pPr>
-        <w:rPr>
-          <w:lang w:val="en-GB"/>
-        </w:rPr>
-      </w:pPr>
-      <w:r>
-        <w:rPr>
-          <w:lang w:val="en-GB"/>
-        </w:rPr>
-        <w:t>Where to include the diagrams of taxonomic, temporal and spatial distribution of data -&gt; appendix?</w:t>
+        <w:t>ADD OTHER FIGURES?</w:t>
+      </w:r>
+      <w:r>
+        <w:rPr>
+          <w:lang w:val="en-GB"/>
+        </w:rPr>
+        <w:br/>
+        <w:t>SAMPLE SIZES?</w:t>
+      </w:r>
+      <w:r>
+        <w:rPr>
+          <w:lang w:val="en-GB"/>
+        </w:rPr>
+        <w:br/>
+        <w:t>CONCEPTUAL DIAGRAM?</w:t>
       </w:r>
     </w:p>
     <w:p>
@@ -3116,72 +3779,336 @@
           <w:iCs/>
           <w:lang w:val="en-GB"/>
         </w:rPr>
-        <w:t>Accessibility to cities 2015 data</w:t>
-      </w:r>
-    </w:p>
-    <w:p>
-      <w:pPr>
-        <w:jc w:val="both"/>
-        <w:rPr>
-          <w:rFonts w:cs="Arial"/>
-          <w:lang w:val="en-GB"/>
-        </w:rPr>
-      </w:pPr>
-      <w:r>
-        <w:rPr>
-          <w:rFonts w:cs="Arial"/>
-          <w:lang w:val="en-GB"/>
-        </w:rPr>
-        <w:t xml:space="preserve">To quantify large scale human impact of roads and urbanisation, I extracted an accessibility to cities metric from the malariaatlas project Accessibility to cities 2015 database. </w:t>
-      </w:r>
-      <w:r>
-        <w:rPr>
-          <w:rFonts w:cs="Arial"/>
-          <w:lang w:val="en-GB"/>
-        </w:rPr>
-        <w:t xml:space="preserve">This database calculates least-cost-path land-based travel time to the nearest densely populated area (between 85 degrees north and 60 degrees south) at a 30 arc seconds X and Y resolution. Areas with &gt;1,500 inhabitants/km² or a majority of built-up land cover types coincident with a population centre of at least 50,000 inhabitants are defined as densely populated areas. I </w:t>
-      </w:r>
-      <w:r>
-        <w:rPr>
-          <w:rFonts w:cs="Arial"/>
-          <w:lang w:val="en-GB"/>
-        </w:rPr>
-        <w:t>bound</w:t>
-      </w:r>
-      <w:r>
-        <w:rPr>
-          <w:rFonts w:cs="Arial"/>
-          <w:lang w:val="en-GB"/>
-        </w:rPr>
-        <w:t xml:space="preserve"> the scores extracted between zero and one, where zero is </w:t>
-      </w:r>
-      <w:r>
-        <w:rPr>
-          <w:rFonts w:cs="Arial"/>
-          <w:lang w:val="en-GB"/>
-        </w:rPr>
-        <w:t>very</w:t>
-      </w:r>
-      <w:r>
-        <w:rPr>
-          <w:rFonts w:cs="Arial"/>
-          <w:lang w:val="en-GB"/>
-        </w:rPr>
-        <w:t xml:space="preserve"> accessible and one is </w:t>
-      </w:r>
-      <w:r>
-        <w:rPr>
-          <w:rFonts w:cs="Arial"/>
-          <w:lang w:val="en-GB"/>
-        </w:rPr>
-        <w:t>not</w:t>
-      </w:r>
-      <w:r>
-        <w:rPr>
-          <w:rFonts w:cs="Arial"/>
-          <w:lang w:val="en-GB"/>
-        </w:rPr>
-        <w:t xml:space="preserve"> accessible.</w:t>
+        <w:t>BioTIME Database – biodiversity time series data</w:t>
+      </w:r>
+    </w:p>
+    <w:p>
+      <w:pPr>
+        <w:rPr>
+          <w:rFonts w:cs="Arial"/>
+          <w:lang w:val="en-GB"/>
+        </w:rPr>
+      </w:pPr>
+      <w:r>
+        <w:rPr>
+          <w:rFonts w:cs="Arial"/>
+          <w:lang w:val="en-GB"/>
+        </w:rPr>
+        <w:t xml:space="preserve">The </w:t>
+      </w:r>
+      <w:r>
+        <w:rPr>
+          <w:rFonts w:cs="Arial"/>
+          <w:lang w:val="en-GB"/>
+        </w:rPr>
+        <w:t>currently largest database of temporal community time series</w:t>
+      </w:r>
+      <w:r>
+        <w:rPr>
+          <w:rFonts w:cs="Arial"/>
+          <w:lang w:val="en-GB"/>
+        </w:rPr>
+        <w:t xml:space="preserve"> spans 4,970,128 (UPDATE) records of richness and abundances of species globally</w:t>
+      </w:r>
+      <w:r>
+        <w:rPr>
+          <w:rFonts w:cs="Arial"/>
+          <w:lang w:val="en-GB"/>
+        </w:rPr>
+        <w:t>, covering a range of taxa, including birds, mammals, invertebrates and plants</w:t>
+      </w:r>
+      <w:r>
+        <w:rPr>
+          <w:rFonts w:cs="Arial"/>
+          <w:lang w:val="en-GB"/>
+        </w:rPr>
+        <w:t xml:space="preserve"> </w:t>
+      </w:r>
+      <w:r>
+        <w:rPr>
+          <w:rFonts w:cs="Arial"/>
+          <w:lang w:val="en-GB"/>
+        </w:rPr>
+        <w:fldChar w:fldCharType="begin"/>
+      </w:r>
+      <w:r>
+        <w:rPr>
+          <w:rFonts w:cs="Arial"/>
+          <w:lang w:val="en-GB"/>
+        </w:rPr>
+        <w:instrText xml:space="preserve"> ADDIN ZOTERO_ITEM CSL_CITATION {"citationID":"w41kSJh1","properties":{"formattedCitation":"(Dornelas {\\i{}et al.}, 2018)","plainCitation":"(Dornelas et al., 2018)","noteIndex":0},"citationItems":[{"id":95,"uris":["http://zotero.org/users/6175602/items/QRV9A4W3"],"uri":["http://zotero.org/users/6175602/items/QRV9A4W3"],"itemData":{"id":95,"type":"article-journal","abstract":"Motivation The BioTIME database contains raw data on species identities and abundances in ecological assemblages through time. These data enable users to calculate temporal trends in biodiversity within and amongst assemblages using a broad range of metrics. BioTIME is being developed as a community-led open-source database of biodiversity time series. Our goal is to accelerate and facilitate quantitative analysis of temporal patterns of biodiversity in the Anthropocene. Main types of variables included The database contains 8,777,413 species abundance records, from assemblages consistently sampled for a minimum of 2 years, which need not necessarily be consecutive. In addition, the database contains metadata relating to sampling methodology and contextual information about each record. Spatial location and grain BioTIME is a global database of 547,161 unique sampling locations spanning the marine, freshwater and terrestrial realms. Grain size varies across datasets from 0.0000000158 km2 (158 cm2) to 100 km2 (1,000,000,000,000 cm2). Time period and grain BioTIME records span from 1874 to 2016. The minimal temporal grain across all datasets in BioTIME is a year. Major taxa and level of measurement BioTIME includes data from 44,440 species across the plant and animal kingdoms, ranging from plants, plankton and terrestrial invertebrates to small and large vertebrates. Software format .csv and .SQL.","container-title":"Global Ecology and Biogeography","DOI":"10.1111/geb.12729","ISSN":"1466-8238","issue":"7","language":"en","page":"760-786","source":"Wiley Online Library","title":"BioTIME: A database of biodiversity time series for the Anthropocene","title-short":"BioTIME","volume":"27","author":[{"family":"Dornelas","given":"Maria"},{"family":"Antão","given":"Laura H."},{"family":"Moyes","given":"Faye"},{"family":"Bates","given":"Amanda E."},{"family":"Magurran","given":"Anne E."},{"family":"Adam","given":"Dušan"},{"family":"Akhmetzhanova","given":"Asem A."},{"family":"Appeltans","given":"Ward"},{"family":"Arcos","given":"José Manuel"},{"family":"Arnold","given":"Haley"},{"family":"Ayyappan","given":"Narayanan"},{"family":"Badihi","given":"Gal"},{"family":"Baird","given":"Andrew H."},{"family":"Barbosa","given":"Miguel"},{"family":"Barreto","given":"Tiago Egydio"},{"family":"Bässler","given":"Claus"},{"family":"Bellgrove","given":"Alecia"},{"family":"Belmaker","given":"Jonathan"},{"family":"Benedetti</w:instrText>
+      </w:r>
+      <w:r>
+        <w:rPr>
+          <w:rFonts w:ascii="Cambria Math" w:hAnsi="Cambria Math" w:cs="Cambria Math"/>
+          <w:lang w:val="en-GB"/>
+        </w:rPr>
+        <w:instrText>‐</w:instrText>
+      </w:r>
+      <w:r>
+        <w:rPr>
+          <w:rFonts w:cs="Arial"/>
+          <w:lang w:val="en-GB"/>
+        </w:rPr>
+        <w:instrText>Cecchi","given":"Lisandro"},{"family":"Bett","given":"Brian J."},{"family":"Bjorkman","given":"Anne D."},{"family":"Błażewicz","given":"Magdalena"},{"family":"Blowes","given":"Shane A."},{"family":"Bloch","given":"Christopher P."},{"family":"Bonebrake","given":"Timothy C."},{"family":"Boyd","given":"Susan"},{"family":"Bradford","given":"Matt"},{"family":"Brooks","given":"Andrew J."},{"family":"Brown","given":"James H."},{"family":"Bruelheide","given":"Helge"},{"family":"Budy","given":"Phaedra"},{"family":"Carvalho","given":"Fernando"},{"family":"Castañeda</w:instrText>
+      </w:r>
+      <w:r>
+        <w:rPr>
+          <w:rFonts w:ascii="Cambria Math" w:hAnsi="Cambria Math" w:cs="Cambria Math"/>
+          <w:lang w:val="en-GB"/>
+        </w:rPr>
+        <w:instrText>‐</w:instrText>
+      </w:r>
+      <w:r>
+        <w:rPr>
+          <w:rFonts w:cs="Arial"/>
+          <w:lang w:val="en-GB"/>
+        </w:rPr>
+        <w:instrText>Moya","given":"Edward"},{"family":"Chen","given":"Chaolun Allen"},{"family":"Chamblee","given":"John F."},{"family":"Chase","given":"Tory J."},{"family":"Collier","given":"Laura Siegwart"},{"family":"Collinge","given":"Sharon K."},{"family":"Condit","given":"Richard"},{"family":"Cooper","given":"Elisabeth J."},{"family":"Cornelissen","given":"J. Hans C."},{"family":"Cotano","given":"Unai"},{"family":"Crow","given":"Shannan Kyle"},{"family":"Damasceno","given":"Gabriella"},{"family":"Davies","given":"Claire H."},{"family":"Davis","given":"Robert A."},{"family":"Day","given":"Frank P."},{"family":"Degraer","given":"Steven"},{"family":"Doherty","given":"Tim S."},{"family":"Dunn","given":"Timothy E."},{"family":"Durigan","given":"Giselda"},{"family":"Duffy","given":"J. Emmett"},{"family":"Edelist","given":"Dor"},{"family":"Edgar","given":"Graham J."},{"family":"Elahi","given":"Robin"},{"family":"Elmendorf","given":"Sarah C."},{"family":"Enemar","given":"Anders"},{"family":"Ernest","given":"S. K. Morgan"},{"family":"Escribano","given":"Rubén"},{"family":"Estiarte","given":"Marc"},{"family":"Evans","given":"Brian S."},{"family":"Fan","given":"Tung-Yung"},{"family":"Farah","given":"Fabiano Turini"},{"family":"Fernandes","given":"Luiz Loureiro"},{"family":"Farneda","given":"Fábio Z."},{"family":"Fidelis","given":"Alessandra"},{"family":"Fitt","given":"Robert"},{"family":"Fosaa","given":"Anna Maria"},{"family":"Franco","given":"Geraldo Antonio Daher Correa"},{"family":"Frank","given":"Grace E."},{"family":"Fraser","given":"William R."},{"family":"García","given":"Hernando"},{"family":"Gatti","given":"Roberto Cazzolla"},{"family":"Givan","given":"Or"},{"family":"Gorgone</w:instrText>
+      </w:r>
+      <w:r>
+        <w:rPr>
+          <w:rFonts w:ascii="Cambria Math" w:hAnsi="Cambria Math" w:cs="Cambria Math"/>
+          <w:lang w:val="en-GB"/>
+        </w:rPr>
+        <w:instrText>‐</w:instrText>
+      </w:r>
+      <w:r>
+        <w:rPr>
+          <w:rFonts w:cs="Arial"/>
+          <w:lang w:val="en-GB"/>
+        </w:rPr>
+        <w:instrText>Barbosa","given":"Elizabeth"},{"family":"Gould","given":"William A."},{"family":"Gries","given":"Corinna"},{"family":"Grossman","given":"Gary D."},{"family":"Gutierréz","given":"Julio R."},{"family":"Hale","given":"Stephen"},{"family":"Harmon","given":"Mark E."},{"family":"Harte","given":"John"},{"family":"Haskins","given":"Gary"},{"family":"Henshaw","given":"Donald L."},{"family":"Hermanutz","given":"Luise"},{"family":"Hidalgo","given":"Pamela"},{"family":"Higuchi","given":"Pedro"},{"family":"Hoey","given":"Andrew"},{"family":"Hoey","given":"Gert Van"},{"family":"Hofgaard","given":"Annika"},{"family":"Holeck","given":"Kristen"},{"family":"Hollister","given":"Robert D."},{"family":"Holmes","given":"Richard"},{"family":"Hoogenboom","given":"Mia"},{"family":"Hsieh","given":"Chih-hao"},{"family":"Hubbell","given":"Stephen P."},{"family":"Huettmann","given":"Falk"},{"family":"Huffard","given":"Christine L."},{"family":"Hurlbert","given":"Allen H."},{"family":"Ivanauskas","given":"Natália Macedo"},{"family":"Janík","given":"David"},{"family":"Jandt","given":"Ute"},{"family":"Jażdżewska","given":"Anna"},{"family":"Johannessen","given":"Tore"},{"family":"Johnstone","given":"Jill"},{"family":"Jones","given":"Julia"},{"family":"Jones","given":"Faith A. M."},{"family":"Kang","given":"Jungwon"},{"family":"Kartawijaya","given":"Tasrif"},{"family":"Keeley","given":"Erin C."},{"family":"Kelt","given":"Douglas A."},{"family":"Kinnear","given":"Rebecca"},{"family":"Klanderud","given":"Kari"},{"family":"Knutsen","given":"Halvor"},{"family":"Koenig","given":"Christopher C."},{"family":"Kortz","given":"Alessandra R."},{"family":"Král","given":"Kamil"},{"family":"Kuhnz","given":"Linda A."},{"family":"Kuo","given":"Chao-Yang"},{"family":"Kushner","given":"David J."},{"family":"Laguionie</w:instrText>
+      </w:r>
+      <w:r>
+        <w:rPr>
+          <w:rFonts w:ascii="Cambria Math" w:hAnsi="Cambria Math" w:cs="Cambria Math"/>
+          <w:lang w:val="en-GB"/>
+        </w:rPr>
+        <w:instrText>‐</w:instrText>
+      </w:r>
+      <w:r>
+        <w:rPr>
+          <w:rFonts w:cs="Arial"/>
+          <w:lang w:val="en-GB"/>
+        </w:rPr>
+        <w:instrText>Marchais","given":"Claire"},{"family":"Lancaster","given":"Lesley T."},{"family":"Lee","given":"Cheol Min"},{"family":"Lefcheck","given":"Jonathan S."},{"family":"Lévesque","given":"Esther"},{"family":"Lightfoot","given":"David"},{"family":"Lloret","given":"Francisco"},{"family":"Lloyd","given":"John D."},{"family":"López</w:instrText>
+      </w:r>
+      <w:r>
+        <w:rPr>
+          <w:rFonts w:ascii="Cambria Math" w:hAnsi="Cambria Math" w:cs="Cambria Math"/>
+          <w:lang w:val="en-GB"/>
+        </w:rPr>
+        <w:instrText>‐</w:instrText>
+      </w:r>
+      <w:r>
+        <w:rPr>
+          <w:rFonts w:cs="Arial"/>
+          <w:lang w:val="en-GB"/>
+        </w:rPr>
+        <w:instrText>Baucells","given":"Adrià"},{"family":"Louzao","given":"Maite"},{"family":"Madin","given":"Joshua S."},{"family":"Magnússon","given":"Borgþór"},{"family":"Malamud","given":"Shahar"},{"family":"Matthews","given":"Iain"},{"family":"McFarland","given":"Kent P."},{"family":"McGill","given":"Brian"},{"family":"McKnight","given":"Diane"},{"family":"McLarney","given":"William O."},{"family":"Meador","given":"Jason"},{"family":"Meserve","given":"Peter L."},{"family":"Metcalfe","given":"Daniel J."},{"family":"Meyer","given":"Christoph F. J."},{"family":"Michelsen","given":"Anders"},{"family":"Milchakova","given":"Nataliya"},{"family":"Moens","given":"Tom"},{"family":"Moland","given":"Even"},{"family":"Moore","given":"Jon"},{"family":"Moreira","given":"Carolina Mathias"},{"family":"Müller","given":"Jörg"},{"family":"Murphy","given":"Grace"},{"family":"Myers</w:instrText>
+      </w:r>
+      <w:r>
+        <w:rPr>
+          <w:rFonts w:ascii="Cambria Math" w:hAnsi="Cambria Math" w:cs="Cambria Math"/>
+          <w:lang w:val="en-GB"/>
+        </w:rPr>
+        <w:instrText>‐</w:instrText>
+      </w:r>
+      <w:r>
+        <w:rPr>
+          <w:rFonts w:cs="Arial"/>
+          <w:lang w:val="en-GB"/>
+        </w:rPr>
+        <w:instrText>Smith","given":"Isla H."},{"family":"Myster","given":"Randall W."},{"family":"Naumov","given":"Andrew"},{"family":"Neat","given":"Francis"},{"family":"Nelson","given":"James A."},{"family":"Nelson","given":"Michael Paul"},{"family":"Newton","given":"Stephen F."},{"family":"Norden","given":"Natalia"},{"family":"Oliver","given":"Jeffrey C."},{"family":"Olsen","given":"Esben M."},{"family":"Onipchenko","given":"Vladimir G."},{"family":"Pabis","given":"Krzysztof"},{"family":"Pabst","given":"Robert J."},{"family":"Paquette","given":"Alain"},{"family":"Pardede","given":"Sinta"},{"family":"Paterson","given":"David M."},{"family":"Pélissier","given":"Raphaël"},{"family":"Peñuelas","given":"Josep"},{"family":"Pérez</w:instrText>
+      </w:r>
+      <w:r>
+        <w:rPr>
+          <w:rFonts w:ascii="Cambria Math" w:hAnsi="Cambria Math" w:cs="Cambria Math"/>
+          <w:lang w:val="en-GB"/>
+        </w:rPr>
+        <w:instrText>‐</w:instrText>
+      </w:r>
+      <w:r>
+        <w:rPr>
+          <w:rFonts w:cs="Arial"/>
+          <w:lang w:val="en-GB"/>
+        </w:rPr>
+        <w:instrText>Matus","given":"Alejandro"},{"family":"Pizarro","given":"Oscar"},{"family":"Pomati","given":"Francesco"},{"family":"Post","given":"Eric"},{"family":"Prins","given":"Herbert H. T."},{"family":"Priscu","given":"John C."},{"family":"Provoost","given":"Pieter"},{"family":"Prudic","given":"Kathleen L."},{"family":"Pulliainen","given":"Erkki"},{"family":"Ramesh","given":"B. R."},{"family":"Ramos","given":"Olivia Mendivil"},{"family":"Rassweiler","given":"Andrew"},{"family":"Rebelo","given":"Jose Eduardo"},{"family":"Reed","given":"Daniel C."},{"family":"Reich","given":"Peter B."},{"family":"Remillard","given":"Suzanne M."},{"family":"Richardson","given":"Anthony J."},{"family":"Richardson","given":"J. Paul"},{"family":"Rijn","given":"Itai","dropping-particle":"van"},{"family":"Rocha","given":"Ricardo"},{"family":"Rivera</w:instrText>
+      </w:r>
+      <w:r>
+        <w:rPr>
+          <w:rFonts w:ascii="Cambria Math" w:hAnsi="Cambria Math" w:cs="Cambria Math"/>
+          <w:lang w:val="en-GB"/>
+        </w:rPr>
+        <w:instrText>‐</w:instrText>
+      </w:r>
+      <w:r>
+        <w:rPr>
+          <w:rFonts w:cs="Arial"/>
+          <w:lang w:val="en-GB"/>
+        </w:rPr>
+        <w:instrText>Monroy","given":"Victor H."},{"family":"Rixen","given":"Christian"},{"family":"Robinson","given":"Kevin P."},{"family":"Rodrigues","given":"Ricardo Ribeiro"},{"family":"Rossa</w:instrText>
+      </w:r>
+      <w:r>
+        <w:rPr>
+          <w:rFonts w:ascii="Cambria Math" w:hAnsi="Cambria Math" w:cs="Cambria Math"/>
+          <w:lang w:val="en-GB"/>
+        </w:rPr>
+        <w:instrText>‐</w:instrText>
+      </w:r>
+      <w:r>
+        <w:rPr>
+          <w:rFonts w:cs="Arial"/>
+          <w:lang w:val="en-GB"/>
+        </w:rPr>
+        <w:instrText>Feres","given":"Denise de Cerqueira"},{"family":"Rudstam","given":"Lars"},{"family":"Ruhl","given":"Henry"},{"family":"Ruz","given":"Catalina S."},{"family":"Sampaio","given":"Erica M."},{"family":"Rybicki","given":"Nancy"},{"family":"Rypel","given":"Andrew"},{"family":"Sal","given":"Sofia"},{"family":"Salgado","given":"Beatriz"},{"family":"Santos","given":"Flavio A. M."},{"family":"Savassi</w:instrText>
+      </w:r>
+      <w:r>
+        <w:rPr>
+          <w:rFonts w:ascii="Cambria Math" w:hAnsi="Cambria Math" w:cs="Cambria Math"/>
+          <w:lang w:val="en-GB"/>
+        </w:rPr>
+        <w:instrText>‐</w:instrText>
+      </w:r>
+      <w:r>
+        <w:rPr>
+          <w:rFonts w:cs="Arial"/>
+          <w:lang w:val="en-GB"/>
+        </w:rPr>
+        <w:instrText>Coutinho","given":"Ana Paula"},{"family":"Scanga","given":"Sara"},{"family":"Schmidt","given":"Jochen"},{"family":"Schooley","given":"Robert"},{"family":"Setiawan","given":"Fakhrizal"},{"family":"Shao","given":"Kwang-Tsao"},{"family":"Shaver","given":"Gaius R."},{"family":"Sherman","given":"Sally"},{"family":"Sherry","given":"Thomas W."},{"family":"Siciński","given":"Jacek"},{"family":"Sievers","given":"Caya"},{"family":"Silva","given":"Ana Carolina","dropping-particle":"da"},{"family":"Silva","given":"Fernando Rodrigues","dropping-particle":"da"},{"family":"Silveira","given":"Fabio L."},{"family":"Slingsby","given":"Jasper"},{"family":"Smart","given":"Tracey"},{"family":"Snell","given":"Sara J."},{"family":"Soudzilovskaia","given":"Nadejda A."},{"family":"Souza","given":"Gabriel B. G."},{"family":"Souza","given":"Flaviana Maluf"},{"family":"Souza","given":"Vinícius Castro"},{"family":"Stallings","given":"Christopher D."},{"family":"Stanforth","given":"Rowan"},{"family":"Stanley","given":"Emily H."},{"family":"Sterza","given":"José Mauro"},{"family":"Stevens","given":"Maarten"},{"family":"Stuart</w:instrText>
+      </w:r>
+      <w:r>
+        <w:rPr>
+          <w:rFonts w:ascii="Cambria Math" w:hAnsi="Cambria Math" w:cs="Cambria Math"/>
+          <w:lang w:val="en-GB"/>
+        </w:rPr>
+        <w:instrText>‐</w:instrText>
+      </w:r>
+      <w:r>
+        <w:rPr>
+          <w:rFonts w:cs="Arial"/>
+          <w:lang w:val="en-GB"/>
+        </w:rPr>
+        <w:instrText xml:space="preserve">Smith","given":"Rick"},{"family":"Suarez","given":"Yzel Rondon"},{"family":"Supp","given":"Sarah"},{"family":"Tamashiro","given":"Jorge Yoshio"},{"family":"Tarigan","given":"Sukmaraharja"},{"family":"Thiede","given":"Gary P."},{"family":"Thorn","given":"Simon"},{"family":"Tolvanen","given":"Anne"},{"family":"Toniato","given":"Maria Teresa Zugliani"},{"family":"Totland","given":"Ørjan"},{"family":"Twilley","given":"Robert R."},{"family":"Vaitkus","given":"Gediminas"},{"family":"Valdivia","given":"Nelson"},{"family":"Vallejo","given":"Martha Isabel"},{"family":"Valone","given":"Thomas J."},{"family":"Colen","given":"Carl Van"},{"family":"Vanaverbeke","given":"Jan"},{"family":"Venturoli","given":"Fabio"},{"family":"Verheye","given":"Hans M."},{"family":"Vianna","given":"Marcelo"},{"family":"Vieira","given":"Rui P."},{"family":"Vrška","given":"Tomáš"},{"family":"Vu","given":"Con Quang"},{"family":"Vu","given":"Lien Van"},{"family":"Waide","given":"Robert B."},{"family":"Waldock","given":"Conor"},{"family":"Watts","given":"Dave"},{"family":"Webb","given":"Sara"},{"family":"Wesołowski","given":"Tomasz"},{"family":"White","given":"Ethan P."},{"family":"Widdicombe","given":"Claire E."},{"family":"Wilgers","given":"Dustin"},{"family":"Williams","given":"Richard"},{"family":"Williams","given":"Stefan B."},{"family":"Williamson","given":"Mark"},{"family":"Willig","given":"Michael R."},{"family":"Willis","given":"Trevor J."},{"family":"Wipf","given":"Sonja"},{"family":"Woods","given":"Kerry D."},{"family":"Woehler","given":"Eric J."},{"family":"Zawada","given":"Kyle"},{"family":"Zettler","given":"Michael L."}],"issued":{"date-parts":[["2018"]]}}}],"schema":"https://github.com/citation-style-language/schema/raw/master/csl-citation.json"} </w:instrText>
+      </w:r>
+      <w:r>
+        <w:rPr>
+          <w:rFonts w:cs="Arial"/>
+          <w:lang w:val="en-GB"/>
+        </w:rPr>
+        <w:fldChar w:fldCharType="separate"/>
+      </w:r>
+      <w:r>
+        <w:rPr>
+          <w:rFonts w:cs="Arial"/>
+          <w:szCs w:val="24"/>
+          <w:lang w:val="en-GB"/>
+        </w:rPr>
+        <w:t xml:space="preserve">(Dornelas </w:t>
+      </w:r>
+      <w:r>
+        <w:rPr>
+          <w:rFonts w:cs="Arial"/>
+          <w:i/>
+          <w:iCs/>
+          <w:szCs w:val="24"/>
+          <w:lang w:val="en-GB"/>
+        </w:rPr>
+        <w:t>et al.</w:t>
+      </w:r>
+      <w:r>
+        <w:rPr>
+          <w:rFonts w:cs="Arial"/>
+          <w:szCs w:val="24"/>
+          <w:lang w:val="en-GB"/>
+        </w:rPr>
+        <w:t>, 2018)</w:t>
+      </w:r>
+      <w:r>
+        <w:rPr>
+          <w:rFonts w:cs="Arial"/>
+          <w:lang w:val="en-GB"/>
+        </w:rPr>
+        <w:fldChar w:fldCharType="end"/>
+      </w:r>
+      <w:r>
+        <w:rPr>
+          <w:rFonts w:cs="Arial"/>
+          <w:lang w:val="en-GB"/>
+        </w:rPr>
+        <w:t xml:space="preserve">. </w:t>
+      </w:r>
+      <w:r>
+        <w:rPr>
+          <w:rFonts w:cs="Arial"/>
+          <w:lang w:val="en-GB"/>
+        </w:rPr>
+        <w:t xml:space="preserve">I analysed 5788 time series from 181 different studies from terrestrial </w:t>
+      </w:r>
+      <w:r>
+        <w:rPr>
+          <w:rFonts w:cs="Arial"/>
+          <w:lang w:val="en-GB"/>
+        </w:rPr>
+        <w:t xml:space="preserve">(UNIQUE?) </w:t>
+      </w:r>
+      <w:r>
+        <w:rPr>
+          <w:rFonts w:cs="Arial"/>
+          <w:lang w:val="en-GB"/>
+        </w:rPr>
+        <w:t xml:space="preserve">places around the globe that are part of the BioTIME database as of 12/03/2020. </w:t>
+      </w:r>
+      <w:r>
+        <w:rPr>
+          <w:rFonts w:cs="Arial"/>
+          <w:lang w:val="en-GB"/>
+        </w:rPr>
+        <w:t xml:space="preserve">I used all available data that met my inclusion criteria: part of the terrestrial realm, minimum study duration of 5 years, at least 15 studies per taxa, no more than 2000 plots per study, plot fixed to one location and at least 2 survey points per plot. </w:t>
+      </w:r>
+      <w:r>
+        <w:rPr>
+          <w:lang w:val="en-GB"/>
+        </w:rPr>
+        <w:t>The time-series used represent repeated studies of species abundance and identity of all species found within an ecological community. The data collection of BioTIME was consistent within studies but not between studies.</w:t>
+      </w:r>
+    </w:p>
+    <w:p>
+      <w:pPr>
+        <w:spacing w:line="240" w:lineRule="auto"/>
+        <w:rPr>
+          <w:lang w:val="en-GB"/>
+        </w:rPr>
+      </w:pPr>
+      <w:r>
+        <w:rPr>
+          <w:lang w:val="en-GB"/>
+        </w:rPr>
+        <w:t>The BioTIME database is limited in its even representation of different taxa and latitudes. It underrepresents reptiles and amphibians and the tropics and polar regions (see Figure 1).</w:t>
+      </w:r>
+    </w:p>
+    <w:p>
+      <w:pPr>
+        <w:rPr>
+          <w:rFonts w:cs="Arial"/>
+          <w:lang w:val="en-GB"/>
+        </w:rPr>
+      </w:pPr>
+    </w:p>
+    <w:p>
+      <w:pPr>
+        <w:rPr>
+          <w:rFonts w:cs="Arial"/>
+          <w:lang w:val="en-GB"/>
+        </w:rPr>
+      </w:pPr>
+      <w:r>
+        <w:rPr>
+          <w:rFonts w:cs="Arial"/>
+          <w:lang w:val="en-GB"/>
+        </w:rPr>
+        <w:t>PROTECTED AREAS?</w:t>
       </w:r>
     </w:p>
     <w:p>
@@ -3204,7 +4131,7 @@
           <w:iCs/>
           <w:lang w:val="en-GB"/>
         </w:rPr>
-        <w:t>BioTIME Database – biodiversity time series data</w:t>
+        <w:t>Accessibility to cities 2015 data</w:t>
       </w:r>
     </w:p>
     <w:p>
@@ -3220,71 +4147,56 @@
           <w:rFonts w:cs="Arial"/>
           <w:lang w:val="en-GB"/>
         </w:rPr>
-        <w:t>I analysed 5788 time series from 181 different studies from terrestrial places around the globe that are part of the BioTIME database as of 12/03/2020. Data inclusion criteria? Limitations of the data set?</w:t>
-      </w:r>
-    </w:p>
-    <w:p>
-      <w:pPr>
-        <w:jc w:val="both"/>
-        <w:rPr>
-          <w:rFonts w:cs="Arial"/>
-          <w:lang w:val="en-GB"/>
-        </w:rPr>
-      </w:pPr>
-      <w:r>
-        <w:rPr>
-          <w:rFonts w:cs="Arial"/>
-          <w:lang w:val="en-GB"/>
-        </w:rPr>
-        <w:t>I will quantify temporal changes in community composition within sites, as the turnover component of beta diversity (species replacement rather than abundance) at the last data point available relative to the first observation data point within the time period outlined above</w:t>
-      </w:r>
-      <w:r>
-        <w:rPr>
-          <w:rFonts w:cs="Arial"/>
-          <w:color w:val="0070C0"/>
-          <w:lang w:val="en-GB"/>
-        </w:rPr>
-        <w:t xml:space="preserve">. </w:t>
-      </w:r>
-      <w:r>
-        <w:rPr>
-          <w:rFonts w:cs="Arial"/>
-          <w:lang w:val="en-GB"/>
-        </w:rPr>
-        <w:t>I will bound the scores of turnovers between zero and one, where zero is no change in community composition and one indicates that all of the original species have been replaced.</w:t>
-      </w:r>
-    </w:p>
-    <w:p>
-      <w:pPr>
-        <w:jc w:val="both"/>
-        <w:rPr>
-          <w:rFonts w:cs="Arial"/>
-          <w:lang w:val="en-GB"/>
-        </w:rPr>
-      </w:pPr>
-      <w:r>
-        <w:rPr>
-          <w:rFonts w:cs="Arial"/>
-          <w:lang w:val="en-GB"/>
-        </w:rPr>
-        <w:lastRenderedPageBreak/>
-        <w:t>From the community composition over time model, I will extract the means for temporal turnover for each time series, which will then become the response variable in the following stage of my analysis where I will test temporal turnover against accessibility.</w:t>
-      </w:r>
-    </w:p>
-    <w:p>
-      <w:pPr>
-        <w:jc w:val="both"/>
-        <w:rPr>
-          <w:rFonts w:cs="Arial"/>
-          <w:lang w:val="en-GB"/>
-        </w:rPr>
-      </w:pPr>
-      <w:r>
-        <w:rPr>
-          <w:rFonts w:cs="Arial"/>
-          <w:lang w:val="en-GB"/>
-        </w:rPr>
-        <w:t>EQUATION?</w:t>
+        <w:t xml:space="preserve">To quantify large scale human impact </w:t>
+      </w:r>
+      <w:r>
+        <w:rPr>
+          <w:rFonts w:cs="Arial"/>
+          <w:lang w:val="en-GB"/>
+        </w:rPr>
+        <w:t>(</w:t>
+      </w:r>
+      <w:r>
+        <w:rPr>
+          <w:rFonts w:cs="Arial"/>
+          <w:lang w:val="en-GB"/>
+        </w:rPr>
+        <w:t>of roads and urbanisation</w:t>
+      </w:r>
+      <w:r>
+        <w:rPr>
+          <w:rFonts w:cs="Arial"/>
+          <w:lang w:val="en-GB"/>
+        </w:rPr>
+        <w:t>)</w:t>
+      </w:r>
+      <w:r>
+        <w:rPr>
+          <w:rFonts w:cs="Arial"/>
+          <w:lang w:val="en-GB"/>
+        </w:rPr>
+        <w:t xml:space="preserve">, I extracted an accessibility to cities metric from the malariaatlas project Accessibility to cities 2015 </w:t>
+      </w:r>
+      <w:r>
+        <w:rPr>
+          <w:rFonts w:cs="Arial"/>
+          <w:lang w:val="en-GB"/>
+        </w:rPr>
+        <w:t xml:space="preserve">global </w:t>
+      </w:r>
+      <w:r>
+        <w:rPr>
+          <w:rFonts w:cs="Arial"/>
+          <w:lang w:val="en-GB"/>
+        </w:rPr>
+        <w:t xml:space="preserve">database. </w:t>
+      </w:r>
+      <w:r>
+        <w:rPr>
+          <w:rFonts w:cs="Arial"/>
+          <w:lang w:val="en-GB"/>
+        </w:rPr>
+        <w:t xml:space="preserve">This database calculates least-cost-path land-based travel time to the nearest densely populated area (between 85 degrees north and 60 degrees south) at a 30 arc seconds X and Y resolution. Areas with &gt;1,500 inhabitants/km² or a majority of built-up land cover types coincident with a population centre of at least 50,000 inhabitants are defined as densely populated areas. </w:t>
       </w:r>
     </w:p>
     <w:p>
@@ -3415,18 +4327,255 @@
           <w:lang w:val="en-GB"/>
         </w:rPr>
       </w:pPr>
-      <w:r>
-        <w:rPr>
-          <w:rFonts w:cs="Arial"/>
-          <w:lang w:val="en-GB"/>
-        </w:rPr>
-        <w:t>SWITCH TO WP?</w:t>
+    </w:p>
+    <w:p>
+      <w:pPr>
+        <w:pStyle w:val="Heading2"/>
+        <w:rPr>
+          <w:lang w:val="en-GB"/>
+        </w:rPr>
+      </w:pPr>
+      <w:bookmarkStart w:id="11" w:name="_Toc38271866"/>
+      <w:r>
+        <w:rPr>
+          <w:lang w:val="en-GB"/>
+        </w:rPr>
+        <w:t>Data processing</w:t>
+      </w:r>
+      <w:bookmarkEnd w:id="11"/>
+    </w:p>
+    <w:p>
+      <w:pPr>
+        <w:rPr>
+          <w:lang w:val="en-GB"/>
+        </w:rPr>
+      </w:pPr>
+      <w:r>
+        <w:rPr>
+          <w:lang w:val="en-GB"/>
+        </w:rPr>
+        <w:t>MENTION R?</w:t>
+      </w:r>
+      <w:r>
+        <w:rPr>
+          <w:lang w:val="en-GB"/>
+        </w:rPr>
+        <w:br/>
+        <w:t>MENTION PACKAGES?</w:t>
+      </w:r>
+      <w:r>
+        <w:rPr>
+          <w:lang w:val="en-GB"/>
+        </w:rPr>
+        <w:br/>
+        <w:t xml:space="preserve">MENTION BIOMASS TYPES ETC? </w:t>
+      </w:r>
+      <w:r>
+        <w:rPr>
+          <w:lang w:val="en-GB"/>
+        </w:rPr>
+        <w:br/>
+        <w:t>MENTION THAT BIOTIME WAS NOT STANDARDISED CELL SIZE/SAMPLE EFFORT?</w:t>
+      </w:r>
+      <w:r>
+        <w:rPr>
+          <w:lang w:val="en-GB"/>
+        </w:rPr>
+        <w:br/>
+        <w:t>CENTERING OTHER VARIABLES?</w:t>
+      </w:r>
+      <w:r>
+        <w:rPr>
+          <w:lang w:val="en-GB"/>
+        </w:rPr>
+        <w:br/>
+        <w:t>GLOBAL GRID CELL?</w:t>
+      </w:r>
+      <w:r>
+        <w:rPr>
+          <w:lang w:val="en-GB"/>
+        </w:rPr>
+        <w:br/>
+        <w:t>MENTION BD DOES NOT COVER RANGE OOF ACCESSIBLITY AND HPD?</w:t>
+      </w:r>
+      <w:r>
+        <w:rPr>
+          <w:lang w:val="en-GB"/>
+        </w:rPr>
+        <w:t xml:space="preserve"> Extra paragraph</w:t>
+      </w:r>
+      <w:r>
+        <w:rPr>
+          <w:lang w:val="en-GB"/>
+        </w:rPr>
+        <w:br/>
+        <w:t>TURNOVER INDEPENDENT OF RICHNESS CHANGE?</w:t>
       </w:r>
     </w:p>
     <w:p>
       <w:pPr>
         <w:jc w:val="both"/>
         <w:rPr>
+          <w:rFonts w:cs="Arial"/>
+          <w:lang w:val="en-GB"/>
+        </w:rPr>
+      </w:pPr>
+      <w:r>
+        <w:rPr>
+          <w:rFonts w:cs="Arial"/>
+          <w:lang w:val="en-GB"/>
+        </w:rPr>
+        <w:t xml:space="preserve">I </w:t>
+      </w:r>
+      <w:r>
+        <w:rPr>
+          <w:rFonts w:cs="Arial"/>
+          <w:lang w:val="en-GB"/>
+        </w:rPr>
+        <w:t>quantified</w:t>
+      </w:r>
+      <w:r>
+        <w:rPr>
+          <w:rFonts w:cs="Arial"/>
+          <w:lang w:val="en-GB"/>
+        </w:rPr>
+        <w:t xml:space="preserve"> temporal changes in community composition within sites, as the turnover component of beta diversity (species replacement rather than abundance) at the last data point available relative to the first observation data point within the time period outlined </w:t>
+      </w:r>
+      <w:r>
+        <w:rPr>
+          <w:rFonts w:cs="Arial"/>
+          <w:lang w:val="en-GB"/>
+        </w:rPr>
+        <w:t>above</w:t>
+      </w:r>
+      <w:r>
+        <w:rPr>
+          <w:rFonts w:cs="Arial"/>
+          <w:lang w:val="en-GB"/>
+        </w:rPr>
+        <w:t xml:space="preserve">. This was the dominant part of biodiversity change in the BioTIME dataset (REF). </w:t>
+      </w:r>
+      <w:r>
+        <w:rPr>
+          <w:rFonts w:cs="Arial"/>
+          <w:lang w:val="en-GB"/>
+        </w:rPr>
+        <w:t>I</w:t>
+      </w:r>
+      <w:r>
+        <w:rPr>
+          <w:rFonts w:cs="Arial"/>
+          <w:lang w:val="en-GB"/>
+        </w:rPr>
+        <w:t xml:space="preserve"> bound the scores of turnovers between zero and one, where zero is no change in community composition and one indicates that all of the original species have been replaced.</w:t>
+      </w:r>
+    </w:p>
+    <w:p>
+      <w:pPr>
+        <w:jc w:val="both"/>
+        <w:rPr>
+          <w:rFonts w:cs="Arial"/>
+          <w:lang w:val="en-GB"/>
+        </w:rPr>
+      </w:pPr>
+      <w:r>
+        <w:rPr>
+          <w:rFonts w:cs="Arial"/>
+          <w:lang w:val="en-GB"/>
+        </w:rPr>
+        <w:lastRenderedPageBreak/>
+        <w:t>I harmonized both</w:t>
+      </w:r>
+      <w:r>
+        <w:rPr>
+          <w:rFonts w:cs="Arial"/>
+          <w:lang w:val="en-GB"/>
+        </w:rPr>
+        <w:t xml:space="preserve"> accessibility and human population density dataset to a standard global grid size of 25km² by taking the mean value of the grid cell. MENTION SENSITIVITY TO SCALE FROM SENSITVITY ANALYSIS. </w:t>
+      </w:r>
+      <w:r>
+        <w:rPr>
+          <w:rFonts w:cs="Arial"/>
+          <w:lang w:val="en-GB"/>
+        </w:rPr>
+        <w:t xml:space="preserve">I </w:t>
+      </w:r>
+      <w:r>
+        <w:rPr>
+          <w:rFonts w:cs="Arial"/>
+          <w:lang w:val="en-GB"/>
+        </w:rPr>
+        <w:t>bound</w:t>
+      </w:r>
+      <w:r>
+        <w:rPr>
+          <w:rFonts w:cs="Arial"/>
+          <w:lang w:val="en-GB"/>
+        </w:rPr>
+        <w:t xml:space="preserve"> the scores extracted between zero and one, where zero is </w:t>
+      </w:r>
+      <w:r>
+        <w:rPr>
+          <w:rFonts w:cs="Arial"/>
+          <w:lang w:val="en-GB"/>
+        </w:rPr>
+        <w:t>not</w:t>
+      </w:r>
+      <w:r>
+        <w:rPr>
+          <w:rFonts w:cs="Arial"/>
+          <w:lang w:val="en-GB"/>
+        </w:rPr>
+        <w:t xml:space="preserve"> accessible</w:t>
+      </w:r>
+      <w:r>
+        <w:rPr>
+          <w:rFonts w:cs="Arial"/>
+          <w:lang w:val="en-GB"/>
+        </w:rPr>
+        <w:t>/low human population density</w:t>
+      </w:r>
+      <w:r>
+        <w:rPr>
+          <w:rFonts w:cs="Arial"/>
+          <w:lang w:val="en-GB"/>
+        </w:rPr>
+        <w:t xml:space="preserve"> and one is </w:t>
+      </w:r>
+      <w:r>
+        <w:rPr>
+          <w:rFonts w:cs="Arial"/>
+          <w:lang w:val="en-GB"/>
+        </w:rPr>
+        <w:t xml:space="preserve">very </w:t>
+      </w:r>
+      <w:r>
+        <w:rPr>
+          <w:rFonts w:cs="Arial"/>
+          <w:lang w:val="en-GB"/>
+        </w:rPr>
+        <w:t>accessible</w:t>
+      </w:r>
+      <w:r>
+        <w:rPr>
+          <w:rFonts w:cs="Arial"/>
+          <w:lang w:val="en-GB"/>
+        </w:rPr>
+        <w:t>/ high human population density respectively</w:t>
+      </w:r>
+      <w:r>
+        <w:rPr>
+          <w:rFonts w:cs="Arial"/>
+          <w:lang w:val="en-GB"/>
+        </w:rPr>
+        <w:t>.</w:t>
+      </w:r>
+    </w:p>
+    <w:p>
+      <w:pPr>
+        <w:jc w:val="both"/>
+        <w:rPr>
+          <w:rFonts w:cs="Arial"/>
           <w:lang w:val="en-GB"/>
         </w:rPr>
       </w:pPr>
@@ -3438,26 +4587,7 @@
           <w:lang w:val="en-GB"/>
         </w:rPr>
       </w:pPr>
-      <w:r>
-        <w:rPr>
-          <w:lang w:val="en-GB"/>
-        </w:rPr>
-        <w:t>Data manipulations</w:t>
-      </w:r>
-      <w:r>
-        <w:rPr>
-          <w:lang w:val="en-GB"/>
-        </w:rPr>
-        <w:t>/ Data processing</w:t>
-      </w:r>
-    </w:p>
-    <w:p>
-      <w:pPr>
-        <w:pStyle w:val="Heading2"/>
-        <w:rPr>
-          <w:lang w:val="en-GB"/>
-        </w:rPr>
-      </w:pPr>
+      <w:bookmarkStart w:id="12" w:name="_Toc38271867"/>
       <w:r>
         <w:rPr>
           <w:lang w:val="en-GB"/>
@@ -3476,26 +4606,122 @@
         </w:rPr>
         <w:t xml:space="preserve"> analysis</w:t>
       </w:r>
-    </w:p>
-    <w:p>
-      <w:pPr>
-        <w:rPr>
-          <w:lang w:val="en-GB"/>
-        </w:rPr>
-      </w:pPr>
-      <w:r>
-        <w:rPr>
-          <w:lang w:val="en-GB"/>
-        </w:rPr>
-        <w:t>All statistical analysis was conducted in R v. 3.6.1. Packages used? (ggplot2, MCMCglmm, ggmap, etc?). Bayesian approach and why</w:t>
-      </w:r>
-    </w:p>
-    <w:p>
-      <w:pPr>
-        <w:rPr>
-          <w:lang w:val="en-GB"/>
-        </w:rPr>
-      </w:pPr>
+      <w:bookmarkEnd w:id="12"/>
+    </w:p>
+    <w:p>
+      <w:pPr>
+        <w:rPr>
+          <w:lang w:val="en-GB"/>
+        </w:rPr>
+      </w:pPr>
+      <w:r>
+        <w:rPr>
+          <w:lang w:val="en-GB"/>
+        </w:rPr>
+        <w:t>EXACT MODEL (LINEAR?)</w:t>
+      </w:r>
+      <w:r>
+        <w:rPr>
+          <w:lang w:val="en-GB"/>
+        </w:rPr>
+        <w:br/>
+        <w:t>DISTRIBUTION INTERCEPT ~1? LOGIT LINK FUNCTION?</w:t>
+      </w:r>
+      <w:r>
+        <w:rPr>
+          <w:lang w:val="en-GB"/>
+        </w:rPr>
+        <w:t xml:space="preserve"> % FALLING INTO EACH CATEGORY (0,1,0-1)</w:t>
+      </w:r>
+      <w:r>
+        <w:rPr>
+          <w:lang w:val="en-GB"/>
+        </w:rPr>
+        <w:br/>
+        <w:t>FORMULAS?</w:t>
+      </w:r>
+    </w:p>
+    <w:p>
+      <w:pPr>
+        <w:rPr>
+          <w:lang w:val="en-GB"/>
+        </w:rPr>
+      </w:pPr>
+      <w:r>
+        <w:rPr>
+          <w:lang w:val="en-GB"/>
+        </w:rPr>
+        <w:t>All statistical analysis was conducted in R v. 3.6.1</w:t>
+      </w:r>
+      <w:r>
+        <w:rPr>
+          <w:lang w:val="en-GB"/>
+        </w:rPr>
+        <w:t>. (REF R). To quantify the influences of accessibility and human population density on turnover of ecological communities, I used a</w:t>
+      </w:r>
+      <w:r>
+        <w:rPr>
+          <w:rFonts w:ascii="Lucida Sans" w:hAnsi="Lucida Sans"/>
+          <w:color w:val="191919"/>
+          <w:shd w:val="clear" w:color="auto" w:fill="FFFFFF"/>
+          <w:lang w:val="en-GB"/>
+        </w:rPr>
+        <w:t xml:space="preserve"> hierarchical Bayesian modelling framework</w:t>
+      </w:r>
+      <w:r>
+        <w:rPr>
+          <w:rFonts w:ascii="Lucida Sans" w:hAnsi="Lucida Sans"/>
+          <w:color w:val="191919"/>
+          <w:shd w:val="clear" w:color="auto" w:fill="FFFFFF"/>
+          <w:lang w:val="en-GB"/>
+        </w:rPr>
+        <w:t xml:space="preserve"> based on a Markov chain Monte Carlo (MCMC) method. All Bayesian models were created in a Stan computational framework and accessed through the {brms} package (REF).</w:t>
+      </w:r>
+      <w:r>
+        <w:rPr>
+          <w:rFonts w:ascii="Lucida Sans" w:hAnsi="Lucida Sans"/>
+          <w:color w:val="191919"/>
+          <w:shd w:val="clear" w:color="auto" w:fill="FFFFFF"/>
+          <w:lang w:val="en-GB"/>
+        </w:rPr>
+        <w:t xml:space="preserve"> The models are based one a zero one inflated beta distribution to reflect the properties of turnover (bound between</w:t>
+      </w:r>
+      <w:r>
+        <w:rPr>
+          <w:rFonts w:ascii="Lucida Sans" w:hAnsi="Lucida Sans"/>
+          <w:color w:val="191919"/>
+          <w:shd w:val="clear" w:color="auto" w:fill="FFFFFF"/>
+          <w:lang w:val="en-GB"/>
+        </w:rPr>
+        <w:t>,</w:t>
+      </w:r>
+      <w:r>
+        <w:rPr>
+          <w:rFonts w:ascii="Lucida Sans" w:hAnsi="Lucida Sans"/>
+          <w:color w:val="191919"/>
+          <w:shd w:val="clear" w:color="auto" w:fill="FFFFFF"/>
+          <w:lang w:val="en-GB"/>
+        </w:rPr>
+        <w:t xml:space="preserve"> and including</w:t>
+      </w:r>
+      <w:r>
+        <w:rPr>
+          <w:rFonts w:ascii="Lucida Sans" w:hAnsi="Lucida Sans"/>
+          <w:color w:val="191919"/>
+          <w:shd w:val="clear" w:color="auto" w:fill="FFFFFF"/>
+          <w:lang w:val="en-GB"/>
+        </w:rPr>
+        <w:t>,</w:t>
+      </w:r>
+      <w:r>
+        <w:rPr>
+          <w:rFonts w:ascii="Lucida Sans" w:hAnsi="Lucida Sans"/>
+          <w:color w:val="191919"/>
+          <w:shd w:val="clear" w:color="auto" w:fill="FFFFFF"/>
+          <w:lang w:val="en-GB"/>
+        </w:rPr>
+        <w:t xml:space="preserve"> zero and one).</w:t>
+      </w:r>
     </w:p>
     <w:p>
       <w:pPr>
@@ -3511,332 +4737,155 @@
           <w:bCs/>
           <w:lang w:val="en-GB"/>
         </w:rPr>
-        <w:t>Explanation models response variables and fixed effects</w:t>
-      </w:r>
-    </w:p>
-    <w:p>
-      <w:pPr>
-        <w:spacing w:line="240" w:lineRule="auto"/>
-        <w:rPr>
-          <w:i/>
-          <w:iCs/>
-          <w:lang w:val="en-GB"/>
-        </w:rPr>
-      </w:pPr>
-      <w:r>
-        <w:rPr>
-          <w:lang w:val="en-GB"/>
-        </w:rPr>
-        <w:t xml:space="preserve">Response variable: </w:t>
-      </w:r>
-    </w:p>
-    <w:p>
-      <w:pPr>
-        <w:rPr>
-          <w:rFonts w:cs="Arial"/>
-          <w:lang w:val="en-GB"/>
-        </w:rPr>
-      </w:pPr>
-      <w:r>
-        <w:rPr>
-          <w:rFonts w:cs="Arial"/>
-          <w:i/>
-          <w:iCs/>
-          <w:lang w:val="en-GB"/>
-        </w:rPr>
-        <w:t>Temporal turnover</w:t>
-      </w:r>
-      <w:r>
-        <w:rPr>
-          <w:rFonts w:cs="Arial"/>
-          <w:lang w:val="en-GB"/>
-        </w:rPr>
-        <w:t>: changes in species composition due to replacement over time, calculated as the comparison in the final year of each time-series relative to the first.</w:t>
-      </w:r>
-    </w:p>
-    <w:p>
-      <w:pPr>
-        <w:spacing w:line="240" w:lineRule="auto"/>
-      </w:pPr>
-      <w:r>
-        <w:t xml:space="preserve">Explanatory variables: </w:t>
-      </w:r>
-    </w:p>
-    <w:p>
-      <w:pPr>
-        <w:pStyle w:val="ListParagraph"/>
-        <w:numPr>
-          <w:ilvl w:val="0"/>
-          <w:numId w:val="7"/>
-        </w:numPr>
-        <w:spacing w:line="240" w:lineRule="auto"/>
-        <w:rPr>
-          <w:rFonts w:cs="Arial"/>
-          <w:lang w:val="en-GB"/>
-        </w:rPr>
-      </w:pPr>
-      <w:r>
-        <w:rPr>
-          <w:rFonts w:cs="Arial"/>
-          <w:lang w:val="en-GB"/>
-        </w:rPr>
-        <w:t>The mean accessibility to cities scores for the 100km² grid cells around the location of the biodiversity record</w:t>
-      </w:r>
-    </w:p>
-    <w:p>
-      <w:pPr>
-        <w:pStyle w:val="ListParagraph"/>
-        <w:numPr>
-          <w:ilvl w:val="0"/>
-          <w:numId w:val="7"/>
-        </w:numPr>
-        <w:spacing w:line="240" w:lineRule="auto"/>
-        <w:rPr>
-          <w:rFonts w:cs="Arial"/>
-          <w:lang w:val="en-GB"/>
-        </w:rPr>
-      </w:pPr>
-      <w:r>
-        <w:rPr>
-          <w:rFonts w:cs="Arial"/>
-          <w:lang w:val="en-GB"/>
-        </w:rPr>
-        <w:t>The interaction term between accessibility and population density</w:t>
-      </w:r>
-    </w:p>
-    <w:p>
-      <w:pPr>
-        <w:pStyle w:val="ListParagraph"/>
-        <w:numPr>
-          <w:ilvl w:val="0"/>
-          <w:numId w:val="7"/>
-        </w:numPr>
-        <w:spacing w:line="240" w:lineRule="auto"/>
-        <w:rPr>
-          <w:rFonts w:cs="Arial"/>
-          <w:lang w:val="en-GB"/>
-        </w:rPr>
-      </w:pPr>
-      <w:r>
-        <w:rPr>
-          <w:rFonts w:cs="Arial"/>
-        </w:rPr>
-        <w:t>Taxa</w:t>
-      </w:r>
-    </w:p>
-    <w:p>
-      <w:pPr>
-        <w:pStyle w:val="ListParagraph"/>
-        <w:numPr>
-          <w:ilvl w:val="0"/>
-          <w:numId w:val="7"/>
-        </w:numPr>
-        <w:spacing w:line="240" w:lineRule="auto"/>
-        <w:rPr>
-          <w:lang w:val="en-GB"/>
-        </w:rPr>
-      </w:pPr>
-      <w:r>
-        <w:rPr>
-          <w:rFonts w:cs="Arial"/>
-        </w:rPr>
-        <w:t>Duration</w:t>
-      </w:r>
-    </w:p>
-    <w:p>
-      <w:pPr>
-        <w:spacing w:line="240" w:lineRule="auto"/>
-        <w:rPr>
-          <w:lang w:val="en-GB"/>
-        </w:rPr>
-      </w:pPr>
-      <w:r>
-        <w:rPr>
-          <w:lang w:val="en-GB"/>
-        </w:rPr>
-        <w:t>Random variables:</w:t>
-      </w:r>
-    </w:p>
-    <w:p>
-      <w:pPr>
-        <w:pStyle w:val="ListParagraph"/>
-        <w:numPr>
-          <w:ilvl w:val="0"/>
-          <w:numId w:val="8"/>
-        </w:numPr>
-        <w:spacing w:line="240" w:lineRule="auto"/>
-        <w:rPr>
-          <w:rFonts w:cs="Arial"/>
-          <w:lang w:val="en-GB"/>
-        </w:rPr>
-      </w:pPr>
-      <w:r>
-        <w:rPr>
-          <w:rFonts w:cs="Arial"/>
-          <w:lang w:val="en-GB"/>
-        </w:rPr>
-        <w:t>Broad grid cell</w:t>
-      </w:r>
-    </w:p>
-    <w:p>
-      <w:pPr>
-        <w:pStyle w:val="ListParagraph"/>
-        <w:numPr>
-          <w:ilvl w:val="0"/>
-          <w:numId w:val="8"/>
-        </w:numPr>
-        <w:spacing w:line="240" w:lineRule="auto"/>
-        <w:rPr>
-          <w:rFonts w:cs="Arial"/>
-          <w:lang w:val="en-GB"/>
-        </w:rPr>
-      </w:pPr>
-      <w:r>
-        <w:rPr>
-          <w:rFonts w:cs="Arial"/>
-          <w:lang w:val="en-GB"/>
-        </w:rPr>
-        <w:t>Study ID/plot</w:t>
-      </w:r>
-    </w:p>
-    <w:p>
-      <w:pPr>
-        <w:spacing w:line="240" w:lineRule="auto"/>
-        <w:rPr>
-          <w:rFonts w:cs="Arial"/>
-          <w:lang w:val="en-GB"/>
-        </w:rPr>
-      </w:pPr>
-    </w:p>
-    <w:p>
-      <w:pPr>
-        <w:spacing w:line="240" w:lineRule="auto"/>
-        <w:rPr>
-          <w:lang w:val="en-GB"/>
-        </w:rPr>
-      </w:pPr>
-      <w:r>
-        <w:rPr>
-          <w:lang w:val="en-GB"/>
-        </w:rPr>
-        <w:t>temporal turnover ~ accessibility + duration + accessibility:human population density, (accessibility|taxa); random = grid cell, study ID/plot</w:t>
-      </w:r>
-    </w:p>
-    <w:p>
-      <w:pPr>
-        <w:spacing w:line="240" w:lineRule="auto"/>
-        <w:rPr>
-          <w:lang w:val="en-GB"/>
-        </w:rPr>
-      </w:pPr>
-    </w:p>
-    <w:p>
-      <w:pPr>
+        <w:t>Explanation models response variables</w:t>
+      </w:r>
+      <w:r>
         <w:rPr>
           <w:b/>
           <w:bCs/>
           <w:lang w:val="en-GB"/>
         </w:rPr>
-      </w:pPr>
+        <w:t xml:space="preserve">, </w:t>
+      </w:r>
       <w:r>
         <w:rPr>
           <w:b/>
           <w:bCs/>
           <w:lang w:val="en-GB"/>
         </w:rPr>
-        <w:lastRenderedPageBreak/>
-        <w:t>Justification inclusion fixed effects, data transformations, random effects</w:t>
-      </w:r>
-    </w:p>
-    <w:p>
-      <w:pPr>
-        <w:spacing w:line="240" w:lineRule="auto"/>
-        <w:rPr>
-          <w:color w:val="FF0000"/>
-          <w:lang w:val="en-GB"/>
-        </w:rPr>
-      </w:pPr>
-      <w:r>
-        <w:rPr>
-          <w:color w:val="FF0000"/>
-          <w:lang w:val="en-GB"/>
-        </w:rPr>
-        <w:t>Scaling accessibility and dissimilarity between 0 and 1.</w:t>
-      </w:r>
-    </w:p>
-    <w:p>
-      <w:pPr>
-        <w:spacing w:line="240" w:lineRule="auto"/>
-        <w:rPr>
-          <w:color w:val="FF0000"/>
-          <w:lang w:val="en-GB"/>
-        </w:rPr>
-      </w:pPr>
-      <w:r>
-        <w:rPr>
-          <w:color w:val="FF0000"/>
-          <w:lang w:val="en-GB"/>
-        </w:rPr>
-        <w:t>HPD between 0 and 1.</w:t>
-      </w:r>
-    </w:p>
-    <w:p>
-      <w:pPr>
-        <w:spacing w:line="240" w:lineRule="auto"/>
-        <w:rPr>
-          <w:color w:val="FF0000"/>
-          <w:lang w:val="en-GB"/>
-        </w:rPr>
-      </w:pPr>
-      <w:r>
-        <w:rPr>
-          <w:color w:val="FF0000"/>
-          <w:lang w:val="en-GB"/>
-        </w:rPr>
-        <w:t>(Coding scheme for categorical value of human population density)</w:t>
-      </w:r>
-    </w:p>
-    <w:p>
-      <w:pPr>
-        <w:spacing w:line="240" w:lineRule="auto"/>
-        <w:rPr>
-          <w:color w:val="FF0000"/>
-          <w:lang w:val="en-GB"/>
-        </w:rPr>
-      </w:pPr>
-      <w:r>
-        <w:rPr>
-          <w:color w:val="FF0000"/>
-          <w:lang w:val="en-GB"/>
-        </w:rPr>
-        <w:t>Grid cell random effect</w:t>
-      </w:r>
-    </w:p>
-    <w:p>
-      <w:pPr>
-        <w:spacing w:line="240" w:lineRule="auto"/>
-        <w:rPr>
-          <w:color w:val="FF0000"/>
-          <w:lang w:val="en-GB"/>
-        </w:rPr>
-      </w:pPr>
-      <w:r>
-        <w:rPr>
-          <w:bCs/>
-          <w:color w:val="FF0000"/>
-          <w:lang w:val="en-GB"/>
-        </w:rPr>
-        <w:br/>
-        <w:t>Partitioning of studies?</w:t>
-      </w:r>
-    </w:p>
-    <w:p>
-      <w:pPr>
+        <w:t>fixed effects</w:t>
+      </w:r>
+      <w:r>
         <w:rPr>
           <w:b/>
           <w:bCs/>
           <w:lang w:val="en-GB"/>
         </w:rPr>
+        <w:t>, random effects</w:t>
+      </w:r>
+    </w:p>
+    <w:p>
+      <w:pPr>
+        <w:rPr>
+          <w:lang w:val="en-GB"/>
+        </w:rPr>
+      </w:pPr>
+      <w:r>
+        <w:rPr>
+          <w:lang w:val="en-GB"/>
+        </w:rPr>
+        <w:t>CENTERING OF DATA HERE?</w:t>
+      </w:r>
+      <w:r>
+        <w:rPr>
+          <w:lang w:val="en-GB"/>
+        </w:rPr>
+        <w:br/>
+        <w:t>STATE MODEL EQUATION?</w:t>
+      </w:r>
+    </w:p>
+    <w:p>
+      <w:pPr>
+        <w:rPr>
+          <w:color w:val="FF0000"/>
+          <w:lang w:val="en-GB"/>
+        </w:rPr>
+      </w:pPr>
+      <w:r>
+        <w:rPr>
+          <w:lang w:val="en-GB"/>
+        </w:rPr>
+        <w:t xml:space="preserve">I </w:t>
+      </w:r>
+      <w:r>
+        <w:rPr>
+          <w:lang w:val="en-GB"/>
+        </w:rPr>
+        <w:t>modelled</w:t>
+      </w:r>
+      <w:r>
+        <w:rPr>
+          <w:lang w:val="en-GB"/>
+        </w:rPr>
+        <w:t xml:space="preserve"> turnover as my response variable. Fixed effects were (scaled) accessibility </w:t>
+      </w:r>
+      <w:r>
+        <w:rPr>
+          <w:lang w:val="en-GB"/>
+        </w:rPr>
+        <w:t xml:space="preserve">and </w:t>
+      </w:r>
+      <w:r>
+        <w:rPr>
+          <w:lang w:val="en-GB"/>
+        </w:rPr>
+        <w:t>duration of the time-series</w:t>
+      </w:r>
+      <w:r>
+        <w:rPr>
+          <w:lang w:val="en-GB"/>
+        </w:rPr>
+        <w:t xml:space="preserve">. Area was not included as a fixed effect, as it did not have a significant effect on turnover (SAME FOR DURATION THOUGH?). To answer Research question 3, human population density was included as a fixed effect, as well as the interaction between accessibility and human population density. To account for autocorrelation of both methods and to some extent space, Study ID was included as a random effect. </w:t>
+      </w:r>
+      <w:r>
+        <w:rPr>
+          <w:lang w:val="en-GB"/>
+        </w:rPr>
+        <w:t xml:space="preserve">A model including a grid cell, more directly accounting for spatial autocorrelation did not converge, so the term was excluded. </w:t>
+      </w:r>
+      <w:r>
+        <w:rPr>
+          <w:color w:val="FF0000"/>
+          <w:lang w:val="en-GB"/>
+        </w:rPr>
+        <w:t>Taxa was included as a random effect, as I wanted to remove the variation of different taxa to the overall/ no expected effect taxa and turnover?</w:t>
+      </w:r>
+    </w:p>
+    <w:p>
+      <w:pPr>
+        <w:rPr>
+          <w:color w:val="FF0000"/>
+          <w:lang w:val="en-GB"/>
+        </w:rPr>
+      </w:pPr>
+      <w:r>
+        <w:rPr>
+          <w:color w:val="FF0000"/>
+          <w:lang w:val="en-GB"/>
+        </w:rPr>
+        <w:t>Ggpredict?</w:t>
+      </w:r>
+      <w:r>
+        <w:rPr>
+          <w:color w:val="FF0000"/>
+          <w:lang w:val="en-GB"/>
+        </w:rPr>
+        <w:t xml:space="preserve">  </w:t>
+      </w:r>
+    </w:p>
+    <w:p>
+      <w:pPr>
+        <w:spacing w:line="240" w:lineRule="auto"/>
+        <w:rPr>
+          <w:color w:val="FF0000"/>
+          <w:lang w:val="en-GB"/>
+        </w:rPr>
+      </w:pPr>
+      <w:r>
+        <w:rPr>
+          <w:color w:val="FF0000"/>
+          <w:lang w:val="en-GB"/>
+        </w:rPr>
+        <w:t>(Coding scheme for categorical value of human population density)</w:t>
+      </w:r>
+    </w:p>
+    <w:p>
+      <w:pPr>
+        <w:spacing w:line="240" w:lineRule="auto"/>
+        <w:rPr>
+          <w:color w:val="FF0000"/>
+          <w:lang w:val="en-GB"/>
+        </w:rPr>
       </w:pPr>
     </w:p>
     <w:p>
@@ -3853,7 +4902,233 @@
           <w:bCs/>
           <w:lang w:val="en-GB"/>
         </w:rPr>
-        <w:t>Why not more random effects where included</w:t>
+        <w:t xml:space="preserve">Model explanation (priors, iterations). </w:t>
+      </w:r>
+    </w:p>
+    <w:p>
+      <w:pPr>
+        <w:spacing w:line="240" w:lineRule="auto"/>
+        <w:rPr>
+          <w:lang w:val="en-GB"/>
+        </w:rPr>
+      </w:pPr>
+      <w:r>
+        <w:rPr>
+          <w:lang w:val="en-GB"/>
+        </w:rPr>
+        <w:t>The models will be based on a zero one inflated beta distribution.</w:t>
+      </w:r>
+      <w:r>
+        <w:rPr>
+          <w:lang w:val="en-GB"/>
+        </w:rPr>
+        <w:t>(HERE OR BEFORE?)</w:t>
+      </w:r>
+    </w:p>
+    <w:p>
+      <w:pPr>
+        <w:spacing w:line="240" w:lineRule="auto"/>
+        <w:rPr>
+          <w:lang w:val="en-GB"/>
+        </w:rPr>
+      </w:pPr>
+      <w:r>
+        <w:rPr>
+          <w:lang w:val="en-GB"/>
+        </w:rPr>
+        <w:t xml:space="preserve">I </w:t>
+      </w:r>
+      <w:r>
+        <w:rPr>
+          <w:lang w:val="en-GB"/>
+        </w:rPr>
+        <w:t>ran the</w:t>
+      </w:r>
+      <w:r>
+        <w:rPr>
+          <w:lang w:val="en-GB"/>
+        </w:rPr>
+        <w:t xml:space="preserve"> model first with both random intercepts and slopes</w:t>
+      </w:r>
+      <w:r>
+        <w:rPr>
+          <w:lang w:val="en-GB"/>
+        </w:rPr>
+        <w:t xml:space="preserve"> for taxa</w:t>
+      </w:r>
+      <w:r>
+        <w:rPr>
+          <w:lang w:val="en-GB"/>
+        </w:rPr>
+        <w:t xml:space="preserve"> but </w:t>
+      </w:r>
+      <w:r>
+        <w:rPr>
+          <w:lang w:val="en-GB"/>
+        </w:rPr>
+        <w:t xml:space="preserve">as </w:t>
+      </w:r>
+      <w:r>
+        <w:rPr>
+          <w:lang w:val="en-GB"/>
+        </w:rPr>
+        <w:t xml:space="preserve">no model convergence </w:t>
+      </w:r>
+      <w:r>
+        <w:rPr>
+          <w:lang w:val="en-GB"/>
+        </w:rPr>
+        <w:t>was</w:t>
+      </w:r>
+      <w:r>
+        <w:rPr>
+          <w:lang w:val="en-GB"/>
+        </w:rPr>
+        <w:t xml:space="preserve"> achieved, I </w:t>
+      </w:r>
+      <w:r>
+        <w:rPr>
+          <w:lang w:val="en-GB"/>
+        </w:rPr>
+        <w:t>ran</w:t>
+      </w:r>
+      <w:r>
+        <w:rPr>
+          <w:lang w:val="en-GB"/>
+        </w:rPr>
+        <w:t xml:space="preserve"> them with only random intercept. </w:t>
+      </w:r>
+      <w:r>
+        <w:rPr>
+          <w:lang w:val="en-GB"/>
+        </w:rPr>
+        <w:t>Allowed turnover to vary by random slope and intercept?</w:t>
+      </w:r>
+    </w:p>
+    <w:p>
+      <w:pPr>
+        <w:spacing w:line="240" w:lineRule="auto"/>
+        <w:rPr>
+          <w:lang w:val="en-GB"/>
+        </w:rPr>
+      </w:pPr>
+      <w:r>
+        <w:rPr>
+          <w:lang w:val="en-GB"/>
+        </w:rPr>
+        <w:t xml:space="preserve">I used the default priors as </w:t>
+      </w:r>
+      <w:r>
+        <w:rPr>
+          <w:lang w:val="en-GB"/>
+        </w:rPr>
+        <w:t xml:space="preserve">they are weakly informative and I have no ecological backup to assume otherwise. </w:t>
+      </w:r>
+      <w:r>
+        <w:rPr>
+          <w:color w:val="FF0000"/>
+          <w:lang w:val="en-GB"/>
+        </w:rPr>
+        <w:t>The default priors are:</w:t>
+      </w:r>
+    </w:p>
+    <w:p>
+      <w:pPr>
+        <w:spacing w:line="240" w:lineRule="auto"/>
+        <w:rPr>
+          <w:lang w:val="en-GB"/>
+        </w:rPr>
+      </w:pPr>
+    </w:p>
+    <w:p>
+      <w:pPr>
+        <w:spacing w:line="240" w:lineRule="auto"/>
+        <w:rPr>
+          <w:lang w:val="en-GB"/>
+        </w:rPr>
+      </w:pPr>
+      <w:r>
+        <w:rPr>
+          <w:lang w:val="en-GB"/>
+        </w:rPr>
+        <w:t xml:space="preserve">I </w:t>
+      </w:r>
+      <w:r>
+        <w:rPr>
+          <w:lang w:val="en-GB"/>
+        </w:rPr>
+        <w:t>ran the</w:t>
+      </w:r>
+      <w:r>
+        <w:rPr>
+          <w:lang w:val="en-GB"/>
+        </w:rPr>
+        <w:t xml:space="preserve"> model</w:t>
+      </w:r>
+      <w:r>
+        <w:rPr>
+          <w:lang w:val="en-GB"/>
+        </w:rPr>
+        <w:t>s</w:t>
+      </w:r>
+      <w:r>
+        <w:rPr>
+          <w:lang w:val="en-GB"/>
+        </w:rPr>
+        <w:t xml:space="preserve"> with </w:t>
+      </w:r>
+      <w:r>
+        <w:rPr>
+          <w:lang w:val="en-GB"/>
+        </w:rPr>
+        <w:t xml:space="preserve">6000 iterations, with a </w:t>
+      </w:r>
+      <w:r>
+        <w:rPr>
+          <w:lang w:val="en-GB"/>
+        </w:rPr>
+        <w:t>warmup</w:t>
+      </w:r>
+      <w:r>
+        <w:rPr>
+          <w:lang w:val="en-GB"/>
+        </w:rPr>
+        <w:t xml:space="preserve"> of 2000 iterations. Alpha? Treedepth?</w:t>
+      </w:r>
+      <w:r>
+        <w:rPr>
+          <w:lang w:val="en-GB"/>
+        </w:rPr>
+        <w:t xml:space="preserve"> </w:t>
+      </w:r>
+      <w:r>
+        <w:rPr>
+          <w:lang w:val="en-GB"/>
+        </w:rPr>
+        <w:t xml:space="preserve">I </w:t>
+      </w:r>
+      <w:r>
+        <w:rPr>
+          <w:lang w:val="en-GB"/>
+        </w:rPr>
+        <w:t>assessed convergence visually by examining trace plots and by using Rhat values.</w:t>
+      </w:r>
+    </w:p>
+    <w:p>
+      <w:pPr>
+        <w:autoSpaceDE w:val="0"/>
+        <w:autoSpaceDN w:val="0"/>
+        <w:adjustRightInd w:val="0"/>
+        <w:spacing w:line="240" w:lineRule="auto"/>
+        <w:rPr>
+          <w:lang w:val="en-GB"/>
+        </w:rPr>
+      </w:pPr>
+      <w:r>
+        <w:rPr>
+          <w:lang w:val="en-GB"/>
+        </w:rPr>
+        <w:t>As I will be using a Bayesian framework, my inferences will be based on the posterior distribution of each fixed effect. They will be considered significant if the lower and upper 95% credible intervals don’t overlap zero. I will conclude all results, regardless of the direction or magnitude of the effect size.</w:t>
       </w:r>
     </w:p>
     <w:p>
@@ -3870,164 +5145,73 @@
           <w:bCs/>
           <w:lang w:val="en-GB"/>
         </w:rPr>
-        <w:t>Additional interaction terms, taxa-specific</w:t>
-      </w:r>
-    </w:p>
-    <w:p>
-      <w:pPr>
+        <w:t>Alternatives to measuring variables</w:t>
+      </w:r>
+      <w:r>
         <w:rPr>
           <w:b/>
           <w:bCs/>
           <w:lang w:val="en-GB"/>
         </w:rPr>
-      </w:pPr>
-      <w:r>
+        <w:t>?</w:t>
+      </w:r>
+    </w:p>
+    <w:p>
+      <w:pPr>
         <w:rPr>
           <w:b/>
           <w:bCs/>
           <w:lang w:val="en-GB"/>
         </w:rPr>
-        <w:t>Model predictions. Reference to appendix</w:t>
-      </w:r>
-    </w:p>
-    <w:p>
-      <w:pPr>
+      </w:pPr>
+      <w:r>
         <w:rPr>
           <w:b/>
           <w:bCs/>
           <w:lang w:val="en-GB"/>
         </w:rPr>
-      </w:pPr>
+        <w:t>Sensitivity analysis</w:t>
+      </w:r>
       <w:r>
         <w:rPr>
           <w:b/>
           <w:bCs/>
           <w:lang w:val="en-GB"/>
         </w:rPr>
-        <w:t xml:space="preserve">Model explanation (priors, iterations). </w:t>
-      </w:r>
-    </w:p>
-    <w:p>
-      <w:pPr>
-        <w:rPr>
-          <w:b/>
-          <w:bCs/>
-          <w:lang w:val="en-GB"/>
-        </w:rPr>
-      </w:pPr>
-      <w:r>
-        <w:rPr>
-          <w:b/>
-          <w:bCs/>
-          <w:lang w:val="en-GB"/>
-        </w:rPr>
-        <w:t>Model variables justification</w:t>
-      </w:r>
-    </w:p>
-    <w:p>
-      <w:pPr>
-        <w:spacing w:line="240" w:lineRule="auto"/>
-        <w:rPr>
-          <w:lang w:val="en-GB"/>
-        </w:rPr>
-      </w:pPr>
-      <w:r>
-        <w:rPr>
-          <w:lang w:val="en-GB"/>
-        </w:rPr>
-        <w:t>The models will be based on a zero one inflated beta distribution.</w:t>
-      </w:r>
-    </w:p>
-    <w:p>
-      <w:pPr>
-        <w:spacing w:line="240" w:lineRule="auto"/>
-        <w:rPr>
-          <w:lang w:val="en-GB"/>
-        </w:rPr>
-      </w:pPr>
-      <w:r>
-        <w:rPr>
-          <w:lang w:val="en-GB"/>
-        </w:rPr>
-        <w:t xml:space="preserve">I will run the model first with both random intercepts and slopes but if no model convergence can be achieved, I will run them with only random intercept. </w:t>
-      </w:r>
-    </w:p>
-    <w:p>
-      <w:pPr>
-        <w:spacing w:line="240" w:lineRule="auto"/>
-        <w:rPr>
-          <w:lang w:val="en-GB"/>
-        </w:rPr>
-      </w:pPr>
-      <w:r>
-        <w:rPr>
-          <w:lang w:val="en-GB"/>
-        </w:rPr>
-        <w:t>I will initially run models with one chain of 100 000 iterations with a warmup of 10 000 iterations and will increase these metrics if convergence is not achieved. I will assess convergence visually by examining the trace plots.</w:t>
-      </w:r>
-    </w:p>
-    <w:p>
-      <w:pPr>
-        <w:rPr>
-          <w:b/>
-          <w:bCs/>
-          <w:lang w:val="en-GB"/>
-        </w:rPr>
-      </w:pPr>
-    </w:p>
-    <w:p>
-      <w:pPr>
-        <w:rPr>
-          <w:b/>
-          <w:bCs/>
-          <w:lang w:val="en-GB"/>
-        </w:rPr>
-      </w:pPr>
-      <w:r>
-        <w:rPr>
-          <w:b/>
-          <w:bCs/>
-          <w:lang w:val="en-GB"/>
-        </w:rPr>
-        <w:t>Alternatives to measuring variables</w:t>
-      </w:r>
-    </w:p>
-    <w:p>
-      <w:pPr>
-        <w:rPr>
-          <w:lang w:val="en-GB"/>
-        </w:rPr>
-      </w:pPr>
-      <w:r>
-        <w:rPr>
-          <w:lang w:val="en-GB"/>
-        </w:rPr>
-        <w:t>Statistical significance of results explanation</w:t>
-      </w:r>
-    </w:p>
-    <w:p>
-      <w:pPr>
-        <w:rPr>
-          <w:b/>
-          <w:bCs/>
-          <w:lang w:val="en-GB"/>
-        </w:rPr>
-      </w:pPr>
-      <w:r>
-        <w:rPr>
-          <w:b/>
-          <w:bCs/>
-          <w:lang w:val="en-GB"/>
-        </w:rPr>
-        <w:t>Sensitivity analysis</w:t>
-      </w:r>
-    </w:p>
-    <w:p>
-      <w:pPr>
-        <w:rPr>
-          <w:lang w:val="en-GB"/>
-        </w:rPr>
-      </w:pPr>
+        <w:br/>
+      </w:r>
+      <w:r>
+        <w:rPr>
+          <w:lang w:val="en-GB"/>
+        </w:rPr>
+        <w:t>Different scales extraction</w:t>
+      </w:r>
+      <w:r>
+        <w:rPr>
+          <w:lang w:val="en-GB"/>
+        </w:rPr>
+        <w:br/>
+      </w:r>
+      <w:r>
+        <w:rPr>
+          <w:lang w:val="en-GB"/>
+        </w:rPr>
+        <w:t>Better temporally matched data</w:t>
+      </w:r>
+    </w:p>
+    <w:p>
+      <w:pPr>
+        <w:rPr>
+          <w:lang w:val="en-GB"/>
+        </w:rPr>
+      </w:pPr>
+      <w:r>
+        <w:rPr>
+          <w:color w:val="FF0000"/>
+          <w:lang w:val="en-GB"/>
+        </w:rPr>
+        <w:t>Full R script in appendix, preregistration</w:t>
+      </w:r>
     </w:p>
     <w:p>
       <w:pPr>
@@ -4036,14 +5220,14 @@
           <w:lang w:val="en-GB"/>
         </w:rPr>
       </w:pPr>
-      <w:bookmarkStart w:id="9" w:name="_Toc36478052"/>
+      <w:bookmarkStart w:id="13" w:name="_Toc38271868"/>
       <w:r>
         <w:rPr>
           <w:lang w:val="en-GB"/>
         </w:rPr>
         <w:t>Results</w:t>
       </w:r>
-      <w:bookmarkEnd w:id="9"/>
+      <w:bookmarkEnd w:id="13"/>
     </w:p>
     <w:p>
       <w:pPr>
@@ -4122,7 +5306,6 @@
           <w:color w:val="000000"/>
           <w:lang w:val="en-GB"/>
         </w:rPr>
-        <w:lastRenderedPageBreak/>
         <w:t>Statistical results when reported in the text, tables or figure captions must include the test used (ANOVA, Linear model, Linear mixed effects model, GLM, etc.), sample size (N) or degrees of freedom, effect size and error (e.g., slope and error around the slope), test statistic (t-value, F statistic, etc.), model fit (R</w:t>
       </w:r>
       <w:r>
@@ -4292,6 +5475,7 @@
           <w:color w:val="000000"/>
           <w:lang w:val="en-GB"/>
         </w:rPr>
+        <w:lastRenderedPageBreak/>
         <w:t>Questions:</w:t>
       </w:r>
     </w:p>
@@ -4614,6 +5798,71 @@
                 <pic:pic xmlns:pic="http://schemas.openxmlformats.org/drawingml/2006/picture">
                   <pic:nvPicPr>
                     <pic:cNvPr id="0" name="Picture 2"/>
+                    <pic:cNvPicPr>
+                      <a:picLocks noChangeAspect="1" noChangeArrowheads="1"/>
+                    </pic:cNvPicPr>
+                  </pic:nvPicPr>
+                  <pic:blipFill>
+                    <a:blip r:embed="rId9" cstate="print">
+                      <a:extLst>
+                        <a:ext uri="{28A0092B-C50C-407E-A947-70E740481C1C}">
+                          <a14:useLocalDpi xmlns:a14="http://schemas.microsoft.com/office/drawing/2010/main" val="0"/>
+                        </a:ext>
+                      </a:extLst>
+                    </a:blip>
+                    <a:srcRect/>
+                    <a:stretch>
+                      <a:fillRect/>
+                    </a:stretch>
+                  </pic:blipFill>
+                  <pic:spPr bwMode="auto">
+                    <a:xfrm>
+                      <a:off x="0" y="0"/>
+                      <a:ext cx="5731510" cy="3582035"/>
+                    </a:xfrm>
+                    <a:prstGeom prst="rect">
+                      <a:avLst/>
+                    </a:prstGeom>
+                    <a:noFill/>
+                    <a:ln>
+                      <a:noFill/>
+                    </a:ln>
+                  </pic:spPr>
+                </pic:pic>
+              </a:graphicData>
+            </a:graphic>
+          </wp:inline>
+        </w:drawing>
+      </w:r>
+    </w:p>
+    <w:p>
+      <w:pPr>
+        <w:autoSpaceDE w:val="0"/>
+        <w:autoSpaceDN w:val="0"/>
+        <w:adjustRightInd w:val="0"/>
+        <w:spacing w:after="0" w:line="240" w:lineRule="auto"/>
+        <w:rPr>
+          <w:lang w:val="en-GB"/>
+        </w:rPr>
+      </w:pPr>
+      <w:r>
+        <w:rPr>
+          <w:noProof/>
+        </w:rPr>
+        <w:lastRenderedPageBreak/>
+        <w:drawing>
+          <wp:inline distT="0" distB="0" distL="0" distR="0" wp14:anchorId="44AA08EC" wp14:editId="1E00011B">
+            <wp:extent cx="5731510" cy="3582035"/>
+            <wp:effectExtent l="0" t="0" r="2540" b="0"/>
+            <wp:docPr id="2" name="Picture 2"/>
+            <wp:cNvGraphicFramePr>
+              <a:graphicFrameLocks xmlns:a="http://schemas.openxmlformats.org/drawingml/2006/main" noChangeAspect="1"/>
+            </wp:cNvGraphicFramePr>
+            <a:graphic xmlns:a="http://schemas.openxmlformats.org/drawingml/2006/main">
+              <a:graphicData uri="http://schemas.openxmlformats.org/drawingml/2006/picture">
+                <pic:pic xmlns:pic="http://schemas.openxmlformats.org/drawingml/2006/picture">
+                  <pic:nvPicPr>
+                    <pic:cNvPr id="0" name="Picture 1"/>
                     <pic:cNvPicPr>
                       <a:picLocks noChangeAspect="1" noChangeArrowheads="1"/>
                     </pic:cNvPicPr>
@@ -4676,7 +5925,6 @@
         <w:rPr>
           <w:lang w:val="en-GB"/>
         </w:rPr>
-        <w:lastRenderedPageBreak/>
         <w:t xml:space="preserve">Figure 2. Jaccard turnover has increased </w:t>
       </w:r>
       <w:r>
@@ -4847,6 +6095,7 @@
         <w:rPr>
           <w:noProof/>
         </w:rPr>
+        <w:lastRenderedPageBreak/>
         <w:drawing>
           <wp:inline distT="0" distB="0" distL="0" distR="0" wp14:anchorId="559641BE" wp14:editId="621B381D">
             <wp:extent cx="5716905" cy="3959860"/>
@@ -5405,7 +6654,7 @@
           <w:lang w:val="en-GB"/>
         </w:rPr>
       </w:pPr>
-      <w:bookmarkStart w:id="10" w:name="_Toc36478053"/>
+      <w:bookmarkStart w:id="14" w:name="_Toc38271869"/>
       <w:r>
         <w:rPr>
           <w:lang w:val="en-GB"/>
@@ -5413,7 +6662,7 @@
         <w:lastRenderedPageBreak/>
         <w:t>Discussion</w:t>
       </w:r>
-      <w:bookmarkEnd w:id="10"/>
+      <w:bookmarkEnd w:id="14"/>
     </w:p>
     <w:p>
       <w:pPr>
@@ -6123,6 +7372,7 @@
           <w:lang w:val="en-GB"/>
         </w:rPr>
       </w:pPr>
+      <w:bookmarkStart w:id="15" w:name="_Toc38271870"/>
       <w:r>
         <w:rPr>
           <w:rFonts w:ascii="Open Sans" w:hAnsi="Open Sans" w:cs="Open Sans"/>
@@ -6136,6 +7386,7 @@
         <w:lastRenderedPageBreak/>
         <w:t>2.5 Alien species potential</w:t>
       </w:r>
+      <w:bookmarkEnd w:id="15"/>
     </w:p>
     <w:p>
       <w:pPr>
@@ -6512,6 +7763,7 @@
           <w:lang w:val="en-GB"/>
         </w:rPr>
       </w:pPr>
+      <w:bookmarkStart w:id="16" w:name="_Toc38271871"/>
       <w:r>
         <w:rPr>
           <w:rFonts w:ascii="Open Sans" w:hAnsi="Open Sans" w:cs="Open Sans"/>
@@ -6524,6 +7776,7 @@
         </w:rPr>
         <w:t>2.6 Human population</w:t>
       </w:r>
+      <w:bookmarkEnd w:id="16"/>
     </w:p>
     <w:p>
       <w:pPr>
@@ -8144,14 +9397,14 @@
           <w:lang w:val="en-GB"/>
         </w:rPr>
       </w:pPr>
-      <w:bookmarkStart w:id="11" w:name="_Toc36478054"/>
+      <w:bookmarkStart w:id="17" w:name="_Toc38271872"/>
       <w:r>
         <w:rPr>
           <w:lang w:val="en-GB"/>
         </w:rPr>
         <w:t>Conclusions</w:t>
       </w:r>
-      <w:bookmarkEnd w:id="11"/>
+      <w:bookmarkEnd w:id="17"/>
     </w:p>
     <w:p>
       <w:pPr>
@@ -8182,14 +9435,14 @@
           <w:lang w:val="en-GB"/>
         </w:rPr>
       </w:pPr>
-      <w:bookmarkStart w:id="12" w:name="_Toc36478055"/>
+      <w:bookmarkStart w:id="18" w:name="_Toc38271873"/>
       <w:r>
         <w:rPr>
           <w:lang w:val="en-GB"/>
         </w:rPr>
         <w:t>References</w:t>
       </w:r>
-      <w:bookmarkEnd w:id="12"/>
+      <w:bookmarkEnd w:id="18"/>
     </w:p>
     <w:p>
       <w:pPr>
@@ -8205,14 +9458,14 @@
           <w:lang w:val="en-GB"/>
         </w:rPr>
       </w:pPr>
-      <w:bookmarkStart w:id="13" w:name="_Toc36478056"/>
+      <w:bookmarkStart w:id="19" w:name="_Toc38271874"/>
       <w:r>
         <w:rPr>
           <w:lang w:val="en-GB"/>
         </w:rPr>
         <w:t>Appendices</w:t>
       </w:r>
-      <w:bookmarkEnd w:id="13"/>
+      <w:bookmarkEnd w:id="19"/>
     </w:p>
     <w:sectPr>
       <w:headerReference w:type="default" r:id="rId36"/>
@@ -8932,7 +10185,7 @@
   <w:abstractNum w:abstractNumId="5" w15:restartNumberingAfterBreak="0">
     <w:nsid w:val="3AF33353"/>
     <w:multiLevelType w:val="hybridMultilevel"/>
-    <w:tmpl w:val="7A9C3C68"/>
+    <w:tmpl w:val="1C38FE8A"/>
     <w:lvl w:ilvl="0" w:tplc="08090001">
       <w:start w:val="1"/>
       <w:numFmt w:val="bullet"/>
@@ -8942,7 +10195,7 @@
         <w:ind w:left="720" w:hanging="360"/>
       </w:pPr>
       <w:rPr>
-        <w:rFonts w:ascii="Symbol" w:hAnsi="Symbol" w:hint="default"/>
+        <w:rFonts w:ascii="Symbol" w:hAnsi="Symbol" w:cs="Symbol" w:hint="default"/>
       </w:rPr>
     </w:lvl>
     <w:lvl w:ilvl="1" w:tplc="08090003">
@@ -10838,6 +12091,19 @@
       <w:lang w:val="es-ES"/>
     </w:rPr>
   </w:style>
+  <w:style w:type="paragraph" w:styleId="TOC3">
+    <w:name w:val="toc 3"/>
+    <w:basedOn w:val="Normal"/>
+    <w:next w:val="Normal"/>
+    <w:autoRedefine/>
+    <w:uiPriority w:val="39"/>
+    <w:unhideWhenUsed/>
+    <w:rsid w:val="00273112"/>
+    <w:pPr>
+      <w:spacing w:after="100"/>
+      <w:ind w:left="440"/>
+    </w:pPr>
+  </w:style>
 </w:styles>
 </file>
 
@@ -11107,7 +12373,7 @@
 </file>
 
 <file path=customXml/itemProps1.xml><?xml version="1.0" encoding="utf-8"?>
-<ds:datastoreItem xmlns:ds="http://schemas.openxmlformats.org/officeDocument/2006/customXml" ds:itemID="{02E40ED3-DC30-4589-BC8F-216E3DBA474D}">
+<ds:datastoreItem xmlns:ds="http://schemas.openxmlformats.org/officeDocument/2006/customXml" ds:itemID="{78AD6414-0178-4445-B5E1-7E5D0C51755E}">
   <ds:schemaRefs>
     <ds:schemaRef ds:uri="http://schemas.openxmlformats.org/officeDocument/2006/bibliography"/>
   </ds:schemaRefs>

</xml_diff>

<commit_message>
Dani updated figure captions
</commit_message>
<xml_diff>
--- a/documents/Dani_Gargya_draft_dissertation_Mar20.docx
+++ b/documents/Dani_Gargya_draft_dissertation_Mar20.docx
@@ -780,27 +780,7 @@
           <w:szCs w:val="24"/>
           <w:lang w:val="en-GB"/>
         </w:rPr>
-        <w:t xml:space="preserve">complexity of real-world biodiversity change and challenge the assumption that current conservation focus on protecting wilderness areas might not be </w:t>
-      </w:r>
-      <w:proofErr w:type="gramStart"/>
-      <w:r>
-        <w:rPr>
-          <w:rFonts w:asciiTheme="minorHAnsi" w:hAnsiTheme="minorHAnsi" w:cstheme="minorHAnsi"/>
-          <w:sz w:val="24"/>
-          <w:szCs w:val="24"/>
-          <w:lang w:val="en-GB"/>
-        </w:rPr>
-        <w:t>sufficient</w:t>
-      </w:r>
-      <w:proofErr w:type="gramEnd"/>
-      <w:r>
-        <w:rPr>
-          <w:rFonts w:asciiTheme="minorHAnsi" w:hAnsiTheme="minorHAnsi" w:cstheme="minorHAnsi"/>
-          <w:sz w:val="24"/>
-          <w:szCs w:val="24"/>
-          <w:lang w:val="en-GB"/>
-        </w:rPr>
-        <w:t xml:space="preserve"> to achieve biodiversity </w:t>
+        <w:t xml:space="preserve">complexity of real-world biodiversity change and challenge the assumption that current conservation focus on protecting wilderness areas might not be sufficient to achieve biodiversity </w:t>
       </w:r>
       <w:r>
         <w:rPr>
@@ -2982,27 +2962,7 @@
           <w:szCs w:val="24"/>
           <w:lang w:val="en-GB"/>
         </w:rPr>
-        <w:t xml:space="preserve">my supervisors, Dr Isla Myers-Smith and Gergana </w:t>
-      </w:r>
-      <w:proofErr w:type="spellStart"/>
-      <w:r>
-        <w:rPr>
-          <w:rFonts w:asciiTheme="minorHAnsi" w:hAnsiTheme="minorHAnsi" w:cstheme="minorHAnsi"/>
-          <w:sz w:val="24"/>
-          <w:szCs w:val="24"/>
-          <w:lang w:val="en-GB"/>
-        </w:rPr>
-        <w:t>Daskalova</w:t>
-      </w:r>
-      <w:proofErr w:type="spellEnd"/>
-      <w:r>
-        <w:rPr>
-          <w:rFonts w:asciiTheme="minorHAnsi" w:hAnsiTheme="minorHAnsi" w:cstheme="minorHAnsi"/>
-          <w:sz w:val="24"/>
-          <w:szCs w:val="24"/>
-          <w:lang w:val="en-GB"/>
-        </w:rPr>
-        <w:t xml:space="preserve"> for their constant support, shared knowledge and encouragement throughout the process of this dissertation</w:t>
+        <w:t>my supervisors, Dr Isla Myers-Smith and Gergana Daskalova for their constant support, shared knowledge and encouragement throughout the process of this dissertation</w:t>
       </w:r>
       <w:r>
         <w:rPr>
@@ -4764,27 +4724,7 @@
           <w:szCs w:val="24"/>
           <w:lang w:val="en-GB"/>
         </w:rPr>
-        <w:t xml:space="preserve"> (</w:t>
-      </w:r>
-      <w:proofErr w:type="spellStart"/>
-      <w:r>
-        <w:rPr>
-          <w:rFonts w:asciiTheme="minorHAnsi" w:hAnsiTheme="minorHAnsi" w:cstheme="minorHAnsi"/>
-          <w:sz w:val="24"/>
-          <w:szCs w:val="24"/>
-          <w:lang w:val="en-GB"/>
-        </w:rPr>
-        <w:t>Dornelas</w:t>
-      </w:r>
-      <w:proofErr w:type="spellEnd"/>
-      <w:r>
-        <w:rPr>
-          <w:rFonts w:asciiTheme="minorHAnsi" w:hAnsiTheme="minorHAnsi" w:cstheme="minorHAnsi"/>
-          <w:sz w:val="24"/>
-          <w:szCs w:val="24"/>
-          <w:lang w:val="en-GB"/>
-        </w:rPr>
-        <w:t xml:space="preserve">). </w:t>
+        <w:t xml:space="preserve"> (Dornelas). </w:t>
       </w:r>
       <w:r>
         <w:rPr>
@@ -4838,47 +4778,7 @@
           <w:szCs w:val="24"/>
           <w:lang w:val="en-GB"/>
         </w:rPr>
-        <w:t>part of natural community persistence processes to some extent, current levels exceed baseline trends of existing ecological models (</w:t>
-      </w:r>
-      <w:proofErr w:type="spellStart"/>
-      <w:r>
-        <w:rPr>
-          <w:rFonts w:asciiTheme="minorHAnsi" w:hAnsiTheme="minorHAnsi" w:cstheme="minorHAnsi"/>
-          <w:sz w:val="24"/>
-          <w:szCs w:val="24"/>
-          <w:lang w:val="en-GB"/>
-        </w:rPr>
-        <w:t>Dornelas</w:t>
-      </w:r>
-      <w:proofErr w:type="spellEnd"/>
-      <w:r>
-        <w:rPr>
-          <w:rFonts w:asciiTheme="minorHAnsi" w:hAnsiTheme="minorHAnsi" w:cstheme="minorHAnsi"/>
-          <w:sz w:val="24"/>
-          <w:szCs w:val="24"/>
-          <w:lang w:val="en-GB"/>
-        </w:rPr>
-        <w:t xml:space="preserve">, </w:t>
-      </w:r>
-      <w:proofErr w:type="spellStart"/>
-      <w:r>
-        <w:rPr>
-          <w:rFonts w:asciiTheme="minorHAnsi" w:hAnsiTheme="minorHAnsi" w:cstheme="minorHAnsi"/>
-          <w:sz w:val="24"/>
-          <w:szCs w:val="24"/>
-          <w:lang w:val="en-GB"/>
-        </w:rPr>
-        <w:t>Magurran</w:t>
-      </w:r>
-      <w:proofErr w:type="spellEnd"/>
-      <w:r>
-        <w:rPr>
-          <w:rFonts w:asciiTheme="minorHAnsi" w:hAnsiTheme="minorHAnsi" w:cstheme="minorHAnsi"/>
-          <w:sz w:val="24"/>
-          <w:szCs w:val="24"/>
-          <w:lang w:val="en-GB"/>
-        </w:rPr>
-        <w:t xml:space="preserve"> 18</w:t>
+        <w:t>part of natural community persistence processes to some extent, current levels exceed baseline trends of existing ecological models (Dornelas, Magurran 18</w:t>
       </w:r>
       <w:r>
         <w:rPr>
@@ -5883,27 +5783,7 @@
           <w:szCs w:val="24"/>
           <w:lang w:val="en-GB"/>
         </w:rPr>
-        <w:t xml:space="preserve">To implement effective conservation measures it is not </w:t>
-      </w:r>
-      <w:proofErr w:type="gramStart"/>
-      <w:r>
-        <w:rPr>
-          <w:rFonts w:asciiTheme="minorHAnsi" w:hAnsiTheme="minorHAnsi" w:cstheme="minorHAnsi"/>
-          <w:sz w:val="24"/>
-          <w:szCs w:val="24"/>
-          <w:lang w:val="en-GB"/>
-        </w:rPr>
-        <w:t>sufficient</w:t>
-      </w:r>
-      <w:proofErr w:type="gramEnd"/>
-      <w:r>
-        <w:rPr>
-          <w:rFonts w:asciiTheme="minorHAnsi" w:hAnsiTheme="minorHAnsi" w:cstheme="minorHAnsi"/>
-          <w:sz w:val="24"/>
-          <w:szCs w:val="24"/>
-          <w:lang w:val="en-GB"/>
-        </w:rPr>
-        <w:t xml:space="preserve"> to look at one driver in isolation, but we seek to </w:t>
+        <w:t xml:space="preserve">To implement effective conservation measures it is not sufficient to look at one driver in isolation, but we seek to </w:t>
       </w:r>
       <w:r>
         <w:rPr>
@@ -6001,7 +5881,6 @@
         </w:rPr>
         <w:t xml:space="preserve">, </w:t>
       </w:r>
-      <w:proofErr w:type="gramStart"/>
       <w:r>
         <w:rPr>
           <w:rFonts w:asciiTheme="minorHAnsi" w:hAnsiTheme="minorHAnsi" w:cstheme="minorHAnsi"/>
@@ -6010,18 +5889,7 @@
           <w:szCs w:val="24"/>
           <w:lang w:val="en-GB"/>
         </w:rPr>
-        <w:t>can be seen as</w:t>
-      </w:r>
-      <w:proofErr w:type="gramEnd"/>
-      <w:r>
-        <w:rPr>
-          <w:rFonts w:asciiTheme="minorHAnsi" w:hAnsiTheme="minorHAnsi" w:cstheme="minorHAnsi"/>
-          <w:color w:val="201F1E"/>
-          <w:sz w:val="24"/>
-          <w:szCs w:val="24"/>
-          <w:lang w:val="en-GB"/>
-        </w:rPr>
-        <w:t xml:space="preserve"> a proxy for multiple human influences. </w:t>
+        <w:t xml:space="preserve">can be seen as a proxy for multiple human influences. </w:t>
       </w:r>
       <w:r>
         <w:rPr>
@@ -7968,25 +7836,14 @@
         </w:rPr>
         <w:t xml:space="preserve">figure inspired by </w:t>
       </w:r>
-      <w:proofErr w:type="spellStart"/>
-      <w:r>
-        <w:rPr>
-          <w:rFonts w:asciiTheme="minorHAnsi" w:hAnsiTheme="minorHAnsi" w:cstheme="minorHAnsi"/>
-          <w:sz w:val="24"/>
-          <w:szCs w:val="24"/>
-          <w:lang w:val="en-GB"/>
-        </w:rPr>
-        <w:t>Daskalova</w:t>
-      </w:r>
-      <w:proofErr w:type="spellEnd"/>
-      <w:r>
-        <w:rPr>
-          <w:rFonts w:asciiTheme="minorHAnsi" w:hAnsiTheme="minorHAnsi" w:cstheme="minorHAnsi"/>
-          <w:sz w:val="24"/>
-          <w:szCs w:val="24"/>
-          <w:lang w:val="en-GB"/>
-        </w:rPr>
-        <w:t>, 2019)</w:t>
+      <w:r>
+        <w:rPr>
+          <w:rFonts w:asciiTheme="minorHAnsi" w:hAnsiTheme="minorHAnsi" w:cstheme="minorHAnsi"/>
+          <w:sz w:val="24"/>
+          <w:szCs w:val="24"/>
+          <w:lang w:val="en-GB"/>
+        </w:rPr>
+        <w:t>Daskalova, 2019)</w:t>
       </w:r>
       <w:r>
         <w:rPr>
@@ -8213,7 +8070,6 @@
           <w:lang w:val="en-GB"/>
         </w:rPr>
       </w:pPr>
-      <w:proofErr w:type="spellStart"/>
       <w:r>
         <w:rPr>
           <w:rFonts w:asciiTheme="minorHAnsi" w:hAnsiTheme="minorHAnsi" w:cstheme="minorHAnsi"/>
@@ -8225,21 +8081,327 @@
           <w:szCs w:val="24"/>
           <w:lang w:val="en-GB"/>
         </w:rPr>
-        <w:t>BioTIME</w:t>
-      </w:r>
-      <w:proofErr w:type="spellEnd"/>
-      <w:r>
-        <w:rPr>
-          <w:rFonts w:asciiTheme="minorHAnsi" w:hAnsiTheme="minorHAnsi" w:cstheme="minorHAnsi"/>
-          <w:b/>
-          <w:bCs/>
+        <w:t>BioTIME Database – biodiversity time series data</w:t>
+      </w:r>
+    </w:p>
+    <w:p>
+      <w:pPr>
+        <w:spacing w:line="276" w:lineRule="auto"/>
+        <w:rPr>
+          <w:rFonts w:asciiTheme="minorHAnsi" w:hAnsiTheme="minorHAnsi" w:cstheme="minorHAnsi"/>
+          <w:sz w:val="24"/>
+          <w:szCs w:val="24"/>
+          <w:lang w:val="en-GB"/>
+        </w:rPr>
+      </w:pPr>
+      <w:r>
+        <w:rPr>
+          <w:rFonts w:asciiTheme="minorHAnsi" w:hAnsiTheme="minorHAnsi" w:cstheme="minorHAnsi"/>
+          <w:sz w:val="24"/>
+          <w:szCs w:val="24"/>
+          <w:lang w:val="en-GB"/>
+        </w:rPr>
+        <w:t>I analysed 5787 time series from 181 different studies from</w:t>
+      </w:r>
+      <w:r>
+        <w:rPr>
+          <w:rFonts w:asciiTheme="minorHAnsi" w:hAnsiTheme="minorHAnsi" w:cstheme="minorHAnsi"/>
+          <w:sz w:val="24"/>
+          <w:szCs w:val="24"/>
+          <w:lang w:val="en-GB"/>
+        </w:rPr>
+        <w:t xml:space="preserve"> </w:t>
+      </w:r>
+      <w:r>
+        <w:rPr>
+          <w:rFonts w:asciiTheme="minorHAnsi" w:hAnsiTheme="minorHAnsi" w:cstheme="minorHAnsi"/>
+          <w:sz w:val="24"/>
+          <w:szCs w:val="24"/>
+          <w:lang w:val="en-GB"/>
+        </w:rPr>
+        <w:t>1023 unique</w:t>
+      </w:r>
+      <w:r>
+        <w:rPr>
+          <w:rFonts w:asciiTheme="minorHAnsi" w:hAnsiTheme="minorHAnsi" w:cstheme="minorHAnsi"/>
+          <w:sz w:val="24"/>
+          <w:szCs w:val="24"/>
+          <w:lang w:val="en-GB"/>
+        </w:rPr>
+        <w:t xml:space="preserve"> terrestrial locations around the world, </w:t>
+      </w:r>
+      <w:r>
+        <w:rPr>
+          <w:rFonts w:asciiTheme="minorHAnsi" w:hAnsiTheme="minorHAnsi" w:cstheme="minorHAnsi"/>
+          <w:sz w:val="24"/>
+          <w:szCs w:val="24"/>
+          <w:lang w:val="en-GB"/>
+        </w:rPr>
+        <w:t>covering a range of taxa, including birds, mammals, invertebrates and plants</w:t>
+      </w:r>
+      <w:r>
+        <w:rPr>
+          <w:rFonts w:asciiTheme="minorHAnsi" w:hAnsiTheme="minorHAnsi" w:cstheme="minorHAnsi"/>
+          <w:sz w:val="24"/>
+          <w:szCs w:val="24"/>
+          <w:lang w:val="en-GB"/>
+        </w:rPr>
+        <w:t xml:space="preserve"> </w:t>
+      </w:r>
+      <w:r>
+        <w:rPr>
+          <w:rFonts w:asciiTheme="minorHAnsi" w:hAnsiTheme="minorHAnsi" w:cstheme="minorHAnsi"/>
+          <w:sz w:val="24"/>
+          <w:szCs w:val="24"/>
+          <w:lang w:val="en-GB"/>
+        </w:rPr>
+        <w:fldChar w:fldCharType="begin"/>
+      </w:r>
+      <w:r>
+        <w:rPr>
+          <w:rFonts w:asciiTheme="minorHAnsi" w:hAnsiTheme="minorHAnsi" w:cstheme="minorHAnsi"/>
+          <w:sz w:val="24"/>
+          <w:szCs w:val="24"/>
+          <w:lang w:val="en-GB"/>
+        </w:rPr>
+        <w:instrText xml:space="preserve"> ADDIN ZOTERO_ITEM CSL_CITATION {"citationID":"w41kSJh1","properties":{"formattedCitation":"(Dornelas {\\i{}et al.}, 2018)","plainCitation":"(Dornelas et al., 2018)","noteIndex":0},"citationItems":[{"id":"wHGJZ92d/LLh6AK3J","uris":["http://zotero.org/users/6175602/items/QRV9A4W3"],"uri":["http://zotero.org/users/6175602/items/QRV9A4W3"],"itemData":{"id":95,"type":"article-journal","abstract":"Motivation The BioTIME database contains raw data on species identities and abundances in ecological assemblages through time. These data enable users to calculate temporal trends in biodiversity within and amongst assemblages using a broad range of metrics. BioTIME is being developed as a community-led open-source database of biodiversity time series. Our goal is to accelerate and facilitate quantitative analysis of temporal patterns of biodiversity in the Anthropocene. Main types of variables included The database contains 8,777,413 species abundance records, from assemblages consistently sampled for a minimum of 2 years, which need not necessarily be consecutive. In addition, the database contains metadata relating to sampling methodology and contextual information about each record. Spatial location and grain BioTIME is a global database of 547,161 unique sampling locations spanning the marine, freshwater and terrestrial realms. Grain size varies across datasets from 0.0000000158 km2 (158 cm2) to 100 km2 (1,000,000,000,000 cm2). Time period and grain BioTIME records span from 1874 to 2016. The minimal temporal grain across all datasets in BioTIME is a year. Major taxa and level of measurement BioTIME includes data from 44,440 species across the plant and animal kingdoms, ranging from plants, plankton and terrestrial invertebrates to small and large vertebrates. Software format .csv and .SQL.","container-title":"Global Ecology and Biogeography","DOI":"10.1111/geb.12729","ISSN":"1466-8238","issue":"7","language":"en","page":"760-786","source":"Wiley Online Library","title":"BioTIME: A database of biodiversity time series for the Anthropocene","title-short":"BioTIME","volume":"27","author":[{"family":"Dornelas","given":"Maria"},{"family":"Antão","given":"Laura H."},{"family":"Moyes","given":"Faye"},{"family":"Bates","given":"Amanda E."},{"family":"Magurran","given":"Anne E."},{"family":"Adam","given":"Dušan"},{"family":"Akhmetzhanova","given":"Asem A."},{"family":"Appeltans","given":"Ward"},{"family":"Arcos","given":"José Manuel"},{"family":"Arnold","given":"Haley"},{"family":"Ayyappan","given":"Narayanan"},{"family":"Badihi","given":"Gal"},{"family":"Baird","given":"Andrew H."},{"family":"Barbosa","given":"Miguel"},{"family":"Barreto","given":"Tiago Egydio"},{"family":"Bässler","given":"Claus"},{"family":"Bellgrove","given":"Alecia"},{"family":"Belmaker","given":"Jonathan"},{"family":"Benedetti‐Cecchi","given":"Lisandro"},{"family":"Bett","given":"Brian J."},{"family":"Bjorkman","given":"Anne D."},{"family":"Błażewicz","given":"Magdalena"},{"family":"Blowes","given":"Shane A."},{"family":"Bloch","given":"Christopher P."},{"family":"Bonebrake","given":"Timothy C."},{"family":"Boyd","given":"Susan"},{"family":"Bradford","given":"Matt"},{"family":"Brooks","given":"Andrew J."},{"family":"Brown","given":"James H."},{"family":"Bruelheide","given":"Helge"},{"family":"Budy","given":"Phaedra"},{"family":"Carvalho","given":"Fernando"},{"family":"Castañeda‐Moya","given":"Edward"},{"family":"Chen","given":"Chaolun Allen"},{"family":"Chamblee","given":"John F."},{"family":"Chase","given":"Tory J."},{"family":"Collier","given":"Laura Siegwart"},{"family":"Collinge","given":"Sharon K."},{"family":"Condit","given":"Richard"},{"family":"Cooper","given":"Elisabeth J."},{"family":"Cornelissen","given":"J. Hans C."},{"family":"Cotano","given":"Unai"},{"family":"Crow","given":"Shannan Kyle"},{"family":"Damasceno","given":"Gabriella"},{"family":"Davies","given":"Claire H."},{"family":"Davis","given":"Robert A."},{"family":"Day","given":"Frank P."},{"family":"Degraer","given":"Steven"},{"family":"Doherty","given":"Tim S."},{"family":"Dunn","given":"Timothy E."},{"family":"Durigan","given":"Giselda"},{"family":"Duffy","given":"J. Emmett"},{"family":"Edelist","given":"Dor"},{"family":"Edgar","given":"Graham J."},{"family":"Elahi","given":"Robin"},{"family":"Elmendorf","given":"Sarah C."},{"family":"Enemar","given":"Anders"},{"family":"Ernest","given":"S. K. Morgan"},{"family":"Escribano","given":"Rubén"},{"family":"Estiarte","given":"Marc"},{"family":"Evans","given":"Brian S."},{"family":"Fan","given":"Tung-Yung"},{"family":"Farah","given":"Fabiano Turini"},{"family":"Fernandes","given":"Luiz Loureiro"},{"family":"Farneda","given":"Fábio Z."},{"family":"Fidelis","given":"Alessandra"},{"family":"Fitt","given":"Robert"},{"family":"Fosaa","given":"Anna Maria"},{"family":"Franco","given":"Geraldo Antonio Daher Correa"},{"family":"Frank","given":"Grace E."},{"family":"Fraser","given":"William R."},{"family":"García","given":"Hernando"},{"family":"Gatti","given":"Roberto Cazzolla"},{"family":"Givan","given":"Or"},{"family":"Gorgone‐Barbosa","given":"Elizabeth"},{"family":"Gould","given":"William A."},{"family":"Gries","given":"Corinna"},{"family":"Grossman","given":"Gary D."},{"family":"Gutierréz","given":"Julio R."},{"family":"Hale","given":"Stephen"},{"family":"Harmon","given":"Mark E."},{"family":"Harte","given":"John"},{"family":"Haskins","given":"Gary"},{"family":"Henshaw","given":"Donald L."},{"family":"Hermanutz","given":"Luise"},{"family":"Hidalgo","given":"Pamela"},{"family":"Higuchi","given":"Pedro"},{"family":"Hoey","given":"Andrew"},{"family":"Hoey","given":"Gert Van"},{"family":"Hofgaard","given":"Annika"},{"family":"Holeck","given":"Kristen"},{"family":"Hollister","given":"Robert D."},{"family":"Holmes","given":"Richard"},{"family":"Hoogenboom","given":"Mia"},{"family":"Hsieh","given":"Chih-hao"},{"family":"Hubbell","given":"Stephen P."},{"family":"Huettmann","given":"Falk"},{"family":"Huffard","given":"Christine L."},{"family":"Hurlbert","given":"Allen H."},{"family":"Ivanauskas","given":"Natália Macedo"},{"family":"Janík","given":"David"},{"family":"Jandt","given":"Ute"},{"family":"Jażdżewska","given":"Anna"},{"family":"Johannessen","given":"Tore"},{"family":"Johnstone","given":"Jill"},{"family":"Jones","given":"Julia"},{"family":"Jones","given":"Faith A. M."},{"family":"Kang","given":"Jungwon"},{"family":"Kartawijaya","given":"Tasrif"},{"family":"Keeley","given":"Erin C."},{"family":"Kelt","given":"Douglas A."},{"family":"Kinnear","given":"Rebecca"},{"family":"Klanderud","given":"Kari"},{"family":"Knutsen","given":"Halvor"},{"family":"Koenig","given":"Christopher C."},{"family":"Kortz","given":"Alessandra R."},{"family":"Král","given":"Kamil"},{"family":"Kuhnz","given":"Linda A."},{"family":"Kuo","given":"Chao-Yang"},{"family":"Kushner","given":"David J."},{"family":"Laguionie‐Marchais","given":"Claire"},{"family":"Lancaster","given":"Lesley T."},{"family":"Lee","given":"Cheol Min"},{"family":"Lefcheck","given":"Jonathan S."},{"family":"Lévesque","given":"Esther"},{"family":"Lightfoot","given":"David"},{"family":"Lloret","given":"Francisco"},{"family":"Lloyd","given":"John D."},{"family":"López‐Baucells","given":"Adrià"},{"family":"Louzao","given":"Maite"},{"family":"Madin","given":"Joshua S."},{"family":"Magnússon","given":"Borgþór"},{"family":"Malamud","given":"Shahar"},{"family":"Matthews","given":"Iain"},{"family":"McFarland","given":"Kent P."},{"family":"McGill","given":"Brian"},{"family":"McKnight","given":"Diane"},{"family":"McLarney","given":"William O."},{"family":"Meador","given":"Jason"},{"family":"Meserve","given":"Peter L."},{"family":"Metcalfe","given":"Daniel J."},{"family":"Meyer","given":"Christoph F. J."},{"family":"Michelsen","given":"Anders"},{"family":"Milchakova","given":"Nataliya"},{"family":"Moens","given":"Tom"},{"family":"Moland","given":"Even"},{"family":"Moore","given":"Jon"},{"family":"Moreira","given":"Carolina Mathias"},{"family":"Müller","given":"Jörg"},{"family":"Murphy","given":"Grace"},{"family":"Myers‐Smith","given":"Isla H."},{"family":"Myster","given":"Randall W."},{"family":"Naumov","given":"Andrew"},{"family":"Neat","given":"Francis"},{"family":"Nelson","given":"James A."},{"family":"Nelson","given":"Michael Paul"},{"family":"Newton","given":"Stephen F."},{"family":"Norden","given":"Natalia"},{"family":"Oliver","given":"Jeffrey C."},{"family":"Olsen","given":"Esben M."},{"family":"Onipchenko","given":"Vladimir G."},{"family":"Pabis","given":"Krzysztof"},{"family":"Pabst","given":"Robert J."},{"family":"Paquette","given":"Alain"},{"family":"Pardede","given":"Sinta"},{"family":"Paterson","given":"David M."},{"family":"Pélissier","given":"Raphaël"},{"family":"Peñuelas","given":"Josep"},{"family":"Pérez‐Matus","given":"Alejandro"},{"family":"Pizarro","given":"Oscar"},{"family":"Pomati","given":"Francesco"},{"family":"Post","given":"Eric"},{"family":"Prins","given":"Herbert H. T."},{"family":"Priscu","given":"John C."},{"family":"Provoost","given":"Pieter"},{"family":"Prudic","given":"Kathleen L."},{"family":"Pulliainen","given":"Erkki"},{"family":"Ramesh","given":"B. R."},{"family":"Ramos","given":"Olivia Mendivil"},{"family":"Rassweiler","given":"Andrew"},{"family":"Rebelo","given":"Jose Eduardo"},{"family":"Reed","given":"Daniel C."},{"family":"Reich","given":"Peter B."},{"family":"Remillard","given":"Suzanne M."},{"family":"Richardson","given":"Anthony J."},{"family":"Richardson","given":"J. Paul"},{"family":"Rijn","given":"Itai","dropping-particle":"van"},{"family":"Rocha","given":"Ricardo"},{"family":"Rivera‐Monroy","given":"Victor H."},{"family":"Rixen","given":"Christian"},{"family":"Robinson","given":"Kevin P."},{"family":"Rodrigues","given":"Ricardo Ribeiro"},{"family":"Rossa‐Feres","given":"Denise de Cerqueira"},{"family":"Rudstam","given":"Lars"},{"family":"Ruhl","given":"Henry"},{"family":"Ruz","given":"Catalina S."},{"family":"Sampaio","given":"Erica M."},{"family":"Rybicki","given":"Nancy"},{"family":"Rypel","given":"Andrew"},{"family":"Sal","given":"Sofia"},{"family":"Salgado","given":"Beatriz"},{"family":"Santos","given":"Flavio A. M."},{"family":"Savassi‐Coutinho","given":"Ana Paula"},{"family":"Scanga","given":"Sara"},{"family":"Schmidt","given":"Jochen"},{"family":"Schooley","given":"Robert"},{"family":"Setiawan","given":"Fakhrizal"},{"family":"Shao","given":"Kwang-Tsao"},{"family":"Shaver","given":"Gaius R."},{"family":"Sherman","given":"Sally"},{"family":"Sherry","given":"Thomas W."},{"family":"Siciński","given":"Jacek"},{"family":"Sievers","given":"Caya"},{"family":"Silva","given":"Ana Carolina","dropping-particle":"da"},{"family":"Silva","given":"Fernando Rodrigues","dropping-particle":"da"},{"family":"Silveira","given":"Fabio L."},{"family":"Slingsby","given":"Jasper"},{"family":"Smart","given":"Tracey"},{"family":"Snell","given":"Sara J."},{"family":"Soudzilovskaia","given":"Nadejda A."},{"family":"Souza","given":"Gabriel B. G."},{"family":"Souza","given":"Flaviana Maluf"},{"family":"Souza","given":"Vinícius Castro"},{"family":"Stallings","given":"Christopher D."},{"family":"Stanforth","given":"Rowan"},{"family":"Stanley","given":"Emily H."},{"family":"Sterza","given":"José Mauro"},{"family":"Stevens","given":"Maarten"},{"family":"Stuart‐Smith","given":"Rick"},{"family":"Suarez","given":"Yzel Rondon"},{"family":"Supp","given":"Sarah"},{"family":"Tamashiro","given":"Jorge Yoshio"},{"family":"Tarigan","given":"Sukmaraharja"},{"family":"Thiede","given":"Gary P."},{"family":"Thorn","given":"Simon"},{"family":"Tolvanen","given":"Anne"},{"family":"Toniato","given":"Maria Teresa Zugliani"},{"family":"Totland","given":"Ørjan"},{"family":"Twilley","given":"Robert R."},{"family":"Vaitkus","given":"Gediminas"},{"family":"Valdivia","given":"Nelson"},{"family":"Vallejo","given":"Martha Isabel"},{"family":"Valone","given":"Thomas J."},{"family":"Colen","given":"Carl Van"},{"family":"Vanaverbeke","given":"Jan"},{"family":"Venturoli","given":"Fabio"},{"family":"Verheye","given":"Hans M."},{"family":"Vianna","given":"Marcelo"},{"family":"Vieira","given":"Rui P."},{"family":"Vrška","given":"Tomáš"},{"family":"Vu","given":"Con Quang"},{"family":"Vu","given":"Lien Van"},{"family":"Waide","given":"Robert B."},{"family":"Waldock","given":"Conor"},{"family":"Watts","given":"Dave"},{"family":"Webb","given":"Sara"},{"family":"Wesołowski","given":"Tomasz"},{"family":"White","given":"Ethan P."},{"family":"Widdicombe","given":"Claire E."},{"family":"Wilgers","given":"Dustin"},{"family":"Williams","given":"Richard"},{"family":"Williams","given":"Stefan B."},{"family":"Williamson","given":"Mark"},{"family":"Willig","given":"Michael R."},{"family":"Willis","given":"Trevor J."},{"family":"Wipf","given":"Sonja"},{"family":"Woods","given":"Kerry D."},{"family":"Woehler","given":"Eric J."},{"family":"Zawada","given":"Kyle"},{"family":"Zettler","given":"Michael L."}],"issued":{"date-parts":[["2018"]]}}}],"schema":"https://github.com/citation-style-language/schema/raw/master/csl-citation.json"} </w:instrText>
+      </w:r>
+      <w:r>
+        <w:rPr>
+          <w:rFonts w:asciiTheme="minorHAnsi" w:hAnsiTheme="minorHAnsi" w:cstheme="minorHAnsi"/>
+          <w:sz w:val="24"/>
+          <w:szCs w:val="24"/>
+          <w:lang w:val="en-GB"/>
+        </w:rPr>
+        <w:fldChar w:fldCharType="separate"/>
+      </w:r>
+      <w:r>
+        <w:rPr>
+          <w:rFonts w:asciiTheme="minorHAnsi" w:hAnsiTheme="minorHAnsi" w:cstheme="minorHAnsi"/>
+          <w:sz w:val="24"/>
+          <w:szCs w:val="24"/>
+          <w:lang w:val="en-GB"/>
+        </w:rPr>
+        <w:t xml:space="preserve">(Dornelas </w:t>
+      </w:r>
+      <w:r>
+        <w:rPr>
+          <w:rFonts w:asciiTheme="minorHAnsi" w:hAnsiTheme="minorHAnsi" w:cstheme="minorHAnsi"/>
           <w:i/>
           <w:iCs/>
           <w:sz w:val="24"/>
           <w:szCs w:val="24"/>
           <w:lang w:val="en-GB"/>
         </w:rPr>
-        <w:t xml:space="preserve"> Database – biodiversity time series data</w:t>
+        <w:t>et al.</w:t>
+      </w:r>
+      <w:r>
+        <w:rPr>
+          <w:rFonts w:asciiTheme="minorHAnsi" w:hAnsiTheme="minorHAnsi" w:cstheme="minorHAnsi"/>
+          <w:sz w:val="24"/>
+          <w:szCs w:val="24"/>
+          <w:lang w:val="en-GB"/>
+        </w:rPr>
+        <w:t>, 2018)</w:t>
+      </w:r>
+      <w:r>
+        <w:rPr>
+          <w:rFonts w:asciiTheme="minorHAnsi" w:hAnsiTheme="minorHAnsi" w:cstheme="minorHAnsi"/>
+          <w:sz w:val="24"/>
+          <w:szCs w:val="24"/>
+          <w:lang w:val="en-GB"/>
+        </w:rPr>
+        <w:fldChar w:fldCharType="end"/>
+      </w:r>
+      <w:r>
+        <w:rPr>
+          <w:rFonts w:asciiTheme="minorHAnsi" w:hAnsiTheme="minorHAnsi" w:cstheme="minorHAnsi"/>
+          <w:sz w:val="24"/>
+          <w:szCs w:val="24"/>
+          <w:lang w:val="en-GB"/>
+        </w:rPr>
+        <w:t xml:space="preserve"> </w:t>
+      </w:r>
+      <w:r>
+        <w:rPr>
+          <w:rFonts w:asciiTheme="minorHAnsi" w:hAnsiTheme="minorHAnsi" w:cstheme="minorHAnsi"/>
+          <w:sz w:val="24"/>
+          <w:szCs w:val="24"/>
+          <w:lang w:val="en-GB"/>
+        </w:rPr>
+        <w:t xml:space="preserve">that </w:t>
+      </w:r>
+      <w:r>
+        <w:rPr>
+          <w:rFonts w:asciiTheme="minorHAnsi" w:hAnsiTheme="minorHAnsi" w:cstheme="minorHAnsi"/>
+          <w:sz w:val="24"/>
+          <w:szCs w:val="24"/>
+          <w:lang w:val="en-GB"/>
+        </w:rPr>
+        <w:t>make up a</w:t>
+      </w:r>
+      <w:r>
+        <w:rPr>
+          <w:rFonts w:asciiTheme="minorHAnsi" w:hAnsiTheme="minorHAnsi" w:cstheme="minorHAnsi"/>
+          <w:sz w:val="24"/>
+          <w:szCs w:val="24"/>
+          <w:lang w:val="en-GB"/>
+        </w:rPr>
+        <w:t xml:space="preserve"> part of the BioTIME database as of 12</w:t>
+      </w:r>
+      <w:r>
+        <w:rPr>
+          <w:rFonts w:asciiTheme="minorHAnsi" w:hAnsiTheme="minorHAnsi" w:cstheme="minorHAnsi"/>
+          <w:sz w:val="24"/>
+          <w:szCs w:val="24"/>
+          <w:vertAlign w:val="superscript"/>
+          <w:lang w:val="en-GB"/>
+        </w:rPr>
+        <w:t>th</w:t>
+      </w:r>
+      <w:r>
+        <w:rPr>
+          <w:rFonts w:asciiTheme="minorHAnsi" w:hAnsiTheme="minorHAnsi" w:cstheme="minorHAnsi"/>
+          <w:sz w:val="24"/>
+          <w:szCs w:val="24"/>
+          <w:lang w:val="en-GB"/>
+        </w:rPr>
+        <w:t xml:space="preserve"> of March 2020</w:t>
+      </w:r>
+      <w:r>
+        <w:rPr>
+          <w:rFonts w:asciiTheme="minorHAnsi" w:hAnsiTheme="minorHAnsi" w:cstheme="minorHAnsi"/>
+          <w:sz w:val="24"/>
+          <w:szCs w:val="24"/>
+          <w:lang w:val="en-GB"/>
+        </w:rPr>
+        <w:t xml:space="preserve">. </w:t>
+      </w:r>
+      <w:r>
+        <w:rPr>
+          <w:rFonts w:asciiTheme="minorHAnsi" w:hAnsiTheme="minorHAnsi" w:cstheme="minorHAnsi"/>
+          <w:sz w:val="24"/>
+          <w:szCs w:val="24"/>
+          <w:lang w:val="en-GB"/>
+        </w:rPr>
+        <w:t>I did not predetermine sample size but used</w:t>
+      </w:r>
+      <w:r>
+        <w:rPr>
+          <w:rFonts w:asciiTheme="minorHAnsi" w:hAnsiTheme="minorHAnsi" w:cstheme="minorHAnsi"/>
+          <w:sz w:val="24"/>
+          <w:szCs w:val="24"/>
+          <w:lang w:val="en-GB"/>
+        </w:rPr>
+        <w:t xml:space="preserve"> all available data that met my inclusion criteria: part of the terrestrial realm, minimum study duration of 5 years, at least 15 studies per taxa, no more than </w:t>
+      </w:r>
+      <w:r>
+        <w:rPr>
+          <w:rFonts w:asciiTheme="minorHAnsi" w:hAnsiTheme="minorHAnsi" w:cstheme="minorHAnsi"/>
+          <w:sz w:val="24"/>
+          <w:szCs w:val="24"/>
+          <w:lang w:val="en-GB"/>
+        </w:rPr>
+        <w:t>5</w:t>
+      </w:r>
+      <w:r>
+        <w:rPr>
+          <w:rFonts w:asciiTheme="minorHAnsi" w:hAnsiTheme="minorHAnsi" w:cstheme="minorHAnsi"/>
+          <w:sz w:val="24"/>
+          <w:szCs w:val="24"/>
+          <w:lang w:val="en-GB"/>
+        </w:rPr>
+        <w:t xml:space="preserve">000 </w:t>
+      </w:r>
+      <w:r>
+        <w:rPr>
+          <w:rFonts w:asciiTheme="minorHAnsi" w:hAnsiTheme="minorHAnsi" w:cstheme="minorHAnsi"/>
+          <w:sz w:val="24"/>
+          <w:szCs w:val="24"/>
+          <w:lang w:val="en-GB"/>
+        </w:rPr>
+        <w:t>time-series</w:t>
+      </w:r>
+      <w:r>
+        <w:rPr>
+          <w:rFonts w:asciiTheme="minorHAnsi" w:hAnsiTheme="minorHAnsi" w:cstheme="minorHAnsi"/>
+          <w:sz w:val="24"/>
+          <w:szCs w:val="24"/>
+          <w:lang w:val="en-GB"/>
+        </w:rPr>
+        <w:t xml:space="preserve"> per study, </w:t>
+      </w:r>
+      <w:r>
+        <w:rPr>
+          <w:rFonts w:asciiTheme="minorHAnsi" w:hAnsiTheme="minorHAnsi" w:cstheme="minorHAnsi"/>
+          <w:sz w:val="24"/>
+          <w:szCs w:val="24"/>
+          <w:lang w:val="en-GB"/>
+        </w:rPr>
+        <w:t>time-series</w:t>
+      </w:r>
+      <w:r>
+        <w:rPr>
+          <w:rFonts w:asciiTheme="minorHAnsi" w:hAnsiTheme="minorHAnsi" w:cstheme="minorHAnsi"/>
+          <w:sz w:val="24"/>
+          <w:szCs w:val="24"/>
+          <w:lang w:val="en-GB"/>
+        </w:rPr>
+        <w:t xml:space="preserve"> fixed to one location and at least 2 survey points per </w:t>
+      </w:r>
+      <w:r>
+        <w:rPr>
+          <w:rFonts w:asciiTheme="minorHAnsi" w:hAnsiTheme="minorHAnsi" w:cstheme="minorHAnsi"/>
+          <w:sz w:val="24"/>
+          <w:szCs w:val="24"/>
+          <w:lang w:val="en-GB"/>
+        </w:rPr>
+        <w:t>time-series</w:t>
+      </w:r>
+      <w:r>
+        <w:rPr>
+          <w:rFonts w:asciiTheme="minorHAnsi" w:hAnsiTheme="minorHAnsi" w:cstheme="minorHAnsi"/>
+          <w:sz w:val="24"/>
+          <w:szCs w:val="24"/>
+          <w:lang w:val="en-GB"/>
+        </w:rPr>
+        <w:t xml:space="preserve">. </w:t>
+      </w:r>
+      <w:r>
+        <w:rPr>
+          <w:rFonts w:asciiTheme="minorHAnsi" w:hAnsiTheme="minorHAnsi" w:cstheme="minorHAnsi"/>
+          <w:sz w:val="24"/>
+          <w:szCs w:val="24"/>
+          <w:lang w:val="en-GB"/>
+        </w:rPr>
+        <w:t xml:space="preserve">Time-series that had no unique coordinates for their location, were located with the coordinates given by the study they belonged to. </w:t>
+      </w:r>
+      <w:r>
+        <w:rPr>
+          <w:rFonts w:asciiTheme="minorHAnsi" w:hAnsiTheme="minorHAnsi" w:cstheme="minorHAnsi"/>
+          <w:sz w:val="24"/>
+          <w:szCs w:val="24"/>
+          <w:lang w:val="en-GB"/>
+        </w:rPr>
+        <w:t xml:space="preserve">The resulting sample sizes across space, time and taxa can be found in </w:t>
+      </w:r>
+      <w:r>
+        <w:rPr>
+          <w:rFonts w:asciiTheme="minorHAnsi" w:hAnsiTheme="minorHAnsi" w:cstheme="minorHAnsi"/>
+          <w:sz w:val="24"/>
+          <w:szCs w:val="24"/>
+          <w:lang w:val="en-GB"/>
+        </w:rPr>
+        <w:t>Figure 2</w:t>
+      </w:r>
+      <w:r>
+        <w:rPr>
+          <w:rFonts w:asciiTheme="minorHAnsi" w:hAnsiTheme="minorHAnsi" w:cstheme="minorHAnsi"/>
+          <w:sz w:val="24"/>
+          <w:szCs w:val="24"/>
+          <w:lang w:val="en-GB"/>
+        </w:rPr>
+        <w:t>.</w:t>
       </w:r>
     </w:p>
     <w:p>
@@ -8259,7 +8421,7 @@
           <w:szCs w:val="24"/>
           <w:lang w:val="en-GB"/>
         </w:rPr>
-        <w:t>I analysed 5787 time series from 181 different studies from</w:t>
+        <w:t>The time-series used represent repeated studies of species abundance and identity of all species found within an ecological community. The data collection of BioTIME was consistent within studies but not between studies.</w:t>
       </w:r>
       <w:r>
         <w:rPr>
@@ -8269,317 +8431,6 @@
           <w:lang w:val="en-GB"/>
         </w:rPr>
         <w:t xml:space="preserve"> </w:t>
-      </w:r>
-      <w:r>
-        <w:rPr>
-          <w:rFonts w:asciiTheme="minorHAnsi" w:hAnsiTheme="minorHAnsi" w:cstheme="minorHAnsi"/>
-          <w:sz w:val="24"/>
-          <w:szCs w:val="24"/>
-          <w:lang w:val="en-GB"/>
-        </w:rPr>
-        <w:t>1023 unique</w:t>
-      </w:r>
-      <w:r>
-        <w:rPr>
-          <w:rFonts w:asciiTheme="minorHAnsi" w:hAnsiTheme="minorHAnsi" w:cstheme="minorHAnsi"/>
-          <w:sz w:val="24"/>
-          <w:szCs w:val="24"/>
-          <w:lang w:val="en-GB"/>
-        </w:rPr>
-        <w:t xml:space="preserve"> terrestrial locations around the world, </w:t>
-      </w:r>
-      <w:r>
-        <w:rPr>
-          <w:rFonts w:asciiTheme="minorHAnsi" w:hAnsiTheme="minorHAnsi" w:cstheme="minorHAnsi"/>
-          <w:sz w:val="24"/>
-          <w:szCs w:val="24"/>
-          <w:lang w:val="en-GB"/>
-        </w:rPr>
-        <w:t>covering a range of taxa, including birds, mammals, invertebrates and plants</w:t>
-      </w:r>
-      <w:r>
-        <w:rPr>
-          <w:rFonts w:asciiTheme="minorHAnsi" w:hAnsiTheme="minorHAnsi" w:cstheme="minorHAnsi"/>
-          <w:sz w:val="24"/>
-          <w:szCs w:val="24"/>
-          <w:lang w:val="en-GB"/>
-        </w:rPr>
-        <w:t xml:space="preserve"> </w:t>
-      </w:r>
-      <w:r>
-        <w:rPr>
-          <w:rFonts w:asciiTheme="minorHAnsi" w:hAnsiTheme="minorHAnsi" w:cstheme="minorHAnsi"/>
-          <w:sz w:val="24"/>
-          <w:szCs w:val="24"/>
-          <w:lang w:val="en-GB"/>
-        </w:rPr>
-        <w:fldChar w:fldCharType="begin"/>
-      </w:r>
-      <w:r>
-        <w:rPr>
-          <w:rFonts w:asciiTheme="minorHAnsi" w:hAnsiTheme="minorHAnsi" w:cstheme="minorHAnsi"/>
-          <w:sz w:val="24"/>
-          <w:szCs w:val="24"/>
-          <w:lang w:val="en-GB"/>
-        </w:rPr>
-        <w:instrText xml:space="preserve"> ADDIN ZOTERO_ITEM CSL_CITATION {"citationID":"w41kSJh1","properties":{"formattedCitation":"(Dornelas {\\i{}et al.}, 2018)","plainCitation":"(Dornelas et al., 2018)","noteIndex":0},"citationItems":[{"id":"wHGJZ92d/LLh6AK3J","uris":["http://zotero.org/users/6175602/items/QRV9A4W3"],"uri":["http://zotero.org/users/6175602/items/QRV9A4W3"],"itemData":{"id":95,"type":"article-journal","abstract":"Motivation The BioTIME database contains raw data on species identities and abundances in ecological assemblages through time. These data enable users to calculate temporal trends in biodiversity within and amongst assemblages using a broad range of metrics. BioTIME is being developed as a community-led open-source database of biodiversity time series. Our goal is to accelerate and facilitate quantitative analysis of temporal patterns of biodiversity in the Anthropocene. Main types of variables included The database contains 8,777,413 species abundance records, from assemblages consistently sampled for a minimum of 2 years, which need not necessarily be consecutive. In addition, the database contains metadata relating to sampling methodology and contextual information about each record. Spatial location and grain BioTIME is a global database of 547,161 unique sampling locations spanning the marine, freshwater and terrestrial realms. Grain size varies across datasets from 0.0000000158 km2 (158 cm2) to 100 km2 (1,000,000,000,000 cm2). Time period and grain BioTIME records span from 1874 to 2016. The minimal temporal grain across all datasets in BioTIME is a year. Major taxa and level of measurement BioTIME includes data from 44,440 species across the plant and animal kingdoms, ranging from plants, plankton and terrestrial invertebrates to small and large vertebrates. Software format .csv and .SQL.","container-title":"Global Ecology and Biogeography","DOI":"10.1111/geb.12729","ISSN":"1466-8238","issue":"7","language":"en","page":"760-786","source":"Wiley Online Library","title":"BioTIME: A database of biodiversity time series for the Anthropocene","title-short":"BioTIME","volume":"27","author":[{"family":"Dornelas","given":"Maria"},{"family":"Antão","given":"Laura H."},{"family":"Moyes","given":"Faye"},{"family":"Bates","given":"Amanda E."},{"family":"Magurran","given":"Anne E."},{"family":"Adam","given":"Dušan"},{"family":"Akhmetzhanova","given":"Asem A."},{"family":"Appeltans","given":"Ward"},{"family":"Arcos","given":"José Manuel"},{"family":"Arnold","given":"Haley"},{"family":"Ayyappan","given":"Narayanan"},{"family":"Badihi","given":"Gal"},{"family":"Baird","given":"Andrew H."},{"family":"Barbosa","given":"Miguel"},{"family":"Barreto","given":"Tiago Egydio"},{"family":"Bässler","given":"Claus"},{"family":"Bellgrove","given":"Alecia"},{"family":"Belmaker","given":"Jonathan"},{"family":"Benedetti‐Cecchi","given":"Lisandro"},{"family":"Bett","given":"Brian J."},{"family":"Bjorkman","given":"Anne D."},{"family":"Błażewicz","given":"Magdalena"},{"family":"Blowes","given":"Shane A."},{"family":"Bloch","given":"Christopher P."},{"family":"Bonebrake","given":"Timothy C."},{"family":"Boyd","given":"Susan"},{"family":"Bradford","given":"Matt"},{"family":"Brooks","given":"Andrew J."},{"family":"Brown","given":"James H."},{"family":"Bruelheide","given":"Helge"},{"family":"Budy","given":"Phaedra"},{"family":"Carvalho","given":"Fernando"},{"family":"Castañeda‐Moya","given":"Edward"},{"family":"Chen","given":"Chaolun Allen"},{"family":"Chamblee","given":"John F."},{"family":"Chase","given":"Tory J."},{"family":"Collier","given":"Laura Siegwart"},{"family":"Collinge","given":"Sharon K."},{"family":"Condit","given":"Richard"},{"family":"Cooper","given":"Elisabeth J."},{"family":"Cornelissen","given":"J. Hans C."},{"family":"Cotano","given":"Unai"},{"family":"Crow","given":"Shannan Kyle"},{"family":"Damasceno","given":"Gabriella"},{"family":"Davies","given":"Claire H."},{"family":"Davis","given":"Robert A."},{"family":"Day","given":"Frank P."},{"family":"Degraer","given":"Steven"},{"family":"Doherty","given":"Tim S."},{"family":"Dunn","given":"Timothy E."},{"family":"Durigan","given":"Giselda"},{"family":"Duffy","given":"J. Emmett"},{"family":"Edelist","given":"Dor"},{"family":"Edgar","given":"Graham J."},{"family":"Elahi","given":"Robin"},{"family":"Elmendorf","given":"Sarah C."},{"family":"Enemar","given":"Anders"},{"family":"Ernest","given":"S. K. Morgan"},{"family":"Escribano","given":"Rubén"},{"family":"Estiarte","given":"Marc"},{"family":"Evans","given":"Brian S."},{"family":"Fan","given":"Tung-Yung"},{"family":"Farah","given":"Fabiano Turini"},{"family":"Fernandes","given":"Luiz Loureiro"},{"family":"Farneda","given":"Fábio Z."},{"family":"Fidelis","given":"Alessandra"},{"family":"Fitt","given":"Robert"},{"family":"Fosaa","given":"Anna Maria"},{"family":"Franco","given":"Geraldo Antonio Daher Correa"},{"family":"Frank","given":"Grace E."},{"family":"Fraser","given":"William R."},{"family":"García","given":"Hernando"},{"family":"Gatti","given":"Roberto Cazzolla"},{"family":"Givan","given":"Or"},{"family":"Gorgone‐Barbosa","given":"Elizabeth"},{"family":"Gould","given":"William A."},{"family":"Gries","given":"Corinna"},{"family":"Grossman","given":"Gary D."},{"family":"Gutierréz","given":"Julio R."},{"family":"Hale","given":"Stephen"},{"family":"Harmon","given":"Mark E."},{"family":"Harte","given":"John"},{"family":"Haskins","given":"Gary"},{"family":"Henshaw","given":"Donald L."},{"family":"Hermanutz","given":"Luise"},{"family":"Hidalgo","given":"Pamela"},{"family":"Higuchi","given":"Pedro"},{"family":"Hoey","given":"Andrew"},{"family":"Hoey","given":"Gert Van"},{"family":"Hofgaard","given":"Annika"},{"family":"Holeck","given":"Kristen"},{"family":"Hollister","given":"Robert D."},{"family":"Holmes","given":"Richard"},{"family":"Hoogenboom","given":"Mia"},{"family":"Hsieh","given":"Chih-hao"},{"family":"Hubbell","given":"Stephen P."},{"family":"Huettmann","given":"Falk"},{"family":"Huffard","given":"Christine L."},{"family":"Hurlbert","given":"Allen H."},{"family":"Ivanauskas","given":"Natália Macedo"},{"family":"Janík","given":"David"},{"family":"Jandt","given":"Ute"},{"family":"Jażdżewska","given":"Anna"},{"family":"Johannessen","given":"Tore"},{"family":"Johnstone","given":"Jill"},{"family":"Jones","given":"Julia"},{"family":"Jones","given":"Faith A. M."},{"family":"Kang","given":"Jungwon"},{"family":"Kartawijaya","given":"Tasrif"},{"family":"Keeley","given":"Erin C."},{"family":"Kelt","given":"Douglas A."},{"family":"Kinnear","given":"Rebecca"},{"family":"Klanderud","given":"Kari"},{"family":"Knutsen","given":"Halvor"},{"family":"Koenig","given":"Christopher C."},{"family":"Kortz","given":"Alessandra R."},{"family":"Král","given":"Kamil"},{"family":"Kuhnz","given":"Linda A."},{"family":"Kuo","given":"Chao-Yang"},{"family":"Kushner","given":"David J."},{"family":"Laguionie‐Marchais","given":"Claire"},{"family":"Lancaster","given":"Lesley T."},{"family":"Lee","given":"Cheol Min"},{"family":"Lefcheck","given":"Jonathan S."},{"family":"Lévesque","given":"Esther"},{"family":"Lightfoot","given":"David"},{"family":"Lloret","given":"Francisco"},{"family":"Lloyd","given":"John D."},{"family":"López‐Baucells","given":"Adrià"},{"family":"Louzao","given":"Maite"},{"family":"Madin","given":"Joshua S."},{"family":"Magnússon","given":"Borgþór"},{"family":"Malamud","given":"Shahar"},{"family":"Matthews","given":"Iain"},{"family":"McFarland","given":"Kent P."},{"family":"McGill","given":"Brian"},{"family":"McKnight","given":"Diane"},{"family":"McLarney","given":"William O."},{"family":"Meador","given":"Jason"},{"family":"Meserve","given":"Peter L."},{"family":"Metcalfe","given":"Daniel J."},{"family":"Meyer","given":"Christoph F. J."},{"family":"Michelsen","given":"Anders"},{"family":"Milchakova","given":"Nataliya"},{"family":"Moens","given":"Tom"},{"family":"Moland","given":"Even"},{"family":"Moore","given":"Jon"},{"family":"Moreira","given":"Carolina Mathias"},{"family":"Müller","given":"Jörg"},{"family":"Murphy","given":"Grace"},{"family":"Myers‐Smith","given":"Isla H."},{"family":"Myster","given":"Randall W."},{"family":"Naumov","given":"Andrew"},{"family":"Neat","given":"Francis"},{"family":"Nelson","given":"James A."},{"family":"Nelson","given":"Michael Paul"},{"family":"Newton","given":"Stephen F."},{"family":"Norden","given":"Natalia"},{"family":"Oliver","given":"Jeffrey C."},{"family":"Olsen","given":"Esben M."},{"family":"Onipchenko","given":"Vladimir G."},{"family":"Pabis","given":"Krzysztof"},{"family":"Pabst","given":"Robert J."},{"family":"Paquette","given":"Alain"},{"family":"Pardede","given":"Sinta"},{"family":"Paterson","given":"David M."},{"family":"Pélissier","given":"Raphaël"},{"family":"Peñuelas","given":"Josep"},{"family":"Pérez‐Matus","given":"Alejandro"},{"family":"Pizarro","given":"Oscar"},{"family":"Pomati","given":"Francesco"},{"family":"Post","given":"Eric"},{"family":"Prins","given":"Herbert H. T."},{"family":"Priscu","given":"John C."},{"family":"Provoost","given":"Pieter"},{"family":"Prudic","given":"Kathleen L."},{"family":"Pulliainen","given":"Erkki"},{"family":"Ramesh","given":"B. R."},{"family":"Ramos","given":"Olivia Mendivil"},{"family":"Rassweiler","given":"Andrew"},{"family":"Rebelo","given":"Jose Eduardo"},{"family":"Reed","given":"Daniel C."},{"family":"Reich","given":"Peter B."},{"family":"Remillard","given":"Suzanne M."},{"family":"Richardson","given":"Anthony J."},{"family":"Richardson","given":"J. Paul"},{"family":"Rijn","given":"Itai","dropping-particle":"van"},{"family":"Rocha","given":"Ricardo"},{"family":"Rivera‐Monroy","given":"Victor H."},{"family":"Rixen","given":"Christian"},{"family":"Robinson","given":"Kevin P."},{"family":"Rodrigues","given":"Ricardo Ribeiro"},{"family":"Rossa‐Feres","given":"Denise de Cerqueira"},{"family":"Rudstam","given":"Lars"},{"family":"Ruhl","given":"Henry"},{"family":"Ruz","given":"Catalina S."},{"family":"Sampaio","given":"Erica M."},{"family":"Rybicki","given":"Nancy"},{"family":"Rypel","given":"Andrew"},{"family":"Sal","given":"Sofia"},{"family":"Salgado","given":"Beatriz"},{"family":"Santos","given":"Flavio A. M."},{"family":"Savassi‐Coutinho","given":"Ana Paula"},{"family":"Scanga","given":"Sara"},{"family":"Schmidt","given":"Jochen"},{"family":"Schooley","given":"Robert"},{"family":"Setiawan","given":"Fakhrizal"},{"family":"Shao","given":"Kwang-Tsao"},{"family":"Shaver","given":"Gaius R."},{"family":"Sherman","given":"Sally"},{"family":"Sherry","given":"Thomas W."},{"family":"Siciński","given":"Jacek"},{"family":"Sievers","given":"Caya"},{"family":"Silva","given":"Ana Carolina","dropping-particle":"da"},{"family":"Silva","given":"Fernando Rodrigues","dropping-particle":"da"},{"family":"Silveira","given":"Fabio L."},{"family":"Slingsby","given":"Jasper"},{"family":"Smart","given":"Tracey"},{"family":"Snell","given":"Sara J."},{"family":"Soudzilovskaia","given":"Nadejda A."},{"family":"Souza","given":"Gabriel B. G."},{"family":"Souza","given":"Flaviana Maluf"},{"family":"Souza","given":"Vinícius Castro"},{"family":"Stallings","given":"Christopher D."},{"family":"Stanforth","given":"Rowan"},{"family":"Stanley","given":"Emily H."},{"family":"Sterza","given":"José Mauro"},{"family":"Stevens","given":"Maarten"},{"family":"Stuart‐Smith","given":"Rick"},{"family":"Suarez","given":"Yzel Rondon"},{"family":"Supp","given":"Sarah"},{"family":"Tamashiro","given":"Jorge Yoshio"},{"family":"Tarigan","given":"Sukmaraharja"},{"family":"Thiede","given":"Gary P."},{"family":"Thorn","given":"Simon"},{"family":"Tolvanen","given":"Anne"},{"family":"Toniato","given":"Maria Teresa Zugliani"},{"family":"Totland","given":"Ørjan"},{"family":"Twilley","given":"Robert R."},{"family":"Vaitkus","given":"Gediminas"},{"family":"Valdivia","given":"Nelson"},{"family":"Vallejo","given":"Martha Isabel"},{"family":"Valone","given":"Thomas J."},{"family":"Colen","given":"Carl Van"},{"family":"Vanaverbeke","given":"Jan"},{"family":"Venturoli","given":"Fabio"},{"family":"Verheye","given":"Hans M."},{"family":"Vianna","given":"Marcelo"},{"family":"Vieira","given":"Rui P."},{"family":"Vrška","given":"Tomáš"},{"family":"Vu","given":"Con Quang"},{"family":"Vu","given":"Lien Van"},{"family":"Waide","given":"Robert B."},{"family":"Waldock","given":"Conor"},{"family":"Watts","given":"Dave"},{"family":"Webb","given":"Sara"},{"family":"Wesołowski","given":"Tomasz"},{"family":"White","given":"Ethan P."},{"family":"Widdicombe","given":"Claire E."},{"family":"Wilgers","given":"Dustin"},{"family":"Williams","given":"Richard"},{"family":"Williams","given":"Stefan B."},{"family":"Williamson","given":"Mark"},{"family":"Willig","given":"Michael R."},{"family":"Willis","given":"Trevor J."},{"family":"Wipf","given":"Sonja"},{"family":"Woods","given":"Kerry D."},{"family":"Woehler","given":"Eric J."},{"family":"Zawada","given":"Kyle"},{"family":"Zettler","given":"Michael L."}],"issued":{"date-parts":[["2018"]]}}}],"schema":"https://github.com/citation-style-language/schema/raw/master/csl-citation.json"} </w:instrText>
-      </w:r>
-      <w:r>
-        <w:rPr>
-          <w:rFonts w:asciiTheme="minorHAnsi" w:hAnsiTheme="minorHAnsi" w:cstheme="minorHAnsi"/>
-          <w:sz w:val="24"/>
-          <w:szCs w:val="24"/>
-          <w:lang w:val="en-GB"/>
-        </w:rPr>
-        <w:fldChar w:fldCharType="separate"/>
-      </w:r>
-      <w:r>
-        <w:rPr>
-          <w:rFonts w:asciiTheme="minorHAnsi" w:hAnsiTheme="minorHAnsi" w:cstheme="minorHAnsi"/>
-          <w:sz w:val="24"/>
-          <w:szCs w:val="24"/>
-          <w:lang w:val="en-GB"/>
-        </w:rPr>
-        <w:t xml:space="preserve">(Dornelas </w:t>
-      </w:r>
-      <w:r>
-        <w:rPr>
-          <w:rFonts w:asciiTheme="minorHAnsi" w:hAnsiTheme="minorHAnsi" w:cstheme="minorHAnsi"/>
-          <w:i/>
-          <w:iCs/>
-          <w:sz w:val="24"/>
-          <w:szCs w:val="24"/>
-          <w:lang w:val="en-GB"/>
-        </w:rPr>
-        <w:t>et al.</w:t>
-      </w:r>
-      <w:r>
-        <w:rPr>
-          <w:rFonts w:asciiTheme="minorHAnsi" w:hAnsiTheme="minorHAnsi" w:cstheme="minorHAnsi"/>
-          <w:sz w:val="24"/>
-          <w:szCs w:val="24"/>
-          <w:lang w:val="en-GB"/>
-        </w:rPr>
-        <w:t>, 2018)</w:t>
-      </w:r>
-      <w:r>
-        <w:rPr>
-          <w:rFonts w:asciiTheme="minorHAnsi" w:hAnsiTheme="minorHAnsi" w:cstheme="minorHAnsi"/>
-          <w:sz w:val="24"/>
-          <w:szCs w:val="24"/>
-          <w:lang w:val="en-GB"/>
-        </w:rPr>
-        <w:fldChar w:fldCharType="end"/>
-      </w:r>
-      <w:r>
-        <w:rPr>
-          <w:rFonts w:asciiTheme="minorHAnsi" w:hAnsiTheme="minorHAnsi" w:cstheme="minorHAnsi"/>
-          <w:sz w:val="24"/>
-          <w:szCs w:val="24"/>
-          <w:lang w:val="en-GB"/>
-        </w:rPr>
-        <w:t xml:space="preserve"> </w:t>
-      </w:r>
-      <w:r>
-        <w:rPr>
-          <w:rFonts w:asciiTheme="minorHAnsi" w:hAnsiTheme="minorHAnsi" w:cstheme="minorHAnsi"/>
-          <w:sz w:val="24"/>
-          <w:szCs w:val="24"/>
-          <w:lang w:val="en-GB"/>
-        </w:rPr>
-        <w:t xml:space="preserve">that </w:t>
-      </w:r>
-      <w:r>
-        <w:rPr>
-          <w:rFonts w:asciiTheme="minorHAnsi" w:hAnsiTheme="minorHAnsi" w:cstheme="minorHAnsi"/>
-          <w:sz w:val="24"/>
-          <w:szCs w:val="24"/>
-          <w:lang w:val="en-GB"/>
-        </w:rPr>
-        <w:t>make up a</w:t>
-      </w:r>
-      <w:r>
-        <w:rPr>
-          <w:rFonts w:asciiTheme="minorHAnsi" w:hAnsiTheme="minorHAnsi" w:cstheme="minorHAnsi"/>
-          <w:sz w:val="24"/>
-          <w:szCs w:val="24"/>
-          <w:lang w:val="en-GB"/>
-        </w:rPr>
-        <w:t xml:space="preserve"> part of the </w:t>
-      </w:r>
-      <w:proofErr w:type="spellStart"/>
-      <w:r>
-        <w:rPr>
-          <w:rFonts w:asciiTheme="minorHAnsi" w:hAnsiTheme="minorHAnsi" w:cstheme="minorHAnsi"/>
-          <w:sz w:val="24"/>
-          <w:szCs w:val="24"/>
-          <w:lang w:val="en-GB"/>
-        </w:rPr>
-        <w:t>BioTIME</w:t>
-      </w:r>
-      <w:proofErr w:type="spellEnd"/>
-      <w:r>
-        <w:rPr>
-          <w:rFonts w:asciiTheme="minorHAnsi" w:hAnsiTheme="minorHAnsi" w:cstheme="minorHAnsi"/>
-          <w:sz w:val="24"/>
-          <w:szCs w:val="24"/>
-          <w:lang w:val="en-GB"/>
-        </w:rPr>
-        <w:t xml:space="preserve"> database as of 12</w:t>
-      </w:r>
-      <w:r>
-        <w:rPr>
-          <w:rFonts w:asciiTheme="minorHAnsi" w:hAnsiTheme="minorHAnsi" w:cstheme="minorHAnsi"/>
-          <w:sz w:val="24"/>
-          <w:szCs w:val="24"/>
-          <w:vertAlign w:val="superscript"/>
-          <w:lang w:val="en-GB"/>
-        </w:rPr>
-        <w:t>th</w:t>
-      </w:r>
-      <w:r>
-        <w:rPr>
-          <w:rFonts w:asciiTheme="minorHAnsi" w:hAnsiTheme="minorHAnsi" w:cstheme="minorHAnsi"/>
-          <w:sz w:val="24"/>
-          <w:szCs w:val="24"/>
-          <w:lang w:val="en-GB"/>
-        </w:rPr>
-        <w:t xml:space="preserve"> of March 2020</w:t>
-      </w:r>
-      <w:r>
-        <w:rPr>
-          <w:rFonts w:asciiTheme="minorHAnsi" w:hAnsiTheme="minorHAnsi" w:cstheme="minorHAnsi"/>
-          <w:sz w:val="24"/>
-          <w:szCs w:val="24"/>
-          <w:lang w:val="en-GB"/>
-        </w:rPr>
-        <w:t xml:space="preserve">. </w:t>
-      </w:r>
-      <w:r>
-        <w:rPr>
-          <w:rFonts w:asciiTheme="minorHAnsi" w:hAnsiTheme="minorHAnsi" w:cstheme="minorHAnsi"/>
-          <w:sz w:val="24"/>
-          <w:szCs w:val="24"/>
-          <w:lang w:val="en-GB"/>
-        </w:rPr>
-        <w:t>I did not predetermine sample size but used</w:t>
-      </w:r>
-      <w:r>
-        <w:rPr>
-          <w:rFonts w:asciiTheme="minorHAnsi" w:hAnsiTheme="minorHAnsi" w:cstheme="minorHAnsi"/>
-          <w:sz w:val="24"/>
-          <w:szCs w:val="24"/>
-          <w:lang w:val="en-GB"/>
-        </w:rPr>
-        <w:t xml:space="preserve"> all available data that met my inclusion criteria: part of the terrestrial realm, minimum study duration of 5 years, at least 15 studies per taxa, no more than </w:t>
-      </w:r>
-      <w:r>
-        <w:rPr>
-          <w:rFonts w:asciiTheme="minorHAnsi" w:hAnsiTheme="minorHAnsi" w:cstheme="minorHAnsi"/>
-          <w:sz w:val="24"/>
-          <w:szCs w:val="24"/>
-          <w:lang w:val="en-GB"/>
-        </w:rPr>
-        <w:t>5</w:t>
-      </w:r>
-      <w:r>
-        <w:rPr>
-          <w:rFonts w:asciiTheme="minorHAnsi" w:hAnsiTheme="minorHAnsi" w:cstheme="minorHAnsi"/>
-          <w:sz w:val="24"/>
-          <w:szCs w:val="24"/>
-          <w:lang w:val="en-GB"/>
-        </w:rPr>
-        <w:t xml:space="preserve">000 </w:t>
-      </w:r>
-      <w:r>
-        <w:rPr>
-          <w:rFonts w:asciiTheme="minorHAnsi" w:hAnsiTheme="minorHAnsi" w:cstheme="minorHAnsi"/>
-          <w:sz w:val="24"/>
-          <w:szCs w:val="24"/>
-          <w:lang w:val="en-GB"/>
-        </w:rPr>
-        <w:t>time-series</w:t>
-      </w:r>
-      <w:r>
-        <w:rPr>
-          <w:rFonts w:asciiTheme="minorHAnsi" w:hAnsiTheme="minorHAnsi" w:cstheme="minorHAnsi"/>
-          <w:sz w:val="24"/>
-          <w:szCs w:val="24"/>
-          <w:lang w:val="en-GB"/>
-        </w:rPr>
-        <w:t xml:space="preserve"> per study, </w:t>
-      </w:r>
-      <w:r>
-        <w:rPr>
-          <w:rFonts w:asciiTheme="minorHAnsi" w:hAnsiTheme="minorHAnsi" w:cstheme="minorHAnsi"/>
-          <w:sz w:val="24"/>
-          <w:szCs w:val="24"/>
-          <w:lang w:val="en-GB"/>
-        </w:rPr>
-        <w:t>time-series</w:t>
-      </w:r>
-      <w:r>
-        <w:rPr>
-          <w:rFonts w:asciiTheme="minorHAnsi" w:hAnsiTheme="minorHAnsi" w:cstheme="minorHAnsi"/>
-          <w:sz w:val="24"/>
-          <w:szCs w:val="24"/>
-          <w:lang w:val="en-GB"/>
-        </w:rPr>
-        <w:t xml:space="preserve"> fixed to one location and at least 2 survey points per </w:t>
-      </w:r>
-      <w:r>
-        <w:rPr>
-          <w:rFonts w:asciiTheme="minorHAnsi" w:hAnsiTheme="minorHAnsi" w:cstheme="minorHAnsi"/>
-          <w:sz w:val="24"/>
-          <w:szCs w:val="24"/>
-          <w:lang w:val="en-GB"/>
-        </w:rPr>
-        <w:t>time-series</w:t>
-      </w:r>
-      <w:r>
-        <w:rPr>
-          <w:rFonts w:asciiTheme="minorHAnsi" w:hAnsiTheme="minorHAnsi" w:cstheme="minorHAnsi"/>
-          <w:sz w:val="24"/>
-          <w:szCs w:val="24"/>
-          <w:lang w:val="en-GB"/>
-        </w:rPr>
-        <w:t xml:space="preserve">. </w:t>
-      </w:r>
-      <w:r>
-        <w:rPr>
-          <w:rFonts w:asciiTheme="minorHAnsi" w:hAnsiTheme="minorHAnsi" w:cstheme="minorHAnsi"/>
-          <w:sz w:val="24"/>
-          <w:szCs w:val="24"/>
-          <w:lang w:val="en-GB"/>
-        </w:rPr>
-        <w:t xml:space="preserve">Time-series that had no unique coordinates for their location, were located with the coordinates given by the study they belonged to. </w:t>
-      </w:r>
-      <w:r>
-        <w:rPr>
-          <w:rFonts w:asciiTheme="minorHAnsi" w:hAnsiTheme="minorHAnsi" w:cstheme="minorHAnsi"/>
-          <w:sz w:val="24"/>
-          <w:szCs w:val="24"/>
-          <w:lang w:val="en-GB"/>
-        </w:rPr>
-        <w:t xml:space="preserve">The resulting sample sizes across space, time and taxa can be found in </w:t>
-      </w:r>
-      <w:r>
-        <w:rPr>
-          <w:rFonts w:asciiTheme="minorHAnsi" w:hAnsiTheme="minorHAnsi" w:cstheme="minorHAnsi"/>
-          <w:sz w:val="24"/>
-          <w:szCs w:val="24"/>
-          <w:lang w:val="en-GB"/>
-        </w:rPr>
-        <w:t>Figure 2</w:t>
-      </w:r>
-      <w:r>
-        <w:rPr>
-          <w:rFonts w:asciiTheme="minorHAnsi" w:hAnsiTheme="minorHAnsi" w:cstheme="minorHAnsi"/>
-          <w:sz w:val="24"/>
-          <w:szCs w:val="24"/>
-          <w:lang w:val="en-GB"/>
-        </w:rPr>
-        <w:t>.</w:t>
       </w:r>
     </w:p>
     <w:p>
@@ -8599,27 +8450,7 @@
           <w:szCs w:val="24"/>
           <w:lang w:val="en-GB"/>
         </w:rPr>
-        <w:t xml:space="preserve">The time-series used represent repeated studies of species abundance and identity of all species found within an ecological community. The data collection of </w:t>
-      </w:r>
-      <w:proofErr w:type="spellStart"/>
-      <w:r>
-        <w:rPr>
-          <w:rFonts w:asciiTheme="minorHAnsi" w:hAnsiTheme="minorHAnsi" w:cstheme="minorHAnsi"/>
-          <w:sz w:val="24"/>
-          <w:szCs w:val="24"/>
-          <w:lang w:val="en-GB"/>
-        </w:rPr>
-        <w:t>BioTIME</w:t>
-      </w:r>
-      <w:proofErr w:type="spellEnd"/>
-      <w:r>
-        <w:rPr>
-          <w:rFonts w:asciiTheme="minorHAnsi" w:hAnsiTheme="minorHAnsi" w:cstheme="minorHAnsi"/>
-          <w:sz w:val="24"/>
-          <w:szCs w:val="24"/>
-          <w:lang w:val="en-GB"/>
-        </w:rPr>
-        <w:t xml:space="preserve"> was consistent within studies but not between studies.</w:t>
+        <w:t>Other</w:t>
       </w:r>
       <w:r>
         <w:rPr>
@@ -8630,25 +8461,68 @@
         </w:rPr>
         <w:t xml:space="preserve"> </w:t>
       </w:r>
-    </w:p>
-    <w:p>
-      <w:pPr>
-        <w:spacing w:line="276" w:lineRule="auto"/>
-        <w:rPr>
-          <w:rFonts w:asciiTheme="minorHAnsi" w:hAnsiTheme="minorHAnsi" w:cstheme="minorHAnsi"/>
-          <w:sz w:val="24"/>
-          <w:szCs w:val="24"/>
-          <w:lang w:val="en-GB"/>
-        </w:rPr>
-      </w:pPr>
-      <w:r>
-        <w:rPr>
-          <w:rFonts w:asciiTheme="minorHAnsi" w:hAnsiTheme="minorHAnsi" w:cstheme="minorHAnsi"/>
-          <w:sz w:val="24"/>
-          <w:szCs w:val="24"/>
-          <w:lang w:val="en-GB"/>
-        </w:rPr>
-        <w:t>Other</w:t>
+      <w:r>
+        <w:rPr>
+          <w:rFonts w:asciiTheme="minorHAnsi" w:hAnsiTheme="minorHAnsi" w:cstheme="minorHAnsi"/>
+          <w:sz w:val="24"/>
+          <w:szCs w:val="24"/>
+          <w:lang w:val="en-GB"/>
+        </w:rPr>
+        <w:t xml:space="preserve">research that used BioTime </w:t>
+      </w:r>
+      <w:r>
+        <w:rPr>
+          <w:rFonts w:asciiTheme="minorHAnsi" w:hAnsiTheme="minorHAnsi" w:cstheme="minorHAnsi"/>
+          <w:sz w:val="24"/>
+          <w:szCs w:val="24"/>
+          <w:lang w:val="en-GB"/>
+        </w:rPr>
+        <w:t>p</w:t>
+      </w:r>
+      <w:r>
+        <w:rPr>
+          <w:rFonts w:asciiTheme="minorHAnsi" w:hAnsiTheme="minorHAnsi" w:cstheme="minorHAnsi"/>
+          <w:sz w:val="24"/>
+          <w:szCs w:val="24"/>
+          <w:lang w:val="en-GB"/>
+        </w:rPr>
+        <w:t>artitioned</w:t>
+      </w:r>
+      <w:r>
+        <w:rPr>
+          <w:rFonts w:asciiTheme="minorHAnsi" w:hAnsiTheme="minorHAnsi" w:cstheme="minorHAnsi"/>
+          <w:sz w:val="24"/>
+          <w:szCs w:val="24"/>
+          <w:lang w:val="en-GB"/>
+        </w:rPr>
+        <w:t xml:space="preserve"> studies with large extent and consequently used sample-based rarefaction to standardise sampling within each time-series</w:t>
+      </w:r>
+      <w:r>
+        <w:rPr>
+          <w:rFonts w:asciiTheme="minorHAnsi" w:hAnsiTheme="minorHAnsi" w:cstheme="minorHAnsi"/>
+          <w:sz w:val="24"/>
+          <w:szCs w:val="24"/>
+          <w:lang w:val="en-GB"/>
+        </w:rPr>
+        <w:t xml:space="preserve">. </w:t>
+      </w:r>
+      <w:r>
+        <w:rPr>
+          <w:rFonts w:asciiTheme="minorHAnsi" w:hAnsiTheme="minorHAnsi" w:cstheme="minorHAnsi"/>
+          <w:sz w:val="24"/>
+          <w:szCs w:val="24"/>
+          <w:lang w:val="en-GB"/>
+        </w:rPr>
+        <w:t xml:space="preserve">My research does not conform with previous methods </w:t>
+      </w:r>
+      <w:r>
+        <w:rPr>
+          <w:rFonts w:asciiTheme="minorHAnsi" w:hAnsiTheme="minorHAnsi" w:cstheme="minorHAnsi"/>
+          <w:sz w:val="24"/>
+          <w:szCs w:val="24"/>
+          <w:lang w:val="en-GB"/>
+        </w:rPr>
+        <w:t>as</w:t>
       </w:r>
       <w:r>
         <w:rPr>
@@ -8666,19 +8540,26 @@
           <w:szCs w:val="24"/>
           <w:lang w:val="en-GB"/>
         </w:rPr>
-        <w:t xml:space="preserve">research that used </w:t>
-      </w:r>
-      <w:proofErr w:type="spellStart"/>
-      <w:r>
-        <w:rPr>
-          <w:rFonts w:asciiTheme="minorHAnsi" w:hAnsiTheme="minorHAnsi" w:cstheme="minorHAnsi"/>
-          <w:sz w:val="24"/>
-          <w:szCs w:val="24"/>
-          <w:lang w:val="en-GB"/>
-        </w:rPr>
-        <w:t>BioTime</w:t>
-      </w:r>
-      <w:proofErr w:type="spellEnd"/>
+        <w:t xml:space="preserve">64 </w:t>
+      </w:r>
+      <w:r>
+        <w:rPr>
+          <w:rFonts w:asciiTheme="minorHAnsi" w:hAnsiTheme="minorHAnsi" w:cstheme="minorHAnsi"/>
+          <w:sz w:val="24"/>
+          <w:szCs w:val="24"/>
+          <w:lang w:val="en-GB"/>
+        </w:rPr>
+        <w:t>% of my studies</w:t>
+      </w:r>
+      <w:r>
+        <w:rPr>
+          <w:rFonts w:asciiTheme="minorHAnsi" w:hAnsiTheme="minorHAnsi" w:cstheme="minorHAnsi"/>
+          <w:sz w:val="24"/>
+          <w:szCs w:val="24"/>
+          <w:lang w:val="en-GB"/>
+        </w:rPr>
+        <w:t>’ areas</w:t>
+      </w:r>
       <w:r>
         <w:rPr>
           <w:rFonts w:asciiTheme="minorHAnsi" w:hAnsiTheme="minorHAnsi" w:cstheme="minorHAnsi"/>
@@ -8695,52 +8576,16 @@
           <w:szCs w:val="24"/>
           <w:lang w:val="en-GB"/>
         </w:rPr>
-        <w:t>p</w:t>
-      </w:r>
-      <w:r>
-        <w:rPr>
-          <w:rFonts w:asciiTheme="minorHAnsi" w:hAnsiTheme="minorHAnsi" w:cstheme="minorHAnsi"/>
-          <w:sz w:val="24"/>
-          <w:szCs w:val="24"/>
-          <w:lang w:val="en-GB"/>
-        </w:rPr>
-        <w:t>artitioned</w:t>
-      </w:r>
-      <w:r>
-        <w:rPr>
-          <w:rFonts w:asciiTheme="minorHAnsi" w:hAnsiTheme="minorHAnsi" w:cstheme="minorHAnsi"/>
-          <w:sz w:val="24"/>
-          <w:szCs w:val="24"/>
-          <w:lang w:val="en-GB"/>
-        </w:rPr>
-        <w:t xml:space="preserve"> studies with large extent and consequently used sample-based rarefaction to standardise sampling within each time-series</w:t>
-      </w:r>
-      <w:r>
-        <w:rPr>
-          <w:rFonts w:asciiTheme="minorHAnsi" w:hAnsiTheme="minorHAnsi" w:cstheme="minorHAnsi"/>
-          <w:sz w:val="24"/>
-          <w:szCs w:val="24"/>
-          <w:lang w:val="en-GB"/>
-        </w:rPr>
-        <w:t xml:space="preserve">. </w:t>
-      </w:r>
-      <w:r>
-        <w:rPr>
-          <w:rFonts w:asciiTheme="minorHAnsi" w:hAnsiTheme="minorHAnsi" w:cstheme="minorHAnsi"/>
-          <w:sz w:val="24"/>
-          <w:szCs w:val="24"/>
-          <w:lang w:val="en-GB"/>
-        </w:rPr>
-        <w:t xml:space="preserve">My research does not conform with previous methods </w:t>
-      </w:r>
-      <w:r>
-        <w:rPr>
-          <w:rFonts w:asciiTheme="minorHAnsi" w:hAnsiTheme="minorHAnsi" w:cstheme="minorHAnsi"/>
-          <w:sz w:val="24"/>
-          <w:szCs w:val="24"/>
-          <w:lang w:val="en-GB"/>
-        </w:rPr>
-        <w:t>as</w:t>
+        <w:t>were equal to or smaller than</w:t>
+      </w:r>
+      <w:r>
+        <w:rPr>
+          <w:rFonts w:asciiTheme="minorHAnsi" w:hAnsiTheme="minorHAnsi" w:cstheme="minorHAnsi"/>
+          <w:sz w:val="24"/>
+          <w:szCs w:val="24"/>
+          <w:lang w:val="en-GB"/>
+        </w:rPr>
+        <w:t xml:space="preserve"> 1km².</w:t>
       </w:r>
       <w:r>
         <w:rPr>
@@ -8758,69 +8603,6 @@
           <w:szCs w:val="24"/>
           <w:lang w:val="en-GB"/>
         </w:rPr>
-        <w:t xml:space="preserve">64 </w:t>
-      </w:r>
-      <w:r>
-        <w:rPr>
-          <w:rFonts w:asciiTheme="minorHAnsi" w:hAnsiTheme="minorHAnsi" w:cstheme="minorHAnsi"/>
-          <w:sz w:val="24"/>
-          <w:szCs w:val="24"/>
-          <w:lang w:val="en-GB"/>
-        </w:rPr>
-        <w:t>% of my studies</w:t>
-      </w:r>
-      <w:r>
-        <w:rPr>
-          <w:rFonts w:asciiTheme="minorHAnsi" w:hAnsiTheme="minorHAnsi" w:cstheme="minorHAnsi"/>
-          <w:sz w:val="24"/>
-          <w:szCs w:val="24"/>
-          <w:lang w:val="en-GB"/>
-        </w:rPr>
-        <w:t>’ areas</w:t>
-      </w:r>
-      <w:r>
-        <w:rPr>
-          <w:rFonts w:asciiTheme="minorHAnsi" w:hAnsiTheme="minorHAnsi" w:cstheme="minorHAnsi"/>
-          <w:sz w:val="24"/>
-          <w:szCs w:val="24"/>
-          <w:lang w:val="en-GB"/>
-        </w:rPr>
-        <w:t xml:space="preserve"> </w:t>
-      </w:r>
-      <w:r>
-        <w:rPr>
-          <w:rFonts w:asciiTheme="minorHAnsi" w:hAnsiTheme="minorHAnsi" w:cstheme="minorHAnsi"/>
-          <w:sz w:val="24"/>
-          <w:szCs w:val="24"/>
-          <w:lang w:val="en-GB"/>
-        </w:rPr>
-        <w:t>were equal to or smaller than</w:t>
-      </w:r>
-      <w:r>
-        <w:rPr>
-          <w:rFonts w:asciiTheme="minorHAnsi" w:hAnsiTheme="minorHAnsi" w:cstheme="minorHAnsi"/>
-          <w:sz w:val="24"/>
-          <w:szCs w:val="24"/>
-          <w:lang w:val="en-GB"/>
-        </w:rPr>
-        <w:t xml:space="preserve"> 1km².</w:t>
-      </w:r>
-      <w:r>
-        <w:rPr>
-          <w:rFonts w:asciiTheme="minorHAnsi" w:hAnsiTheme="minorHAnsi" w:cstheme="minorHAnsi"/>
-          <w:sz w:val="24"/>
-          <w:szCs w:val="24"/>
-          <w:lang w:val="en-GB"/>
-        </w:rPr>
-        <w:t xml:space="preserve"> </w:t>
-      </w:r>
-      <w:r>
-        <w:rPr>
-          <w:rFonts w:asciiTheme="minorHAnsi" w:hAnsiTheme="minorHAnsi" w:cstheme="minorHAnsi"/>
-          <w:sz w:val="24"/>
-          <w:szCs w:val="24"/>
-          <w:lang w:val="en-GB"/>
-        </w:rPr>
         <w:t xml:space="preserve"> 37 </w:t>
       </w:r>
       <w:r>
@@ -8830,36 +8612,16 @@
           <w:szCs w:val="24"/>
           <w:lang w:val="en-GB"/>
         </w:rPr>
-        <w:t xml:space="preserve">% of studies </w:t>
-      </w:r>
-      <w:proofErr w:type="gramStart"/>
-      <w:r>
-        <w:rPr>
-          <w:rFonts w:asciiTheme="minorHAnsi" w:hAnsiTheme="minorHAnsi" w:cstheme="minorHAnsi"/>
-          <w:sz w:val="24"/>
-          <w:szCs w:val="24"/>
-          <w:lang w:val="en-GB"/>
-        </w:rPr>
-        <w:t xml:space="preserve">were </w:t>
-      </w:r>
-      <w:r>
-        <w:rPr>
-          <w:rFonts w:asciiTheme="minorHAnsi" w:hAnsiTheme="minorHAnsi" w:cstheme="minorHAnsi"/>
-          <w:sz w:val="24"/>
-          <w:szCs w:val="24"/>
-          <w:lang w:val="en-GB"/>
-        </w:rPr>
-        <w:t>located in</w:t>
-      </w:r>
-      <w:proofErr w:type="gramEnd"/>
-      <w:r>
-        <w:rPr>
-          <w:rFonts w:asciiTheme="minorHAnsi" w:hAnsiTheme="minorHAnsi" w:cstheme="minorHAnsi"/>
-          <w:sz w:val="24"/>
-          <w:szCs w:val="24"/>
-          <w:lang w:val="en-GB"/>
-        </w:rPr>
-        <w:t xml:space="preserve"> </w:t>
+        <w:t xml:space="preserve">% of studies were </w:t>
+      </w:r>
+      <w:r>
+        <w:rPr>
+          <w:rFonts w:asciiTheme="minorHAnsi" w:hAnsiTheme="minorHAnsi" w:cstheme="minorHAnsi"/>
+          <w:sz w:val="24"/>
+          <w:szCs w:val="24"/>
+          <w:lang w:val="en-GB"/>
+        </w:rPr>
+        <w:t xml:space="preserve">located in </w:t>
       </w:r>
       <w:r>
         <w:rPr>
@@ -9103,27 +8865,7 @@
           <w:szCs w:val="24"/>
           <w:lang w:val="en-GB"/>
         </w:rPr>
-        <w:t xml:space="preserve"> (Figure inspiration </w:t>
-      </w:r>
-      <w:proofErr w:type="spellStart"/>
-      <w:r>
-        <w:rPr>
-          <w:rFonts w:asciiTheme="minorHAnsi" w:hAnsiTheme="minorHAnsi" w:cstheme="minorHAnsi"/>
-          <w:sz w:val="24"/>
-          <w:szCs w:val="24"/>
-          <w:lang w:val="en-GB"/>
-        </w:rPr>
-        <w:t>Daskalova</w:t>
-      </w:r>
-      <w:proofErr w:type="spellEnd"/>
-      <w:r>
-        <w:rPr>
-          <w:rFonts w:asciiTheme="minorHAnsi" w:hAnsiTheme="minorHAnsi" w:cstheme="minorHAnsi"/>
-          <w:sz w:val="24"/>
-          <w:szCs w:val="24"/>
-          <w:lang w:val="en-GB"/>
-        </w:rPr>
-        <w:t>, 2019).</w:t>
+        <w:t xml:space="preserve"> (Figure inspiration Daskalova, 2019).</w:t>
       </w:r>
     </w:p>
     <w:p>
@@ -9189,7 +8931,6 @@
         </w:rPr>
         <w:t xml:space="preserve">I extracted an accessibility to cities metric from the </w:t>
       </w:r>
-      <w:proofErr w:type="spellStart"/>
       <w:r>
         <w:rPr>
           <w:rFonts w:asciiTheme="minorHAnsi" w:hAnsiTheme="minorHAnsi" w:cstheme="minorHAnsi"/>
@@ -9206,17 +8947,7 @@
           <w:szCs w:val="24"/>
           <w:lang w:val="en-GB"/>
         </w:rPr>
-        <w:t>alariaatlas</w:t>
-      </w:r>
-      <w:proofErr w:type="spellEnd"/>
-      <w:r>
-        <w:rPr>
-          <w:rFonts w:asciiTheme="minorHAnsi" w:hAnsiTheme="minorHAnsi" w:cstheme="minorHAnsi"/>
-          <w:sz w:val="24"/>
-          <w:szCs w:val="24"/>
-          <w:lang w:val="en-GB"/>
-        </w:rPr>
-        <w:t xml:space="preserve"> project Accessibility to cities 2015 </w:t>
+        <w:t xml:space="preserve">alariaatlas project Accessibility to cities 2015 </w:t>
       </w:r>
       <w:r>
         <w:rPr>
@@ -9252,27 +8983,7 @@
           <w:szCs w:val="24"/>
           <w:lang w:val="en-GB"/>
         </w:rPr>
-        <w:t xml:space="preserve">. Areas with &gt;1,500 inhabitants/km² or </w:t>
-      </w:r>
-      <w:proofErr w:type="gramStart"/>
-      <w:r>
-        <w:rPr>
-          <w:rFonts w:asciiTheme="minorHAnsi" w:hAnsiTheme="minorHAnsi" w:cstheme="minorHAnsi"/>
-          <w:sz w:val="24"/>
-          <w:szCs w:val="24"/>
-          <w:lang w:val="en-GB"/>
-        </w:rPr>
-        <w:t>a majority of</w:t>
-      </w:r>
-      <w:proofErr w:type="gramEnd"/>
-      <w:r>
-        <w:rPr>
-          <w:rFonts w:asciiTheme="minorHAnsi" w:hAnsiTheme="minorHAnsi" w:cstheme="minorHAnsi"/>
-          <w:sz w:val="24"/>
-          <w:szCs w:val="24"/>
-          <w:lang w:val="en-GB"/>
-        </w:rPr>
-        <w:t xml:space="preserve"> built-up land cover types </w:t>
+        <w:t xml:space="preserve">. Areas with &gt;1,500 inhabitants/km² or a majority of built-up land cover types </w:t>
       </w:r>
       <w:r>
         <w:rPr>
@@ -9593,27 +9304,7 @@
           <w:szCs w:val="24"/>
           <w:lang w:val="en-GB"/>
         </w:rPr>
-        <w:t xml:space="preserve"> using {vegan} and {</w:t>
-      </w:r>
-      <w:proofErr w:type="spellStart"/>
-      <w:r>
-        <w:rPr>
-          <w:rFonts w:asciiTheme="minorHAnsi" w:hAnsiTheme="minorHAnsi" w:cstheme="minorHAnsi"/>
-          <w:sz w:val="24"/>
-          <w:szCs w:val="24"/>
-          <w:lang w:val="en-GB"/>
-        </w:rPr>
-        <w:t>betapart</w:t>
-      </w:r>
-      <w:proofErr w:type="spellEnd"/>
-      <w:r>
-        <w:rPr>
-          <w:rFonts w:asciiTheme="minorHAnsi" w:hAnsiTheme="minorHAnsi" w:cstheme="minorHAnsi"/>
-          <w:sz w:val="24"/>
-          <w:szCs w:val="24"/>
-          <w:lang w:val="en-GB"/>
-        </w:rPr>
-        <w:t>}</w:t>
+        <w:t xml:space="preserve"> using {vegan} and {betapart}</w:t>
       </w:r>
       <w:r>
         <w:rPr>
@@ -9649,19 +9340,8 @@
           <w:szCs w:val="24"/>
           <w:lang w:val="en-GB"/>
         </w:rPr>
-        <w:t xml:space="preserve"> as opposed to </w:t>
-      </w:r>
-      <w:proofErr w:type="spellStart"/>
-      <w:r>
-        <w:rPr>
-          <w:rFonts w:asciiTheme="minorHAnsi" w:hAnsiTheme="minorHAnsi" w:cstheme="minorHAnsi"/>
-          <w:sz w:val="24"/>
-          <w:szCs w:val="24"/>
-          <w:lang w:val="en-GB"/>
-        </w:rPr>
-        <w:t>nestedness</w:t>
-      </w:r>
-      <w:proofErr w:type="spellEnd"/>
+        <w:t xml:space="preserve"> as opposed to nestedness</w:t>
+      </w:r>
       <w:r>
         <w:rPr>
           <w:rFonts w:asciiTheme="minorHAnsi" w:hAnsiTheme="minorHAnsi" w:cstheme="minorHAnsi"/>
@@ -9678,27 +9358,7 @@
           <w:szCs w:val="24"/>
           <w:lang w:val="en-GB"/>
         </w:rPr>
-        <w:t xml:space="preserve"> was the dominant part of biodiversity change in the </w:t>
-      </w:r>
-      <w:proofErr w:type="spellStart"/>
-      <w:r>
-        <w:rPr>
-          <w:rFonts w:asciiTheme="minorHAnsi" w:hAnsiTheme="minorHAnsi" w:cstheme="minorHAnsi"/>
-          <w:sz w:val="24"/>
-          <w:szCs w:val="24"/>
-          <w:lang w:val="en-GB"/>
-        </w:rPr>
-        <w:t>BioTIME</w:t>
-      </w:r>
-      <w:proofErr w:type="spellEnd"/>
-      <w:r>
-        <w:rPr>
-          <w:rFonts w:asciiTheme="minorHAnsi" w:hAnsiTheme="minorHAnsi" w:cstheme="minorHAnsi"/>
-          <w:sz w:val="24"/>
-          <w:szCs w:val="24"/>
-          <w:lang w:val="en-GB"/>
-        </w:rPr>
-        <w:t xml:space="preserve"> dataset (REF). </w:t>
+        <w:t xml:space="preserve"> was the dominant part of biodiversity change in the BioTIME dataset (REF). </w:t>
       </w:r>
       <w:r>
         <w:rPr>
@@ -10081,27 +9741,7 @@
           <w:szCs w:val="24"/>
           <w:lang w:val="en-GB"/>
         </w:rPr>
-        <w:t xml:space="preserve"> using {</w:t>
-      </w:r>
-      <w:proofErr w:type="spellStart"/>
-      <w:r>
-        <w:rPr>
-          <w:rFonts w:asciiTheme="minorHAnsi" w:hAnsiTheme="minorHAnsi" w:cstheme="minorHAnsi"/>
-          <w:sz w:val="24"/>
-          <w:szCs w:val="24"/>
-          <w:lang w:val="en-GB"/>
-        </w:rPr>
-        <w:t>dggridr</w:t>
-      </w:r>
-      <w:proofErr w:type="spellEnd"/>
-      <w:r>
-        <w:rPr>
-          <w:rFonts w:asciiTheme="minorHAnsi" w:hAnsiTheme="minorHAnsi" w:cstheme="minorHAnsi"/>
-          <w:sz w:val="24"/>
-          <w:szCs w:val="24"/>
-          <w:lang w:val="en-GB"/>
-        </w:rPr>
-        <w:t xml:space="preserve">}. The grid cells covered areas of resolution 12, which is equivalent to </w:t>
+        <w:t xml:space="preserve"> using {dggridr}. The grid cells covered areas of resolution 12, which is equivalent to </w:t>
       </w:r>
       <w:r>
         <w:rPr>
@@ -10820,7 +10460,6 @@
         </w:rPr>
         <w:t>{</w:t>
       </w:r>
-      <w:proofErr w:type="spellStart"/>
       <w:r>
         <w:rPr>
           <w:rFonts w:asciiTheme="minorHAnsi" w:hAnsiTheme="minorHAnsi" w:cstheme="minorHAnsi"/>
@@ -10830,7 +10469,6 @@
         </w:rPr>
         <w:t>ggpredict</w:t>
       </w:r>
-      <w:proofErr w:type="spellEnd"/>
       <w:r>
         <w:rPr>
           <w:rFonts w:asciiTheme="minorHAnsi" w:hAnsiTheme="minorHAnsi" w:cstheme="minorHAnsi"/>
@@ -11141,27 +10779,7 @@
           <w:szCs w:val="24"/>
           <w:lang w:val="en-GB"/>
         </w:rPr>
-        <w:t xml:space="preserve">assessed convergence visually by examining trace plots and </w:t>
-      </w:r>
-      <w:proofErr w:type="spellStart"/>
-      <w:r>
-        <w:rPr>
-          <w:rFonts w:asciiTheme="minorHAnsi" w:hAnsiTheme="minorHAnsi" w:cstheme="minorHAnsi"/>
-          <w:sz w:val="24"/>
-          <w:szCs w:val="24"/>
-          <w:lang w:val="en-GB"/>
-        </w:rPr>
-        <w:t>Rhat</w:t>
-      </w:r>
-      <w:proofErr w:type="spellEnd"/>
-      <w:r>
-        <w:rPr>
-          <w:rFonts w:asciiTheme="minorHAnsi" w:hAnsiTheme="minorHAnsi" w:cstheme="minorHAnsi"/>
-          <w:sz w:val="24"/>
-          <w:szCs w:val="24"/>
-          <w:lang w:val="en-GB"/>
-        </w:rPr>
-        <w:t xml:space="preserve"> values</w:t>
+        <w:t>assessed convergence visually by examining trace plots and Rhat values</w:t>
       </w:r>
       <w:r>
         <w:rPr>
@@ -12164,27 +11782,7 @@
           <w:szCs w:val="24"/>
           <w:lang w:val="en-GB"/>
         </w:rPr>
-        <w:t xml:space="preserve">See trace plots and model </w:t>
-      </w:r>
-      <w:proofErr w:type="spellStart"/>
-      <w:r>
-        <w:rPr>
-          <w:rFonts w:asciiTheme="minorHAnsi" w:hAnsiTheme="minorHAnsi" w:cstheme="minorHAnsi"/>
-          <w:sz w:val="24"/>
-          <w:szCs w:val="24"/>
-          <w:lang w:val="en-GB"/>
-        </w:rPr>
-        <w:t>Rhat</w:t>
-      </w:r>
-      <w:proofErr w:type="spellEnd"/>
-      <w:r>
-        <w:rPr>
-          <w:rFonts w:asciiTheme="minorHAnsi" w:hAnsiTheme="minorHAnsi" w:cstheme="minorHAnsi"/>
-          <w:sz w:val="24"/>
-          <w:szCs w:val="24"/>
-          <w:lang w:val="en-GB"/>
-        </w:rPr>
-        <w:t xml:space="preserve"> values in appendix confirming model convergence.</w:t>
+        <w:t>See trace plots and model Rhat values in appendix confirming model convergence.</w:t>
       </w:r>
     </w:p>
     <w:p>
@@ -12628,27 +12226,7 @@
           <w:szCs w:val="24"/>
           <w:lang w:val="en-GB"/>
         </w:rPr>
-        <w:t xml:space="preserve">See trace plots and model </w:t>
-      </w:r>
-      <w:proofErr w:type="spellStart"/>
-      <w:r>
-        <w:rPr>
-          <w:rFonts w:asciiTheme="minorHAnsi" w:hAnsiTheme="minorHAnsi" w:cstheme="minorHAnsi"/>
-          <w:sz w:val="24"/>
-          <w:szCs w:val="24"/>
-          <w:lang w:val="en-GB"/>
-        </w:rPr>
-        <w:t>Rhat</w:t>
-      </w:r>
-      <w:proofErr w:type="spellEnd"/>
-      <w:r>
-        <w:rPr>
-          <w:rFonts w:asciiTheme="minorHAnsi" w:hAnsiTheme="minorHAnsi" w:cstheme="minorHAnsi"/>
-          <w:sz w:val="24"/>
-          <w:szCs w:val="24"/>
-          <w:lang w:val="en-GB"/>
-        </w:rPr>
-        <w:t xml:space="preserve"> values in appendix confirming model convergence.</w:t>
+        <w:t>See trace plots and model Rhat values in appendix confirming model convergence.</w:t>
       </w:r>
     </w:p>
     <w:p>
@@ -13250,27 +12828,7 @@
           <w:lang w:val="en-GB"/>
         </w:rPr>
         <w:lastRenderedPageBreak/>
-        <w:t xml:space="preserve">Dashed line marks the zero threshold. See trace plots and model </w:t>
-      </w:r>
-      <w:proofErr w:type="spellStart"/>
-      <w:r>
-        <w:rPr>
-          <w:rFonts w:asciiTheme="minorHAnsi" w:hAnsiTheme="minorHAnsi" w:cstheme="minorHAnsi"/>
-          <w:sz w:val="24"/>
-          <w:szCs w:val="24"/>
-          <w:lang w:val="en-GB"/>
-        </w:rPr>
-        <w:t>Rhat</w:t>
-      </w:r>
-      <w:proofErr w:type="spellEnd"/>
-      <w:r>
-        <w:rPr>
-          <w:rFonts w:asciiTheme="minorHAnsi" w:hAnsiTheme="minorHAnsi" w:cstheme="minorHAnsi"/>
-          <w:sz w:val="24"/>
-          <w:szCs w:val="24"/>
-          <w:lang w:val="en-GB"/>
-        </w:rPr>
-        <w:t xml:space="preserve"> values in appendix confirming model convergence.</w:t>
+        <w:t>Dashed line marks the zero threshold. See trace plots and model Rhat values in appendix confirming model convergence.</w:t>
       </w:r>
     </w:p>
     <w:p>
@@ -13725,27 +13283,7 @@
           <w:szCs w:val="24"/>
           <w:lang w:val="en-GB"/>
         </w:rPr>
-        <w:t xml:space="preserve">The lack of </w:t>
-      </w:r>
-      <w:proofErr w:type="gramStart"/>
-      <w:r>
-        <w:rPr>
-          <w:rFonts w:asciiTheme="minorHAnsi" w:hAnsiTheme="minorHAnsi" w:cstheme="minorHAnsi"/>
-          <w:sz w:val="24"/>
-          <w:szCs w:val="24"/>
-          <w:lang w:val="en-GB"/>
-        </w:rPr>
-        <w:t>sufficient</w:t>
-      </w:r>
-      <w:proofErr w:type="gramEnd"/>
-      <w:r>
-        <w:rPr>
-          <w:rFonts w:asciiTheme="minorHAnsi" w:hAnsiTheme="minorHAnsi" w:cstheme="minorHAnsi"/>
-          <w:sz w:val="24"/>
-          <w:szCs w:val="24"/>
-          <w:lang w:val="en-GB"/>
-        </w:rPr>
-        <w:t xml:space="preserve"> data prevented me to answer my original question</w:t>
+        <w:t>The lack of sufficient data prevented me to answer my original question</w:t>
       </w:r>
       <w:r>
         <w:rPr>
@@ -13844,27 +13382,7 @@
           <w:szCs w:val="24"/>
           <w:lang w:val="en-GB"/>
         </w:rPr>
-        <w:t xml:space="preserve"> I uncovered heterogenous responses to large-scale anthropogenic activity challenging the assumption that the absence of human activity is </w:t>
-      </w:r>
-      <w:proofErr w:type="gramStart"/>
-      <w:r>
-        <w:rPr>
-          <w:rFonts w:asciiTheme="minorHAnsi" w:hAnsiTheme="minorHAnsi" w:cstheme="minorHAnsi"/>
-          <w:sz w:val="24"/>
-          <w:szCs w:val="24"/>
-          <w:lang w:val="en-GB"/>
-        </w:rPr>
-        <w:t>sufficient</w:t>
-      </w:r>
-      <w:proofErr w:type="gramEnd"/>
-      <w:r>
-        <w:rPr>
-          <w:rFonts w:asciiTheme="minorHAnsi" w:hAnsiTheme="minorHAnsi" w:cstheme="minorHAnsi"/>
-          <w:sz w:val="24"/>
-          <w:szCs w:val="24"/>
-          <w:lang w:val="en-GB"/>
-        </w:rPr>
-        <w:t xml:space="preserve"> to conserve compositional biodiversity.</w:t>
+        <w:t xml:space="preserve"> I uncovered heterogenous responses to large-scale anthropogenic activity challenging the assumption that the absence of human activity is sufficient to conserve compositional biodiversity.</w:t>
       </w:r>
     </w:p>
     <w:p>
@@ -14123,17 +13641,168 @@
         </w:rPr>
         <w:t xml:space="preserve"> highly accessible (see appendix </w:t>
       </w:r>
-      <w:proofErr w:type="spellStart"/>
-      <w:r>
-        <w:rPr>
-          <w:rFonts w:asciiTheme="minorHAnsi" w:hAnsiTheme="minorHAnsi" w:cstheme="minorHAnsi"/>
-          <w:sz w:val="24"/>
-          <w:szCs w:val="24"/>
-          <w:lang w:val="en-GB"/>
-        </w:rPr>
-        <w:t>hist</w:t>
-      </w:r>
-      <w:proofErr w:type="spellEnd"/>
+      <w:r>
+        <w:rPr>
+          <w:rFonts w:asciiTheme="minorHAnsi" w:hAnsiTheme="minorHAnsi" w:cstheme="minorHAnsi"/>
+          <w:sz w:val="24"/>
+          <w:szCs w:val="24"/>
+          <w:lang w:val="en-GB"/>
+        </w:rPr>
+        <w:t>hist acc_fake+real</w:t>
+      </w:r>
+      <w:r>
+        <w:rPr>
+          <w:rFonts w:asciiTheme="minorHAnsi" w:hAnsiTheme="minorHAnsi" w:cstheme="minorHAnsi"/>
+          <w:sz w:val="24"/>
+          <w:szCs w:val="24"/>
+          <w:lang w:val="en-GB"/>
+        </w:rPr>
+        <w:t xml:space="preserve"> + map accessibility</w:t>
+      </w:r>
+      <w:r>
+        <w:rPr>
+          <w:rFonts w:asciiTheme="minorHAnsi" w:hAnsiTheme="minorHAnsi" w:cstheme="minorHAnsi"/>
+          <w:sz w:val="24"/>
+          <w:szCs w:val="24"/>
+          <w:lang w:val="en-GB"/>
+        </w:rPr>
+        <w:t>?</w:t>
+      </w:r>
+      <w:r>
+        <w:rPr>
+          <w:rFonts w:asciiTheme="minorHAnsi" w:hAnsiTheme="minorHAnsi" w:cstheme="minorHAnsi"/>
+          <w:sz w:val="24"/>
+          <w:szCs w:val="24"/>
+          <w:lang w:val="en-GB"/>
+        </w:rPr>
+        <w:t xml:space="preserve">). </w:t>
+      </w:r>
+      <w:r>
+        <w:rPr>
+          <w:rFonts w:asciiTheme="minorHAnsi" w:hAnsiTheme="minorHAnsi" w:cstheme="minorHAnsi"/>
+          <w:sz w:val="24"/>
+          <w:szCs w:val="24"/>
+          <w:lang w:val="en-GB"/>
+        </w:rPr>
+        <w:t>My</w:t>
+      </w:r>
+      <w:r>
+        <w:rPr>
+          <w:rFonts w:asciiTheme="minorHAnsi" w:hAnsiTheme="minorHAnsi" w:cstheme="minorHAnsi"/>
+          <w:sz w:val="24"/>
+          <w:szCs w:val="24"/>
+          <w:lang w:val="en-GB"/>
+        </w:rPr>
+        <w:t xml:space="preserve"> data</w:t>
+      </w:r>
+      <w:r>
+        <w:rPr>
+          <w:rFonts w:asciiTheme="minorHAnsi" w:hAnsiTheme="minorHAnsi" w:cstheme="minorHAnsi"/>
+          <w:sz w:val="24"/>
+          <w:szCs w:val="24"/>
+          <w:lang w:val="en-GB"/>
+        </w:rPr>
+        <w:t xml:space="preserve"> suffered </w:t>
+      </w:r>
+      <w:r>
+        <w:rPr>
+          <w:rFonts w:asciiTheme="minorHAnsi" w:hAnsiTheme="minorHAnsi" w:cstheme="minorHAnsi"/>
+          <w:sz w:val="24"/>
+          <w:szCs w:val="24"/>
+          <w:lang w:val="en-GB"/>
+        </w:rPr>
+        <w:t>from the opposite</w:t>
+      </w:r>
+      <w:r>
+        <w:rPr>
+          <w:rFonts w:asciiTheme="minorHAnsi" w:hAnsiTheme="minorHAnsi" w:cstheme="minorHAnsi"/>
+          <w:sz w:val="24"/>
+          <w:szCs w:val="24"/>
+          <w:lang w:val="en-GB"/>
+        </w:rPr>
+        <w:t xml:space="preserve">, </w:t>
+      </w:r>
+      <w:r>
+        <w:rPr>
+          <w:rFonts w:asciiTheme="minorHAnsi" w:hAnsiTheme="minorHAnsi" w:cstheme="minorHAnsi"/>
+          <w:sz w:val="24"/>
+          <w:szCs w:val="24"/>
+          <w:lang w:val="en-GB"/>
+        </w:rPr>
+        <w:t xml:space="preserve">as </w:t>
+      </w:r>
+      <w:r>
+        <w:rPr>
+          <w:rFonts w:asciiTheme="minorHAnsi" w:hAnsiTheme="minorHAnsi" w:cstheme="minorHAnsi"/>
+          <w:sz w:val="24"/>
+          <w:szCs w:val="24"/>
+          <w:lang w:val="en-GB"/>
+        </w:rPr>
+        <w:t>it</w:t>
+      </w:r>
+      <w:r>
+        <w:rPr>
+          <w:rFonts w:asciiTheme="minorHAnsi" w:hAnsiTheme="minorHAnsi" w:cstheme="minorHAnsi"/>
+          <w:sz w:val="24"/>
+          <w:szCs w:val="24"/>
+          <w:lang w:val="en-GB"/>
+        </w:rPr>
+        <w:t xml:space="preserve"> underrepresent</w:t>
+      </w:r>
+      <w:r>
+        <w:rPr>
+          <w:rFonts w:asciiTheme="minorHAnsi" w:hAnsiTheme="minorHAnsi" w:cstheme="minorHAnsi"/>
+          <w:sz w:val="24"/>
+          <w:szCs w:val="24"/>
+          <w:lang w:val="en-GB"/>
+        </w:rPr>
+        <w:t>ed</w:t>
+      </w:r>
+      <w:r>
+        <w:rPr>
+          <w:rFonts w:asciiTheme="minorHAnsi" w:hAnsiTheme="minorHAnsi" w:cstheme="minorHAnsi"/>
+          <w:sz w:val="24"/>
+          <w:szCs w:val="24"/>
+          <w:lang w:val="en-GB"/>
+        </w:rPr>
+        <w:t xml:space="preserve"> areas with low accessibility, causing high uncertainty of the model at low levels (Figure 3)</w:t>
+      </w:r>
+      <w:r>
+        <w:rPr>
+          <w:rFonts w:asciiTheme="minorHAnsi" w:hAnsiTheme="minorHAnsi" w:cstheme="minorHAnsi"/>
+          <w:sz w:val="24"/>
+          <w:szCs w:val="24"/>
+          <w:lang w:val="en-GB"/>
+        </w:rPr>
+        <w:t xml:space="preserve">. Additionally, </w:t>
+      </w:r>
+      <w:r>
+        <w:rPr>
+          <w:rFonts w:asciiTheme="minorHAnsi" w:hAnsiTheme="minorHAnsi" w:cstheme="minorHAnsi"/>
+          <w:sz w:val="24"/>
+          <w:szCs w:val="24"/>
+          <w:lang w:val="en-GB"/>
+        </w:rPr>
+        <w:t>33% of the time-series monitored f</w:t>
+      </w:r>
+      <w:r>
+        <w:rPr>
+          <w:rFonts w:asciiTheme="minorHAnsi" w:hAnsiTheme="minorHAnsi" w:cstheme="minorHAnsi"/>
+          <w:sz w:val="24"/>
+          <w:szCs w:val="24"/>
+          <w:lang w:val="en-GB"/>
+        </w:rPr>
+        <w:t>ell</w:t>
+      </w:r>
+      <w:r>
+        <w:rPr>
+          <w:rFonts w:asciiTheme="minorHAnsi" w:hAnsiTheme="minorHAnsi" w:cstheme="minorHAnsi"/>
+          <w:sz w:val="24"/>
+          <w:szCs w:val="24"/>
+          <w:lang w:val="en-GB"/>
+        </w:rPr>
+        <w:t xml:space="preserve"> into protected areas</w:t>
+      </w:r>
       <w:r>
         <w:rPr>
           <w:rFonts w:asciiTheme="minorHAnsi" w:hAnsiTheme="minorHAnsi" w:cstheme="minorHAnsi"/>
@@ -14143,181 +13812,6 @@
         </w:rPr>
         <w:t xml:space="preserve"> </w:t>
       </w:r>
-      <w:proofErr w:type="spellStart"/>
-      <w:r>
-        <w:rPr>
-          <w:rFonts w:asciiTheme="minorHAnsi" w:hAnsiTheme="minorHAnsi" w:cstheme="minorHAnsi"/>
-          <w:sz w:val="24"/>
-          <w:szCs w:val="24"/>
-          <w:lang w:val="en-GB"/>
-        </w:rPr>
-        <w:t>acc_fake+real</w:t>
-      </w:r>
-      <w:proofErr w:type="spellEnd"/>
-      <w:r>
-        <w:rPr>
-          <w:rFonts w:asciiTheme="minorHAnsi" w:hAnsiTheme="minorHAnsi" w:cstheme="minorHAnsi"/>
-          <w:sz w:val="24"/>
-          <w:szCs w:val="24"/>
-          <w:lang w:val="en-GB"/>
-        </w:rPr>
-        <w:t xml:space="preserve"> + map accessibility</w:t>
-      </w:r>
-      <w:r>
-        <w:rPr>
-          <w:rFonts w:asciiTheme="minorHAnsi" w:hAnsiTheme="minorHAnsi" w:cstheme="minorHAnsi"/>
-          <w:sz w:val="24"/>
-          <w:szCs w:val="24"/>
-          <w:lang w:val="en-GB"/>
-        </w:rPr>
-        <w:t>?</w:t>
-      </w:r>
-      <w:r>
-        <w:rPr>
-          <w:rFonts w:asciiTheme="minorHAnsi" w:hAnsiTheme="minorHAnsi" w:cstheme="minorHAnsi"/>
-          <w:sz w:val="24"/>
-          <w:szCs w:val="24"/>
-          <w:lang w:val="en-GB"/>
-        </w:rPr>
-        <w:t xml:space="preserve">). </w:t>
-      </w:r>
-      <w:r>
-        <w:rPr>
-          <w:rFonts w:asciiTheme="minorHAnsi" w:hAnsiTheme="minorHAnsi" w:cstheme="minorHAnsi"/>
-          <w:sz w:val="24"/>
-          <w:szCs w:val="24"/>
-          <w:lang w:val="en-GB"/>
-        </w:rPr>
-        <w:t>My</w:t>
-      </w:r>
-      <w:r>
-        <w:rPr>
-          <w:rFonts w:asciiTheme="minorHAnsi" w:hAnsiTheme="minorHAnsi" w:cstheme="minorHAnsi"/>
-          <w:sz w:val="24"/>
-          <w:szCs w:val="24"/>
-          <w:lang w:val="en-GB"/>
-        </w:rPr>
-        <w:t xml:space="preserve"> data</w:t>
-      </w:r>
-      <w:r>
-        <w:rPr>
-          <w:rFonts w:asciiTheme="minorHAnsi" w:hAnsiTheme="minorHAnsi" w:cstheme="minorHAnsi"/>
-          <w:sz w:val="24"/>
-          <w:szCs w:val="24"/>
-          <w:lang w:val="en-GB"/>
-        </w:rPr>
-        <w:t xml:space="preserve"> suffered </w:t>
-      </w:r>
-      <w:r>
-        <w:rPr>
-          <w:rFonts w:asciiTheme="minorHAnsi" w:hAnsiTheme="minorHAnsi" w:cstheme="minorHAnsi"/>
-          <w:sz w:val="24"/>
-          <w:szCs w:val="24"/>
-          <w:lang w:val="en-GB"/>
-        </w:rPr>
-        <w:t>from the opposite</w:t>
-      </w:r>
-      <w:r>
-        <w:rPr>
-          <w:rFonts w:asciiTheme="minorHAnsi" w:hAnsiTheme="minorHAnsi" w:cstheme="minorHAnsi"/>
-          <w:sz w:val="24"/>
-          <w:szCs w:val="24"/>
-          <w:lang w:val="en-GB"/>
-        </w:rPr>
-        <w:t xml:space="preserve">, </w:t>
-      </w:r>
-      <w:r>
-        <w:rPr>
-          <w:rFonts w:asciiTheme="minorHAnsi" w:hAnsiTheme="minorHAnsi" w:cstheme="minorHAnsi"/>
-          <w:sz w:val="24"/>
-          <w:szCs w:val="24"/>
-          <w:lang w:val="en-GB"/>
-        </w:rPr>
-        <w:t xml:space="preserve">as </w:t>
-      </w:r>
-      <w:proofErr w:type="gramStart"/>
-      <w:r>
-        <w:rPr>
-          <w:rFonts w:asciiTheme="minorHAnsi" w:hAnsiTheme="minorHAnsi" w:cstheme="minorHAnsi"/>
-          <w:sz w:val="24"/>
-          <w:szCs w:val="24"/>
-          <w:lang w:val="en-GB"/>
-        </w:rPr>
-        <w:t>it</w:t>
-      </w:r>
-      <w:proofErr w:type="gramEnd"/>
-      <w:r>
-        <w:rPr>
-          <w:rFonts w:asciiTheme="minorHAnsi" w:hAnsiTheme="minorHAnsi" w:cstheme="minorHAnsi"/>
-          <w:sz w:val="24"/>
-          <w:szCs w:val="24"/>
-          <w:lang w:val="en-GB"/>
-        </w:rPr>
-        <w:t xml:space="preserve"> underrepresent</w:t>
-      </w:r>
-      <w:r>
-        <w:rPr>
-          <w:rFonts w:asciiTheme="minorHAnsi" w:hAnsiTheme="minorHAnsi" w:cstheme="minorHAnsi"/>
-          <w:sz w:val="24"/>
-          <w:szCs w:val="24"/>
-          <w:lang w:val="en-GB"/>
-        </w:rPr>
-        <w:t>ed</w:t>
-      </w:r>
-      <w:r>
-        <w:rPr>
-          <w:rFonts w:asciiTheme="minorHAnsi" w:hAnsiTheme="minorHAnsi" w:cstheme="minorHAnsi"/>
-          <w:sz w:val="24"/>
-          <w:szCs w:val="24"/>
-          <w:lang w:val="en-GB"/>
-        </w:rPr>
-        <w:t xml:space="preserve"> areas with low accessibility, causing high uncertainty of the model at low levels (Figure 3)</w:t>
-      </w:r>
-      <w:r>
-        <w:rPr>
-          <w:rFonts w:asciiTheme="minorHAnsi" w:hAnsiTheme="minorHAnsi" w:cstheme="minorHAnsi"/>
-          <w:sz w:val="24"/>
-          <w:szCs w:val="24"/>
-          <w:lang w:val="en-GB"/>
-        </w:rPr>
-        <w:t xml:space="preserve">. Additionally, </w:t>
-      </w:r>
-      <w:r>
-        <w:rPr>
-          <w:rFonts w:asciiTheme="minorHAnsi" w:hAnsiTheme="minorHAnsi" w:cstheme="minorHAnsi"/>
-          <w:sz w:val="24"/>
-          <w:szCs w:val="24"/>
-          <w:lang w:val="en-GB"/>
-        </w:rPr>
-        <w:t>33% of the time-series monitored f</w:t>
-      </w:r>
-      <w:r>
-        <w:rPr>
-          <w:rFonts w:asciiTheme="minorHAnsi" w:hAnsiTheme="minorHAnsi" w:cstheme="minorHAnsi"/>
-          <w:sz w:val="24"/>
-          <w:szCs w:val="24"/>
-          <w:lang w:val="en-GB"/>
-        </w:rPr>
-        <w:t>ell</w:t>
-      </w:r>
-      <w:r>
-        <w:rPr>
-          <w:rFonts w:asciiTheme="minorHAnsi" w:hAnsiTheme="minorHAnsi" w:cstheme="minorHAnsi"/>
-          <w:sz w:val="24"/>
-          <w:szCs w:val="24"/>
-          <w:lang w:val="en-GB"/>
-        </w:rPr>
-        <w:t xml:space="preserve"> into protected areas</w:t>
-      </w:r>
-      <w:r>
-        <w:rPr>
-          <w:rFonts w:asciiTheme="minorHAnsi" w:hAnsiTheme="minorHAnsi" w:cstheme="minorHAnsi"/>
-          <w:sz w:val="24"/>
-          <w:szCs w:val="24"/>
-          <w:lang w:val="en-GB"/>
-        </w:rPr>
-        <w:t xml:space="preserve"> </w:t>
-      </w:r>
       <w:r>
         <w:rPr>
           <w:rFonts w:asciiTheme="minorHAnsi" w:hAnsiTheme="minorHAnsi" w:cstheme="minorHAnsi"/>
@@ -14343,27 +13837,7 @@
           <w:szCs w:val="24"/>
           <w:lang w:val="en-GB"/>
         </w:rPr>
-        <w:t xml:space="preserve">accessibility level of 0.9 and above (see appendix </w:t>
-      </w:r>
-      <w:proofErr w:type="spellStart"/>
-      <w:r>
-        <w:rPr>
-          <w:rFonts w:asciiTheme="minorHAnsi" w:hAnsiTheme="minorHAnsi" w:cstheme="minorHAnsi"/>
-          <w:sz w:val="24"/>
-          <w:szCs w:val="24"/>
-          <w:lang w:val="en-GB"/>
-        </w:rPr>
-        <w:t>coloredbyPA</w:t>
-      </w:r>
-      <w:proofErr w:type="spellEnd"/>
-      <w:r>
-        <w:rPr>
-          <w:rFonts w:asciiTheme="minorHAnsi" w:hAnsiTheme="minorHAnsi" w:cstheme="minorHAnsi"/>
-          <w:sz w:val="24"/>
-          <w:szCs w:val="24"/>
-          <w:lang w:val="en-GB"/>
-        </w:rPr>
-        <w:t>)</w:t>
+        <w:t>accessibility level of 0.9 and above (see appendix coloredbyPA)</w:t>
       </w:r>
       <w:r>
         <w:rPr>
@@ -14491,27 +13965,7 @@
           <w:szCs w:val="24"/>
           <w:lang w:val="en-GB"/>
         </w:rPr>
-        <w:t xml:space="preserve">across levels of accessibility (see appendix figure </w:t>
-      </w:r>
-      <w:proofErr w:type="spellStart"/>
-      <w:r>
-        <w:rPr>
-          <w:rFonts w:asciiTheme="minorHAnsi" w:hAnsiTheme="minorHAnsi" w:cstheme="minorHAnsi"/>
-          <w:sz w:val="24"/>
-          <w:szCs w:val="24"/>
-          <w:lang w:val="en-GB"/>
-        </w:rPr>
-        <w:t>raincloudacc</w:t>
-      </w:r>
-      <w:proofErr w:type="spellEnd"/>
-      <w:r>
-        <w:rPr>
-          <w:rFonts w:asciiTheme="minorHAnsi" w:hAnsiTheme="minorHAnsi" w:cstheme="minorHAnsi"/>
-          <w:sz w:val="24"/>
-          <w:szCs w:val="24"/>
-          <w:lang w:val="en-GB"/>
-        </w:rPr>
-        <w:t>)</w:t>
+        <w:t>across levels of accessibility (see appendix figure raincloudacc)</w:t>
       </w:r>
       <w:r>
         <w:rPr>
@@ -14890,39 +14344,17 @@
           <w:szCs w:val="24"/>
           <w:lang w:val="en-GB"/>
         </w:rPr>
-        <w:t xml:space="preserve"> the real world (</w:t>
-      </w:r>
-      <w:proofErr w:type="spellStart"/>
-      <w:r>
-        <w:rPr>
-          <w:rFonts w:asciiTheme="minorHAnsi" w:hAnsiTheme="minorHAnsi" w:cstheme="minorHAnsi"/>
-          <w:sz w:val="24"/>
-          <w:szCs w:val="24"/>
-          <w:lang w:val="en-GB"/>
-        </w:rPr>
-        <w:t>Vellend</w:t>
-      </w:r>
-      <w:proofErr w:type="spellEnd"/>
-      <w:r>
-        <w:rPr>
-          <w:rFonts w:asciiTheme="minorHAnsi" w:hAnsiTheme="minorHAnsi" w:cstheme="minorHAnsi"/>
-          <w:sz w:val="24"/>
-          <w:szCs w:val="24"/>
-          <w:lang w:val="en-GB"/>
-        </w:rPr>
-        <w:t xml:space="preserve"> </w:t>
-      </w:r>
-      <w:proofErr w:type="spellStart"/>
-      <w:r>
-        <w:rPr>
-          <w:rFonts w:asciiTheme="minorHAnsi" w:hAnsiTheme="minorHAnsi" w:cstheme="minorHAnsi"/>
-          <w:sz w:val="24"/>
-          <w:szCs w:val="24"/>
-          <w:lang w:val="en-GB"/>
-        </w:rPr>
-        <w:t>contracritique</w:t>
-      </w:r>
-      <w:proofErr w:type="spellEnd"/>
+        <w:t xml:space="preserve"> the real world (Vellend</w:t>
+      </w:r>
+      <w:r>
+        <w:rPr>
+          <w:rFonts w:asciiTheme="minorHAnsi" w:hAnsiTheme="minorHAnsi" w:cstheme="minorHAnsi"/>
+          <w:sz w:val="24"/>
+          <w:szCs w:val="24"/>
+          <w:lang w:val="en-GB"/>
+        </w:rPr>
+        <w:t xml:space="preserve"> contracritique</w:t>
+      </w:r>
       <w:r>
         <w:rPr>
           <w:rFonts w:asciiTheme="minorHAnsi" w:hAnsiTheme="minorHAnsi" w:cstheme="minorHAnsi"/>
@@ -15311,27 +14743,7 @@
           <w:szCs w:val="24"/>
           <w:lang w:val="en-GB"/>
         </w:rPr>
-        <w:t>, which is higher than hypothetical baseline turnover rates (</w:t>
-      </w:r>
-      <w:proofErr w:type="spellStart"/>
-      <w:r>
-        <w:rPr>
-          <w:rFonts w:asciiTheme="minorHAnsi" w:hAnsiTheme="minorHAnsi" w:cstheme="minorHAnsi"/>
-          <w:sz w:val="24"/>
-          <w:szCs w:val="24"/>
-          <w:lang w:val="en-GB"/>
-        </w:rPr>
-        <w:t>Dornelas</w:t>
-      </w:r>
-      <w:proofErr w:type="spellEnd"/>
-      <w:r>
-        <w:rPr>
-          <w:rFonts w:asciiTheme="minorHAnsi" w:hAnsiTheme="minorHAnsi" w:cstheme="minorHAnsi"/>
-          <w:sz w:val="24"/>
-          <w:szCs w:val="24"/>
-          <w:lang w:val="en-GB"/>
-        </w:rPr>
-        <w:t xml:space="preserve">). </w:t>
+        <w:t xml:space="preserve">, which is higher than hypothetical baseline turnover rates (Dornelas). </w:t>
       </w:r>
       <w:r>
         <w:rPr>
@@ -15482,29 +14894,7 @@
           <w:szCs w:val="24"/>
           <w:lang w:val="en-GB"/>
         </w:rPr>
-        <w:t xml:space="preserve">; </w:t>
-      </w:r>
-      <w:proofErr w:type="spellStart"/>
-      <w:r>
-        <w:rPr>
-          <w:rFonts w:asciiTheme="minorHAnsi" w:hAnsiTheme="minorHAnsi" w:cstheme="minorHAnsi"/>
-          <w:color w:val="1C1D1E"/>
-          <w:sz w:val="24"/>
-          <w:szCs w:val="24"/>
-          <w:lang w:val="en-GB"/>
-        </w:rPr>
-        <w:t>Seebens</w:t>
-      </w:r>
-      <w:proofErr w:type="spellEnd"/>
-      <w:r>
-        <w:rPr>
-          <w:rFonts w:asciiTheme="minorHAnsi" w:hAnsiTheme="minorHAnsi" w:cstheme="minorHAnsi"/>
-          <w:color w:val="1C1D1E"/>
-          <w:sz w:val="24"/>
-          <w:szCs w:val="24"/>
-          <w:lang w:val="en-GB"/>
-        </w:rPr>
-        <w:t xml:space="preserve"> et al., </w:t>
+        <w:t>; Seebens et al., </w:t>
       </w:r>
       <w:hyperlink r:id="rId15" w:anchor="pan310071-bib-0059" w:history="1">
         <w:r>
@@ -15689,29 +15079,7 @@
           <w:shd w:val="clear" w:color="auto" w:fill="FFFFFF"/>
           <w:lang w:val="en-GB"/>
         </w:rPr>
-        <w:t xml:space="preserve">; </w:t>
-      </w:r>
-      <w:proofErr w:type="spellStart"/>
-      <w:r>
-        <w:rPr>
-          <w:rFonts w:asciiTheme="minorHAnsi" w:hAnsiTheme="minorHAnsi" w:cstheme="minorHAnsi"/>
-          <w:sz w:val="24"/>
-          <w:szCs w:val="24"/>
-          <w:shd w:val="clear" w:color="auto" w:fill="FFFFFF"/>
-          <w:lang w:val="en-GB"/>
-        </w:rPr>
-        <w:t>Sirami</w:t>
-      </w:r>
-      <w:proofErr w:type="spellEnd"/>
-      <w:r>
-        <w:rPr>
-          <w:rFonts w:asciiTheme="minorHAnsi" w:hAnsiTheme="minorHAnsi" w:cstheme="minorHAnsi"/>
-          <w:sz w:val="24"/>
-          <w:szCs w:val="24"/>
-          <w:shd w:val="clear" w:color="auto" w:fill="FFFFFF"/>
-          <w:lang w:val="en-GB"/>
-        </w:rPr>
-        <w:t xml:space="preserve"> et al., </w:t>
+        <w:t>; Sirami et al., </w:t>
       </w:r>
       <w:hyperlink r:id="rId18" w:anchor="pan310071-bib-0060" w:history="1">
         <w:r>
@@ -15777,29 +15145,7 @@
           <w:shd w:val="clear" w:color="auto" w:fill="FFFFFF"/>
           <w:lang w:val="en-GB"/>
         </w:rPr>
-        <w:t>(</w:t>
-      </w:r>
-      <w:proofErr w:type="spellStart"/>
-      <w:r>
-        <w:rPr>
-          <w:rFonts w:asciiTheme="minorHAnsi" w:hAnsiTheme="minorHAnsi" w:cstheme="minorHAnsi"/>
-          <w:sz w:val="24"/>
-          <w:szCs w:val="24"/>
-          <w:shd w:val="clear" w:color="auto" w:fill="FFFFFF"/>
-          <w:lang w:val="en-GB"/>
-        </w:rPr>
-        <w:t>Mazor</w:t>
-      </w:r>
-      <w:proofErr w:type="spellEnd"/>
-      <w:r>
-        <w:rPr>
-          <w:rFonts w:asciiTheme="minorHAnsi" w:hAnsiTheme="minorHAnsi" w:cstheme="minorHAnsi"/>
-          <w:sz w:val="24"/>
-          <w:szCs w:val="24"/>
-          <w:shd w:val="clear" w:color="auto" w:fill="FFFFFF"/>
-          <w:lang w:val="en-GB"/>
-        </w:rPr>
-        <w:t xml:space="preserve"> et al., </w:t>
+        <w:t>(Mazor et al., </w:t>
       </w:r>
       <w:hyperlink r:id="rId19" w:anchor="pan310071-bib-0042" w:history="1">
         <w:r>
@@ -15823,29 +15169,7 @@
           <w:shd w:val="clear" w:color="auto" w:fill="FFFFFF"/>
           <w:lang w:val="en-GB"/>
         </w:rPr>
-        <w:t xml:space="preserve">; </w:t>
-      </w:r>
-      <w:proofErr w:type="spellStart"/>
-      <w:r>
-        <w:rPr>
-          <w:rFonts w:asciiTheme="minorHAnsi" w:hAnsiTheme="minorHAnsi" w:cstheme="minorHAnsi"/>
-          <w:sz w:val="24"/>
-          <w:szCs w:val="24"/>
-          <w:shd w:val="clear" w:color="auto" w:fill="FFFFFF"/>
-          <w:lang w:val="en-GB"/>
-        </w:rPr>
-        <w:t>Sirami</w:t>
-      </w:r>
-      <w:proofErr w:type="spellEnd"/>
-      <w:r>
-        <w:rPr>
-          <w:rFonts w:asciiTheme="minorHAnsi" w:hAnsiTheme="minorHAnsi" w:cstheme="minorHAnsi"/>
-          <w:sz w:val="24"/>
-          <w:szCs w:val="24"/>
-          <w:shd w:val="clear" w:color="auto" w:fill="FFFFFF"/>
-          <w:lang w:val="en-GB"/>
-        </w:rPr>
-        <w:t xml:space="preserve"> et al., </w:t>
+        <w:t>; Sirami et al., </w:t>
       </w:r>
       <w:hyperlink r:id="rId20" w:anchor="pan310071-bib-0060" w:history="1">
         <w:r>
@@ -15959,29 +15283,7 @@
           <w:shd w:val="clear" w:color="auto" w:fill="FFFFFF"/>
           <w:lang w:val="en-GB"/>
         </w:rPr>
-        <w:t>A marine study has found antagonistic effects of multiple drivers on biodiversity changes resulting in no net biodiversity change (</w:t>
-      </w:r>
-      <w:proofErr w:type="spellStart"/>
-      <w:r>
-        <w:rPr>
-          <w:rFonts w:asciiTheme="minorHAnsi" w:hAnsiTheme="minorHAnsi" w:cstheme="minorHAnsi"/>
-          <w:sz w:val="24"/>
-          <w:szCs w:val="24"/>
-          <w:shd w:val="clear" w:color="auto" w:fill="FFFFFF"/>
-          <w:lang w:val="en-GB"/>
-        </w:rPr>
-        <w:t>Dunic</w:t>
-      </w:r>
-      <w:proofErr w:type="spellEnd"/>
-      <w:r>
-        <w:rPr>
-          <w:rFonts w:asciiTheme="minorHAnsi" w:hAnsiTheme="minorHAnsi" w:cstheme="minorHAnsi"/>
-          <w:sz w:val="24"/>
-          <w:szCs w:val="24"/>
-          <w:shd w:val="clear" w:color="auto" w:fill="FFFFFF"/>
-          <w:lang w:val="en-GB"/>
-        </w:rPr>
-        <w:t xml:space="preserve">, 2017). </w:t>
+        <w:t xml:space="preserve">A marine study has found antagonistic effects of multiple drivers on biodiversity changes resulting in no net biodiversity change (Dunic, 2017). </w:t>
       </w:r>
       <w:r>
         <w:rPr>
@@ -16493,27 +15795,7 @@
           <w:szCs w:val="24"/>
           <w:lang w:val="en-GB"/>
         </w:rPr>
-        <w:t xml:space="preserve"> on opposite ends (figure appendix </w:t>
-      </w:r>
-      <w:proofErr w:type="spellStart"/>
-      <w:r>
-        <w:rPr>
-          <w:rFonts w:asciiTheme="minorHAnsi" w:hAnsiTheme="minorHAnsi" w:cstheme="minorHAnsi"/>
-          <w:sz w:val="24"/>
-          <w:szCs w:val="24"/>
-          <w:lang w:val="en-GB"/>
-        </w:rPr>
-        <w:t>histboth</w:t>
-      </w:r>
-      <w:proofErr w:type="spellEnd"/>
-      <w:r>
-        <w:rPr>
-          <w:rFonts w:asciiTheme="minorHAnsi" w:hAnsiTheme="minorHAnsi" w:cstheme="minorHAnsi"/>
-          <w:sz w:val="24"/>
-          <w:szCs w:val="24"/>
-          <w:lang w:val="en-GB"/>
-        </w:rPr>
-        <w:t>). That indicates that high accessibility does not come with high human population density</w:t>
+        <w:t xml:space="preserve"> on opposite ends (figure appendix histboth). That indicates that high accessibility does not come with high human population density</w:t>
       </w:r>
       <w:r>
         <w:rPr>
@@ -16540,27 +15822,7 @@
           <w:szCs w:val="24"/>
           <w:lang w:val="en-GB"/>
         </w:rPr>
-        <w:t xml:space="preserve">This is further emphasized by the finding that many highly accessible places coincide with protected areas (appendix </w:t>
-      </w:r>
-      <w:proofErr w:type="spellStart"/>
-      <w:r>
-        <w:rPr>
-          <w:rFonts w:asciiTheme="minorHAnsi" w:hAnsiTheme="minorHAnsi" w:cstheme="minorHAnsi"/>
-          <w:sz w:val="24"/>
-          <w:szCs w:val="24"/>
-          <w:lang w:val="en-GB"/>
-        </w:rPr>
-        <w:t>graphprotectedarea</w:t>
-      </w:r>
-      <w:proofErr w:type="spellEnd"/>
-      <w:r>
-        <w:rPr>
-          <w:rFonts w:asciiTheme="minorHAnsi" w:hAnsiTheme="minorHAnsi" w:cstheme="minorHAnsi"/>
-          <w:sz w:val="24"/>
-          <w:szCs w:val="24"/>
-          <w:lang w:val="en-GB"/>
-        </w:rPr>
-        <w:t xml:space="preserve">). </w:t>
+        <w:t xml:space="preserve">This is further emphasized by the finding that many highly accessible places coincide with protected areas (appendix graphprotectedarea). </w:t>
       </w:r>
       <w:r>
         <w:rPr>
@@ -17006,27 +16268,7 @@
           <w:szCs w:val="24"/>
           <w:lang w:val="en-GB"/>
         </w:rPr>
-        <w:t xml:space="preserve">ic levels and reproduction strategy (43,44 </w:t>
-      </w:r>
-      <w:proofErr w:type="spellStart"/>
-      <w:r>
-        <w:rPr>
-          <w:rFonts w:asciiTheme="minorHAnsi" w:hAnsiTheme="minorHAnsi" w:cstheme="minorHAnsi"/>
-          <w:sz w:val="24"/>
-          <w:szCs w:val="24"/>
-          <w:lang w:val="en-GB"/>
-        </w:rPr>
-        <w:t>gerganga</w:t>
-      </w:r>
-      <w:proofErr w:type="spellEnd"/>
-      <w:r>
-        <w:rPr>
-          <w:rFonts w:asciiTheme="minorHAnsi" w:hAnsiTheme="minorHAnsi" w:cstheme="minorHAnsi"/>
-          <w:sz w:val="24"/>
-          <w:szCs w:val="24"/>
-          <w:lang w:val="en-GB"/>
-        </w:rPr>
-        <w:t xml:space="preserve"> invertebrates). Concerning species’ vulnerability to human impacts</w:t>
+        <w:t>ic levels and reproduction strategy (43,44 gerganga invertebrates). Concerning species’ vulnerability to human impacts</w:t>
       </w:r>
       <w:r>
         <w:rPr>
@@ -18116,36 +17358,52 @@
           <w:szCs w:val="24"/>
           <w:lang w:val="en-GB"/>
         </w:rPr>
+        <w:t xml:space="preserve"> sufficient to conserve compositional biodiversity. </w:t>
+      </w:r>
+      <w:r>
+        <w:rPr>
+          <w:rFonts w:asciiTheme="minorHAnsi" w:hAnsiTheme="minorHAnsi" w:cstheme="minorHAnsi"/>
+          <w:sz w:val="24"/>
+          <w:szCs w:val="24"/>
+          <w:lang w:val="en-GB"/>
+        </w:rPr>
+        <w:t>While I</w:t>
+      </w:r>
+      <w:r>
+        <w:rPr>
+          <w:rFonts w:asciiTheme="minorHAnsi" w:hAnsiTheme="minorHAnsi" w:cstheme="minorHAnsi"/>
+          <w:sz w:val="24"/>
+          <w:szCs w:val="24"/>
+          <w:lang w:val="en-GB"/>
+        </w:rPr>
         <w:t xml:space="preserve"> </w:t>
       </w:r>
-      <w:proofErr w:type="gramStart"/>
-      <w:r>
-        <w:rPr>
-          <w:rFonts w:asciiTheme="minorHAnsi" w:hAnsiTheme="minorHAnsi" w:cstheme="minorHAnsi"/>
-          <w:sz w:val="24"/>
-          <w:szCs w:val="24"/>
-          <w:lang w:val="en-GB"/>
-        </w:rPr>
-        <w:t>sufficient</w:t>
-      </w:r>
-      <w:proofErr w:type="gramEnd"/>
-      <w:r>
-        <w:rPr>
-          <w:rFonts w:asciiTheme="minorHAnsi" w:hAnsiTheme="minorHAnsi" w:cstheme="minorHAnsi"/>
-          <w:sz w:val="24"/>
-          <w:szCs w:val="24"/>
-          <w:lang w:val="en-GB"/>
-        </w:rPr>
-        <w:t xml:space="preserve"> to conserve compositional biodiversity. </w:t>
-      </w:r>
-      <w:r>
-        <w:rPr>
-          <w:rFonts w:asciiTheme="minorHAnsi" w:hAnsiTheme="minorHAnsi" w:cstheme="minorHAnsi"/>
-          <w:sz w:val="24"/>
-          <w:szCs w:val="24"/>
-          <w:lang w:val="en-GB"/>
-        </w:rPr>
-        <w:t>While I</w:t>
+      <w:r>
+        <w:rPr>
+          <w:rFonts w:asciiTheme="minorHAnsi" w:hAnsiTheme="minorHAnsi" w:cstheme="minorHAnsi"/>
+          <w:sz w:val="24"/>
+          <w:szCs w:val="24"/>
+          <w:lang w:val="en-GB"/>
+        </w:rPr>
+        <w:t>support</w:t>
+      </w:r>
+      <w:r>
+        <w:rPr>
+          <w:rFonts w:asciiTheme="minorHAnsi" w:hAnsiTheme="minorHAnsi" w:cstheme="minorHAnsi"/>
+          <w:sz w:val="24"/>
+          <w:szCs w:val="24"/>
+          <w:lang w:val="en-GB"/>
+        </w:rPr>
+        <w:t xml:space="preserve"> the latest research, calling for the importance of using real-world data to detect longer term dynamics that are revealing more complex biodiversity changes</w:t>
+      </w:r>
+      <w:r>
+        <w:rPr>
+          <w:rFonts w:asciiTheme="minorHAnsi" w:hAnsiTheme="minorHAnsi" w:cstheme="minorHAnsi"/>
+          <w:sz w:val="24"/>
+          <w:szCs w:val="24"/>
+          <w:lang w:val="en-GB"/>
+        </w:rPr>
+        <w:t>,</w:t>
       </w:r>
       <w:r>
         <w:rPr>
@@ -18163,63 +17421,7 @@
           <w:szCs w:val="24"/>
           <w:lang w:val="en-GB"/>
         </w:rPr>
-        <w:t>support</w:t>
-      </w:r>
-      <w:r>
-        <w:rPr>
-          <w:rFonts w:asciiTheme="minorHAnsi" w:hAnsiTheme="minorHAnsi" w:cstheme="minorHAnsi"/>
-          <w:sz w:val="24"/>
-          <w:szCs w:val="24"/>
-          <w:lang w:val="en-GB"/>
-        </w:rPr>
-        <w:t xml:space="preserve"> the latest research, calling for the importance of using real-world data to detect longer term dynamics that are revealing more complex biodiversity changes</w:t>
-      </w:r>
-      <w:r>
-        <w:rPr>
-          <w:rFonts w:asciiTheme="minorHAnsi" w:hAnsiTheme="minorHAnsi" w:cstheme="minorHAnsi"/>
-          <w:sz w:val="24"/>
-          <w:szCs w:val="24"/>
-          <w:lang w:val="en-GB"/>
-        </w:rPr>
-        <w:t>,</w:t>
-      </w:r>
-      <w:r>
-        <w:rPr>
-          <w:rFonts w:asciiTheme="minorHAnsi" w:hAnsiTheme="minorHAnsi" w:cstheme="minorHAnsi"/>
-          <w:sz w:val="24"/>
-          <w:szCs w:val="24"/>
-          <w:lang w:val="en-GB"/>
-        </w:rPr>
-        <w:t xml:space="preserve"> </w:t>
-      </w:r>
-      <w:r>
-        <w:rPr>
-          <w:rFonts w:asciiTheme="minorHAnsi" w:hAnsiTheme="minorHAnsi" w:cstheme="minorHAnsi"/>
-          <w:sz w:val="24"/>
-          <w:szCs w:val="24"/>
-          <w:lang w:val="en-GB"/>
-        </w:rPr>
-        <w:t xml:space="preserve">I further highlighted the additional complexity in biodiversity changes arising through interactions between different drivers and environmental changes. To fully comprehend biodiversity changes it is not </w:t>
-      </w:r>
-      <w:proofErr w:type="gramStart"/>
-      <w:r>
-        <w:rPr>
-          <w:rFonts w:asciiTheme="minorHAnsi" w:hAnsiTheme="minorHAnsi" w:cstheme="minorHAnsi"/>
-          <w:sz w:val="24"/>
-          <w:szCs w:val="24"/>
-          <w:lang w:val="en-GB"/>
-        </w:rPr>
-        <w:t>sufficient</w:t>
-      </w:r>
-      <w:proofErr w:type="gramEnd"/>
-      <w:r>
-        <w:rPr>
-          <w:rFonts w:asciiTheme="minorHAnsi" w:hAnsiTheme="minorHAnsi" w:cstheme="minorHAnsi"/>
-          <w:sz w:val="24"/>
-          <w:szCs w:val="24"/>
-          <w:lang w:val="en-GB"/>
-        </w:rPr>
-        <w:t xml:space="preserve"> to consider singular environmental changes in isolation. </w:t>
+        <w:t xml:space="preserve">I further highlighted the additional complexity in biodiversity changes arising through interactions between different drivers and environmental changes. To fully comprehend biodiversity changes it is not sufficient to consider singular environmental changes in isolation. </w:t>
       </w:r>
       <w:r>
         <w:rPr>
@@ -18680,17 +17882,167 @@
     </w:p>
     <w:p>
       <w:pPr>
-        <w:spacing w:line="276" w:lineRule="auto"/>
-        <w:rPr>
-          <w:rFonts w:asciiTheme="minorHAnsi" w:hAnsiTheme="minorHAnsi" w:cstheme="minorHAnsi"/>
-          <w:sz w:val="24"/>
-          <w:szCs w:val="24"/>
-          <w:lang w:val="en-GB"/>
-        </w:rPr>
-      </w:pPr>
+        <w:autoSpaceDE w:val="0"/>
+        <w:autoSpaceDN w:val="0"/>
+        <w:adjustRightInd w:val="0"/>
+        <w:spacing w:after="0" w:line="276" w:lineRule="auto"/>
+        <w:rPr>
+          <w:rFonts w:asciiTheme="minorHAnsi" w:hAnsiTheme="minorHAnsi" w:cstheme="minorHAnsi"/>
+          <w:sz w:val="24"/>
+          <w:szCs w:val="24"/>
+          <w:lang w:val="en-GB"/>
+        </w:rPr>
+      </w:pPr>
+      <w:r>
+        <w:rPr>
+          <w:rFonts w:asciiTheme="minorHAnsi" w:hAnsiTheme="minorHAnsi" w:cstheme="minorHAnsi"/>
+          <w:sz w:val="24"/>
+          <w:szCs w:val="24"/>
+          <w:lang w:val="en-GB"/>
+        </w:rPr>
+        <w:t xml:space="preserve">Figure </w:t>
+      </w:r>
+      <w:r>
+        <w:rPr>
+          <w:rFonts w:asciiTheme="minorHAnsi" w:hAnsiTheme="minorHAnsi" w:cstheme="minorHAnsi"/>
+          <w:sz w:val="24"/>
+          <w:szCs w:val="24"/>
+          <w:lang w:val="en-GB"/>
+        </w:rPr>
+        <w:t>10</w:t>
+      </w:r>
+      <w:r>
+        <w:rPr>
+          <w:rFonts w:asciiTheme="minorHAnsi" w:hAnsiTheme="minorHAnsi" w:cstheme="minorHAnsi"/>
+          <w:sz w:val="24"/>
+          <w:szCs w:val="24"/>
+          <w:lang w:val="en-GB"/>
+        </w:rPr>
+        <w:t xml:space="preserve">. </w:t>
+      </w:r>
+      <w:r>
+        <w:rPr>
+          <w:rFonts w:asciiTheme="minorHAnsi" w:hAnsiTheme="minorHAnsi" w:cstheme="minorHAnsi"/>
+          <w:sz w:val="24"/>
+          <w:szCs w:val="24"/>
+          <w:lang w:val="en-GB"/>
+        </w:rPr>
+        <w:t>All different scales of extracting accessibility (1km², 25km², 50km², 100km²) display</w:t>
+      </w:r>
+      <w:r>
+        <w:rPr>
+          <w:rFonts w:asciiTheme="minorHAnsi" w:hAnsiTheme="minorHAnsi" w:cstheme="minorHAnsi"/>
+          <w:sz w:val="24"/>
+          <w:szCs w:val="24"/>
+          <w:lang w:val="en-GB"/>
+        </w:rPr>
+        <w:t>ed</w:t>
+      </w:r>
+      <w:r>
+        <w:rPr>
+          <w:rFonts w:asciiTheme="minorHAnsi" w:hAnsiTheme="minorHAnsi" w:cstheme="minorHAnsi"/>
+          <w:sz w:val="24"/>
+          <w:szCs w:val="24"/>
+          <w:lang w:val="en-GB"/>
+        </w:rPr>
+        <w:t xml:space="preserve"> a similar negative relationship with temporal turnover using Bayesian mixed models. Accessibility scores extracted at 1km² displayed the highest intercept and the biggest error at lower levels of accessibility (slope = -1.13, CI = -2.02 - -0.29, n = 4738, see Table 3 for full model outputs). Accessibility scores extracted at 50km² and 100km² were very similar to the one at 25km² which I used for </w:t>
+      </w:r>
+      <w:r>
+        <w:rPr>
+          <w:rFonts w:asciiTheme="minorHAnsi" w:hAnsiTheme="minorHAnsi" w:cstheme="minorHAnsi"/>
+          <w:sz w:val="24"/>
+          <w:szCs w:val="24"/>
+          <w:lang w:val="en-GB"/>
+        </w:rPr>
+        <w:t xml:space="preserve">the rest of </w:t>
+      </w:r>
+      <w:r>
+        <w:rPr>
+          <w:rFonts w:asciiTheme="minorHAnsi" w:hAnsiTheme="minorHAnsi" w:cstheme="minorHAnsi"/>
+          <w:sz w:val="24"/>
+          <w:szCs w:val="24"/>
+          <w:lang w:val="en-GB"/>
+        </w:rPr>
+        <w:t xml:space="preserve">my analyses (slope = -1.22, CI = </w:t>
+      </w:r>
+      <w:r>
+        <w:rPr>
+          <w:rFonts w:asciiTheme="minorHAnsi" w:hAnsiTheme="minorHAnsi" w:cstheme="minorHAnsi"/>
+          <w:sz w:val="24"/>
+          <w:szCs w:val="24"/>
+          <w:lang w:val="en-GB"/>
+        </w:rPr>
+        <w:t xml:space="preserve">-2.1 - -0.33, n = 5787, see Table 4 for full model outputs; slope = -1.21, CI = -2.06 - -0.37, n = 5787, see Table 5 for full model outputs, respectively). </w:t>
+      </w:r>
+      <w:r>
+        <w:rPr>
+          <w:rFonts w:asciiTheme="minorHAnsi" w:hAnsiTheme="minorHAnsi" w:cstheme="minorHAnsi"/>
+          <w:sz w:val="24"/>
+          <w:szCs w:val="24"/>
+          <w:lang w:val="en-GB"/>
+        </w:rPr>
+        <w:t xml:space="preserve">Lines and error bands represent model predictions and 95% credible intervals, respectively. Colour coding of lines represent differing </w:t>
+      </w:r>
+      <w:r>
+        <w:rPr>
+          <w:rFonts w:asciiTheme="minorHAnsi" w:hAnsiTheme="minorHAnsi" w:cstheme="minorHAnsi"/>
+          <w:sz w:val="24"/>
+          <w:szCs w:val="24"/>
+          <w:lang w:val="en-GB"/>
+        </w:rPr>
+        <w:t>scales of extraction of accessibility values which were calculated taking the mean</w:t>
+      </w:r>
+      <w:r>
+        <w:rPr>
+          <w:rFonts w:asciiTheme="minorHAnsi" w:hAnsiTheme="minorHAnsi" w:cstheme="minorHAnsi"/>
+          <w:color w:val="1C1D1E"/>
+          <w:sz w:val="24"/>
+          <w:szCs w:val="24"/>
+          <w:shd w:val="clear" w:color="auto" w:fill="FFFFFF"/>
+          <w:lang w:val="en-GB"/>
+        </w:rPr>
+        <w:t>.</w:t>
+      </w:r>
+      <w:r>
+        <w:rPr>
+          <w:rFonts w:asciiTheme="minorHAnsi" w:hAnsiTheme="minorHAnsi" w:cstheme="minorHAnsi"/>
+          <w:sz w:val="24"/>
+          <w:szCs w:val="24"/>
+          <w:lang w:val="en-GB"/>
+        </w:rPr>
+        <w:t xml:space="preserve"> See trace plots and model Rhat values in appendix confirming model convergence.</w:t>
+      </w:r>
     </w:p>
     <w:p>
       <w:pPr>
+        <w:autoSpaceDE w:val="0"/>
+        <w:autoSpaceDN w:val="0"/>
+        <w:adjustRightInd w:val="0"/>
+        <w:spacing w:after="0" w:line="276" w:lineRule="auto"/>
+        <w:rPr>
+          <w:rFonts w:asciiTheme="minorHAnsi" w:hAnsiTheme="minorHAnsi" w:cstheme="minorHAnsi"/>
+          <w:sz w:val="24"/>
+          <w:szCs w:val="24"/>
+          <w:lang w:val="en-GB"/>
+        </w:rPr>
+      </w:pPr>
+    </w:p>
+    <w:p>
+      <w:pPr>
+        <w:autoSpaceDE w:val="0"/>
+        <w:autoSpaceDN w:val="0"/>
+        <w:adjustRightInd w:val="0"/>
+        <w:spacing w:after="0" w:line="276" w:lineRule="auto"/>
+        <w:rPr>
+          <w:rFonts w:asciiTheme="minorHAnsi" w:hAnsiTheme="minorHAnsi" w:cstheme="minorHAnsi"/>
+          <w:sz w:val="24"/>
+          <w:szCs w:val="24"/>
+          <w:lang w:val="en-GB"/>
+        </w:rPr>
+      </w:pPr>
+    </w:p>
+    <w:p>
+      <w:pPr>
         <w:spacing w:line="276" w:lineRule="auto"/>
         <w:rPr>
           <w:rFonts w:asciiTheme="minorHAnsi" w:hAnsiTheme="minorHAnsi" w:cstheme="minorHAnsi"/>
@@ -18699,15 +18051,27 @@
           <w:lang w:val="en-GB"/>
         </w:rPr>
       </w:pPr>
+    </w:p>
+    <w:p>
+      <w:pPr>
+        <w:spacing w:line="276" w:lineRule="auto"/>
+        <w:rPr>
+          <w:rFonts w:asciiTheme="minorHAnsi" w:hAnsiTheme="minorHAnsi" w:cstheme="minorHAnsi"/>
+          <w:sz w:val="24"/>
+          <w:szCs w:val="24"/>
+          <w:lang w:val="en-GB"/>
+        </w:rPr>
+      </w:pPr>
       <w:r>
         <w:rPr>
           <w:noProof/>
         </w:rPr>
+        <w:lastRenderedPageBreak/>
         <w:drawing>
-          <wp:inline distT="0" distB="0" distL="0" distR="0" wp14:anchorId="7AAF5135" wp14:editId="373E089D">
+          <wp:inline distT="0" distB="0" distL="0" distR="0" wp14:anchorId="5E7A51B9" wp14:editId="0A8753EC">
             <wp:extent cx="5731510" cy="3581400"/>
             <wp:effectExtent l="0" t="0" r="2540" b="0"/>
-            <wp:docPr id="24" name="Picture 24"/>
+            <wp:docPr id="28" name="Picture 28"/>
             <wp:cNvGraphicFramePr>
               <a:graphicFrameLocks xmlns:a="http://schemas.openxmlformats.org/drawingml/2006/main" noChangeAspect="1"/>
             </wp:cNvGraphicFramePr>
@@ -18715,7 +18079,7 @@
               <a:graphicData uri="http://schemas.openxmlformats.org/drawingml/2006/picture">
                 <pic:pic xmlns:pic="http://schemas.openxmlformats.org/drawingml/2006/picture">
                   <pic:nvPicPr>
-                    <pic:cNvPr id="0" name="Picture 12"/>
+                    <pic:cNvPr id="0" name="Picture 23"/>
                     <pic:cNvPicPr>
                       <a:picLocks noChangeAspect="1" noChangeArrowheads="1"/>
                     </pic:cNvPicPr>
@@ -18755,6 +18119,186 @@
     </w:p>
     <w:p>
       <w:pPr>
+        <w:autoSpaceDE w:val="0"/>
+        <w:autoSpaceDN w:val="0"/>
+        <w:adjustRightInd w:val="0"/>
+        <w:spacing w:after="0" w:line="276" w:lineRule="auto"/>
+        <w:rPr>
+          <w:rFonts w:asciiTheme="minorHAnsi" w:hAnsiTheme="minorHAnsi" w:cstheme="minorHAnsi"/>
+          <w:sz w:val="24"/>
+          <w:szCs w:val="24"/>
+          <w:lang w:val="en-GB"/>
+        </w:rPr>
+      </w:pPr>
+      <w:r>
+        <w:rPr>
+          <w:rFonts w:asciiTheme="minorHAnsi" w:hAnsiTheme="minorHAnsi" w:cstheme="minorHAnsi"/>
+          <w:sz w:val="24"/>
+          <w:szCs w:val="24"/>
+          <w:lang w:val="en-GB"/>
+        </w:rPr>
+        <w:t xml:space="preserve">Figure </w:t>
+      </w:r>
+      <w:r>
+        <w:rPr>
+          <w:rFonts w:asciiTheme="minorHAnsi" w:hAnsiTheme="minorHAnsi" w:cstheme="minorHAnsi"/>
+          <w:sz w:val="24"/>
+          <w:szCs w:val="24"/>
+          <w:lang w:val="en-GB"/>
+        </w:rPr>
+        <w:t>1</w:t>
+      </w:r>
+      <w:r>
+        <w:rPr>
+          <w:rFonts w:asciiTheme="minorHAnsi" w:hAnsiTheme="minorHAnsi" w:cstheme="minorHAnsi"/>
+          <w:sz w:val="24"/>
+          <w:szCs w:val="24"/>
+          <w:lang w:val="en-GB"/>
+        </w:rPr>
+        <w:t>1</w:t>
+      </w:r>
+      <w:r>
+        <w:rPr>
+          <w:rFonts w:asciiTheme="minorHAnsi" w:hAnsiTheme="minorHAnsi" w:cstheme="minorHAnsi"/>
+          <w:sz w:val="24"/>
+          <w:szCs w:val="24"/>
+          <w:lang w:val="en-GB"/>
+        </w:rPr>
+        <w:t xml:space="preserve">. </w:t>
+      </w:r>
+      <w:r>
+        <w:rPr>
+          <w:rFonts w:asciiTheme="minorHAnsi" w:hAnsiTheme="minorHAnsi" w:cstheme="minorHAnsi"/>
+          <w:sz w:val="24"/>
+          <w:szCs w:val="24"/>
+          <w:lang w:val="en-GB"/>
+        </w:rPr>
+        <w:t xml:space="preserve">Plants displayed a similar negative relationship with temporal turnover as all taxa together using Bayesian mixed models (slope = </w:t>
+      </w:r>
+      <w:r>
+        <w:rPr>
+          <w:rFonts w:asciiTheme="minorHAnsi" w:hAnsiTheme="minorHAnsi" w:cstheme="minorHAnsi"/>
+          <w:sz w:val="24"/>
+          <w:szCs w:val="24"/>
+          <w:lang w:val="en-GB"/>
+        </w:rPr>
+        <w:t xml:space="preserve">-1.11, CI = -2.1 - -0.07, n = 3487, </w:t>
+      </w:r>
+      <w:r>
+        <w:rPr>
+          <w:rFonts w:asciiTheme="minorHAnsi" w:hAnsiTheme="minorHAnsi" w:cstheme="minorHAnsi"/>
+          <w:sz w:val="24"/>
+          <w:szCs w:val="24"/>
+          <w:lang w:val="en-GB"/>
+        </w:rPr>
+        <w:t xml:space="preserve">see Table </w:t>
+      </w:r>
+      <w:r>
+        <w:rPr>
+          <w:rFonts w:asciiTheme="minorHAnsi" w:hAnsiTheme="minorHAnsi" w:cstheme="minorHAnsi"/>
+          <w:sz w:val="24"/>
+          <w:szCs w:val="24"/>
+          <w:lang w:val="en-GB"/>
+        </w:rPr>
+        <w:t>2</w:t>
+      </w:r>
+      <w:r>
+        <w:rPr>
+          <w:rFonts w:asciiTheme="minorHAnsi" w:hAnsiTheme="minorHAnsi" w:cstheme="minorHAnsi"/>
+          <w:sz w:val="24"/>
+          <w:szCs w:val="24"/>
+          <w:lang w:val="en-GB"/>
+        </w:rPr>
+        <w:t xml:space="preserve"> for full model outputs</w:t>
+      </w:r>
+      <w:r>
+        <w:rPr>
+          <w:rFonts w:asciiTheme="minorHAnsi" w:hAnsiTheme="minorHAnsi" w:cstheme="minorHAnsi"/>
+          <w:sz w:val="24"/>
+          <w:szCs w:val="24"/>
+          <w:lang w:val="en-GB"/>
+        </w:rPr>
+        <w:t>)</w:t>
+      </w:r>
+      <w:r>
+        <w:rPr>
+          <w:rFonts w:asciiTheme="minorHAnsi" w:hAnsiTheme="minorHAnsi" w:cstheme="minorHAnsi"/>
+          <w:sz w:val="24"/>
+          <w:szCs w:val="24"/>
+          <w:lang w:val="en-GB"/>
+        </w:rPr>
+        <w:t xml:space="preserve">. The plant intercept was slightly lower than the one including all taxa. </w:t>
+      </w:r>
+      <w:r>
+        <w:rPr>
+          <w:rFonts w:asciiTheme="minorHAnsi" w:hAnsiTheme="minorHAnsi" w:cstheme="minorHAnsi"/>
+          <w:sz w:val="24"/>
+          <w:szCs w:val="24"/>
+          <w:lang w:val="en-GB"/>
+        </w:rPr>
+        <w:t xml:space="preserve">Lines and error bands represent model predictions and 95% credible intervals, respectively. Colour coding of lines represent </w:t>
+      </w:r>
+      <w:r>
+        <w:rPr>
+          <w:rFonts w:asciiTheme="minorHAnsi" w:hAnsiTheme="minorHAnsi" w:cstheme="minorHAnsi"/>
+          <w:sz w:val="24"/>
+          <w:szCs w:val="24"/>
+          <w:lang w:val="en-GB"/>
+        </w:rPr>
+        <w:t>all data (green) and plant subset of data used for model (yellow)</w:t>
+      </w:r>
+      <w:r>
+        <w:rPr>
+          <w:rFonts w:asciiTheme="minorHAnsi" w:hAnsiTheme="minorHAnsi" w:cstheme="minorHAnsi"/>
+          <w:color w:val="1C1D1E"/>
+          <w:sz w:val="24"/>
+          <w:szCs w:val="24"/>
+          <w:shd w:val="clear" w:color="auto" w:fill="FFFFFF"/>
+          <w:lang w:val="en-GB"/>
+        </w:rPr>
+        <w:t>.</w:t>
+      </w:r>
+      <w:r>
+        <w:rPr>
+          <w:rFonts w:asciiTheme="minorHAnsi" w:hAnsiTheme="minorHAnsi" w:cstheme="minorHAnsi"/>
+          <w:sz w:val="24"/>
+          <w:szCs w:val="24"/>
+          <w:lang w:val="en-GB"/>
+        </w:rPr>
+        <w:t xml:space="preserve"> </w:t>
+      </w:r>
+      <w:r>
+        <w:rPr>
+          <w:rFonts w:asciiTheme="minorHAnsi" w:hAnsiTheme="minorHAnsi" w:cstheme="minorHAnsi"/>
+          <w:sz w:val="24"/>
+          <w:szCs w:val="24"/>
+          <w:lang w:val="en-GB"/>
+        </w:rPr>
+        <w:t xml:space="preserve">Points are raw data. </w:t>
+      </w:r>
+      <w:r>
+        <w:rPr>
+          <w:rFonts w:asciiTheme="minorHAnsi" w:hAnsiTheme="minorHAnsi" w:cstheme="minorHAnsi"/>
+          <w:sz w:val="24"/>
+          <w:szCs w:val="24"/>
+          <w:lang w:val="en-GB"/>
+        </w:rPr>
+        <w:t>See trace plots and model Rhat values in appendix confirming model convergence.</w:t>
+      </w:r>
+    </w:p>
+    <w:p>
+      <w:pPr>
+        <w:spacing w:line="276" w:lineRule="auto"/>
+        <w:rPr>
+          <w:rFonts w:asciiTheme="minorHAnsi" w:hAnsiTheme="minorHAnsi" w:cstheme="minorHAnsi"/>
+          <w:sz w:val="24"/>
+          <w:szCs w:val="24"/>
+          <w:lang w:val="en-GB"/>
+        </w:rPr>
+      </w:pPr>
+    </w:p>
+    <w:p>
+      <w:pPr>
         <w:pStyle w:val="Heading2"/>
         <w:rPr>
           <w:lang w:val="en-GB"/>
@@ -18812,18 +18356,14 @@
       </w:pPr>
       <w:r>
         <w:rPr>
-          <w:rFonts w:asciiTheme="minorHAnsi" w:hAnsiTheme="minorHAnsi" w:cstheme="minorHAnsi"/>
           <w:noProof/>
-          <w:sz w:val="24"/>
-          <w:szCs w:val="24"/>
-          <w:lang w:val="en-GB"/>
         </w:rPr>
         <w:lastRenderedPageBreak/>
         <w:drawing>
-          <wp:inline distT="0" distB="0" distL="0" distR="0" wp14:anchorId="398C94DC" wp14:editId="277654E3">
-            <wp:extent cx="4253948" cy="4253948"/>
-            <wp:effectExtent l="0" t="0" r="0" b="0"/>
-            <wp:docPr id="4" name="Picture 4"/>
+          <wp:inline distT="0" distB="0" distL="0" distR="0" wp14:anchorId="36212495" wp14:editId="20FEE35E">
+            <wp:extent cx="5716905" cy="3331845"/>
+            <wp:effectExtent l="0" t="0" r="0" b="1905"/>
+            <wp:docPr id="29" name="Picture 29"/>
             <wp:cNvGraphicFramePr>
               <a:graphicFrameLocks xmlns:a="http://schemas.openxmlformats.org/drawingml/2006/main" noChangeAspect="1"/>
             </wp:cNvGraphicFramePr>
@@ -18831,7 +18371,7 @@
               <a:graphicData uri="http://schemas.openxmlformats.org/drawingml/2006/picture">
                 <pic:pic xmlns:pic="http://schemas.openxmlformats.org/drawingml/2006/picture">
                   <pic:nvPicPr>
-                    <pic:cNvPr id="0" name="Picture 1"/>
+                    <pic:cNvPr id="0" name="Picture 25"/>
                     <pic:cNvPicPr>
                       <a:picLocks noChangeAspect="1" noChangeArrowheads="1"/>
                     </pic:cNvPicPr>
@@ -18852,7 +18392,7 @@
                   <pic:spPr bwMode="auto">
                     <a:xfrm>
                       <a:off x="0" y="0"/>
-                      <a:ext cx="4262909" cy="4262909"/>
+                      <a:ext cx="5716905" cy="3331845"/>
                     </a:xfrm>
                     <a:prstGeom prst="rect">
                       <a:avLst/>
@@ -18871,21 +18411,61 @@
     </w:p>
     <w:p>
       <w:pPr>
-        <w:rPr>
-          <w:rFonts w:asciiTheme="minorHAnsi" w:hAnsiTheme="minorHAnsi" w:cstheme="minorHAnsi"/>
-          <w:sz w:val="24"/>
-          <w:szCs w:val="24"/>
-          <w:lang w:val="en-GB"/>
-        </w:rPr>
-      </w:pPr>
-      <w:r>
-        <w:rPr>
-          <w:rFonts w:asciiTheme="minorHAnsi" w:hAnsiTheme="minorHAnsi" w:cstheme="minorHAnsi"/>
-          <w:sz w:val="24"/>
-          <w:szCs w:val="24"/>
-          <w:lang w:val="en-GB"/>
-        </w:rPr>
-        <w:t>Accessibility across taxa</w:t>
+        <w:autoSpaceDE w:val="0"/>
+        <w:autoSpaceDN w:val="0"/>
+        <w:adjustRightInd w:val="0"/>
+        <w:spacing w:after="0" w:line="276" w:lineRule="auto"/>
+        <w:rPr>
+          <w:rFonts w:asciiTheme="minorHAnsi" w:hAnsiTheme="minorHAnsi" w:cstheme="minorHAnsi"/>
+          <w:sz w:val="24"/>
+          <w:szCs w:val="24"/>
+          <w:lang w:val="en-GB"/>
+        </w:rPr>
+      </w:pPr>
+      <w:r>
+        <w:rPr>
+          <w:rFonts w:asciiTheme="minorHAnsi" w:hAnsiTheme="minorHAnsi" w:cstheme="minorHAnsi"/>
+          <w:sz w:val="24"/>
+          <w:szCs w:val="24"/>
+          <w:lang w:val="en-GB"/>
+        </w:rPr>
+        <w:t xml:space="preserve">Figure </w:t>
+      </w:r>
+      <w:r>
+        <w:rPr>
+          <w:rFonts w:asciiTheme="minorHAnsi" w:hAnsiTheme="minorHAnsi" w:cstheme="minorHAnsi"/>
+          <w:sz w:val="24"/>
+          <w:szCs w:val="24"/>
+          <w:lang w:val="en-GB"/>
+        </w:rPr>
+        <w:t>11</w:t>
+      </w:r>
+      <w:r>
+        <w:rPr>
+          <w:rFonts w:asciiTheme="minorHAnsi" w:hAnsiTheme="minorHAnsi" w:cstheme="minorHAnsi"/>
+          <w:sz w:val="24"/>
+          <w:szCs w:val="24"/>
+          <w:lang w:val="en-GB"/>
+        </w:rPr>
+        <w:t xml:space="preserve">. </w:t>
+      </w:r>
+      <w:r>
+        <w:rPr>
+          <w:rFonts w:asciiTheme="minorHAnsi" w:hAnsiTheme="minorHAnsi" w:cstheme="minorHAnsi"/>
+          <w:sz w:val="24"/>
+          <w:szCs w:val="24"/>
+          <w:lang w:val="en-GB"/>
+        </w:rPr>
+        <w:t>My extracted values of accessibility and human population density coincided with levels of randomly extracted values. Random values were generated with a latitude/longitude number generator and subsequentially treated equally</w:t>
+      </w:r>
+      <w:r>
+        <w:rPr>
+          <w:rFonts w:asciiTheme="minorHAnsi" w:hAnsiTheme="minorHAnsi" w:cstheme="minorHAnsi"/>
+          <w:sz w:val="24"/>
+          <w:szCs w:val="24"/>
+          <w:lang w:val="en-GB"/>
+        </w:rPr>
+        <w:t xml:space="preserve"> as I did with the BioTIME values (but note that I did not yet inverse the scores of accessibility). </w:t>
       </w:r>
     </w:p>
     <w:p>
@@ -18897,62 +18477,6 @@
           <w:lang w:val="en-GB"/>
         </w:rPr>
       </w:pPr>
-      <w:r>
-        <w:rPr>
-          <w:rFonts w:asciiTheme="minorHAnsi" w:hAnsiTheme="minorHAnsi" w:cstheme="minorHAnsi"/>
-          <w:noProof/>
-          <w:sz w:val="24"/>
-          <w:szCs w:val="24"/>
-        </w:rPr>
-        <w:drawing>
-          <wp:inline distT="0" distB="0" distL="0" distR="0" wp14:anchorId="3410AA5D" wp14:editId="24E8E5B4">
-            <wp:extent cx="4293704" cy="2683446"/>
-            <wp:effectExtent l="0" t="0" r="0" b="3175"/>
-            <wp:docPr id="10" name="Picture 10"/>
-            <wp:cNvGraphicFramePr>
-              <a:graphicFrameLocks xmlns:a="http://schemas.openxmlformats.org/drawingml/2006/main" noChangeAspect="1"/>
-            </wp:cNvGraphicFramePr>
-            <a:graphic xmlns:a="http://schemas.openxmlformats.org/drawingml/2006/main">
-              <a:graphicData uri="http://schemas.openxmlformats.org/drawingml/2006/picture">
-                <pic:pic xmlns:pic="http://schemas.openxmlformats.org/drawingml/2006/picture">
-                  <pic:nvPicPr>
-                    <pic:cNvPr id="0" name="Picture 17"/>
-                    <pic:cNvPicPr>
-                      <a:picLocks noChangeAspect="1" noChangeArrowheads="1"/>
-                    </pic:cNvPicPr>
-                  </pic:nvPicPr>
-                  <pic:blipFill>
-                    <a:blip r:embed="rId24" cstate="print">
-                      <a:extLst>
-                        <a:ext uri="{28A0092B-C50C-407E-A947-70E740481C1C}">
-                          <a14:useLocalDpi xmlns:a14="http://schemas.microsoft.com/office/drawing/2010/main" val="0"/>
-                        </a:ext>
-                      </a:extLst>
-                    </a:blip>
-                    <a:srcRect/>
-                    <a:stretch>
-                      <a:fillRect/>
-                    </a:stretch>
-                  </pic:blipFill>
-                  <pic:spPr bwMode="auto">
-                    <a:xfrm>
-                      <a:off x="0" y="0"/>
-                      <a:ext cx="4302293" cy="2688814"/>
-                    </a:xfrm>
-                    <a:prstGeom prst="rect">
-                      <a:avLst/>
-                    </a:prstGeom>
-                    <a:noFill/>
-                    <a:ln>
-                      <a:noFill/>
-                    </a:ln>
-                  </pic:spPr>
-                </pic:pic>
-              </a:graphicData>
-            </a:graphic>
-          </wp:inline>
-        </w:drawing>
-      </w:r>
     </w:p>
     <w:p>
       <w:pPr>
@@ -18970,23 +18494,13 @@
           <w:szCs w:val="24"/>
           <w:lang w:val="en-GB"/>
         </w:rPr>
+        <w:lastRenderedPageBreak/>
         <w:t>Accessibility compared to human population density</w:t>
       </w:r>
-    </w:p>
-    <w:p>
-      <w:pPr>
-        <w:rPr>
-          <w:rFonts w:asciiTheme="minorHAnsi" w:hAnsiTheme="minorHAnsi" w:cstheme="minorHAnsi"/>
-          <w:sz w:val="24"/>
-          <w:szCs w:val="24"/>
-          <w:lang w:val="en-GB"/>
-        </w:rPr>
-      </w:pPr>
       <w:r>
         <w:rPr>
           <w:noProof/>
         </w:rPr>
-        <w:lastRenderedPageBreak/>
         <w:drawing>
           <wp:inline distT="0" distB="0" distL="0" distR="0" wp14:anchorId="7130EA3F" wp14:editId="63B91FF9">
             <wp:extent cx="4929809" cy="4929809"/>
@@ -19005,7 +18519,7 @@
                     </pic:cNvPicPr>
                   </pic:nvPicPr>
                   <pic:blipFill>
-                    <a:blip r:embed="rId25">
+                    <a:blip r:embed="rId24">
                       <a:extLst>
                         <a:ext uri="{28A0092B-C50C-407E-A947-70E740481C1C}">
                           <a14:useLocalDpi xmlns:a14="http://schemas.microsoft.com/office/drawing/2010/main" val="0"/>
@@ -19039,54 +18553,118 @@
     </w:p>
     <w:p>
       <w:pPr>
-        <w:rPr>
-          <w:rFonts w:asciiTheme="minorHAnsi" w:hAnsiTheme="minorHAnsi" w:cstheme="minorHAnsi"/>
-          <w:noProof/>
-          <w:sz w:val="24"/>
-          <w:szCs w:val="24"/>
-        </w:rPr>
-      </w:pPr>
+        <w:autoSpaceDE w:val="0"/>
+        <w:autoSpaceDN w:val="0"/>
+        <w:adjustRightInd w:val="0"/>
+        <w:spacing w:after="0" w:line="276" w:lineRule="auto"/>
+        <w:rPr>
+          <w:rFonts w:asciiTheme="minorHAnsi" w:hAnsiTheme="minorHAnsi" w:cstheme="minorHAnsi"/>
+          <w:sz w:val="24"/>
+          <w:szCs w:val="24"/>
+          <w:lang w:val="en-GB"/>
+        </w:rPr>
+      </w:pPr>
+      <w:r>
+        <w:rPr>
+          <w:rFonts w:asciiTheme="minorHAnsi" w:hAnsiTheme="minorHAnsi" w:cstheme="minorHAnsi"/>
+          <w:sz w:val="24"/>
+          <w:szCs w:val="24"/>
+          <w:lang w:val="en-GB"/>
+        </w:rPr>
+        <w:t xml:space="preserve">Figure </w:t>
+      </w:r>
+      <w:r>
+        <w:rPr>
+          <w:rFonts w:asciiTheme="minorHAnsi" w:hAnsiTheme="minorHAnsi" w:cstheme="minorHAnsi"/>
+          <w:sz w:val="24"/>
+          <w:szCs w:val="24"/>
+          <w:lang w:val="en-GB"/>
+        </w:rPr>
+        <w:t>1</w:t>
+      </w:r>
+      <w:r>
+        <w:rPr>
+          <w:rFonts w:asciiTheme="minorHAnsi" w:hAnsiTheme="minorHAnsi" w:cstheme="minorHAnsi"/>
+          <w:sz w:val="24"/>
+          <w:szCs w:val="24"/>
+          <w:lang w:val="en-GB"/>
+        </w:rPr>
+        <w:t>2</w:t>
+      </w:r>
+      <w:r>
+        <w:rPr>
+          <w:rFonts w:asciiTheme="minorHAnsi" w:hAnsiTheme="minorHAnsi" w:cstheme="minorHAnsi"/>
+          <w:sz w:val="24"/>
+          <w:szCs w:val="24"/>
+          <w:lang w:val="en-GB"/>
+        </w:rPr>
+        <w:t xml:space="preserve">. </w:t>
+      </w:r>
+      <w:r>
+        <w:rPr>
+          <w:rFonts w:asciiTheme="minorHAnsi" w:hAnsiTheme="minorHAnsi" w:cstheme="minorHAnsi"/>
+          <w:sz w:val="24"/>
+          <w:szCs w:val="24"/>
+          <w:lang w:val="en-GB"/>
+        </w:rPr>
+        <w:t xml:space="preserve">Accessibility </w:t>
+      </w:r>
+      <w:r>
+        <w:rPr>
+          <w:rFonts w:asciiTheme="minorHAnsi" w:hAnsiTheme="minorHAnsi" w:cstheme="minorHAnsi"/>
+          <w:sz w:val="24"/>
+          <w:szCs w:val="24"/>
+          <w:lang w:val="en-GB"/>
+        </w:rPr>
+        <w:t xml:space="preserve">human population density proportions fall on opposite ends of the spectrum (not the inverse of accessibility scores as also used in the main text). </w:t>
+      </w:r>
     </w:p>
     <w:p>
       <w:pPr>
-        <w:rPr>
-          <w:rFonts w:asciiTheme="minorHAnsi" w:hAnsiTheme="minorHAnsi" w:cstheme="minorHAnsi"/>
+        <w:autoSpaceDE w:val="0"/>
+        <w:autoSpaceDN w:val="0"/>
+        <w:adjustRightInd w:val="0"/>
+        <w:spacing w:after="0" w:line="276" w:lineRule="auto"/>
+        <w:rPr>
+          <w:rFonts w:asciiTheme="minorHAnsi" w:hAnsiTheme="minorHAnsi" w:cstheme="minorHAnsi"/>
+          <w:sz w:val="24"/>
+          <w:szCs w:val="24"/>
+          <w:lang w:val="en-GB"/>
+        </w:rPr>
+      </w:pPr>
+    </w:p>
+    <w:p>
+      <w:pPr>
+        <w:autoSpaceDE w:val="0"/>
+        <w:autoSpaceDN w:val="0"/>
+        <w:adjustRightInd w:val="0"/>
+        <w:spacing w:after="0" w:line="276" w:lineRule="auto"/>
+        <w:rPr>
+          <w:rFonts w:asciiTheme="minorHAnsi" w:hAnsiTheme="minorHAnsi" w:cstheme="minorHAnsi"/>
+          <w:sz w:val="24"/>
+          <w:szCs w:val="24"/>
+          <w:lang w:val="en-GB"/>
+        </w:rPr>
+      </w:pPr>
+      <w:r>
+        <w:rPr>
+          <w:rFonts w:asciiTheme="minorHAnsi" w:hAnsiTheme="minorHAnsi" w:cstheme="minorHAnsi"/>
+          <w:sz w:val="24"/>
+          <w:szCs w:val="24"/>
+          <w:lang w:val="en-GB"/>
+        </w:rPr>
+        <w:lastRenderedPageBreak/>
+        <w:t>Accessibility across taxa</w:t>
+      </w:r>
+      <w:r>
+        <w:rPr>
           <w:noProof/>
-          <w:sz w:val="24"/>
-          <w:szCs w:val="24"/>
-          <w:lang w:val="en-GB"/>
-        </w:rPr>
-      </w:pPr>
-      <w:r>
-        <w:rPr>
-          <w:rFonts w:asciiTheme="minorHAnsi" w:hAnsiTheme="minorHAnsi" w:cstheme="minorHAnsi"/>
-          <w:noProof/>
-          <w:sz w:val="24"/>
-          <w:szCs w:val="24"/>
-          <w:lang w:val="en-GB"/>
-        </w:rPr>
-        <w:lastRenderedPageBreak/>
-        <w:t>Protected areas across scores of accessiblit</w:t>
-      </w:r>
-      <w:r>
-        <w:rPr>
-          <w:rFonts w:asciiTheme="minorHAnsi" w:hAnsiTheme="minorHAnsi" w:cstheme="minorHAnsi"/>
-          <w:noProof/>
-          <w:sz w:val="24"/>
-          <w:szCs w:val="24"/>
-          <w:lang w:val="en-GB"/>
-        </w:rPr>
-        <w:t>y</w:t>
-      </w:r>
-      <w:r>
-        <w:rPr>
-          <w:noProof/>
         </w:rPr>
         <w:drawing>
-          <wp:inline distT="0" distB="0" distL="0" distR="0" wp14:anchorId="607B6F67" wp14:editId="055C35AF">
-            <wp:extent cx="5731510" cy="3582035"/>
+          <wp:inline distT="0" distB="0" distL="0" distR="0" wp14:anchorId="1CC20BEF" wp14:editId="188118FA">
+            <wp:extent cx="5731510" cy="3588385"/>
             <wp:effectExtent l="0" t="0" r="2540" b="0"/>
-            <wp:docPr id="14" name="Picture 14"/>
+            <wp:docPr id="30" name="Picture 30"/>
             <wp:cNvGraphicFramePr>
               <a:graphicFrameLocks xmlns:a="http://schemas.openxmlformats.org/drawingml/2006/main" noChangeAspect="1"/>
             </wp:cNvGraphicFramePr>
@@ -19094,13 +18672,13 @@
               <a:graphicData uri="http://schemas.openxmlformats.org/drawingml/2006/picture">
                 <pic:pic xmlns:pic="http://schemas.openxmlformats.org/drawingml/2006/picture">
                   <pic:nvPicPr>
-                    <pic:cNvPr id="0" name="Picture 6"/>
+                    <pic:cNvPr id="0" name="Picture 27"/>
                     <pic:cNvPicPr>
                       <a:picLocks noChangeAspect="1" noChangeArrowheads="1"/>
                     </pic:cNvPicPr>
                   </pic:nvPicPr>
                   <pic:blipFill>
-                    <a:blip r:embed="rId26" cstate="print">
+                    <a:blip r:embed="rId25">
                       <a:extLst>
                         <a:ext uri="{28A0092B-C50C-407E-A947-70E740481C1C}">
                           <a14:useLocalDpi xmlns:a14="http://schemas.microsoft.com/office/drawing/2010/main" val="0"/>
@@ -19115,7 +18693,7 @@
                   <pic:spPr bwMode="auto">
                     <a:xfrm>
                       <a:off x="0" y="0"/>
-                      <a:ext cx="5731510" cy="3582035"/>
+                      <a:ext cx="5731510" cy="3588385"/>
                     </a:xfrm>
                     <a:prstGeom prst="rect">
                       <a:avLst/>
@@ -19134,53 +18712,323 @@
     </w:p>
     <w:p>
       <w:pPr>
-        <w:rPr>
-          <w:rFonts w:asciiTheme="minorHAnsi" w:hAnsiTheme="minorHAnsi" w:cstheme="minorHAnsi"/>
-          <w:b/>
-          <w:bCs/>
-          <w:noProof/>
-          <w:sz w:val="24"/>
-          <w:szCs w:val="24"/>
-          <w:lang w:val="en-GB"/>
-        </w:rPr>
-      </w:pPr>
-      <w:r>
-        <w:rPr>
-          <w:rFonts w:asciiTheme="minorHAnsi" w:hAnsiTheme="minorHAnsi" w:cstheme="minorHAnsi"/>
-          <w:b/>
-          <w:bCs/>
-          <w:noProof/>
-          <w:sz w:val="24"/>
-          <w:szCs w:val="24"/>
-          <w:lang w:val="en-GB"/>
-        </w:rPr>
-        <w:t xml:space="preserve">Appendix: </w:t>
-      </w:r>
-      <w:r>
-        <w:rPr>
-          <w:rFonts w:asciiTheme="minorHAnsi" w:hAnsiTheme="minorHAnsi" w:cstheme="minorHAnsi"/>
-          <w:b/>
-          <w:bCs/>
-          <w:noProof/>
-          <w:sz w:val="24"/>
-          <w:szCs w:val="24"/>
-          <w:lang w:val="en-GB"/>
-        </w:rPr>
-        <w:t>Model confirmation effect duration</w:t>
+        <w:autoSpaceDE w:val="0"/>
+        <w:autoSpaceDN w:val="0"/>
+        <w:adjustRightInd w:val="0"/>
+        <w:spacing w:after="0" w:line="276" w:lineRule="auto"/>
+        <w:rPr>
+          <w:rFonts w:asciiTheme="minorHAnsi" w:hAnsiTheme="minorHAnsi" w:cstheme="minorHAnsi"/>
+          <w:sz w:val="24"/>
+          <w:szCs w:val="24"/>
+          <w:lang w:val="en-GB"/>
+        </w:rPr>
+      </w:pPr>
+      <w:r>
+        <w:rPr>
+          <w:rFonts w:asciiTheme="minorHAnsi" w:hAnsiTheme="minorHAnsi" w:cstheme="minorHAnsi"/>
+          <w:sz w:val="24"/>
+          <w:szCs w:val="24"/>
+          <w:lang w:val="en-GB"/>
+        </w:rPr>
+        <w:t xml:space="preserve">Figure </w:t>
+      </w:r>
+      <w:r>
+        <w:rPr>
+          <w:rFonts w:asciiTheme="minorHAnsi" w:hAnsiTheme="minorHAnsi" w:cstheme="minorHAnsi"/>
+          <w:sz w:val="24"/>
+          <w:szCs w:val="24"/>
+          <w:lang w:val="en-GB"/>
+        </w:rPr>
+        <w:t>15</w:t>
+      </w:r>
+      <w:r>
+        <w:rPr>
+          <w:rFonts w:asciiTheme="minorHAnsi" w:hAnsiTheme="minorHAnsi" w:cstheme="minorHAnsi"/>
+          <w:sz w:val="24"/>
+          <w:szCs w:val="24"/>
+          <w:lang w:val="en-GB"/>
+        </w:rPr>
+        <w:t xml:space="preserve">. </w:t>
+      </w:r>
+      <w:r>
+        <w:rPr>
+          <w:rFonts w:asciiTheme="minorHAnsi" w:hAnsiTheme="minorHAnsi" w:cstheme="minorHAnsi"/>
+          <w:sz w:val="24"/>
+          <w:szCs w:val="24"/>
+          <w:lang w:val="en-GB"/>
+        </w:rPr>
+        <w:t>Accessibility scores are not represented equally across taxa. Plants showed the greatest representation across levels of accessibility</w:t>
+      </w:r>
+      <w:r>
+        <w:rPr>
+          <w:rFonts w:asciiTheme="minorHAnsi" w:hAnsiTheme="minorHAnsi" w:cstheme="minorHAnsi"/>
+          <w:sz w:val="24"/>
+          <w:szCs w:val="24"/>
+          <w:lang w:val="en-GB"/>
+        </w:rPr>
+        <w:t>.</w:t>
+      </w:r>
+      <w:r>
+        <w:rPr>
+          <w:rFonts w:asciiTheme="minorHAnsi" w:hAnsiTheme="minorHAnsi" w:cstheme="minorHAnsi"/>
+          <w:sz w:val="24"/>
+          <w:szCs w:val="24"/>
+          <w:lang w:val="en-GB"/>
+        </w:rPr>
+        <w:t xml:space="preserve"> All are r</w:t>
+      </w:r>
+      <w:r>
+        <w:rPr>
+          <w:rFonts w:asciiTheme="minorHAnsi" w:hAnsiTheme="minorHAnsi" w:cstheme="minorHAnsi"/>
+          <w:sz w:val="24"/>
+          <w:szCs w:val="24"/>
+          <w:lang w:val="en-GB"/>
+        </w:rPr>
+        <w:t xml:space="preserve">aw data visualisation of </w:t>
+      </w:r>
+      <w:r>
+        <w:rPr>
+          <w:rFonts w:asciiTheme="minorHAnsi" w:hAnsiTheme="minorHAnsi" w:cstheme="minorHAnsi"/>
+          <w:sz w:val="24"/>
+          <w:szCs w:val="24"/>
+          <w:lang w:val="en-GB"/>
+        </w:rPr>
+        <w:t xml:space="preserve">accessibility </w:t>
+      </w:r>
+      <w:r>
+        <w:rPr>
+          <w:rFonts w:asciiTheme="minorHAnsi" w:hAnsiTheme="minorHAnsi" w:cstheme="minorHAnsi"/>
+          <w:sz w:val="24"/>
+          <w:szCs w:val="24"/>
+          <w:lang w:val="en-GB"/>
+        </w:rPr>
+        <w:t xml:space="preserve">across taxa. Split violins represent data distribution, boxplots with mean values and points are raw data. </w:t>
+      </w:r>
+      <w:r>
+        <w:rPr>
+          <w:rFonts w:asciiTheme="minorHAnsi" w:hAnsiTheme="minorHAnsi" w:cstheme="minorHAnsi"/>
+          <w:sz w:val="24"/>
+          <w:szCs w:val="24"/>
+          <w:lang w:val="en-GB"/>
+        </w:rPr>
+        <w:t>Numbers are sample size per taxon.</w:t>
       </w:r>
     </w:p>
     <w:p>
       <w:pPr>
         <w:rPr>
           <w:rFonts w:asciiTheme="minorHAnsi" w:hAnsiTheme="minorHAnsi" w:cstheme="minorHAnsi"/>
-          <w:b/>
-          <w:bCs/>
+          <w:sz w:val="24"/>
+          <w:szCs w:val="24"/>
+          <w:lang w:val="en-GB"/>
+        </w:rPr>
+      </w:pPr>
+    </w:p>
+    <w:p>
+      <w:pPr>
+        <w:rPr>
+          <w:rFonts w:asciiTheme="minorHAnsi" w:hAnsiTheme="minorHAnsi" w:cstheme="minorHAnsi"/>
           <w:noProof/>
           <w:sz w:val="24"/>
           <w:szCs w:val="24"/>
           <w:lang w:val="en-GB"/>
         </w:rPr>
       </w:pPr>
+    </w:p>
+    <w:p>
+      <w:pPr>
+        <w:rPr>
+          <w:rFonts w:asciiTheme="minorHAnsi" w:hAnsiTheme="minorHAnsi" w:cstheme="minorHAnsi"/>
+          <w:noProof/>
+          <w:sz w:val="24"/>
+          <w:szCs w:val="24"/>
+          <w:lang w:val="en-GB"/>
+        </w:rPr>
+      </w:pPr>
+      <w:r>
+        <w:rPr>
+          <w:rFonts w:asciiTheme="minorHAnsi" w:hAnsiTheme="minorHAnsi" w:cstheme="minorHAnsi"/>
+          <w:noProof/>
+          <w:sz w:val="24"/>
+          <w:szCs w:val="24"/>
+          <w:lang w:val="en-GB"/>
+        </w:rPr>
+        <w:lastRenderedPageBreak/>
+        <w:t>Protected areas across scores of accessiblit</w:t>
+      </w:r>
+      <w:r>
+        <w:rPr>
+          <w:rFonts w:asciiTheme="minorHAnsi" w:hAnsiTheme="minorHAnsi" w:cstheme="minorHAnsi"/>
+          <w:noProof/>
+          <w:sz w:val="24"/>
+          <w:szCs w:val="24"/>
+          <w:lang w:val="en-GB"/>
+        </w:rPr>
+        <w:t>y</w:t>
+      </w:r>
+      <w:r>
+        <w:rPr>
+          <w:noProof/>
+        </w:rPr>
+        <w:drawing>
+          <wp:inline distT="0" distB="0" distL="0" distR="0" wp14:anchorId="025EFB77" wp14:editId="6BA1C69D">
+            <wp:extent cx="5731510" cy="3588385"/>
+            <wp:effectExtent l="0" t="0" r="2540" b="0"/>
+            <wp:docPr id="31" name="Picture 31"/>
+            <wp:cNvGraphicFramePr>
+              <a:graphicFrameLocks xmlns:a="http://schemas.openxmlformats.org/drawingml/2006/main" noChangeAspect="1"/>
+            </wp:cNvGraphicFramePr>
+            <a:graphic xmlns:a="http://schemas.openxmlformats.org/drawingml/2006/main">
+              <a:graphicData uri="http://schemas.openxmlformats.org/drawingml/2006/picture">
+                <pic:pic xmlns:pic="http://schemas.openxmlformats.org/drawingml/2006/picture">
+                  <pic:nvPicPr>
+                    <pic:cNvPr id="0" name="Picture 29"/>
+                    <pic:cNvPicPr>
+                      <a:picLocks noChangeAspect="1" noChangeArrowheads="1"/>
+                    </pic:cNvPicPr>
+                  </pic:nvPicPr>
+                  <pic:blipFill>
+                    <a:blip r:embed="rId26">
+                      <a:extLst>
+                        <a:ext uri="{28A0092B-C50C-407E-A947-70E740481C1C}">
+                          <a14:useLocalDpi xmlns:a14="http://schemas.microsoft.com/office/drawing/2010/main" val="0"/>
+                        </a:ext>
+                      </a:extLst>
+                    </a:blip>
+                    <a:srcRect/>
+                    <a:stretch>
+                      <a:fillRect/>
+                    </a:stretch>
+                  </pic:blipFill>
+                  <pic:spPr bwMode="auto">
+                    <a:xfrm>
+                      <a:off x="0" y="0"/>
+                      <a:ext cx="5731510" cy="3588385"/>
+                    </a:xfrm>
+                    <a:prstGeom prst="rect">
+                      <a:avLst/>
+                    </a:prstGeom>
+                    <a:noFill/>
+                    <a:ln>
+                      <a:noFill/>
+                    </a:ln>
+                  </pic:spPr>
+                </pic:pic>
+              </a:graphicData>
+            </a:graphic>
+          </wp:inline>
+        </w:drawing>
+      </w:r>
+    </w:p>
+    <w:p>
+      <w:pPr>
+        <w:autoSpaceDE w:val="0"/>
+        <w:autoSpaceDN w:val="0"/>
+        <w:adjustRightInd w:val="0"/>
+        <w:spacing w:after="0" w:line="276" w:lineRule="auto"/>
+        <w:rPr>
+          <w:rFonts w:asciiTheme="minorHAnsi" w:hAnsiTheme="minorHAnsi" w:cstheme="minorHAnsi"/>
+          <w:sz w:val="24"/>
+          <w:szCs w:val="24"/>
+          <w:lang w:val="en-GB"/>
+        </w:rPr>
+      </w:pPr>
+      <w:r>
+        <w:rPr>
+          <w:rFonts w:asciiTheme="minorHAnsi" w:hAnsiTheme="minorHAnsi" w:cstheme="minorHAnsi"/>
+          <w:sz w:val="24"/>
+          <w:szCs w:val="24"/>
+          <w:lang w:val="en-GB"/>
+        </w:rPr>
+        <w:t xml:space="preserve">Figure </w:t>
+      </w:r>
+      <w:r>
+        <w:rPr>
+          <w:rFonts w:asciiTheme="minorHAnsi" w:hAnsiTheme="minorHAnsi" w:cstheme="minorHAnsi"/>
+          <w:sz w:val="24"/>
+          <w:szCs w:val="24"/>
+          <w:lang w:val="en-GB"/>
+        </w:rPr>
+        <w:t>20</w:t>
+      </w:r>
+      <w:r>
+        <w:rPr>
+          <w:rFonts w:asciiTheme="minorHAnsi" w:hAnsiTheme="minorHAnsi" w:cstheme="minorHAnsi"/>
+          <w:sz w:val="24"/>
+          <w:szCs w:val="24"/>
+          <w:lang w:val="en-GB"/>
+        </w:rPr>
+        <w:t xml:space="preserve">. </w:t>
+      </w:r>
+      <w:r>
+        <w:rPr>
+          <w:rFonts w:asciiTheme="minorHAnsi" w:hAnsiTheme="minorHAnsi" w:cstheme="minorHAnsi"/>
+          <w:sz w:val="24"/>
+          <w:szCs w:val="24"/>
+          <w:lang w:val="en-GB"/>
+        </w:rPr>
+        <w:t>All of the time-series coinciding with protected areas (n = 1888</w:t>
+      </w:r>
+      <w:r>
+        <w:rPr>
+          <w:rFonts w:asciiTheme="minorHAnsi" w:hAnsiTheme="minorHAnsi" w:cstheme="minorHAnsi"/>
+          <w:sz w:val="24"/>
+          <w:szCs w:val="24"/>
+          <w:lang w:val="en-GB"/>
+        </w:rPr>
+        <w:t xml:space="preserve"> out of 5787</w:t>
+      </w:r>
+      <w:r>
+        <w:rPr>
+          <w:rFonts w:asciiTheme="minorHAnsi" w:hAnsiTheme="minorHAnsi" w:cstheme="minorHAnsi"/>
+          <w:sz w:val="24"/>
+          <w:szCs w:val="24"/>
+          <w:lang w:val="en-GB"/>
+        </w:rPr>
+        <w:t xml:space="preserve">) had an accessibility score of 0.9 and above. </w:t>
+      </w:r>
+      <w:r>
+        <w:rPr>
+          <w:rFonts w:asciiTheme="minorHAnsi" w:hAnsiTheme="minorHAnsi" w:cstheme="minorHAnsi"/>
+          <w:sz w:val="24"/>
+          <w:szCs w:val="24"/>
+          <w:lang w:val="en-GB"/>
+        </w:rPr>
+        <w:t>Points are raw data.</w:t>
+      </w:r>
+    </w:p>
+    <w:p>
+      <w:pPr>
+        <w:rPr>
+          <w:rFonts w:asciiTheme="minorHAnsi" w:hAnsiTheme="minorHAnsi" w:cstheme="minorHAnsi"/>
+          <w:noProof/>
+          <w:sz w:val="24"/>
+          <w:szCs w:val="24"/>
+          <w:lang w:val="en-GB"/>
+        </w:rPr>
+      </w:pPr>
+    </w:p>
+    <w:p>
+      <w:pPr>
+        <w:rPr>
+          <w:rFonts w:asciiTheme="minorHAnsi" w:hAnsiTheme="minorHAnsi" w:cstheme="minorHAnsi"/>
+          <w:noProof/>
+          <w:sz w:val="24"/>
+          <w:szCs w:val="24"/>
+          <w:lang w:val="en-GB"/>
+        </w:rPr>
+      </w:pPr>
+      <w:r>
+        <w:rPr>
+          <w:rFonts w:asciiTheme="minorHAnsi" w:hAnsiTheme="minorHAnsi" w:cstheme="minorHAnsi"/>
+          <w:noProof/>
+          <w:sz w:val="24"/>
+          <w:szCs w:val="24"/>
+          <w:lang w:val="en-GB"/>
+        </w:rPr>
+        <w:lastRenderedPageBreak/>
+        <w:t>Model confirmation effect duration</w:t>
+      </w:r>
       <w:r>
         <w:rPr>
           <w:noProof/>
@@ -19237,6 +19085,195 @@
     </w:p>
     <w:p>
       <w:pPr>
+        <w:autoSpaceDE w:val="0"/>
+        <w:autoSpaceDN w:val="0"/>
+        <w:adjustRightInd w:val="0"/>
+        <w:spacing w:after="0" w:line="276" w:lineRule="auto"/>
+        <w:rPr>
+          <w:rFonts w:asciiTheme="minorHAnsi" w:hAnsiTheme="minorHAnsi" w:cstheme="minorHAnsi"/>
+          <w:sz w:val="24"/>
+          <w:szCs w:val="24"/>
+          <w:lang w:val="en-GB"/>
+        </w:rPr>
+      </w:pPr>
+      <w:r>
+        <w:rPr>
+          <w:rFonts w:asciiTheme="minorHAnsi" w:hAnsiTheme="minorHAnsi" w:cstheme="minorHAnsi"/>
+          <w:sz w:val="24"/>
+          <w:szCs w:val="24"/>
+          <w:lang w:val="en-GB"/>
+        </w:rPr>
+        <w:t xml:space="preserve">Figure </w:t>
+      </w:r>
+      <w:r>
+        <w:rPr>
+          <w:rFonts w:asciiTheme="minorHAnsi" w:hAnsiTheme="minorHAnsi" w:cstheme="minorHAnsi"/>
+          <w:sz w:val="24"/>
+          <w:szCs w:val="24"/>
+          <w:lang w:val="en-GB"/>
+        </w:rPr>
+        <w:t>5000</w:t>
+      </w:r>
+      <w:r>
+        <w:rPr>
+          <w:rFonts w:asciiTheme="minorHAnsi" w:hAnsiTheme="minorHAnsi" w:cstheme="minorHAnsi"/>
+          <w:sz w:val="24"/>
+          <w:szCs w:val="24"/>
+          <w:lang w:val="en-GB"/>
+        </w:rPr>
+        <w:t xml:space="preserve">. Temporal turnover </w:t>
+      </w:r>
+      <w:r>
+        <w:rPr>
+          <w:rFonts w:asciiTheme="minorHAnsi" w:hAnsiTheme="minorHAnsi" w:cstheme="minorHAnsi"/>
+          <w:sz w:val="24"/>
+          <w:szCs w:val="24"/>
+          <w:lang w:val="en-GB"/>
+        </w:rPr>
+        <w:t>increased</w:t>
+      </w:r>
+      <w:r>
+        <w:rPr>
+          <w:rFonts w:asciiTheme="minorHAnsi" w:hAnsiTheme="minorHAnsi" w:cstheme="minorHAnsi"/>
+          <w:sz w:val="24"/>
+          <w:szCs w:val="24"/>
+          <w:lang w:val="en-GB"/>
+        </w:rPr>
+        <w:t xml:space="preserve"> as </w:t>
+      </w:r>
+      <w:r>
+        <w:rPr>
+          <w:rFonts w:asciiTheme="minorHAnsi" w:hAnsiTheme="minorHAnsi" w:cstheme="minorHAnsi"/>
+          <w:sz w:val="24"/>
+          <w:szCs w:val="24"/>
+          <w:lang w:val="en-GB"/>
+        </w:rPr>
+        <w:t>monitoring duration increased</w:t>
+      </w:r>
+      <w:r>
+        <w:rPr>
+          <w:rFonts w:asciiTheme="minorHAnsi" w:hAnsiTheme="minorHAnsi" w:cstheme="minorHAnsi"/>
+          <w:sz w:val="24"/>
+          <w:szCs w:val="24"/>
+          <w:lang w:val="en-GB"/>
+        </w:rPr>
+        <w:t xml:space="preserve"> across the 5787 time-series surveyed </w:t>
+      </w:r>
+      <w:r>
+        <w:rPr>
+          <w:rFonts w:asciiTheme="minorHAnsi" w:hAnsiTheme="minorHAnsi" w:cstheme="minorHAnsi"/>
+          <w:sz w:val="24"/>
+          <w:szCs w:val="24"/>
+          <w:lang w:val="en-GB"/>
+        </w:rPr>
+        <w:t xml:space="preserve">using a </w:t>
+      </w:r>
+      <w:r>
+        <w:rPr>
+          <w:rFonts w:asciiTheme="minorHAnsi" w:hAnsiTheme="minorHAnsi" w:cstheme="minorHAnsi"/>
+          <w:sz w:val="24"/>
+          <w:szCs w:val="24"/>
+          <w:lang w:val="en-GB"/>
+        </w:rPr>
+        <w:t xml:space="preserve">Bayesian </w:t>
+      </w:r>
+      <w:r>
+        <w:rPr>
+          <w:rFonts w:asciiTheme="minorHAnsi" w:hAnsiTheme="minorHAnsi" w:cstheme="minorHAnsi"/>
+          <w:sz w:val="24"/>
+          <w:szCs w:val="24"/>
+          <w:lang w:val="en-GB"/>
+        </w:rPr>
+        <w:t>mixed model</w:t>
+      </w:r>
+      <w:r>
+        <w:rPr>
+          <w:rFonts w:asciiTheme="minorHAnsi" w:hAnsiTheme="minorHAnsi" w:cstheme="minorHAnsi"/>
+          <w:sz w:val="24"/>
+          <w:szCs w:val="24"/>
+          <w:lang w:val="en-GB"/>
+        </w:rPr>
+        <w:t xml:space="preserve"> </w:t>
+      </w:r>
+      <w:r>
+        <w:rPr>
+          <w:rFonts w:asciiTheme="minorHAnsi" w:hAnsiTheme="minorHAnsi" w:cstheme="minorHAnsi"/>
+          <w:sz w:val="24"/>
+          <w:szCs w:val="24"/>
+          <w:lang w:val="en-GB"/>
+        </w:rPr>
+        <w:t xml:space="preserve">(slope = </w:t>
+      </w:r>
+      <w:r>
+        <w:rPr>
+          <w:rFonts w:asciiTheme="minorHAnsi" w:hAnsiTheme="minorHAnsi" w:cstheme="minorHAnsi"/>
+          <w:sz w:val="24"/>
+          <w:szCs w:val="24"/>
+          <w:lang w:val="en-GB"/>
+        </w:rPr>
+        <w:t>0.02</w:t>
+      </w:r>
+      <w:r>
+        <w:rPr>
+          <w:rFonts w:asciiTheme="minorHAnsi" w:hAnsiTheme="minorHAnsi" w:cstheme="minorHAnsi"/>
+          <w:sz w:val="24"/>
+          <w:szCs w:val="24"/>
+          <w:lang w:val="en-GB"/>
+        </w:rPr>
+        <w:t xml:space="preserve">, CI = </w:t>
+      </w:r>
+      <w:r>
+        <w:rPr>
+          <w:rFonts w:asciiTheme="minorHAnsi" w:hAnsiTheme="minorHAnsi" w:cstheme="minorHAnsi"/>
+          <w:sz w:val="24"/>
+          <w:szCs w:val="24"/>
+          <w:lang w:val="en-GB"/>
+        </w:rPr>
+        <w:t>0.01</w:t>
+      </w:r>
+      <w:r>
+        <w:rPr>
+          <w:rFonts w:asciiTheme="minorHAnsi" w:hAnsiTheme="minorHAnsi" w:cstheme="minorHAnsi"/>
+          <w:sz w:val="24"/>
+          <w:szCs w:val="24"/>
+          <w:lang w:val="en-GB"/>
+        </w:rPr>
+        <w:t xml:space="preserve"> to </w:t>
+      </w:r>
+      <w:r>
+        <w:rPr>
+          <w:rFonts w:asciiTheme="minorHAnsi" w:hAnsiTheme="minorHAnsi" w:cstheme="minorHAnsi"/>
+          <w:sz w:val="24"/>
+          <w:szCs w:val="24"/>
+          <w:lang w:val="en-GB"/>
+        </w:rPr>
+        <w:t>0.02</w:t>
+      </w:r>
+      <w:r>
+        <w:rPr>
+          <w:rFonts w:asciiTheme="minorHAnsi" w:hAnsiTheme="minorHAnsi" w:cstheme="minorHAnsi"/>
+          <w:sz w:val="24"/>
+          <w:szCs w:val="24"/>
+          <w:lang w:val="en-GB"/>
+        </w:rPr>
+        <w:t>, see Table 1 for full model outputs). Lines and error bands represent model predictions and 95% credible intervals, respectively. See trace plots and model Rhat values in appendix confirming model convergence.</w:t>
+      </w:r>
+    </w:p>
+    <w:p>
+      <w:pPr>
+        <w:rPr>
+          <w:rFonts w:asciiTheme="minorHAnsi" w:hAnsiTheme="minorHAnsi" w:cstheme="minorHAnsi"/>
+          <w:b/>
+          <w:bCs/>
+          <w:noProof/>
+          <w:sz w:val="24"/>
+          <w:szCs w:val="24"/>
+          <w:lang w:val="en-GB"/>
+        </w:rPr>
+      </w:pPr>
+    </w:p>
+    <w:p>
+      <w:pPr>
         <w:pStyle w:val="Heading2"/>
         <w:rPr>
           <w:noProof/>
@@ -19249,7 +19286,6 @@
           <w:noProof/>
           <w:lang w:val="en-GB"/>
         </w:rPr>
-        <w:lastRenderedPageBreak/>
         <w:t xml:space="preserve">Appendix: </w:t>
       </w:r>
       <w:r>
@@ -19267,6 +19303,39 @@
         <w:t>outputs and convergence</w:t>
       </w:r>
       <w:bookmarkEnd w:id="27"/>
+    </w:p>
+    <w:p>
+      <w:pPr>
+        <w:rPr>
+          <w:lang w:val="en-GB"/>
+        </w:rPr>
+      </w:pPr>
+      <w:r>
+        <w:rPr>
+          <w:lang w:val="en-GB"/>
+        </w:rPr>
+        <w:t>Convergence plots</w:t>
+      </w:r>
+    </w:p>
+    <w:p>
+      <w:pPr>
+        <w:rPr>
+          <w:lang w:val="en-GB"/>
+        </w:rPr>
+      </w:pPr>
+    </w:p>
+    <w:p>
+      <w:pPr>
+        <w:rPr>
+          <w:lang w:val="en-GB"/>
+        </w:rPr>
+      </w:pPr>
+      <w:r>
+        <w:rPr>
+          <w:lang w:val="en-GB"/>
+        </w:rPr>
+        <w:t>Table captions</w:t>
+      </w:r>
     </w:p>
     <w:p>
       <w:pPr>
@@ -19427,16 +19496,8 @@
       <w:rPr>
         <w:lang w:val="de-DE"/>
       </w:rPr>
-      <w:t xml:space="preserve">Daniela </w:t>
+      <w:t>Daniela Gargya</w:t>
     </w:r>
-    <w:proofErr w:type="spellStart"/>
-    <w:r>
-      <w:rPr>
-        <w:lang w:val="de-DE"/>
-      </w:rPr>
-      <w:t>Gargya</w:t>
-    </w:r>
-    <w:proofErr w:type="spellEnd"/>
     <w:r>
       <w:rPr>
         <w:lang w:val="de-DE"/>
@@ -22418,7 +22479,7 @@
   <w:style w:type="paragraph" w:default="1" w:styleId="Normal">
     <w:name w:val="Normal"/>
     <w:qFormat/>
-    <w:rsid w:val="00D63A45"/>
+    <w:rsid w:val="00476A81"/>
     <w:pPr>
       <w:spacing w:line="360" w:lineRule="auto"/>
     </w:pPr>
@@ -23131,7 +23192,7 @@
 </file>
 
 <file path=customXml/itemProps1.xml><?xml version="1.0" encoding="utf-8"?>
-<ds:datastoreItem xmlns:ds="http://schemas.openxmlformats.org/officeDocument/2006/customXml" ds:itemID="{0F4EA078-06CF-4117-9F3E-7B0640ABFB76}">
+<ds:datastoreItem xmlns:ds="http://schemas.openxmlformats.org/officeDocument/2006/customXml" ds:itemID="{2C14EBF5-9B82-407A-92D5-A70FC0736D60}">
   <ds:schemaRefs>
     <ds:schemaRef ds:uri="http://schemas.openxmlformats.org/officeDocument/2006/bibliography"/>
   </ds:schemaRefs>

</xml_diff>